<commit_message>
Lesson 2 prepared on HP -- Ready to run and test  Please enter the commit message for your changes. Lines starting  with '#' will be ignored, and an empty message aborts the commit.
 On branch 30_Days_Lost_in_Space
 Changes to be committed:
	new file:   Lessons/Day_2/CAD/Day_2.fzz
	new file:   Lessons/Day_2/Code/sketch_oct26a/sketch_oct26a.ino
	new file:   Lessons/Day_2/Notes/Notes_Day_2.docx
	deleted:    Lessons/Day_2/Notes/PlaceHolder.txt
	modified:   Project_Management/Project_Planning.docx
	modified:   README.md
</commit_message>
<xml_diff>
--- a/Project_Management/Project_Planning.docx
+++ b/Project_Management/Project_Planning.docx
@@ -81,18 +81,72 @@
           <w:sz w:val="16"/>
           <w:szCs w:val="16"/>
         </w:rPr>
-        <w:t>Rev. 0 – 4/5/2024 – Imported 30 Day Lost in Space Reload</w:t>
-      </w:r>
-    </w:p>
-    <w:p>
-      <w:pPr>
-        <w:jc w:val="center"/>
+        <w:t xml:space="preserve">Rev. </w:t>
+      </w:r>
+      <w:r>
         <w:rPr>
           <w:b/>
           <w:bCs/>
           <w:sz w:val="16"/>
           <w:szCs w:val="16"/>
         </w:rPr>
+        <w:t>1</w:t>
+      </w:r>
+      <w:r>
+        <w:rPr>
+          <w:b/>
+          <w:bCs/>
+          <w:sz w:val="16"/>
+          <w:szCs w:val="16"/>
+        </w:rPr>
+        <w:t xml:space="preserve"> – </w:t>
+      </w:r>
+      <w:r>
+        <w:rPr>
+          <w:b/>
+          <w:bCs/>
+          <w:sz w:val="16"/>
+          <w:szCs w:val="16"/>
+        </w:rPr>
+        <w:t>10</w:t>
+      </w:r>
+      <w:r>
+        <w:rPr>
+          <w:b/>
+          <w:bCs/>
+          <w:sz w:val="16"/>
+          <w:szCs w:val="16"/>
+        </w:rPr>
+        <w:t>/</w:t>
+      </w:r>
+      <w:r>
+        <w:rPr>
+          <w:b/>
+          <w:bCs/>
+          <w:sz w:val="16"/>
+          <w:szCs w:val="16"/>
+        </w:rPr>
+        <w:t>24</w:t>
+      </w:r>
+      <w:r>
+        <w:rPr>
+          <w:b/>
+          <w:bCs/>
+          <w:sz w:val="16"/>
+          <w:szCs w:val="16"/>
+        </w:rPr>
+        <w:t>/2024 – Imported 30 Day Lost in Space Reload</w:t>
+      </w:r>
+    </w:p>
+    <w:p>
+      <w:pPr>
+        <w:jc w:val="center"/>
+        <w:rPr>
+          <w:b/>
+          <w:bCs/>
+          <w:sz w:val="16"/>
+          <w:szCs w:val="16"/>
+        </w:rPr>
       </w:pPr>
     </w:p>
     <w:p>
@@ -125,331 +179,391 @@
         <w:rPr>
           <w:b/>
           <w:bCs/>
+          <w:i/>
+          <w:iCs/>
+          <w:strike/>
+          <w:color w:val="00B050"/>
           <w:u w:val="single"/>
         </w:rPr>
       </w:pPr>
+      <w:r>
+        <w:rPr>
+          <w:b/>
+          <w:bCs/>
+          <w:i/>
+          <w:iCs/>
+          <w:strike/>
+          <w:color w:val="00B050"/>
+          <w:u w:val="single"/>
+        </w:rPr>
+        <w:t xml:space="preserve">Start Here! </w:t>
+      </w:r>
+    </w:p>
+    <w:p>
+      <w:pPr>
+        <w:pStyle w:val="ListParagraph"/>
+        <w:numPr>
+          <w:ilvl w:val="0"/>
+          <w:numId w:val="2"/>
+        </w:numPr>
+        <w:rPr>
+          <w:i/>
+          <w:iCs/>
+          <w:strike/>
+          <w:color w:val="00B050"/>
+        </w:rPr>
+      </w:pPr>
+      <w:r>
+        <w:rPr>
+          <w:i/>
+          <w:iCs/>
+          <w:strike/>
+          <w:color w:val="00B050"/>
+        </w:rPr>
+        <w:t xml:space="preserve">Ignore only if you hate learning </w:t>
+      </w:r>
+    </w:p>
+    <w:p>
+      <w:pPr>
+        <w:pStyle w:val="ListParagraph"/>
+        <w:numPr>
+          <w:ilvl w:val="0"/>
+          <w:numId w:val="2"/>
+        </w:numPr>
+        <w:rPr>
+          <w:i/>
+          <w:iCs/>
+          <w:strike/>
+          <w:color w:val="00B050"/>
+        </w:rPr>
+      </w:pPr>
+      <w:r>
+        <w:rPr>
+          <w:i/>
+          <w:iCs/>
+          <w:strike/>
+          <w:color w:val="00B050"/>
+        </w:rPr>
+        <w:t xml:space="preserve">Optional: How to make your own personal "Astrid" Al Assistant for the Course </w:t>
+      </w:r>
+    </w:p>
+    <w:p>
+      <w:pPr>
+        <w:rPr>
+          <w:color w:val="00B050"/>
+        </w:rPr>
+      </w:pPr>
+    </w:p>
+    <w:p>
+      <w:pPr>
+        <w:rPr>
+          <w:b/>
+          <w:bCs/>
+          <w:i/>
+          <w:iCs/>
+          <w:strike/>
+          <w:color w:val="00B050"/>
+          <w:u w:val="single"/>
+        </w:rPr>
+      </w:pPr>
+      <w:r>
+        <w:rPr>
+          <w:b/>
+          <w:bCs/>
+          <w:i/>
+          <w:iCs/>
+          <w:strike/>
+          <w:color w:val="00B050"/>
+          <w:u w:val="single"/>
+        </w:rPr>
+        <w:t xml:space="preserve">Bonus Training </w:t>
+      </w:r>
+    </w:p>
+    <w:p>
+      <w:pPr>
+        <w:pStyle w:val="ListParagraph"/>
+        <w:numPr>
+          <w:ilvl w:val="0"/>
+          <w:numId w:val="3"/>
+        </w:numPr>
+        <w:rPr>
+          <w:i/>
+          <w:iCs/>
+          <w:strike/>
+          <w:color w:val="00B050"/>
+        </w:rPr>
+      </w:pPr>
+      <w:r>
+        <w:rPr>
+          <w:i/>
+          <w:iCs/>
+          <w:strike/>
+          <w:color w:val="00B050"/>
+        </w:rPr>
+        <w:t>Read</w:t>
+      </w:r>
+      <w:r>
+        <w:rPr>
+          <w:i/>
+          <w:iCs/>
+          <w:strike/>
+          <w:color w:val="00B050"/>
+        </w:rPr>
+        <w:t>y</w:t>
+      </w:r>
+      <w:r>
+        <w:rPr>
+          <w:i/>
+          <w:iCs/>
+          <w:strike/>
+          <w:color w:val="00B050"/>
+        </w:rPr>
+        <w:t xml:space="preserve"> for more projects? (E-Books And Intense Training Video) </w:t>
+      </w:r>
+    </w:p>
+    <w:p>
+      <w:pPr>
+        <w:pStyle w:val="ListParagraph"/>
+        <w:numPr>
+          <w:ilvl w:val="0"/>
+          <w:numId w:val="3"/>
+        </w:numPr>
+        <w:rPr>
+          <w:i/>
+          <w:iCs/>
+          <w:strike/>
+          <w:color w:val="00B050"/>
+        </w:rPr>
+      </w:pPr>
+      <w:r>
+        <w:rPr>
+          <w:i/>
+          <w:iCs/>
+          <w:strike/>
+          <w:color w:val="00B050"/>
+        </w:rPr>
+        <w:t xml:space="preserve">Breadboard Explained </w:t>
+      </w:r>
+    </w:p>
+    <w:p>
+      <w:pPr>
+        <w:pStyle w:val="ListParagraph"/>
+        <w:numPr>
+          <w:ilvl w:val="0"/>
+          <w:numId w:val="3"/>
+        </w:numPr>
+        <w:rPr>
+          <w:i/>
+          <w:iCs/>
+          <w:strike/>
+          <w:color w:val="00B050"/>
+        </w:rPr>
+      </w:pPr>
+      <w:r>
+        <w:rPr>
+          <w:i/>
+          <w:iCs/>
+          <w:strike/>
+          <w:color w:val="00B050"/>
+        </w:rPr>
+        <w:t xml:space="preserve">How NOT to break your HERO Board </w:t>
+      </w:r>
+    </w:p>
+    <w:p>
+      <w:pPr>
+        <w:pStyle w:val="ListParagraph"/>
+        <w:numPr>
+          <w:ilvl w:val="0"/>
+          <w:numId w:val="3"/>
+        </w:numPr>
+        <w:rPr>
+          <w:i/>
+          <w:iCs/>
+          <w:strike/>
+          <w:color w:val="00B050"/>
+        </w:rPr>
+      </w:pPr>
+      <w:r>
+        <w:rPr>
+          <w:i/>
+          <w:iCs/>
+          <w:strike/>
+          <w:color w:val="00B050"/>
+        </w:rPr>
+        <w:t xml:space="preserve">HERO Board Anatomy </w:t>
+      </w:r>
+    </w:p>
+    <w:p>
+      <w:pPr>
+        <w:pStyle w:val="ListParagraph"/>
+        <w:numPr>
+          <w:ilvl w:val="0"/>
+          <w:numId w:val="3"/>
+        </w:numPr>
+        <w:rPr>
+          <w:i/>
+          <w:iCs/>
+          <w:strike/>
+          <w:color w:val="00B050"/>
+        </w:rPr>
+      </w:pPr>
+      <w:r>
+        <w:rPr>
+          <w:i/>
+          <w:iCs/>
+          <w:strike/>
+          <w:color w:val="00B050"/>
+        </w:rPr>
+        <w:t xml:space="preserve">Voltage, Amperes, Wattage </w:t>
+      </w:r>
+    </w:p>
+    <w:p>
+      <w:r>
+        <w:t> </w:t>
+      </w:r>
+    </w:p>
+    <w:p>
+      <w:r>
+        <w:t> </w:t>
+      </w:r>
+    </w:p>
+    <w:p>
+      <w:r>
+        <w:br w:type="page"/>
+      </w:r>
+    </w:p>
+    <w:p>
       <w:r>
         <w:rPr>
           <w:b/>
           <w:bCs/>
           <w:u w:val="single"/>
         </w:rPr>
-        <w:t xml:space="preserve">Start Here! </w:t>
-      </w:r>
-    </w:p>
-    <w:p>
-      <w:pPr>
-        <w:pStyle w:val="ListParagraph"/>
-        <w:numPr>
-          <w:ilvl w:val="0"/>
-          <w:numId w:val="2"/>
-        </w:numPr>
-        <w:rPr>
-          <w:i/>
-          <w:iCs/>
-          <w:strike/>
-        </w:rPr>
-      </w:pPr>
-      <w:r>
-        <w:rPr>
-          <w:i/>
-          <w:iCs/>
-          <w:strike/>
-        </w:rPr>
-        <w:t xml:space="preserve">Ignore only if you hate learning </w:t>
-      </w:r>
-    </w:p>
-    <w:p>
-      <w:pPr>
-        <w:pStyle w:val="ListParagraph"/>
-        <w:numPr>
-          <w:ilvl w:val="0"/>
-          <w:numId w:val="2"/>
-        </w:numPr>
-        <w:rPr>
-          <w:i/>
-          <w:iCs/>
-          <w:strike/>
-        </w:rPr>
-      </w:pPr>
-      <w:r>
-        <w:rPr>
-          <w:i/>
-          <w:iCs/>
-          <w:strike/>
-        </w:rPr>
-        <w:t xml:space="preserve">Optional: How to make your own personal "Astrid" Al Assistant for the Course </w:t>
+        <w:lastRenderedPageBreak/>
+        <w:t xml:space="preserve">Community Projects </w:t>
+      </w:r>
+    </w:p>
+    <w:p>
+      <w:pPr>
+        <w:pStyle w:val="ListParagraph"/>
+        <w:numPr>
+          <w:ilvl w:val="0"/>
+          <w:numId w:val="4"/>
+        </w:numPr>
+      </w:pPr>
+      <w:r>
+        <w:t xml:space="preserve">What is this section? + how can I contribute? </w:t>
+      </w:r>
+    </w:p>
+    <w:p>
+      <w:pPr>
+        <w:pStyle w:val="ListParagraph"/>
+        <w:numPr>
+          <w:ilvl w:val="0"/>
+          <w:numId w:val="4"/>
+        </w:numPr>
+      </w:pPr>
+      <w:r>
+        <w:t xml:space="preserve">3d printable control panel by </w:t>
+      </w:r>
+      <w:proofErr w:type="spellStart"/>
+      <w:r>
+        <w:t>Dltd</w:t>
+      </w:r>
+      <w:proofErr w:type="spellEnd"/>
+      <w:r>
+        <w:t xml:space="preserve"> </w:t>
+      </w:r>
+    </w:p>
+    <w:p>
+      <w:pPr>
+        <w:pStyle w:val="ListParagraph"/>
+        <w:numPr>
+          <w:ilvl w:val="0"/>
+          <w:numId w:val="4"/>
+        </w:numPr>
+      </w:pPr>
+      <w:r>
+        <w:t xml:space="preserve">3d printable control panel by </w:t>
+      </w:r>
+      <w:proofErr w:type="spellStart"/>
+      <w:r>
+        <w:t>Catfishl</w:t>
+      </w:r>
+      <w:proofErr w:type="spellEnd"/>
+      <w:r>
+        <w:t xml:space="preserve"> </w:t>
+      </w:r>
+    </w:p>
+    <w:p>
+      <w:pPr>
+        <w:pStyle w:val="ListParagraph"/>
+        <w:numPr>
+          <w:ilvl w:val="0"/>
+          <w:numId w:val="4"/>
+        </w:numPr>
+      </w:pPr>
+      <w:r>
+        <w:t xml:space="preserve">30 Days Lost in Space PDF Guide by Linda </w:t>
+      </w:r>
+    </w:p>
+    <w:p>
+      <w:pPr>
+        <w:pStyle w:val="ListParagraph"/>
+        <w:numPr>
+          <w:ilvl w:val="0"/>
+          <w:numId w:val="4"/>
+        </w:numPr>
+      </w:pPr>
+      <w:r>
+        <w:t xml:space="preserve">Printable Quiz Questions by Alex </w:t>
+      </w:r>
+    </w:p>
+    <w:p>
+      <w:pPr>
+        <w:pStyle w:val="ListParagraph"/>
+        <w:numPr>
+          <w:ilvl w:val="0"/>
+          <w:numId w:val="4"/>
+        </w:numPr>
+      </w:pPr>
+      <w:proofErr w:type="gramStart"/>
+      <w:r>
+        <w:t>2 hour</w:t>
+      </w:r>
+      <w:proofErr w:type="gramEnd"/>
+      <w:r>
+        <w:t xml:space="preserve"> competition version of 30 days lost in space by Alex </w:t>
+      </w:r>
+    </w:p>
+    <w:p>
+      <w:pPr>
+        <w:pStyle w:val="ListParagraph"/>
+        <w:numPr>
+          <w:ilvl w:val="0"/>
+          <w:numId w:val="4"/>
+        </w:numPr>
+      </w:pPr>
+      <w:r>
+        <w:t xml:space="preserve">3D Print Greg's Control Panel Yourself! </w:t>
       </w:r>
     </w:p>
     <w:p/>
-    <w:p>
-      <w:pPr>
-        <w:rPr>
-          <w:b/>
-          <w:bCs/>
-          <w:color w:val="00B050"/>
-          <w:u w:val="single"/>
-        </w:rPr>
-      </w:pPr>
-      <w:r>
-        <w:rPr>
-          <w:b/>
-          <w:bCs/>
-          <w:color w:val="00B050"/>
-          <w:u w:val="single"/>
-        </w:rPr>
-        <w:t xml:space="preserve">Bonus Training </w:t>
-      </w:r>
-    </w:p>
-    <w:p>
-      <w:pPr>
-        <w:pStyle w:val="ListParagraph"/>
-        <w:numPr>
-          <w:ilvl w:val="0"/>
-          <w:numId w:val="3"/>
-        </w:numPr>
-        <w:rPr>
-          <w:color w:val="00B050"/>
-        </w:rPr>
-      </w:pPr>
-      <w:r>
-        <w:rPr>
-          <w:color w:val="00B050"/>
-        </w:rPr>
-        <w:t>Read</w:t>
-      </w:r>
-      <w:r>
-        <w:rPr>
-          <w:color w:val="00B050"/>
-        </w:rPr>
-        <w:t>y</w:t>
-      </w:r>
-      <w:r>
-        <w:rPr>
-          <w:color w:val="00B050"/>
-        </w:rPr>
-        <w:t xml:space="preserve"> for more projects? (E-Books And Intense Training Video) </w:t>
-      </w:r>
-    </w:p>
-    <w:p>
-      <w:pPr>
-        <w:pStyle w:val="ListParagraph"/>
-        <w:numPr>
-          <w:ilvl w:val="0"/>
-          <w:numId w:val="3"/>
-        </w:numPr>
-        <w:rPr>
-          <w:color w:val="00B050"/>
-        </w:rPr>
-      </w:pPr>
-      <w:r>
-        <w:rPr>
-          <w:color w:val="00B050"/>
-        </w:rPr>
-        <w:t xml:space="preserve">Breadboard Explained </w:t>
-      </w:r>
-    </w:p>
-    <w:p>
-      <w:pPr>
-        <w:pStyle w:val="ListParagraph"/>
-        <w:numPr>
-          <w:ilvl w:val="0"/>
-          <w:numId w:val="3"/>
-        </w:numPr>
-        <w:rPr>
-          <w:color w:val="00B050"/>
-        </w:rPr>
-      </w:pPr>
-      <w:r>
-        <w:rPr>
-          <w:color w:val="00B050"/>
-        </w:rPr>
-        <w:t xml:space="preserve">How NOT to break your HERO Board </w:t>
-      </w:r>
-    </w:p>
-    <w:p>
-      <w:pPr>
-        <w:pStyle w:val="ListParagraph"/>
-        <w:numPr>
-          <w:ilvl w:val="0"/>
-          <w:numId w:val="3"/>
-        </w:numPr>
-        <w:rPr>
-          <w:color w:val="00B050"/>
-        </w:rPr>
-      </w:pPr>
-      <w:r>
-        <w:rPr>
-          <w:color w:val="00B050"/>
-        </w:rPr>
-        <w:t xml:space="preserve">HERO Board Anatomy </w:t>
-      </w:r>
-    </w:p>
-    <w:p>
-      <w:pPr>
-        <w:pStyle w:val="ListParagraph"/>
-        <w:numPr>
-          <w:ilvl w:val="0"/>
-          <w:numId w:val="3"/>
-        </w:numPr>
-        <w:rPr>
-          <w:color w:val="00B050"/>
-        </w:rPr>
-      </w:pPr>
-      <w:r>
-        <w:rPr>
-          <w:color w:val="00B050"/>
-        </w:rPr>
-        <w:t xml:space="preserve">Voltage, Amperes, Wattage </w:t>
-      </w:r>
-    </w:p>
-    <w:p>
-      <w:r>
-        <w:t> </w:t>
-      </w:r>
-    </w:p>
-    <w:p>
-      <w:r>
-        <w:t> </w:t>
-      </w:r>
-    </w:p>
-    <w:p>
-      <w:r>
-        <w:br w:type="page"/>
-      </w:r>
-    </w:p>
-    <w:p>
-      <w:r>
+    <w:p/>
+    <w:p>
+      <w:pPr>
         <w:rPr>
           <w:b/>
           <w:bCs/>
           <w:u w:val="single"/>
         </w:rPr>
-        <w:lastRenderedPageBreak/>
-        <w:t xml:space="preserve">Community Projects </w:t>
-      </w:r>
-    </w:p>
-    <w:p>
-      <w:pPr>
-        <w:pStyle w:val="ListParagraph"/>
-        <w:numPr>
-          <w:ilvl w:val="0"/>
-          <w:numId w:val="4"/>
-        </w:numPr>
-      </w:pPr>
-      <w:r>
-        <w:t xml:space="preserve">What is this section? + how can I contribute? </w:t>
-      </w:r>
-    </w:p>
-    <w:p>
-      <w:pPr>
-        <w:pStyle w:val="ListParagraph"/>
-        <w:numPr>
-          <w:ilvl w:val="0"/>
-          <w:numId w:val="4"/>
-        </w:numPr>
-      </w:pPr>
-      <w:r>
-        <w:t xml:space="preserve">3d printable control panel by </w:t>
-      </w:r>
-      <w:proofErr w:type="spellStart"/>
-      <w:r>
-        <w:t>Dltd</w:t>
-      </w:r>
-      <w:proofErr w:type="spellEnd"/>
-      <w:r>
-        <w:t xml:space="preserve"> </w:t>
-      </w:r>
-    </w:p>
-    <w:p>
-      <w:pPr>
-        <w:pStyle w:val="ListParagraph"/>
-        <w:numPr>
-          <w:ilvl w:val="0"/>
-          <w:numId w:val="4"/>
-        </w:numPr>
-      </w:pPr>
-      <w:r>
-        <w:t xml:space="preserve">3d printable control panel by </w:t>
-      </w:r>
-      <w:proofErr w:type="spellStart"/>
-      <w:r>
-        <w:t>Catfishl</w:t>
-      </w:r>
-      <w:proofErr w:type="spellEnd"/>
-      <w:r>
-        <w:t xml:space="preserve"> </w:t>
-      </w:r>
-    </w:p>
-    <w:p>
-      <w:pPr>
-        <w:pStyle w:val="ListParagraph"/>
-        <w:numPr>
-          <w:ilvl w:val="0"/>
-          <w:numId w:val="4"/>
-        </w:numPr>
-      </w:pPr>
-      <w:r>
-        <w:t xml:space="preserve">30 Days Lost in Space PDF Guide by Linda </w:t>
-      </w:r>
-    </w:p>
-    <w:p>
-      <w:pPr>
-        <w:pStyle w:val="ListParagraph"/>
-        <w:numPr>
-          <w:ilvl w:val="0"/>
-          <w:numId w:val="4"/>
-        </w:numPr>
-      </w:pPr>
-      <w:r>
-        <w:t xml:space="preserve">Printable Quiz Questions by Alex </w:t>
-      </w:r>
-    </w:p>
-    <w:p>
-      <w:pPr>
-        <w:pStyle w:val="ListParagraph"/>
-        <w:numPr>
-          <w:ilvl w:val="0"/>
-          <w:numId w:val="4"/>
-        </w:numPr>
-      </w:pPr>
-      <w:proofErr w:type="gramStart"/>
-      <w:r>
-        <w:t>2 hour</w:t>
-      </w:r>
-      <w:proofErr w:type="gramEnd"/>
-      <w:r>
-        <w:t xml:space="preserve"> competition version of 30 days lost in space by Alex </w:t>
-      </w:r>
-    </w:p>
-    <w:p>
-      <w:pPr>
-        <w:pStyle w:val="ListParagraph"/>
-        <w:numPr>
-          <w:ilvl w:val="0"/>
-          <w:numId w:val="4"/>
-        </w:numPr>
-      </w:pPr>
-      <w:r>
-        <w:t xml:space="preserve">3D Print Greg's Control Panel Yourself! </w:t>
-      </w:r>
-    </w:p>
-    <w:p/>
-    <w:p/>
-    <w:p>
-      <w:pPr>
+      </w:pPr>
+      <w:r>
         <w:rPr>
           <w:b/>
           <w:bCs/>
           <w:u w:val="single"/>
         </w:rPr>
-      </w:pPr>
-      <w:r>
-        <w:rPr>
-          <w:b/>
-          <w:bCs/>
-          <w:u w:val="single"/>
-        </w:rPr>
         <w:t xml:space="preserve">Daily Broadcasts </w:t>
       </w:r>
     </w:p>
@@ -460,14 +574,38 @@
           <w:ilvl w:val="0"/>
           <w:numId w:val="5"/>
         </w:numPr>
-      </w:pPr>
-      <w:r>
+        <w:rPr>
+          <w:i/>
+          <w:iCs/>
+          <w:strike/>
+          <w:color w:val="00B050"/>
+        </w:rPr>
+      </w:pPr>
+      <w:r>
+        <w:rPr>
+          <w:i/>
+          <w:iCs/>
+          <w:strike/>
+          <w:color w:val="00B050"/>
+        </w:rPr>
         <w:t xml:space="preserve">Day </w:t>
       </w:r>
       <w:r>
+        <w:rPr>
+          <w:i/>
+          <w:iCs/>
+          <w:strike/>
+          <w:color w:val="00B050"/>
+        </w:rPr>
         <w:t>0</w:t>
       </w:r>
       <w:r>
+        <w:rPr>
+          <w:i/>
+          <w:iCs/>
+          <w:strike/>
+          <w:color w:val="00B050"/>
+        </w:rPr>
         <w:t xml:space="preserve">: Prologue </w:t>
       </w:r>
     </w:p>
@@ -478,16 +616,40 @@
           <w:ilvl w:val="0"/>
           <w:numId w:val="5"/>
         </w:numPr>
-      </w:pPr>
-      <w:r>
+        <w:rPr>
+          <w:i/>
+          <w:iCs/>
+          <w:strike/>
+          <w:color w:val="00B050"/>
+        </w:rPr>
+      </w:pPr>
+      <w:r>
+        <w:rPr>
+          <w:i/>
+          <w:iCs/>
+          <w:strike/>
+          <w:color w:val="00B050"/>
+        </w:rPr>
         <w:t xml:space="preserve">Day 1: Incoming Broadcast from </w:t>
       </w:r>
       <w:proofErr w:type="spellStart"/>
       <w:r>
+        <w:rPr>
+          <w:i/>
+          <w:iCs/>
+          <w:strike/>
+          <w:color w:val="00B050"/>
+        </w:rPr>
         <w:t>InventrCorp</w:t>
       </w:r>
       <w:proofErr w:type="spellEnd"/>
       <w:r>
+        <w:rPr>
+          <w:i/>
+          <w:iCs/>
+          <w:strike/>
+          <w:color w:val="00B050"/>
+        </w:rPr>
         <w:t xml:space="preserve"> </w:t>
       </w:r>
     </w:p>

</xml_diff>

<commit_message>
Commiting Project Management via GUI
</commit_message>
<xml_diff>
--- a/Project_Management/Project_Planning.docx
+++ b/Project_Management/Project_Planning.docx
@@ -618,8 +618,20 @@
           <w:ilvl w:val="0"/>
           <w:numId w:val="4"/>
         </w:numPr>
-      </w:pPr>
-      <w:r>
+        <w:rPr>
+          <w:i/>
+          <w:iCs/>
+          <w:strike/>
+          <w:color w:val="00B050"/>
+        </w:rPr>
+      </w:pPr>
+      <w:r>
+        <w:rPr>
+          <w:i/>
+          <w:iCs/>
+          <w:strike/>
+          <w:color w:val="00B050"/>
+        </w:rPr>
         <w:t xml:space="preserve">Day 4: Cabin Lighting </w:t>
       </w:r>
     </w:p>
@@ -630,8 +642,20 @@
           <w:ilvl w:val="0"/>
           <w:numId w:val="4"/>
         </w:numPr>
-      </w:pPr>
-      <w:r>
+        <w:rPr>
+          <w:i/>
+          <w:iCs/>
+          <w:strike/>
+          <w:color w:val="00B050"/>
+        </w:rPr>
+      </w:pPr>
+      <w:r>
+        <w:rPr>
+          <w:i/>
+          <w:iCs/>
+          <w:strike/>
+          <w:color w:val="00B050"/>
+        </w:rPr>
         <w:t xml:space="preserve">Day 5: Creative Day #1 </w:t>
       </w:r>
     </w:p>

</xml_diff>

<commit_message>
Day 16 Ready for hardware
</commit_message>
<xml_diff>
--- a/Project_Management/Project_Planning.docx
+++ b/Project_Management/Project_Planning.docx
@@ -1,13 +1,11 @@
 
 <file path=word/document.xml><?xml version="1.0" encoding="utf-8"?>
-<w:document xmlns:o="urn:schemas-microsoft-com:office:office" xmlns:r="http://schemas.openxmlformats.org/officeDocument/2006/relationships" xmlns:v="urn:schemas-microsoft-com:vml" xmlns:w="http://schemas.openxmlformats.org/wordprocessingml/2006/main" xmlns:w10="urn:schemas-microsoft-com:office:word" xmlns:wp="http://schemas.openxmlformats.org/drawingml/2006/wordprocessingDrawing" xmlns:wps="http://schemas.microsoft.com/office/word/2010/wordprocessingShape" xmlns:wpg="http://schemas.microsoft.com/office/word/2010/wordprocessingGroup" xmlns:mc="http://schemas.openxmlformats.org/markup-compatibility/2006" xmlns:wp14="http://schemas.microsoft.com/office/word/2010/wordprocessingDrawing" xmlns:w14="http://schemas.microsoft.com/office/word/2010/wordml" xmlns:w15="http://schemas.microsoft.com/office/word/2012/wordml" mc:Ignorable="w14 wp14 w15">
+<w:document xmlns:wpc="http://schemas.microsoft.com/office/word/2010/wordprocessingCanvas" xmlns:cx="http://schemas.microsoft.com/office/drawing/2014/chartex" xmlns:cx1="http://schemas.microsoft.com/office/drawing/2015/9/8/chartex" xmlns:cx2="http://schemas.microsoft.com/office/drawing/2015/10/21/chartex" xmlns:cx3="http://schemas.microsoft.com/office/drawing/2016/5/9/chartex" xmlns:cx4="http://schemas.microsoft.com/office/drawing/2016/5/10/chartex" xmlns:cx5="http://schemas.microsoft.com/office/drawing/2016/5/11/chartex" xmlns:cx6="http://schemas.microsoft.com/office/drawing/2016/5/12/chartex" xmlns:cx7="http://schemas.microsoft.com/office/drawing/2016/5/13/chartex" xmlns:cx8="http://schemas.microsoft.com/office/drawing/2016/5/14/chartex" xmlns:mc="http://schemas.openxmlformats.org/markup-compatibility/2006" xmlns:aink="http://schemas.microsoft.com/office/drawing/2016/ink" xmlns:am3d="http://schemas.microsoft.com/office/drawing/2017/model3d" xmlns:o="urn:schemas-microsoft-com:office:office" xmlns:oel="http://schemas.microsoft.com/office/2019/extlst" xmlns:r="http://schemas.openxmlformats.org/officeDocument/2006/relationships" xmlns:m="http://schemas.openxmlformats.org/officeDocument/2006/math" xmlns:v="urn:schemas-microsoft-com:vml" xmlns:wp14="http://schemas.microsoft.com/office/word/2010/wordprocessingDrawing" xmlns:wp="http://schemas.openxmlformats.org/drawingml/2006/wordprocessingDrawing" xmlns:w10="urn:schemas-microsoft-com:office:word" xmlns:w="http://schemas.openxmlformats.org/wordprocessingml/2006/main" xmlns:w14="http://schemas.microsoft.com/office/word/2010/wordml" xmlns:w15="http://schemas.microsoft.com/office/word/2012/wordml" xmlns:w16cex="http://schemas.microsoft.com/office/word/2018/wordml/cex" xmlns:w16cid="http://schemas.microsoft.com/office/word/2016/wordml/cid" xmlns:w16="http://schemas.microsoft.com/office/word/2018/wordml" xmlns:w16du="http://schemas.microsoft.com/office/word/2023/wordml/word16du" xmlns:w16sdtdh="http://schemas.microsoft.com/office/word/2020/wordml/sdtdatahash" xmlns:w16se="http://schemas.microsoft.com/office/word/2015/wordml/symex" xmlns:wpg="http://schemas.microsoft.com/office/word/2010/wordprocessingGroup" xmlns:wpi="http://schemas.microsoft.com/office/word/2010/wordprocessingInk" xmlns:wne="http://schemas.microsoft.com/office/word/2006/wordml" xmlns:wps="http://schemas.microsoft.com/office/word/2010/wordprocessingShape" mc:Ignorable="w14 w15 w16se w16cid w16 w16cex w16sdtdh w16du wp14">
   <w:body>
     <w:p>
       <w:pPr>
-        <w:pStyle w:val="Normal"/>
         <w:jc w:val="center"/>
         <w:rPr>
-          <w:b/>
           <w:b/>
           <w:bCs/>
           <w:sz w:val="52"/>
@@ -26,10 +24,8 @@
     </w:p>
     <w:p>
       <w:pPr>
-        <w:pStyle w:val="Normal"/>
         <w:jc w:val="center"/>
         <w:rPr>
-          <w:i/>
           <w:i/>
           <w:iCs/>
           <w:strike/>
@@ -50,10 +46,8 @@
     </w:p>
     <w:p>
       <w:pPr>
-        <w:pStyle w:val="Normal"/>
         <w:jc w:val="center"/>
         <w:rPr>
-          <w:b/>
           <w:b/>
           <w:bCs/>
           <w:sz w:val="16"/>
@@ -72,31 +66,19 @@
     </w:p>
     <w:p>
       <w:pPr>
-        <w:pStyle w:val="Normal"/>
         <w:jc w:val="center"/>
         <w:rPr>
-          <w:b/>
           <w:b/>
           <w:bCs/>
           <w:sz w:val="16"/>
           <w:szCs w:val="16"/>
         </w:rPr>
       </w:pPr>
-      <w:r>
-        <w:rPr>
-          <w:b/>
-          <w:bCs/>
-          <w:sz w:val="16"/>
-          <w:szCs w:val="16"/>
-        </w:rPr>
-      </w:r>
-    </w:p>
-    <w:p>
-      <w:pPr>
-        <w:pStyle w:val="Normal"/>
+    </w:p>
+    <w:p>
+      <w:pPr>
         <w:jc w:val="center"/>
         <w:rPr>
-          <w:b/>
           <w:b/>
           <w:bCs/>
           <w:sz w:val="40"/>
@@ -114,24 +96,16 @@
       </w:r>
     </w:p>
     <w:p>
-      <w:pPr>
-        <w:pStyle w:val="Normal"/>
-        <w:rPr/>
-      </w:pPr>
-      <w:r>
-        <w:rPr/>
+      <w:r>
         <w:t> </w:t>
       </w:r>
     </w:p>
     <w:p>
       <w:pPr>
-        <w:pStyle w:val="Normal"/>
-        <w:rPr>
-          <w:b/>
+        <w:rPr>
           <w:b/>
           <w:bCs/>
           <w:i/>
-          <w:i/>
           <w:iCs/>
           <w:strike/>
           <w:color w:val="00B050"/>
@@ -160,7 +134,6 @@
         </w:numPr>
         <w:rPr>
           <w:i/>
-          <w:i/>
           <w:iCs/>
           <w:strike/>
           <w:color w:val="00B050"/>
@@ -185,7 +158,6 @@
         </w:numPr>
         <w:rPr>
           <w:i/>
-          <w:i/>
           <w:iCs/>
           <w:strike/>
           <w:color w:val="00B050"/>
@@ -203,26 +175,17 @@
     </w:p>
     <w:p>
       <w:pPr>
-        <w:pStyle w:val="Normal"/>
-        <w:rPr>
-          <w:color w:val="00B050"/>
-        </w:rPr>
-      </w:pPr>
-      <w:r>
-        <w:rPr>
-          <w:color w:val="00B050"/>
-        </w:rPr>
-      </w:r>
-    </w:p>
-    <w:p>
-      <w:pPr>
-        <w:pStyle w:val="Normal"/>
-        <w:rPr>
-          <w:b/>
+        <w:rPr>
+          <w:color w:val="00B050"/>
+        </w:rPr>
+      </w:pPr>
+    </w:p>
+    <w:p>
+      <w:pPr>
+        <w:rPr>
           <w:b/>
           <w:bCs/>
           <w:i/>
-          <w:i/>
           <w:iCs/>
           <w:strike/>
           <w:color w:val="00B050"/>
@@ -251,7 +214,6 @@
         </w:numPr>
         <w:rPr>
           <w:i/>
-          <w:i/>
           <w:iCs/>
           <w:strike/>
           <w:color w:val="00B050"/>
@@ -276,7 +238,6 @@
         </w:numPr>
         <w:rPr>
           <w:i/>
-          <w:i/>
           <w:iCs/>
           <w:strike/>
           <w:color w:val="00B050"/>
@@ -301,7 +262,6 @@
         </w:numPr>
         <w:rPr>
           <w:i/>
-          <w:i/>
           <w:iCs/>
           <w:strike/>
           <w:color w:val="00B050"/>
@@ -326,7 +286,6 @@
         </w:numPr>
         <w:rPr>
           <w:i/>
-          <w:i/>
           <w:iCs/>
           <w:strike/>
           <w:color w:val="00B050"/>
@@ -351,7 +310,6 @@
         </w:numPr>
         <w:rPr>
           <w:i/>
-          <w:i/>
           <w:iCs/>
           <w:strike/>
           <w:color w:val="00B050"/>
@@ -368,48 +326,28 @@
       </w:r>
     </w:p>
     <w:p>
-      <w:pPr>
-        <w:pStyle w:val="Normal"/>
-        <w:rPr/>
-      </w:pPr>
-      <w:r>
-        <w:rPr/>
+      <w:r>
         <w:t> </w:t>
       </w:r>
     </w:p>
     <w:p>
-      <w:pPr>
-        <w:pStyle w:val="Normal"/>
-        <w:rPr/>
-      </w:pPr>
-      <w:r>
-        <w:rPr/>
+      <w:r>
         <w:t> </w:t>
       </w:r>
     </w:p>
     <w:p>
-      <w:pPr>
-        <w:pStyle w:val="Normal"/>
-        <w:rPr/>
-      </w:pPr>
-      <w:r>
-        <w:rPr/>
-      </w:r>
       <w:r>
         <w:br w:type="page"/>
       </w:r>
     </w:p>
     <w:p>
-      <w:pPr>
-        <w:pStyle w:val="Normal"/>
-        <w:rPr/>
-      </w:pPr>
       <w:r>
         <w:rPr>
           <w:b/>
           <w:bCs/>
           <w:u w:val="single"/>
         </w:rPr>
+        <w:lastRenderedPageBreak/>
         <w:t xml:space="preserve">Community Projects </w:t>
       </w:r>
     </w:p>
@@ -420,10 +358,8 @@
           <w:ilvl w:val="0"/>
           <w:numId w:val="3"/>
         </w:numPr>
-        <w:rPr/>
-      </w:pPr>
-      <w:r>
-        <w:rPr/>
+      </w:pPr>
+      <w:r>
         <w:t xml:space="preserve">What is this section? + how can I contribute? </w:t>
       </w:r>
     </w:p>
@@ -434,11 +370,17 @@
           <w:ilvl w:val="0"/>
           <w:numId w:val="3"/>
         </w:numPr>
-        <w:rPr/>
-      </w:pPr>
-      <w:r>
-        <w:rPr/>
-        <w:t xml:space="preserve">3d printable control panel by Dltd </w:t>
+      </w:pPr>
+      <w:r>
+        <w:t xml:space="preserve">3d printable control panel by </w:t>
+      </w:r>
+      <w:proofErr w:type="spellStart"/>
+      <w:r>
+        <w:t>Dltd</w:t>
+      </w:r>
+      <w:proofErr w:type="spellEnd"/>
+      <w:r>
+        <w:t xml:space="preserve"> </w:t>
       </w:r>
     </w:p>
     <w:p>
@@ -448,11 +390,17 @@
           <w:ilvl w:val="0"/>
           <w:numId w:val="3"/>
         </w:numPr>
-        <w:rPr/>
-      </w:pPr>
-      <w:r>
-        <w:rPr/>
-        <w:t xml:space="preserve">3d printable control panel by Catfishl </w:t>
+      </w:pPr>
+      <w:r>
+        <w:t xml:space="preserve">3d printable control panel by </w:t>
+      </w:r>
+      <w:proofErr w:type="spellStart"/>
+      <w:r>
+        <w:t>Catfishl</w:t>
+      </w:r>
+      <w:proofErr w:type="spellEnd"/>
+      <w:r>
+        <w:t xml:space="preserve"> </w:t>
       </w:r>
     </w:p>
     <w:p>
@@ -462,10 +410,8 @@
           <w:ilvl w:val="0"/>
           <w:numId w:val="3"/>
         </w:numPr>
-        <w:rPr/>
-      </w:pPr>
-      <w:r>
-        <w:rPr/>
+      </w:pPr>
+      <w:r>
         <w:t xml:space="preserve">30 Days Lost in Space PDF Guide by Linda </w:t>
       </w:r>
     </w:p>
@@ -476,10 +422,8 @@
           <w:ilvl w:val="0"/>
           <w:numId w:val="3"/>
         </w:numPr>
-        <w:rPr/>
-      </w:pPr>
-      <w:r>
-        <w:rPr/>
+      </w:pPr>
+      <w:r>
         <w:t xml:space="preserve">Printable Quiz Questions by Alex </w:t>
       </w:r>
     </w:p>
@@ -490,11 +434,14 @@
           <w:ilvl w:val="0"/>
           <w:numId w:val="3"/>
         </w:numPr>
-        <w:rPr/>
-      </w:pPr>
-      <w:r>
-        <w:rPr/>
-        <w:t xml:space="preserve">2 hour competition version of 30 days lost in space by Alex </w:t>
+      </w:pPr>
+      <w:proofErr w:type="gramStart"/>
+      <w:r>
+        <w:t>2 hour</w:t>
+      </w:r>
+      <w:proofErr w:type="gramEnd"/>
+      <w:r>
+        <w:t xml:space="preserve"> competition version of 30 days lost in space by Alex </w:t>
       </w:r>
     </w:p>
     <w:p>
@@ -504,36 +451,16 @@
           <w:ilvl w:val="0"/>
           <w:numId w:val="3"/>
         </w:numPr>
-        <w:rPr/>
-      </w:pPr>
-      <w:r>
-        <w:rPr/>
+      </w:pPr>
+      <w:r>
         <w:t xml:space="preserve">3D Print Greg's Control Panel Yourself! </w:t>
       </w:r>
     </w:p>
-    <w:p>
-      <w:pPr>
-        <w:pStyle w:val="Normal"/>
-        <w:rPr/>
-      </w:pPr>
-      <w:r>
-        <w:rPr/>
-      </w:r>
-    </w:p>
-    <w:p>
-      <w:pPr>
-        <w:pStyle w:val="Normal"/>
-        <w:rPr/>
-      </w:pPr>
-      <w:r>
-        <w:rPr/>
-      </w:r>
-    </w:p>
-    <w:p>
-      <w:pPr>
-        <w:pStyle w:val="Normal"/>
-        <w:rPr>
-          <w:b/>
+    <w:p/>
+    <w:p/>
+    <w:p>
+      <w:pPr>
+        <w:rPr>
           <w:b/>
           <w:bCs/>
           <w:u w:val="single"/>
@@ -557,7 +484,6 @@
         </w:numPr>
         <w:rPr>
           <w:i/>
-          <w:i/>
           <w:iCs/>
           <w:strike/>
           <w:color w:val="00B050"/>
@@ -582,20 +508,39 @@
         </w:numPr>
         <w:rPr>
           <w:i/>
-          <w:i/>
-          <w:iCs/>
-          <w:strike/>
-          <w:color w:val="00B050"/>
-        </w:rPr>
-      </w:pPr>
-      <w:r>
-        <w:rPr>
-          <w:i/>
-          <w:iCs/>
-          <w:strike/>
-          <w:color w:val="00B050"/>
-        </w:rPr>
-        <w:t xml:space="preserve">Day 1: Incoming Broadcast from InventrCorp </w:t>
+          <w:iCs/>
+          <w:strike/>
+          <w:color w:val="00B050"/>
+        </w:rPr>
+      </w:pPr>
+      <w:r>
+        <w:rPr>
+          <w:i/>
+          <w:iCs/>
+          <w:strike/>
+          <w:color w:val="00B050"/>
+        </w:rPr>
+        <w:t xml:space="preserve">Day 1: Incoming Broadcast from </w:t>
+      </w:r>
+      <w:proofErr w:type="spellStart"/>
+      <w:r>
+        <w:rPr>
+          <w:i/>
+          <w:iCs/>
+          <w:strike/>
+          <w:color w:val="00B050"/>
+        </w:rPr>
+        <w:t>InventrCorp</w:t>
+      </w:r>
+      <w:proofErr w:type="spellEnd"/>
+      <w:r>
+        <w:rPr>
+          <w:i/>
+          <w:iCs/>
+          <w:strike/>
+          <w:color w:val="00B050"/>
+        </w:rPr>
+        <w:t xml:space="preserve"> </w:t>
       </w:r>
     </w:p>
     <w:p>
@@ -607,20 +552,39 @@
         </w:numPr>
         <w:rPr>
           <w:i/>
-          <w:i/>
-          <w:iCs/>
-          <w:strike/>
-          <w:color w:val="00B050"/>
-        </w:rPr>
-      </w:pPr>
-      <w:r>
-        <w:rPr>
-          <w:i/>
-          <w:iCs/>
-          <w:strike/>
-          <w:color w:val="00B050"/>
-        </w:rPr>
-        <w:t xml:space="preserve">Day 2: It's really dark in here... </w:t>
+          <w:iCs/>
+          <w:strike/>
+          <w:color w:val="00B050"/>
+        </w:rPr>
+      </w:pPr>
+      <w:r>
+        <w:rPr>
+          <w:i/>
+          <w:iCs/>
+          <w:strike/>
+          <w:color w:val="00B050"/>
+        </w:rPr>
+        <w:t xml:space="preserve">Day 2: It's </w:t>
+      </w:r>
+      <w:proofErr w:type="gramStart"/>
+      <w:r>
+        <w:rPr>
+          <w:i/>
+          <w:iCs/>
+          <w:strike/>
+          <w:color w:val="00B050"/>
+        </w:rPr>
+        <w:t>really dark</w:t>
+      </w:r>
+      <w:proofErr w:type="gramEnd"/>
+      <w:r>
+        <w:rPr>
+          <w:i/>
+          <w:iCs/>
+          <w:strike/>
+          <w:color w:val="00B050"/>
+        </w:rPr>
+        <w:t xml:space="preserve"> in here... </w:t>
       </w:r>
     </w:p>
     <w:p>
@@ -632,7 +596,6 @@
         </w:numPr>
         <w:rPr>
           <w:i/>
-          <w:i/>
           <w:iCs/>
           <w:strike/>
           <w:color w:val="00B050"/>
@@ -657,7 +620,6 @@
         </w:numPr>
         <w:rPr>
           <w:i/>
-          <w:i/>
           <w:iCs/>
           <w:strike/>
           <w:color w:val="00B050"/>
@@ -682,7 +644,6 @@
         </w:numPr>
         <w:rPr>
           <w:i/>
-          <w:i/>
           <w:iCs/>
           <w:strike/>
           <w:color w:val="00B050"/>
@@ -707,7 +668,6 @@
         </w:numPr>
         <w:rPr>
           <w:i/>
-          <w:i/>
           <w:iCs/>
           <w:strike/>
           <w:color w:val="00B050"/>
@@ -732,7 +692,6 @@
         </w:numPr>
         <w:rPr>
           <w:i/>
-          <w:i/>
           <w:iCs/>
           <w:strike/>
           <w:color w:val="00B050"/>
@@ -757,7 +716,6 @@
         </w:numPr>
         <w:rPr>
           <w:i/>
-          <w:i/>
           <w:iCs/>
           <w:strike/>
           <w:color w:val="00B050"/>
@@ -782,7 +740,6 @@
         </w:numPr>
         <w:rPr>
           <w:i/>
-          <w:i/>
           <w:iCs/>
           <w:strike/>
           <w:color w:val="00B050"/>
@@ -807,7 +764,6 @@
         </w:numPr>
         <w:rPr>
           <w:i/>
-          <w:i/>
           <w:iCs/>
           <w:strike/>
           <w:color w:val="00B050"/>
@@ -832,7 +788,6 @@
         </w:numPr>
         <w:rPr>
           <w:i/>
-          <w:i/>
           <w:iCs/>
           <w:strike/>
           <w:color w:val="00B050"/>
@@ -857,7 +812,6 @@
         </w:numPr>
         <w:rPr>
           <w:i/>
-          <w:i/>
           <w:iCs/>
           <w:strike/>
           <w:color w:val="00B050"/>
@@ -881,29 +835,20 @@
           <w:numId w:val="4"/>
         </w:numPr>
         <w:rPr>
-          <w:rFonts w:ascii="Aptos" w:hAnsi="Aptos" w:eastAsia="Aptos" w:cs=""/>
-          <w:i/>
-          <w:i/>
-          <w:iCs/>
-          <w:strike/>
-          <w:color w:val="00B050"/>
-          <w:kern w:val="2"/>
-          <w:sz w:val="24"/>
-          <w:szCs w:val="24"/>
-          <w:lang w:val="en-US" w:eastAsia="en-US" w:bidi="ar-SA"/>
-        </w:rPr>
-      </w:pPr>
-      <w:r>
-        <w:rPr>
-          <w:rFonts w:eastAsia="Aptos" w:cs=""/>
-          <w:i/>
-          <w:iCs/>
-          <w:strike/>
-          <w:color w:val="00B050"/>
-          <w:kern w:val="2"/>
-          <w:sz w:val="24"/>
-          <w:szCs w:val="24"/>
-          <w:lang w:val="en-US" w:eastAsia="en-US" w:bidi="ar-SA"/>
+          <w:rFonts w:ascii="Aptos" w:eastAsia="Aptos" w:hAnsi="Aptos"/>
+          <w:i/>
+          <w:iCs/>
+          <w:strike/>
+          <w:color w:val="00B050"/>
+        </w:rPr>
+      </w:pPr>
+      <w:r>
+        <w:rPr>
+          <w:rFonts w:eastAsia="Aptos"/>
+          <w:i/>
+          <w:iCs/>
+          <w:strike/>
+          <w:color w:val="00B050"/>
         </w:rPr>
         <w:t xml:space="preserve">Day 13: HERO Security 101 </w:t>
       </w:r>
@@ -916,29 +861,20 @@
           <w:numId w:val="4"/>
         </w:numPr>
         <w:rPr>
-          <w:rFonts w:ascii="Aptos" w:hAnsi="Aptos" w:eastAsia="Aptos" w:cs=""/>
-          <w:i/>
-          <w:i/>
-          <w:iCs/>
-          <w:strike/>
-          <w:color w:val="00B050"/>
-          <w:kern w:val="2"/>
-          <w:sz w:val="24"/>
-          <w:szCs w:val="24"/>
-          <w:lang w:val="en-US" w:eastAsia="en-US" w:bidi="ar-SA"/>
-        </w:rPr>
-      </w:pPr>
-      <w:r>
-        <w:rPr>
-          <w:rFonts w:eastAsia="Aptos" w:cs=""/>
-          <w:i/>
-          <w:iCs/>
-          <w:strike/>
-          <w:color w:val="00B050"/>
-          <w:kern w:val="2"/>
-          <w:sz w:val="24"/>
-          <w:szCs w:val="24"/>
-          <w:lang w:val="en-US" w:eastAsia="en-US" w:bidi="ar-SA"/>
+          <w:rFonts w:ascii="Aptos" w:eastAsia="Aptos" w:hAnsi="Aptos"/>
+          <w:i/>
+          <w:iCs/>
+          <w:strike/>
+          <w:color w:val="00B050"/>
+        </w:rPr>
+      </w:pPr>
+      <w:r>
+        <w:rPr>
+          <w:rFonts w:eastAsia="Aptos"/>
+          <w:i/>
+          <w:iCs/>
+          <w:strike/>
+          <w:color w:val="00B050"/>
         </w:rPr>
         <w:t xml:space="preserve">Day 14: Advanced security panel </w:t>
       </w:r>
@@ -950,10 +886,22 @@
           <w:ilvl w:val="0"/>
           <w:numId w:val="4"/>
         </w:numPr>
-        <w:rPr/>
-      </w:pPr>
-      <w:r>
-        <w:rPr/>
+        <w:rPr>
+          <w:rFonts w:eastAsia="Aptos"/>
+          <w:i/>
+          <w:iCs/>
+          <w:strike/>
+          <w:color w:val="00B050"/>
+        </w:rPr>
+      </w:pPr>
+      <w:r>
+        <w:rPr>
+          <w:rFonts w:eastAsia="Aptos"/>
+          <w:i/>
+          <w:iCs/>
+          <w:strike/>
+          <w:color w:val="00B050"/>
+        </w:rPr>
         <w:t xml:space="preserve">Day 15: Creative Day #3 </w:t>
       </w:r>
     </w:p>
@@ -964,10 +912,8 @@
           <w:ilvl w:val="0"/>
           <w:numId w:val="4"/>
         </w:numPr>
-        <w:rPr/>
-      </w:pPr>
-      <w:r>
-        <w:rPr/>
+      </w:pPr>
+      <w:r>
         <w:t xml:space="preserve">Day 16: A fancy new display </w:t>
       </w:r>
     </w:p>
@@ -978,11 +924,25 @@
           <w:ilvl w:val="0"/>
           <w:numId w:val="4"/>
         </w:numPr>
-        <w:rPr/>
-      </w:pPr>
-      <w:r>
-        <w:rPr/>
-        <w:t xml:space="preserve">Day 17: H jyfwapj tlzzhnl </w:t>
+      </w:pPr>
+      <w:r>
+        <w:t xml:space="preserve">Day 17: H </w:t>
+      </w:r>
+      <w:proofErr w:type="spellStart"/>
+      <w:r>
+        <w:t>jyfwapj</w:t>
+      </w:r>
+      <w:proofErr w:type="spellEnd"/>
+      <w:r>
+        <w:t xml:space="preserve"> </w:t>
+      </w:r>
+      <w:proofErr w:type="spellStart"/>
+      <w:r>
+        <w:t>tlzzhnl</w:t>
+      </w:r>
+      <w:proofErr w:type="spellEnd"/>
+      <w:r>
+        <w:t xml:space="preserve"> </w:t>
       </w:r>
     </w:p>
     <w:p>
@@ -992,10 +952,8 @@
           <w:ilvl w:val="0"/>
           <w:numId w:val="4"/>
         </w:numPr>
-        <w:rPr/>
-      </w:pPr>
-      <w:r>
-        <w:rPr/>
+      </w:pPr>
+      <w:r>
         <w:t xml:space="preserve">Day 18: The surface seems so much closer </w:t>
       </w:r>
     </w:p>
@@ -1006,10 +964,8 @@
           <w:ilvl w:val="0"/>
           <w:numId w:val="4"/>
         </w:numPr>
-        <w:rPr/>
-      </w:pPr>
-      <w:r>
-        <w:rPr/>
+      </w:pPr>
+      <w:r>
         <w:t xml:space="preserve">Day 19: New Horizons </w:t>
       </w:r>
     </w:p>
@@ -1020,10 +976,8 @@
           <w:ilvl w:val="0"/>
           <w:numId w:val="4"/>
         </w:numPr>
-        <w:rPr/>
-      </w:pPr>
-      <w:r>
-        <w:rPr/>
+      </w:pPr>
+      <w:r>
         <w:t xml:space="preserve">Day 20: Creative Day #4 </w:t>
       </w:r>
     </w:p>
@@ -1034,10 +988,8 @@
           <w:ilvl w:val="0"/>
           <w:numId w:val="4"/>
         </w:numPr>
-        <w:rPr/>
-      </w:pPr>
-      <w:r>
-        <w:rPr/>
+      </w:pPr>
+      <w:r>
         <w:t xml:space="preserve">Day 21: Hello New World </w:t>
       </w:r>
     </w:p>
@@ -1048,10 +1000,8 @@
           <w:ilvl w:val="0"/>
           <w:numId w:val="4"/>
         </w:numPr>
-        <w:rPr/>
-      </w:pPr>
-      <w:r>
-        <w:rPr/>
+      </w:pPr>
+      <w:r>
         <w:t xml:space="preserve">Day 22: Display Panel Details </w:t>
       </w:r>
     </w:p>
@@ -1062,10 +1012,9 @@
           <w:ilvl w:val="0"/>
           <w:numId w:val="4"/>
         </w:numPr>
-        <w:rPr/>
-      </w:pPr>
-      <w:r>
-        <w:rPr/>
+      </w:pPr>
+      <w:r>
+        <w:lastRenderedPageBreak/>
         <w:t xml:space="preserve">Day 23: Launch System </w:t>
       </w:r>
     </w:p>
@@ -1076,10 +1025,8 @@
           <w:ilvl w:val="0"/>
           <w:numId w:val="4"/>
         </w:numPr>
-        <w:rPr/>
-      </w:pPr>
-      <w:r>
-        <w:rPr/>
+      </w:pPr>
+      <w:r>
         <w:t xml:space="preserve">Day 24: Back to Orbit </w:t>
       </w:r>
     </w:p>
@@ -1090,10 +1037,8 @@
           <w:ilvl w:val="0"/>
           <w:numId w:val="4"/>
         </w:numPr>
-        <w:rPr/>
-      </w:pPr>
-      <w:r>
-        <w:rPr/>
+      </w:pPr>
+      <w:r>
         <w:t xml:space="preserve">Day 25: Creative Day #5 </w:t>
       </w:r>
     </w:p>
@@ -1104,10 +1049,8 @@
           <w:ilvl w:val="0"/>
           <w:numId w:val="4"/>
         </w:numPr>
-        <w:rPr/>
-      </w:pPr>
-      <w:r>
-        <w:rPr/>
+      </w:pPr>
+      <w:r>
         <w:t xml:space="preserve">Day 26: HERO_AUTOPILOT.EXE (Fun W/Bitmaps) </w:t>
       </w:r>
     </w:p>
@@ -1118,10 +1061,8 @@
           <w:ilvl w:val="0"/>
           <w:numId w:val="4"/>
         </w:numPr>
-        <w:rPr/>
-      </w:pPr>
-      <w:r>
-        <w:rPr/>
+      </w:pPr>
+      <w:r>
         <w:t xml:space="preserve">Day 27: HERO_AUTOPILOT.EXE Part 2 </w:t>
       </w:r>
     </w:p>
@@ -1132,10 +1073,8 @@
           <w:ilvl w:val="0"/>
           <w:numId w:val="4"/>
         </w:numPr>
-        <w:rPr/>
-      </w:pPr>
-      <w:r>
-        <w:rPr/>
+      </w:pPr>
+      <w:r>
         <w:t xml:space="preserve">Day 28: Landing Gear </w:t>
       </w:r>
     </w:p>
@@ -1146,10 +1085,8 @@
           <w:ilvl w:val="0"/>
           <w:numId w:val="4"/>
         </w:numPr>
-        <w:rPr/>
-      </w:pPr>
-      <w:r>
-        <w:rPr/>
+      </w:pPr>
+      <w:r>
         <w:t xml:space="preserve">Day 29: Landing Gear Part 2 </w:t>
       </w:r>
     </w:p>
@@ -1160,36 +1097,32 @@
           <w:ilvl w:val="0"/>
           <w:numId w:val="4"/>
         </w:numPr>
-        <w:rPr/>
-      </w:pPr>
-      <w:r>
-        <w:rPr/>
+      </w:pPr>
+      <w:r>
         <w:t xml:space="preserve">Day 30: Home Sweet Home! (Mission Complete!) </w:t>
       </w:r>
     </w:p>
     <w:p>
       <w:pPr>
-        <w:pStyle w:val="Normal"/>
-        <w:rPr>
-          <w:b/>
+        <w:rPr>
           <w:b/>
           <w:bCs/>
           <w:u w:val="single"/>
         </w:rPr>
       </w:pPr>
-      <w:r>
+    </w:p>
+    <w:p>
+      <w:pPr>
         <w:rPr>
           <w:b/>
           <w:bCs/>
           <w:u w:val="single"/>
         </w:rPr>
-      </w:r>
-    </w:p>
-    <w:p>
-      <w:pPr>
-        <w:pStyle w:val="Normal"/>
-        <w:rPr>
-          <w:b/>
+      </w:pPr>
+    </w:p>
+    <w:p>
+      <w:pPr>
+        <w:rPr>
           <w:b/>
           <w:bCs/>
           <w:u w:val="single"/>
@@ -1201,24 +1134,6 @@
           <w:bCs/>
           <w:u w:val="single"/>
         </w:rPr>
-      </w:r>
-    </w:p>
-    <w:p>
-      <w:pPr>
-        <w:pStyle w:val="Normal"/>
-        <w:rPr>
-          <w:b/>
-          <w:b/>
-          <w:bCs/>
-          <w:u w:val="single"/>
-        </w:rPr>
-      </w:pPr>
-      <w:r>
-        <w:rPr>
-          <w:b/>
-          <w:bCs/>
-          <w:u w:val="single"/>
-        </w:rPr>
         <w:t xml:space="preserve">BONUS: "No Code Coding Challenge" </w:t>
       </w:r>
     </w:p>
@@ -1229,10 +1144,8 @@
           <w:ilvl w:val="0"/>
           <w:numId w:val="5"/>
         </w:numPr>
-        <w:rPr/>
-      </w:pPr>
-      <w:r>
-        <w:rPr/>
+      </w:pPr>
+      <w:r>
         <w:t xml:space="preserve">No Code Coding Challenge - Introduction </w:t>
       </w:r>
     </w:p>
@@ -1243,10 +1156,8 @@
           <w:ilvl w:val="0"/>
           <w:numId w:val="5"/>
         </w:numPr>
-        <w:rPr/>
-      </w:pPr>
-      <w:r>
-        <w:rPr/>
+      </w:pPr>
+      <w:r>
         <w:t xml:space="preserve">No Code Coding Challenge - Part 1 </w:t>
       </w:r>
     </w:p>
@@ -1257,10 +1168,8 @@
           <w:ilvl w:val="0"/>
           <w:numId w:val="5"/>
         </w:numPr>
-        <w:rPr/>
-      </w:pPr>
-      <w:r>
-        <w:rPr/>
+      </w:pPr>
+      <w:r>
         <w:t xml:space="preserve">No Code Coding Challenge - Part 2 </w:t>
       </w:r>
     </w:p>
@@ -1271,10 +1180,8 @@
           <w:ilvl w:val="0"/>
           <w:numId w:val="5"/>
         </w:numPr>
-        <w:rPr/>
-      </w:pPr>
-      <w:r>
-        <w:rPr/>
+      </w:pPr>
+      <w:r>
         <w:t xml:space="preserve">No Code Coding Challenge - Part 3 </w:t>
       </w:r>
     </w:p>
@@ -1285,10 +1192,8 @@
           <w:ilvl w:val="0"/>
           <w:numId w:val="5"/>
         </w:numPr>
-        <w:rPr/>
-      </w:pPr>
-      <w:r>
-        <w:rPr/>
+      </w:pPr>
+      <w:r>
         <w:t xml:space="preserve">No Code Coding Challenge - Part 4 </w:t>
       </w:r>
     </w:p>
@@ -1299,10 +1204,8 @@
           <w:ilvl w:val="0"/>
           <w:numId w:val="5"/>
         </w:numPr>
-        <w:rPr/>
-      </w:pPr>
-      <w:r>
-        <w:rPr/>
+      </w:pPr>
+      <w:r>
         <w:t xml:space="preserve">No Code Coding Challenge - Part 5 </w:t>
       </w:r>
     </w:p>
@@ -1313,728 +1216,29 @@
           <w:ilvl w:val="0"/>
           <w:numId w:val="5"/>
         </w:numPr>
-        <w:rPr/>
-      </w:pPr>
-      <w:r>
-        <w:rPr/>
+      </w:pPr>
+      <w:r>
         <w:t xml:space="preserve">No Code Coding Challenge - Part 6 </w:t>
       </w:r>
     </w:p>
-    <w:p>
-      <w:pPr>
-        <w:pStyle w:val="Normal"/>
-        <w:widowControl/>
-        <w:suppressAutoHyphens w:val="true"/>
-        <w:bidi w:val="0"/>
-        <w:spacing w:lineRule="auto" w:line="276" w:before="0" w:after="160"/>
-        <w:jc w:val="left"/>
-        <w:rPr/>
-      </w:pPr>
-      <w:r>
-        <w:rPr/>
-      </w:r>
-    </w:p>
+    <w:p/>
     <w:sectPr>
-      <w:type w:val="nextPage"/>
       <w:pgSz w:w="12240" w:h="15840"/>
-      <w:pgMar w:left="1440" w:right="1440" w:gutter="0" w:header="0" w:top="1440" w:footer="0" w:bottom="1440"/>
-      <w:pgNumType w:fmt="decimal"/>
-      <w:formProt w:val="false"/>
-      <w:textDirection w:val="lrTb"/>
-      <w:docGrid w:type="default" w:linePitch="360" w:charSpace="0"/>
+      <w:pgMar w:top="1440" w:right="1440" w:bottom="1440" w:left="1440" w:header="0" w:footer="0" w:gutter="0"/>
+      <w:cols w:space="720"/>
+      <w:formProt w:val="0"/>
+      <w:docGrid w:linePitch="360"/>
     </w:sectPr>
   </w:body>
 </w:document>
 </file>
 
 <file path=word/numbering.xml><?xml version="1.0" encoding="utf-8"?>
-<w:numbering xmlns:w="http://schemas.openxmlformats.org/wordprocessingml/2006/main" xmlns:o="urn:schemas-microsoft-com:office:office" xmlns:r="http://schemas.openxmlformats.org/officeDocument/2006/relationships" xmlns:v="urn:schemas-microsoft-com:vml" xmlns:mc="http://schemas.openxmlformats.org/markup-compatibility/2006" xmlns:w14="http://schemas.microsoft.com/office/word/2010/wordml" mc:Ignorable="w14">
-  <w:abstractNum w:abstractNumId="1">
-    <w:lvl w:ilvl="0">
-      <w:start w:val="1"/>
-      <w:numFmt w:val="bullet"/>
-      <w:lvlText w:val=""/>
-      <w:lvlJc w:val="left"/>
-      <w:pPr>
-        <w:tabs>
-          <w:tab w:val="num" w:pos="0"/>
-        </w:tabs>
-        <w:ind w:left="720" w:hanging="360"/>
-      </w:pPr>
-      <w:rPr>
-        <w:rFonts w:ascii="Symbol" w:hAnsi="Symbol" w:cs="Symbol" w:hint="default"/>
-      </w:rPr>
-    </w:lvl>
-    <w:lvl w:ilvl="1">
-      <w:start w:val="1"/>
-      <w:numFmt w:val="bullet"/>
-      <w:lvlText w:val="o"/>
-      <w:lvlJc w:val="left"/>
-      <w:pPr>
-        <w:tabs>
-          <w:tab w:val="num" w:pos="0"/>
-        </w:tabs>
-        <w:ind w:left="1440" w:hanging="360"/>
-      </w:pPr>
-      <w:rPr>
-        <w:rFonts w:ascii="Courier New" w:hAnsi="Courier New" w:cs="Courier New" w:hint="default"/>
-      </w:rPr>
-    </w:lvl>
-    <w:lvl w:ilvl="2">
-      <w:start w:val="1"/>
-      <w:numFmt w:val="bullet"/>
-      <w:lvlText w:val=""/>
-      <w:lvlJc w:val="left"/>
-      <w:pPr>
-        <w:tabs>
-          <w:tab w:val="num" w:pos="0"/>
-        </w:tabs>
-        <w:ind w:left="2160" w:hanging="360"/>
-      </w:pPr>
-      <w:rPr>
-        <w:rFonts w:ascii="Wingdings" w:hAnsi="Wingdings" w:cs="Wingdings" w:hint="default"/>
-      </w:rPr>
-    </w:lvl>
-    <w:lvl w:ilvl="3">
-      <w:start w:val="1"/>
-      <w:numFmt w:val="bullet"/>
-      <w:lvlText w:val=""/>
-      <w:lvlJc w:val="left"/>
-      <w:pPr>
-        <w:tabs>
-          <w:tab w:val="num" w:pos="0"/>
-        </w:tabs>
-        <w:ind w:left="2880" w:hanging="360"/>
-      </w:pPr>
-      <w:rPr>
-        <w:rFonts w:ascii="Symbol" w:hAnsi="Symbol" w:cs="Symbol" w:hint="default"/>
-      </w:rPr>
-    </w:lvl>
-    <w:lvl w:ilvl="4">
-      <w:start w:val="1"/>
-      <w:numFmt w:val="bullet"/>
-      <w:lvlText w:val="o"/>
-      <w:lvlJc w:val="left"/>
-      <w:pPr>
-        <w:tabs>
-          <w:tab w:val="num" w:pos="0"/>
-        </w:tabs>
-        <w:ind w:left="3600" w:hanging="360"/>
-      </w:pPr>
-      <w:rPr>
-        <w:rFonts w:ascii="Courier New" w:hAnsi="Courier New" w:cs="Courier New" w:hint="default"/>
-      </w:rPr>
-    </w:lvl>
-    <w:lvl w:ilvl="5">
-      <w:start w:val="1"/>
-      <w:numFmt w:val="bullet"/>
-      <w:lvlText w:val=""/>
-      <w:lvlJc w:val="left"/>
-      <w:pPr>
-        <w:tabs>
-          <w:tab w:val="num" w:pos="0"/>
-        </w:tabs>
-        <w:ind w:left="4320" w:hanging="360"/>
-      </w:pPr>
-      <w:rPr>
-        <w:rFonts w:ascii="Wingdings" w:hAnsi="Wingdings" w:cs="Wingdings" w:hint="default"/>
-      </w:rPr>
-    </w:lvl>
-    <w:lvl w:ilvl="6">
-      <w:start w:val="1"/>
-      <w:numFmt w:val="bullet"/>
-      <w:lvlText w:val=""/>
-      <w:lvlJc w:val="left"/>
-      <w:pPr>
-        <w:tabs>
-          <w:tab w:val="num" w:pos="0"/>
-        </w:tabs>
-        <w:ind w:left="5040" w:hanging="360"/>
-      </w:pPr>
-      <w:rPr>
-        <w:rFonts w:ascii="Symbol" w:hAnsi="Symbol" w:cs="Symbol" w:hint="default"/>
-      </w:rPr>
-    </w:lvl>
-    <w:lvl w:ilvl="7">
-      <w:start w:val="1"/>
-      <w:numFmt w:val="bullet"/>
-      <w:lvlText w:val="o"/>
-      <w:lvlJc w:val="left"/>
-      <w:pPr>
-        <w:tabs>
-          <w:tab w:val="num" w:pos="0"/>
-        </w:tabs>
-        <w:ind w:left="5760" w:hanging="360"/>
-      </w:pPr>
-      <w:rPr>
-        <w:rFonts w:ascii="Courier New" w:hAnsi="Courier New" w:cs="Courier New" w:hint="default"/>
-      </w:rPr>
-    </w:lvl>
-    <w:lvl w:ilvl="8">
-      <w:start w:val="1"/>
-      <w:numFmt w:val="bullet"/>
-      <w:lvlText w:val=""/>
-      <w:lvlJc w:val="left"/>
-      <w:pPr>
-        <w:tabs>
-          <w:tab w:val="num" w:pos="0"/>
-        </w:tabs>
-        <w:ind w:left="6480" w:hanging="360"/>
-      </w:pPr>
-      <w:rPr>
-        <w:rFonts w:ascii="Wingdings" w:hAnsi="Wingdings" w:cs="Wingdings" w:hint="default"/>
-      </w:rPr>
-    </w:lvl>
-  </w:abstractNum>
-  <w:abstractNum w:abstractNumId="2">
-    <w:lvl w:ilvl="0">
-      <w:start w:val="1"/>
-      <w:numFmt w:val="bullet"/>
-      <w:lvlText w:val=""/>
-      <w:lvlJc w:val="left"/>
-      <w:pPr>
-        <w:tabs>
-          <w:tab w:val="num" w:pos="0"/>
-        </w:tabs>
-        <w:ind w:left="720" w:hanging="360"/>
-      </w:pPr>
-      <w:rPr>
-        <w:rFonts w:ascii="Symbol" w:hAnsi="Symbol" w:cs="Symbol" w:hint="default"/>
-      </w:rPr>
-    </w:lvl>
-    <w:lvl w:ilvl="1">
-      <w:start w:val="1"/>
-      <w:numFmt w:val="bullet"/>
-      <w:lvlText w:val="o"/>
-      <w:lvlJc w:val="left"/>
-      <w:pPr>
-        <w:tabs>
-          <w:tab w:val="num" w:pos="0"/>
-        </w:tabs>
-        <w:ind w:left="1440" w:hanging="360"/>
-      </w:pPr>
-      <w:rPr>
-        <w:rFonts w:ascii="Courier New" w:hAnsi="Courier New" w:cs="Courier New" w:hint="default"/>
-      </w:rPr>
-    </w:lvl>
-    <w:lvl w:ilvl="2">
-      <w:start w:val="1"/>
-      <w:numFmt w:val="bullet"/>
-      <w:lvlText w:val=""/>
-      <w:lvlJc w:val="left"/>
-      <w:pPr>
-        <w:tabs>
-          <w:tab w:val="num" w:pos="0"/>
-        </w:tabs>
-        <w:ind w:left="2160" w:hanging="360"/>
-      </w:pPr>
-      <w:rPr>
-        <w:rFonts w:ascii="Wingdings" w:hAnsi="Wingdings" w:cs="Wingdings" w:hint="default"/>
-      </w:rPr>
-    </w:lvl>
-    <w:lvl w:ilvl="3">
-      <w:start w:val="1"/>
-      <w:numFmt w:val="bullet"/>
-      <w:lvlText w:val=""/>
-      <w:lvlJc w:val="left"/>
-      <w:pPr>
-        <w:tabs>
-          <w:tab w:val="num" w:pos="0"/>
-        </w:tabs>
-        <w:ind w:left="2880" w:hanging="360"/>
-      </w:pPr>
-      <w:rPr>
-        <w:rFonts w:ascii="Symbol" w:hAnsi="Symbol" w:cs="Symbol" w:hint="default"/>
-      </w:rPr>
-    </w:lvl>
-    <w:lvl w:ilvl="4">
-      <w:start w:val="1"/>
-      <w:numFmt w:val="bullet"/>
-      <w:lvlText w:val="o"/>
-      <w:lvlJc w:val="left"/>
-      <w:pPr>
-        <w:tabs>
-          <w:tab w:val="num" w:pos="0"/>
-        </w:tabs>
-        <w:ind w:left="3600" w:hanging="360"/>
-      </w:pPr>
-      <w:rPr>
-        <w:rFonts w:ascii="Courier New" w:hAnsi="Courier New" w:cs="Courier New" w:hint="default"/>
-      </w:rPr>
-    </w:lvl>
-    <w:lvl w:ilvl="5">
-      <w:start w:val="1"/>
-      <w:numFmt w:val="bullet"/>
-      <w:lvlText w:val=""/>
-      <w:lvlJc w:val="left"/>
-      <w:pPr>
-        <w:tabs>
-          <w:tab w:val="num" w:pos="0"/>
-        </w:tabs>
-        <w:ind w:left="4320" w:hanging="360"/>
-      </w:pPr>
-      <w:rPr>
-        <w:rFonts w:ascii="Wingdings" w:hAnsi="Wingdings" w:cs="Wingdings" w:hint="default"/>
-      </w:rPr>
-    </w:lvl>
-    <w:lvl w:ilvl="6">
-      <w:start w:val="1"/>
-      <w:numFmt w:val="bullet"/>
-      <w:lvlText w:val=""/>
-      <w:lvlJc w:val="left"/>
-      <w:pPr>
-        <w:tabs>
-          <w:tab w:val="num" w:pos="0"/>
-        </w:tabs>
-        <w:ind w:left="5040" w:hanging="360"/>
-      </w:pPr>
-      <w:rPr>
-        <w:rFonts w:ascii="Symbol" w:hAnsi="Symbol" w:cs="Symbol" w:hint="default"/>
-      </w:rPr>
-    </w:lvl>
-    <w:lvl w:ilvl="7">
-      <w:start w:val="1"/>
-      <w:numFmt w:val="bullet"/>
-      <w:lvlText w:val="o"/>
-      <w:lvlJc w:val="left"/>
-      <w:pPr>
-        <w:tabs>
-          <w:tab w:val="num" w:pos="0"/>
-        </w:tabs>
-        <w:ind w:left="5760" w:hanging="360"/>
-      </w:pPr>
-      <w:rPr>
-        <w:rFonts w:ascii="Courier New" w:hAnsi="Courier New" w:cs="Courier New" w:hint="default"/>
-      </w:rPr>
-    </w:lvl>
-    <w:lvl w:ilvl="8">
-      <w:start w:val="1"/>
-      <w:numFmt w:val="bullet"/>
-      <w:lvlText w:val=""/>
-      <w:lvlJc w:val="left"/>
-      <w:pPr>
-        <w:tabs>
-          <w:tab w:val="num" w:pos="0"/>
-        </w:tabs>
-        <w:ind w:left="6480" w:hanging="360"/>
-      </w:pPr>
-      <w:rPr>
-        <w:rFonts w:ascii="Wingdings" w:hAnsi="Wingdings" w:cs="Wingdings" w:hint="default"/>
-      </w:rPr>
-    </w:lvl>
-  </w:abstractNum>
-  <w:abstractNum w:abstractNumId="3">
-    <w:lvl w:ilvl="0">
-      <w:start w:val="1"/>
-      <w:numFmt w:val="bullet"/>
-      <w:lvlText w:val=""/>
-      <w:lvlJc w:val="left"/>
-      <w:pPr>
-        <w:tabs>
-          <w:tab w:val="num" w:pos="0"/>
-        </w:tabs>
-        <w:ind w:left="720" w:hanging="360"/>
-      </w:pPr>
-      <w:rPr>
-        <w:rFonts w:ascii="Symbol" w:hAnsi="Symbol" w:cs="Symbol" w:hint="default"/>
-      </w:rPr>
-    </w:lvl>
-    <w:lvl w:ilvl="1">
-      <w:start w:val="1"/>
-      <w:numFmt w:val="bullet"/>
-      <w:lvlText w:val="o"/>
-      <w:lvlJc w:val="left"/>
-      <w:pPr>
-        <w:tabs>
-          <w:tab w:val="num" w:pos="0"/>
-        </w:tabs>
-        <w:ind w:left="1440" w:hanging="360"/>
-      </w:pPr>
-      <w:rPr>
-        <w:rFonts w:ascii="Courier New" w:hAnsi="Courier New" w:cs="Courier New" w:hint="default"/>
-      </w:rPr>
-    </w:lvl>
-    <w:lvl w:ilvl="2">
-      <w:start w:val="1"/>
-      <w:numFmt w:val="bullet"/>
-      <w:lvlText w:val=""/>
-      <w:lvlJc w:val="left"/>
-      <w:pPr>
-        <w:tabs>
-          <w:tab w:val="num" w:pos="0"/>
-        </w:tabs>
-        <w:ind w:left="2160" w:hanging="360"/>
-      </w:pPr>
-      <w:rPr>
-        <w:rFonts w:ascii="Wingdings" w:hAnsi="Wingdings" w:cs="Wingdings" w:hint="default"/>
-      </w:rPr>
-    </w:lvl>
-    <w:lvl w:ilvl="3">
-      <w:start w:val="1"/>
-      <w:numFmt w:val="bullet"/>
-      <w:lvlText w:val=""/>
-      <w:lvlJc w:val="left"/>
-      <w:pPr>
-        <w:tabs>
-          <w:tab w:val="num" w:pos="0"/>
-        </w:tabs>
-        <w:ind w:left="2880" w:hanging="360"/>
-      </w:pPr>
-      <w:rPr>
-        <w:rFonts w:ascii="Symbol" w:hAnsi="Symbol" w:cs="Symbol" w:hint="default"/>
-      </w:rPr>
-    </w:lvl>
-    <w:lvl w:ilvl="4">
-      <w:start w:val="1"/>
-      <w:numFmt w:val="bullet"/>
-      <w:lvlText w:val="o"/>
-      <w:lvlJc w:val="left"/>
-      <w:pPr>
-        <w:tabs>
-          <w:tab w:val="num" w:pos="0"/>
-        </w:tabs>
-        <w:ind w:left="3600" w:hanging="360"/>
-      </w:pPr>
-      <w:rPr>
-        <w:rFonts w:ascii="Courier New" w:hAnsi="Courier New" w:cs="Courier New" w:hint="default"/>
-      </w:rPr>
-    </w:lvl>
-    <w:lvl w:ilvl="5">
-      <w:start w:val="1"/>
-      <w:numFmt w:val="bullet"/>
-      <w:lvlText w:val=""/>
-      <w:lvlJc w:val="left"/>
-      <w:pPr>
-        <w:tabs>
-          <w:tab w:val="num" w:pos="0"/>
-        </w:tabs>
-        <w:ind w:left="4320" w:hanging="360"/>
-      </w:pPr>
-      <w:rPr>
-        <w:rFonts w:ascii="Wingdings" w:hAnsi="Wingdings" w:cs="Wingdings" w:hint="default"/>
-      </w:rPr>
-    </w:lvl>
-    <w:lvl w:ilvl="6">
-      <w:start w:val="1"/>
-      <w:numFmt w:val="bullet"/>
-      <w:lvlText w:val=""/>
-      <w:lvlJc w:val="left"/>
-      <w:pPr>
-        <w:tabs>
-          <w:tab w:val="num" w:pos="0"/>
-        </w:tabs>
-        <w:ind w:left="5040" w:hanging="360"/>
-      </w:pPr>
-      <w:rPr>
-        <w:rFonts w:ascii="Symbol" w:hAnsi="Symbol" w:cs="Symbol" w:hint="default"/>
-      </w:rPr>
-    </w:lvl>
-    <w:lvl w:ilvl="7">
-      <w:start w:val="1"/>
-      <w:numFmt w:val="bullet"/>
-      <w:lvlText w:val="o"/>
-      <w:lvlJc w:val="left"/>
-      <w:pPr>
-        <w:tabs>
-          <w:tab w:val="num" w:pos="0"/>
-        </w:tabs>
-        <w:ind w:left="5760" w:hanging="360"/>
-      </w:pPr>
-      <w:rPr>
-        <w:rFonts w:ascii="Courier New" w:hAnsi="Courier New" w:cs="Courier New" w:hint="default"/>
-      </w:rPr>
-    </w:lvl>
-    <w:lvl w:ilvl="8">
-      <w:start w:val="1"/>
-      <w:numFmt w:val="bullet"/>
-      <w:lvlText w:val=""/>
-      <w:lvlJc w:val="left"/>
-      <w:pPr>
-        <w:tabs>
-          <w:tab w:val="num" w:pos="0"/>
-        </w:tabs>
-        <w:ind w:left="6480" w:hanging="360"/>
-      </w:pPr>
-      <w:rPr>
-        <w:rFonts w:ascii="Wingdings" w:hAnsi="Wingdings" w:cs="Wingdings" w:hint="default"/>
-      </w:rPr>
-    </w:lvl>
-  </w:abstractNum>
-  <w:abstractNum w:abstractNumId="4">
-    <w:lvl w:ilvl="0">
-      <w:start w:val="1"/>
-      <w:numFmt w:val="bullet"/>
-      <w:lvlText w:val=""/>
-      <w:lvlJc w:val="left"/>
-      <w:pPr>
-        <w:tabs>
-          <w:tab w:val="num" w:pos="0"/>
-        </w:tabs>
-        <w:ind w:left="720" w:hanging="360"/>
-      </w:pPr>
-      <w:rPr>
-        <w:rFonts w:ascii="Symbol" w:hAnsi="Symbol" w:cs="Symbol" w:hint="default"/>
-      </w:rPr>
-    </w:lvl>
-    <w:lvl w:ilvl="1">
-      <w:start w:val="1"/>
-      <w:numFmt w:val="bullet"/>
-      <w:lvlText w:val="o"/>
-      <w:lvlJc w:val="left"/>
-      <w:pPr>
-        <w:tabs>
-          <w:tab w:val="num" w:pos="0"/>
-        </w:tabs>
-        <w:ind w:left="1440" w:hanging="360"/>
-      </w:pPr>
-      <w:rPr>
-        <w:rFonts w:ascii="Courier New" w:hAnsi="Courier New" w:cs="Courier New" w:hint="default"/>
-      </w:rPr>
-    </w:lvl>
-    <w:lvl w:ilvl="2">
-      <w:start w:val="1"/>
-      <w:numFmt w:val="bullet"/>
-      <w:lvlText w:val=""/>
-      <w:lvlJc w:val="left"/>
-      <w:pPr>
-        <w:tabs>
-          <w:tab w:val="num" w:pos="0"/>
-        </w:tabs>
-        <w:ind w:left="2160" w:hanging="360"/>
-      </w:pPr>
-      <w:rPr>
-        <w:rFonts w:ascii="Wingdings" w:hAnsi="Wingdings" w:cs="Wingdings" w:hint="default"/>
-      </w:rPr>
-    </w:lvl>
-    <w:lvl w:ilvl="3">
-      <w:start w:val="1"/>
-      <w:numFmt w:val="bullet"/>
-      <w:lvlText w:val=""/>
-      <w:lvlJc w:val="left"/>
-      <w:pPr>
-        <w:tabs>
-          <w:tab w:val="num" w:pos="0"/>
-        </w:tabs>
-        <w:ind w:left="2880" w:hanging="360"/>
-      </w:pPr>
-      <w:rPr>
-        <w:rFonts w:ascii="Symbol" w:hAnsi="Symbol" w:cs="Symbol" w:hint="default"/>
-      </w:rPr>
-    </w:lvl>
-    <w:lvl w:ilvl="4">
-      <w:start w:val="1"/>
-      <w:numFmt w:val="bullet"/>
-      <w:lvlText w:val="o"/>
-      <w:lvlJc w:val="left"/>
-      <w:pPr>
-        <w:tabs>
-          <w:tab w:val="num" w:pos="0"/>
-        </w:tabs>
-        <w:ind w:left="3600" w:hanging="360"/>
-      </w:pPr>
-      <w:rPr>
-        <w:rFonts w:ascii="Courier New" w:hAnsi="Courier New" w:cs="Courier New" w:hint="default"/>
-      </w:rPr>
-    </w:lvl>
-    <w:lvl w:ilvl="5">
-      <w:start w:val="1"/>
-      <w:numFmt w:val="bullet"/>
-      <w:lvlText w:val=""/>
-      <w:lvlJc w:val="left"/>
-      <w:pPr>
-        <w:tabs>
-          <w:tab w:val="num" w:pos="0"/>
-        </w:tabs>
-        <w:ind w:left="4320" w:hanging="360"/>
-      </w:pPr>
-      <w:rPr>
-        <w:rFonts w:ascii="Wingdings" w:hAnsi="Wingdings" w:cs="Wingdings" w:hint="default"/>
-      </w:rPr>
-    </w:lvl>
-    <w:lvl w:ilvl="6">
-      <w:start w:val="1"/>
-      <w:numFmt w:val="bullet"/>
-      <w:lvlText w:val=""/>
-      <w:lvlJc w:val="left"/>
-      <w:pPr>
-        <w:tabs>
-          <w:tab w:val="num" w:pos="0"/>
-        </w:tabs>
-        <w:ind w:left="5040" w:hanging="360"/>
-      </w:pPr>
-      <w:rPr>
-        <w:rFonts w:ascii="Symbol" w:hAnsi="Symbol" w:cs="Symbol" w:hint="default"/>
-      </w:rPr>
-    </w:lvl>
-    <w:lvl w:ilvl="7">
-      <w:start w:val="1"/>
-      <w:numFmt w:val="bullet"/>
-      <w:lvlText w:val="o"/>
-      <w:lvlJc w:val="left"/>
-      <w:pPr>
-        <w:tabs>
-          <w:tab w:val="num" w:pos="0"/>
-        </w:tabs>
-        <w:ind w:left="5760" w:hanging="360"/>
-      </w:pPr>
-      <w:rPr>
-        <w:rFonts w:ascii="Courier New" w:hAnsi="Courier New" w:cs="Courier New" w:hint="default"/>
-      </w:rPr>
-    </w:lvl>
-    <w:lvl w:ilvl="8">
-      <w:start w:val="1"/>
-      <w:numFmt w:val="bullet"/>
-      <w:lvlText w:val=""/>
-      <w:lvlJc w:val="left"/>
-      <w:pPr>
-        <w:tabs>
-          <w:tab w:val="num" w:pos="0"/>
-        </w:tabs>
-        <w:ind w:left="6480" w:hanging="360"/>
-      </w:pPr>
-      <w:rPr>
-        <w:rFonts w:ascii="Wingdings" w:hAnsi="Wingdings" w:cs="Wingdings" w:hint="default"/>
-      </w:rPr>
-    </w:lvl>
-  </w:abstractNum>
-  <w:abstractNum w:abstractNumId="5">
-    <w:lvl w:ilvl="0">
-      <w:start w:val="1"/>
-      <w:numFmt w:val="bullet"/>
-      <w:lvlText w:val=""/>
-      <w:lvlJc w:val="left"/>
-      <w:pPr>
-        <w:tabs>
-          <w:tab w:val="num" w:pos="0"/>
-        </w:tabs>
-        <w:ind w:left="720" w:hanging="360"/>
-      </w:pPr>
-      <w:rPr>
-        <w:rFonts w:ascii="Symbol" w:hAnsi="Symbol" w:cs="Symbol" w:hint="default"/>
-      </w:rPr>
-    </w:lvl>
-    <w:lvl w:ilvl="1">
-      <w:start w:val="1"/>
-      <w:numFmt w:val="bullet"/>
-      <w:lvlText w:val="o"/>
-      <w:lvlJc w:val="left"/>
-      <w:pPr>
-        <w:tabs>
-          <w:tab w:val="num" w:pos="0"/>
-        </w:tabs>
-        <w:ind w:left="1440" w:hanging="360"/>
-      </w:pPr>
-      <w:rPr>
-        <w:rFonts w:ascii="Courier New" w:hAnsi="Courier New" w:cs="Courier New" w:hint="default"/>
-      </w:rPr>
-    </w:lvl>
-    <w:lvl w:ilvl="2">
-      <w:start w:val="1"/>
-      <w:numFmt w:val="bullet"/>
-      <w:lvlText w:val=""/>
-      <w:lvlJc w:val="left"/>
-      <w:pPr>
-        <w:tabs>
-          <w:tab w:val="num" w:pos="0"/>
-        </w:tabs>
-        <w:ind w:left="2160" w:hanging="360"/>
-      </w:pPr>
-      <w:rPr>
-        <w:rFonts w:ascii="Wingdings" w:hAnsi="Wingdings" w:cs="Wingdings" w:hint="default"/>
-      </w:rPr>
-    </w:lvl>
-    <w:lvl w:ilvl="3">
-      <w:start w:val="1"/>
-      <w:numFmt w:val="bullet"/>
-      <w:lvlText w:val=""/>
-      <w:lvlJc w:val="left"/>
-      <w:pPr>
-        <w:tabs>
-          <w:tab w:val="num" w:pos="0"/>
-        </w:tabs>
-        <w:ind w:left="2880" w:hanging="360"/>
-      </w:pPr>
-      <w:rPr>
-        <w:rFonts w:ascii="Symbol" w:hAnsi="Symbol" w:cs="Symbol" w:hint="default"/>
-      </w:rPr>
-    </w:lvl>
-    <w:lvl w:ilvl="4">
-      <w:start w:val="1"/>
-      <w:numFmt w:val="bullet"/>
-      <w:lvlText w:val="o"/>
-      <w:lvlJc w:val="left"/>
-      <w:pPr>
-        <w:tabs>
-          <w:tab w:val="num" w:pos="0"/>
-        </w:tabs>
-        <w:ind w:left="3600" w:hanging="360"/>
-      </w:pPr>
-      <w:rPr>
-        <w:rFonts w:ascii="Courier New" w:hAnsi="Courier New" w:cs="Courier New" w:hint="default"/>
-      </w:rPr>
-    </w:lvl>
-    <w:lvl w:ilvl="5">
-      <w:start w:val="1"/>
-      <w:numFmt w:val="bullet"/>
-      <w:lvlText w:val=""/>
-      <w:lvlJc w:val="left"/>
-      <w:pPr>
-        <w:tabs>
-          <w:tab w:val="num" w:pos="0"/>
-        </w:tabs>
-        <w:ind w:left="4320" w:hanging="360"/>
-      </w:pPr>
-      <w:rPr>
-        <w:rFonts w:ascii="Wingdings" w:hAnsi="Wingdings" w:cs="Wingdings" w:hint="default"/>
-      </w:rPr>
-    </w:lvl>
-    <w:lvl w:ilvl="6">
-      <w:start w:val="1"/>
-      <w:numFmt w:val="bullet"/>
-      <w:lvlText w:val=""/>
-      <w:lvlJc w:val="left"/>
-      <w:pPr>
-        <w:tabs>
-          <w:tab w:val="num" w:pos="0"/>
-        </w:tabs>
-        <w:ind w:left="5040" w:hanging="360"/>
-      </w:pPr>
-      <w:rPr>
-        <w:rFonts w:ascii="Symbol" w:hAnsi="Symbol" w:cs="Symbol" w:hint="default"/>
-      </w:rPr>
-    </w:lvl>
-    <w:lvl w:ilvl="7">
-      <w:start w:val="1"/>
-      <w:numFmt w:val="bullet"/>
-      <w:lvlText w:val="o"/>
-      <w:lvlJc w:val="left"/>
-      <w:pPr>
-        <w:tabs>
-          <w:tab w:val="num" w:pos="0"/>
-        </w:tabs>
-        <w:ind w:left="5760" w:hanging="360"/>
-      </w:pPr>
-      <w:rPr>
-        <w:rFonts w:ascii="Courier New" w:hAnsi="Courier New" w:cs="Courier New" w:hint="default"/>
-      </w:rPr>
-    </w:lvl>
-    <w:lvl w:ilvl="8">
-      <w:start w:val="1"/>
-      <w:numFmt w:val="bullet"/>
-      <w:lvlText w:val=""/>
-      <w:lvlJc w:val="left"/>
-      <w:pPr>
-        <w:tabs>
-          <w:tab w:val="num" w:pos="0"/>
-        </w:tabs>
-        <w:ind w:left="6480" w:hanging="360"/>
-      </w:pPr>
-      <w:rPr>
-        <w:rFonts w:ascii="Wingdings" w:hAnsi="Wingdings" w:cs="Wingdings" w:hint="default"/>
-      </w:rPr>
-    </w:lvl>
-  </w:abstractNum>
-  <w:abstractNum w:abstractNumId="6">
+<w:numbering xmlns:wpc="http://schemas.microsoft.com/office/word/2010/wordprocessingCanvas" xmlns:cx="http://schemas.microsoft.com/office/drawing/2014/chartex" xmlns:cx1="http://schemas.microsoft.com/office/drawing/2015/9/8/chartex" xmlns:cx2="http://schemas.microsoft.com/office/drawing/2015/10/21/chartex" xmlns:cx3="http://schemas.microsoft.com/office/drawing/2016/5/9/chartex" xmlns:cx4="http://schemas.microsoft.com/office/drawing/2016/5/10/chartex" xmlns:cx5="http://schemas.microsoft.com/office/drawing/2016/5/11/chartex" xmlns:cx6="http://schemas.microsoft.com/office/drawing/2016/5/12/chartex" xmlns:cx7="http://schemas.microsoft.com/office/drawing/2016/5/13/chartex" xmlns:cx8="http://schemas.microsoft.com/office/drawing/2016/5/14/chartex" xmlns:mc="http://schemas.openxmlformats.org/markup-compatibility/2006" xmlns:aink="http://schemas.microsoft.com/office/drawing/2016/ink" xmlns:am3d="http://schemas.microsoft.com/office/drawing/2017/model3d" xmlns:o="urn:schemas-microsoft-com:office:office" xmlns:oel="http://schemas.microsoft.com/office/2019/extlst" xmlns:r="http://schemas.openxmlformats.org/officeDocument/2006/relationships" xmlns:m="http://schemas.openxmlformats.org/officeDocument/2006/math" xmlns:v="urn:schemas-microsoft-com:vml" xmlns:wp14="http://schemas.microsoft.com/office/word/2010/wordprocessingDrawing" xmlns:wp="http://schemas.openxmlformats.org/drawingml/2006/wordprocessingDrawing" xmlns:w10="urn:schemas-microsoft-com:office:word" xmlns:w="http://schemas.openxmlformats.org/wordprocessingml/2006/main" xmlns:w14="http://schemas.microsoft.com/office/word/2010/wordml" xmlns:w15="http://schemas.microsoft.com/office/word/2012/wordml" xmlns:w16cex="http://schemas.microsoft.com/office/word/2018/wordml/cex" xmlns:w16cid="http://schemas.microsoft.com/office/word/2016/wordml/cid" xmlns:w16="http://schemas.microsoft.com/office/word/2018/wordml" xmlns:w16du="http://schemas.microsoft.com/office/word/2023/wordml/word16du" xmlns:w16sdtdh="http://schemas.microsoft.com/office/word/2020/wordml/sdtdatahash" xmlns:w16se="http://schemas.microsoft.com/office/word/2015/wordml/symex" xmlns:wpg="http://schemas.microsoft.com/office/word/2010/wordprocessingGroup" xmlns:wpi="http://schemas.microsoft.com/office/word/2010/wordprocessingInk" xmlns:wne="http://schemas.microsoft.com/office/word/2006/wordml" xmlns:wps="http://schemas.microsoft.com/office/word/2010/wordprocessingShape" mc:Ignorable="w14 w15 w16se w16cid w16 w16cex w16sdtdh w16du wp14">
+  <w:abstractNum w:abstractNumId="0" w15:restartNumberingAfterBreak="0">
+    <w:nsid w:val="0702110A"/>
+    <w:multiLevelType w:val="multilevel"/>
+    <w:tmpl w:val="E1307038"/>
     <w:lvl w:ilvl="0">
       <w:start w:val="1"/>
       <w:numFmt w:val="none"/>
@@ -2045,7 +1249,7 @@
         <w:tabs>
           <w:tab w:val="num" w:pos="0"/>
         </w:tabs>
-        <w:ind w:left="0" w:hanging="0"/>
+        <w:ind w:left="0" w:firstLine="0"/>
       </w:pPr>
     </w:lvl>
     <w:lvl w:ilvl="1">
@@ -2058,7 +1262,7 @@
         <w:tabs>
           <w:tab w:val="num" w:pos="0"/>
         </w:tabs>
-        <w:ind w:left="0" w:hanging="0"/>
+        <w:ind w:left="0" w:firstLine="0"/>
       </w:pPr>
     </w:lvl>
     <w:lvl w:ilvl="2">
@@ -2071,7 +1275,7 @@
         <w:tabs>
           <w:tab w:val="num" w:pos="0"/>
         </w:tabs>
-        <w:ind w:left="0" w:hanging="0"/>
+        <w:ind w:left="0" w:firstLine="0"/>
       </w:pPr>
     </w:lvl>
     <w:lvl w:ilvl="3">
@@ -2084,7 +1288,7 @@
         <w:tabs>
           <w:tab w:val="num" w:pos="0"/>
         </w:tabs>
-        <w:ind w:left="0" w:hanging="0"/>
+        <w:ind w:left="0" w:firstLine="0"/>
       </w:pPr>
     </w:lvl>
     <w:lvl w:ilvl="4">
@@ -2097,7 +1301,7 @@
         <w:tabs>
           <w:tab w:val="num" w:pos="0"/>
         </w:tabs>
-        <w:ind w:left="0" w:hanging="0"/>
+        <w:ind w:left="0" w:firstLine="0"/>
       </w:pPr>
     </w:lvl>
     <w:lvl w:ilvl="5">
@@ -2110,7 +1314,7 @@
         <w:tabs>
           <w:tab w:val="num" w:pos="0"/>
         </w:tabs>
-        <w:ind w:left="0" w:hanging="0"/>
+        <w:ind w:left="0" w:firstLine="0"/>
       </w:pPr>
     </w:lvl>
     <w:lvl w:ilvl="6">
@@ -2123,7 +1327,7 @@
         <w:tabs>
           <w:tab w:val="num" w:pos="0"/>
         </w:tabs>
-        <w:ind w:left="0" w:hanging="0"/>
+        <w:ind w:left="0" w:firstLine="0"/>
       </w:pPr>
     </w:lvl>
     <w:lvl w:ilvl="7">
@@ -2136,7 +1340,7 @@
         <w:tabs>
           <w:tab w:val="num" w:pos="0"/>
         </w:tabs>
-        <w:ind w:left="0" w:hanging="0"/>
+        <w:ind w:left="0" w:firstLine="0"/>
       </w:pPr>
     </w:lvl>
     <w:lvl w:ilvl="8">
@@ -2149,37 +1353,737 @@
         <w:tabs>
           <w:tab w:val="num" w:pos="0"/>
         </w:tabs>
-        <w:ind w:left="0" w:hanging="0"/>
+        <w:ind w:left="0" w:firstLine="0"/>
       </w:pPr>
     </w:lvl>
   </w:abstractNum>
-  <w:num w:numId="1">
+  <w:abstractNum w:abstractNumId="1" w15:restartNumberingAfterBreak="0">
+    <w:nsid w:val="111743E5"/>
+    <w:multiLevelType w:val="multilevel"/>
+    <w:tmpl w:val="F7BC7D1A"/>
+    <w:lvl w:ilvl="0">
+      <w:start w:val="1"/>
+      <w:numFmt w:val="bullet"/>
+      <w:lvlText w:val=""/>
+      <w:lvlJc w:val="left"/>
+      <w:pPr>
+        <w:tabs>
+          <w:tab w:val="num" w:pos="0"/>
+        </w:tabs>
+        <w:ind w:left="720" w:hanging="360"/>
+      </w:pPr>
+      <w:rPr>
+        <w:rFonts w:ascii="Symbol" w:hAnsi="Symbol" w:cs="Symbol" w:hint="default"/>
+      </w:rPr>
+    </w:lvl>
+    <w:lvl w:ilvl="1">
+      <w:start w:val="1"/>
+      <w:numFmt w:val="bullet"/>
+      <w:lvlText w:val="o"/>
+      <w:lvlJc w:val="left"/>
+      <w:pPr>
+        <w:tabs>
+          <w:tab w:val="num" w:pos="0"/>
+        </w:tabs>
+        <w:ind w:left="1440" w:hanging="360"/>
+      </w:pPr>
+      <w:rPr>
+        <w:rFonts w:ascii="Courier New" w:hAnsi="Courier New" w:cs="Courier New" w:hint="default"/>
+      </w:rPr>
+    </w:lvl>
+    <w:lvl w:ilvl="2">
+      <w:start w:val="1"/>
+      <w:numFmt w:val="bullet"/>
+      <w:lvlText w:val=""/>
+      <w:lvlJc w:val="left"/>
+      <w:pPr>
+        <w:tabs>
+          <w:tab w:val="num" w:pos="0"/>
+        </w:tabs>
+        <w:ind w:left="2160" w:hanging="360"/>
+      </w:pPr>
+      <w:rPr>
+        <w:rFonts w:ascii="Wingdings" w:hAnsi="Wingdings" w:cs="Wingdings" w:hint="default"/>
+      </w:rPr>
+    </w:lvl>
+    <w:lvl w:ilvl="3">
+      <w:start w:val="1"/>
+      <w:numFmt w:val="bullet"/>
+      <w:lvlText w:val=""/>
+      <w:lvlJc w:val="left"/>
+      <w:pPr>
+        <w:tabs>
+          <w:tab w:val="num" w:pos="0"/>
+        </w:tabs>
+        <w:ind w:left="2880" w:hanging="360"/>
+      </w:pPr>
+      <w:rPr>
+        <w:rFonts w:ascii="Symbol" w:hAnsi="Symbol" w:cs="Symbol" w:hint="default"/>
+      </w:rPr>
+    </w:lvl>
+    <w:lvl w:ilvl="4">
+      <w:start w:val="1"/>
+      <w:numFmt w:val="bullet"/>
+      <w:lvlText w:val="o"/>
+      <w:lvlJc w:val="left"/>
+      <w:pPr>
+        <w:tabs>
+          <w:tab w:val="num" w:pos="0"/>
+        </w:tabs>
+        <w:ind w:left="3600" w:hanging="360"/>
+      </w:pPr>
+      <w:rPr>
+        <w:rFonts w:ascii="Courier New" w:hAnsi="Courier New" w:cs="Courier New" w:hint="default"/>
+      </w:rPr>
+    </w:lvl>
+    <w:lvl w:ilvl="5">
+      <w:start w:val="1"/>
+      <w:numFmt w:val="bullet"/>
+      <w:lvlText w:val=""/>
+      <w:lvlJc w:val="left"/>
+      <w:pPr>
+        <w:tabs>
+          <w:tab w:val="num" w:pos="0"/>
+        </w:tabs>
+        <w:ind w:left="4320" w:hanging="360"/>
+      </w:pPr>
+      <w:rPr>
+        <w:rFonts w:ascii="Wingdings" w:hAnsi="Wingdings" w:cs="Wingdings" w:hint="default"/>
+      </w:rPr>
+    </w:lvl>
+    <w:lvl w:ilvl="6">
+      <w:start w:val="1"/>
+      <w:numFmt w:val="bullet"/>
+      <w:lvlText w:val=""/>
+      <w:lvlJc w:val="left"/>
+      <w:pPr>
+        <w:tabs>
+          <w:tab w:val="num" w:pos="0"/>
+        </w:tabs>
+        <w:ind w:left="5040" w:hanging="360"/>
+      </w:pPr>
+      <w:rPr>
+        <w:rFonts w:ascii="Symbol" w:hAnsi="Symbol" w:cs="Symbol" w:hint="default"/>
+      </w:rPr>
+    </w:lvl>
+    <w:lvl w:ilvl="7">
+      <w:start w:val="1"/>
+      <w:numFmt w:val="bullet"/>
+      <w:lvlText w:val="o"/>
+      <w:lvlJc w:val="left"/>
+      <w:pPr>
+        <w:tabs>
+          <w:tab w:val="num" w:pos="0"/>
+        </w:tabs>
+        <w:ind w:left="5760" w:hanging="360"/>
+      </w:pPr>
+      <w:rPr>
+        <w:rFonts w:ascii="Courier New" w:hAnsi="Courier New" w:cs="Courier New" w:hint="default"/>
+      </w:rPr>
+    </w:lvl>
+    <w:lvl w:ilvl="8">
+      <w:start w:val="1"/>
+      <w:numFmt w:val="bullet"/>
+      <w:lvlText w:val=""/>
+      <w:lvlJc w:val="left"/>
+      <w:pPr>
+        <w:tabs>
+          <w:tab w:val="num" w:pos="0"/>
+        </w:tabs>
+        <w:ind w:left="6480" w:hanging="360"/>
+      </w:pPr>
+      <w:rPr>
+        <w:rFonts w:ascii="Wingdings" w:hAnsi="Wingdings" w:cs="Wingdings" w:hint="default"/>
+      </w:rPr>
+    </w:lvl>
+  </w:abstractNum>
+  <w:abstractNum w:abstractNumId="2" w15:restartNumberingAfterBreak="0">
+    <w:nsid w:val="1F006AE0"/>
+    <w:multiLevelType w:val="multilevel"/>
+    <w:tmpl w:val="CE7280A0"/>
+    <w:lvl w:ilvl="0">
+      <w:start w:val="1"/>
+      <w:numFmt w:val="bullet"/>
+      <w:lvlText w:val=""/>
+      <w:lvlJc w:val="left"/>
+      <w:pPr>
+        <w:tabs>
+          <w:tab w:val="num" w:pos="0"/>
+        </w:tabs>
+        <w:ind w:left="720" w:hanging="360"/>
+      </w:pPr>
+      <w:rPr>
+        <w:rFonts w:ascii="Symbol" w:hAnsi="Symbol" w:cs="Symbol" w:hint="default"/>
+      </w:rPr>
+    </w:lvl>
+    <w:lvl w:ilvl="1">
+      <w:start w:val="1"/>
+      <w:numFmt w:val="bullet"/>
+      <w:lvlText w:val="o"/>
+      <w:lvlJc w:val="left"/>
+      <w:pPr>
+        <w:tabs>
+          <w:tab w:val="num" w:pos="0"/>
+        </w:tabs>
+        <w:ind w:left="1440" w:hanging="360"/>
+      </w:pPr>
+      <w:rPr>
+        <w:rFonts w:ascii="Courier New" w:hAnsi="Courier New" w:cs="Courier New" w:hint="default"/>
+      </w:rPr>
+    </w:lvl>
+    <w:lvl w:ilvl="2">
+      <w:start w:val="1"/>
+      <w:numFmt w:val="bullet"/>
+      <w:lvlText w:val=""/>
+      <w:lvlJc w:val="left"/>
+      <w:pPr>
+        <w:tabs>
+          <w:tab w:val="num" w:pos="0"/>
+        </w:tabs>
+        <w:ind w:left="2160" w:hanging="360"/>
+      </w:pPr>
+      <w:rPr>
+        <w:rFonts w:ascii="Wingdings" w:hAnsi="Wingdings" w:cs="Wingdings" w:hint="default"/>
+      </w:rPr>
+    </w:lvl>
+    <w:lvl w:ilvl="3">
+      <w:start w:val="1"/>
+      <w:numFmt w:val="bullet"/>
+      <w:lvlText w:val=""/>
+      <w:lvlJc w:val="left"/>
+      <w:pPr>
+        <w:tabs>
+          <w:tab w:val="num" w:pos="0"/>
+        </w:tabs>
+        <w:ind w:left="2880" w:hanging="360"/>
+      </w:pPr>
+      <w:rPr>
+        <w:rFonts w:ascii="Symbol" w:hAnsi="Symbol" w:cs="Symbol" w:hint="default"/>
+      </w:rPr>
+    </w:lvl>
+    <w:lvl w:ilvl="4">
+      <w:start w:val="1"/>
+      <w:numFmt w:val="bullet"/>
+      <w:lvlText w:val="o"/>
+      <w:lvlJc w:val="left"/>
+      <w:pPr>
+        <w:tabs>
+          <w:tab w:val="num" w:pos="0"/>
+        </w:tabs>
+        <w:ind w:left="3600" w:hanging="360"/>
+      </w:pPr>
+      <w:rPr>
+        <w:rFonts w:ascii="Courier New" w:hAnsi="Courier New" w:cs="Courier New" w:hint="default"/>
+      </w:rPr>
+    </w:lvl>
+    <w:lvl w:ilvl="5">
+      <w:start w:val="1"/>
+      <w:numFmt w:val="bullet"/>
+      <w:lvlText w:val=""/>
+      <w:lvlJc w:val="left"/>
+      <w:pPr>
+        <w:tabs>
+          <w:tab w:val="num" w:pos="0"/>
+        </w:tabs>
+        <w:ind w:left="4320" w:hanging="360"/>
+      </w:pPr>
+      <w:rPr>
+        <w:rFonts w:ascii="Wingdings" w:hAnsi="Wingdings" w:cs="Wingdings" w:hint="default"/>
+      </w:rPr>
+    </w:lvl>
+    <w:lvl w:ilvl="6">
+      <w:start w:val="1"/>
+      <w:numFmt w:val="bullet"/>
+      <w:lvlText w:val=""/>
+      <w:lvlJc w:val="left"/>
+      <w:pPr>
+        <w:tabs>
+          <w:tab w:val="num" w:pos="0"/>
+        </w:tabs>
+        <w:ind w:left="5040" w:hanging="360"/>
+      </w:pPr>
+      <w:rPr>
+        <w:rFonts w:ascii="Symbol" w:hAnsi="Symbol" w:cs="Symbol" w:hint="default"/>
+      </w:rPr>
+    </w:lvl>
+    <w:lvl w:ilvl="7">
+      <w:start w:val="1"/>
+      <w:numFmt w:val="bullet"/>
+      <w:lvlText w:val="o"/>
+      <w:lvlJc w:val="left"/>
+      <w:pPr>
+        <w:tabs>
+          <w:tab w:val="num" w:pos="0"/>
+        </w:tabs>
+        <w:ind w:left="5760" w:hanging="360"/>
+      </w:pPr>
+      <w:rPr>
+        <w:rFonts w:ascii="Courier New" w:hAnsi="Courier New" w:cs="Courier New" w:hint="default"/>
+      </w:rPr>
+    </w:lvl>
+    <w:lvl w:ilvl="8">
+      <w:start w:val="1"/>
+      <w:numFmt w:val="bullet"/>
+      <w:lvlText w:val=""/>
+      <w:lvlJc w:val="left"/>
+      <w:pPr>
+        <w:tabs>
+          <w:tab w:val="num" w:pos="0"/>
+        </w:tabs>
+        <w:ind w:left="6480" w:hanging="360"/>
+      </w:pPr>
+      <w:rPr>
+        <w:rFonts w:ascii="Wingdings" w:hAnsi="Wingdings" w:cs="Wingdings" w:hint="default"/>
+      </w:rPr>
+    </w:lvl>
+  </w:abstractNum>
+  <w:abstractNum w:abstractNumId="3" w15:restartNumberingAfterBreak="0">
+    <w:nsid w:val="2E9B3831"/>
+    <w:multiLevelType w:val="multilevel"/>
+    <w:tmpl w:val="E3B8A83E"/>
+    <w:lvl w:ilvl="0">
+      <w:start w:val="1"/>
+      <w:numFmt w:val="bullet"/>
+      <w:lvlText w:val=""/>
+      <w:lvlJc w:val="left"/>
+      <w:pPr>
+        <w:tabs>
+          <w:tab w:val="num" w:pos="0"/>
+        </w:tabs>
+        <w:ind w:left="720" w:hanging="360"/>
+      </w:pPr>
+      <w:rPr>
+        <w:rFonts w:ascii="Symbol" w:hAnsi="Symbol" w:cs="Symbol" w:hint="default"/>
+      </w:rPr>
+    </w:lvl>
+    <w:lvl w:ilvl="1">
+      <w:start w:val="1"/>
+      <w:numFmt w:val="bullet"/>
+      <w:lvlText w:val="o"/>
+      <w:lvlJc w:val="left"/>
+      <w:pPr>
+        <w:tabs>
+          <w:tab w:val="num" w:pos="0"/>
+        </w:tabs>
+        <w:ind w:left="1440" w:hanging="360"/>
+      </w:pPr>
+      <w:rPr>
+        <w:rFonts w:ascii="Courier New" w:hAnsi="Courier New" w:cs="Courier New" w:hint="default"/>
+      </w:rPr>
+    </w:lvl>
+    <w:lvl w:ilvl="2">
+      <w:start w:val="1"/>
+      <w:numFmt w:val="bullet"/>
+      <w:lvlText w:val=""/>
+      <w:lvlJc w:val="left"/>
+      <w:pPr>
+        <w:tabs>
+          <w:tab w:val="num" w:pos="0"/>
+        </w:tabs>
+        <w:ind w:left="2160" w:hanging="360"/>
+      </w:pPr>
+      <w:rPr>
+        <w:rFonts w:ascii="Wingdings" w:hAnsi="Wingdings" w:cs="Wingdings" w:hint="default"/>
+      </w:rPr>
+    </w:lvl>
+    <w:lvl w:ilvl="3">
+      <w:start w:val="1"/>
+      <w:numFmt w:val="bullet"/>
+      <w:lvlText w:val=""/>
+      <w:lvlJc w:val="left"/>
+      <w:pPr>
+        <w:tabs>
+          <w:tab w:val="num" w:pos="0"/>
+        </w:tabs>
+        <w:ind w:left="2880" w:hanging="360"/>
+      </w:pPr>
+      <w:rPr>
+        <w:rFonts w:ascii="Symbol" w:hAnsi="Symbol" w:cs="Symbol" w:hint="default"/>
+      </w:rPr>
+    </w:lvl>
+    <w:lvl w:ilvl="4">
+      <w:start w:val="1"/>
+      <w:numFmt w:val="bullet"/>
+      <w:lvlText w:val="o"/>
+      <w:lvlJc w:val="left"/>
+      <w:pPr>
+        <w:tabs>
+          <w:tab w:val="num" w:pos="0"/>
+        </w:tabs>
+        <w:ind w:left="3600" w:hanging="360"/>
+      </w:pPr>
+      <w:rPr>
+        <w:rFonts w:ascii="Courier New" w:hAnsi="Courier New" w:cs="Courier New" w:hint="default"/>
+      </w:rPr>
+    </w:lvl>
+    <w:lvl w:ilvl="5">
+      <w:start w:val="1"/>
+      <w:numFmt w:val="bullet"/>
+      <w:lvlText w:val=""/>
+      <w:lvlJc w:val="left"/>
+      <w:pPr>
+        <w:tabs>
+          <w:tab w:val="num" w:pos="0"/>
+        </w:tabs>
+        <w:ind w:left="4320" w:hanging="360"/>
+      </w:pPr>
+      <w:rPr>
+        <w:rFonts w:ascii="Wingdings" w:hAnsi="Wingdings" w:cs="Wingdings" w:hint="default"/>
+      </w:rPr>
+    </w:lvl>
+    <w:lvl w:ilvl="6">
+      <w:start w:val="1"/>
+      <w:numFmt w:val="bullet"/>
+      <w:lvlText w:val=""/>
+      <w:lvlJc w:val="left"/>
+      <w:pPr>
+        <w:tabs>
+          <w:tab w:val="num" w:pos="0"/>
+        </w:tabs>
+        <w:ind w:left="5040" w:hanging="360"/>
+      </w:pPr>
+      <w:rPr>
+        <w:rFonts w:ascii="Symbol" w:hAnsi="Symbol" w:cs="Symbol" w:hint="default"/>
+      </w:rPr>
+    </w:lvl>
+    <w:lvl w:ilvl="7">
+      <w:start w:val="1"/>
+      <w:numFmt w:val="bullet"/>
+      <w:lvlText w:val="o"/>
+      <w:lvlJc w:val="left"/>
+      <w:pPr>
+        <w:tabs>
+          <w:tab w:val="num" w:pos="0"/>
+        </w:tabs>
+        <w:ind w:left="5760" w:hanging="360"/>
+      </w:pPr>
+      <w:rPr>
+        <w:rFonts w:ascii="Courier New" w:hAnsi="Courier New" w:cs="Courier New" w:hint="default"/>
+      </w:rPr>
+    </w:lvl>
+    <w:lvl w:ilvl="8">
+      <w:start w:val="1"/>
+      <w:numFmt w:val="bullet"/>
+      <w:lvlText w:val=""/>
+      <w:lvlJc w:val="left"/>
+      <w:pPr>
+        <w:tabs>
+          <w:tab w:val="num" w:pos="0"/>
+        </w:tabs>
+        <w:ind w:left="6480" w:hanging="360"/>
+      </w:pPr>
+      <w:rPr>
+        <w:rFonts w:ascii="Wingdings" w:hAnsi="Wingdings" w:cs="Wingdings" w:hint="default"/>
+      </w:rPr>
+    </w:lvl>
+  </w:abstractNum>
+  <w:abstractNum w:abstractNumId="4" w15:restartNumberingAfterBreak="0">
+    <w:nsid w:val="740C3EF7"/>
+    <w:multiLevelType w:val="multilevel"/>
+    <w:tmpl w:val="70F4A9D6"/>
+    <w:lvl w:ilvl="0">
+      <w:start w:val="1"/>
+      <w:numFmt w:val="bullet"/>
+      <w:lvlText w:val=""/>
+      <w:lvlJc w:val="left"/>
+      <w:pPr>
+        <w:tabs>
+          <w:tab w:val="num" w:pos="0"/>
+        </w:tabs>
+        <w:ind w:left="720" w:hanging="360"/>
+      </w:pPr>
+      <w:rPr>
+        <w:rFonts w:ascii="Symbol" w:hAnsi="Symbol" w:cs="Symbol" w:hint="default"/>
+      </w:rPr>
+    </w:lvl>
+    <w:lvl w:ilvl="1">
+      <w:start w:val="1"/>
+      <w:numFmt w:val="bullet"/>
+      <w:lvlText w:val="o"/>
+      <w:lvlJc w:val="left"/>
+      <w:pPr>
+        <w:tabs>
+          <w:tab w:val="num" w:pos="0"/>
+        </w:tabs>
+        <w:ind w:left="1440" w:hanging="360"/>
+      </w:pPr>
+      <w:rPr>
+        <w:rFonts w:ascii="Courier New" w:hAnsi="Courier New" w:cs="Courier New" w:hint="default"/>
+      </w:rPr>
+    </w:lvl>
+    <w:lvl w:ilvl="2">
+      <w:start w:val="1"/>
+      <w:numFmt w:val="bullet"/>
+      <w:lvlText w:val=""/>
+      <w:lvlJc w:val="left"/>
+      <w:pPr>
+        <w:tabs>
+          <w:tab w:val="num" w:pos="0"/>
+        </w:tabs>
+        <w:ind w:left="2160" w:hanging="360"/>
+      </w:pPr>
+      <w:rPr>
+        <w:rFonts w:ascii="Wingdings" w:hAnsi="Wingdings" w:cs="Wingdings" w:hint="default"/>
+      </w:rPr>
+    </w:lvl>
+    <w:lvl w:ilvl="3">
+      <w:start w:val="1"/>
+      <w:numFmt w:val="bullet"/>
+      <w:lvlText w:val=""/>
+      <w:lvlJc w:val="left"/>
+      <w:pPr>
+        <w:tabs>
+          <w:tab w:val="num" w:pos="0"/>
+        </w:tabs>
+        <w:ind w:left="2880" w:hanging="360"/>
+      </w:pPr>
+      <w:rPr>
+        <w:rFonts w:ascii="Symbol" w:hAnsi="Symbol" w:cs="Symbol" w:hint="default"/>
+      </w:rPr>
+    </w:lvl>
+    <w:lvl w:ilvl="4">
+      <w:start w:val="1"/>
+      <w:numFmt w:val="bullet"/>
+      <w:lvlText w:val="o"/>
+      <w:lvlJc w:val="left"/>
+      <w:pPr>
+        <w:tabs>
+          <w:tab w:val="num" w:pos="0"/>
+        </w:tabs>
+        <w:ind w:left="3600" w:hanging="360"/>
+      </w:pPr>
+      <w:rPr>
+        <w:rFonts w:ascii="Courier New" w:hAnsi="Courier New" w:cs="Courier New" w:hint="default"/>
+      </w:rPr>
+    </w:lvl>
+    <w:lvl w:ilvl="5">
+      <w:start w:val="1"/>
+      <w:numFmt w:val="bullet"/>
+      <w:lvlText w:val=""/>
+      <w:lvlJc w:val="left"/>
+      <w:pPr>
+        <w:tabs>
+          <w:tab w:val="num" w:pos="0"/>
+        </w:tabs>
+        <w:ind w:left="4320" w:hanging="360"/>
+      </w:pPr>
+      <w:rPr>
+        <w:rFonts w:ascii="Wingdings" w:hAnsi="Wingdings" w:cs="Wingdings" w:hint="default"/>
+      </w:rPr>
+    </w:lvl>
+    <w:lvl w:ilvl="6">
+      <w:start w:val="1"/>
+      <w:numFmt w:val="bullet"/>
+      <w:lvlText w:val=""/>
+      <w:lvlJc w:val="left"/>
+      <w:pPr>
+        <w:tabs>
+          <w:tab w:val="num" w:pos="0"/>
+        </w:tabs>
+        <w:ind w:left="5040" w:hanging="360"/>
+      </w:pPr>
+      <w:rPr>
+        <w:rFonts w:ascii="Symbol" w:hAnsi="Symbol" w:cs="Symbol" w:hint="default"/>
+      </w:rPr>
+    </w:lvl>
+    <w:lvl w:ilvl="7">
+      <w:start w:val="1"/>
+      <w:numFmt w:val="bullet"/>
+      <w:lvlText w:val="o"/>
+      <w:lvlJc w:val="left"/>
+      <w:pPr>
+        <w:tabs>
+          <w:tab w:val="num" w:pos="0"/>
+        </w:tabs>
+        <w:ind w:left="5760" w:hanging="360"/>
+      </w:pPr>
+      <w:rPr>
+        <w:rFonts w:ascii="Courier New" w:hAnsi="Courier New" w:cs="Courier New" w:hint="default"/>
+      </w:rPr>
+    </w:lvl>
+    <w:lvl w:ilvl="8">
+      <w:start w:val="1"/>
+      <w:numFmt w:val="bullet"/>
+      <w:lvlText w:val=""/>
+      <w:lvlJc w:val="left"/>
+      <w:pPr>
+        <w:tabs>
+          <w:tab w:val="num" w:pos="0"/>
+        </w:tabs>
+        <w:ind w:left="6480" w:hanging="360"/>
+      </w:pPr>
+      <w:rPr>
+        <w:rFonts w:ascii="Wingdings" w:hAnsi="Wingdings" w:cs="Wingdings" w:hint="default"/>
+      </w:rPr>
+    </w:lvl>
+  </w:abstractNum>
+  <w:abstractNum w:abstractNumId="5" w15:restartNumberingAfterBreak="0">
+    <w:nsid w:val="7E1078A2"/>
+    <w:multiLevelType w:val="multilevel"/>
+    <w:tmpl w:val="84924A6C"/>
+    <w:lvl w:ilvl="0">
+      <w:start w:val="1"/>
+      <w:numFmt w:val="bullet"/>
+      <w:lvlText w:val=""/>
+      <w:lvlJc w:val="left"/>
+      <w:pPr>
+        <w:tabs>
+          <w:tab w:val="num" w:pos="0"/>
+        </w:tabs>
+        <w:ind w:left="720" w:hanging="360"/>
+      </w:pPr>
+      <w:rPr>
+        <w:rFonts w:ascii="Symbol" w:hAnsi="Symbol" w:cs="Symbol" w:hint="default"/>
+      </w:rPr>
+    </w:lvl>
+    <w:lvl w:ilvl="1">
+      <w:start w:val="1"/>
+      <w:numFmt w:val="bullet"/>
+      <w:lvlText w:val="o"/>
+      <w:lvlJc w:val="left"/>
+      <w:pPr>
+        <w:tabs>
+          <w:tab w:val="num" w:pos="0"/>
+        </w:tabs>
+        <w:ind w:left="1440" w:hanging="360"/>
+      </w:pPr>
+      <w:rPr>
+        <w:rFonts w:ascii="Courier New" w:hAnsi="Courier New" w:cs="Courier New" w:hint="default"/>
+      </w:rPr>
+    </w:lvl>
+    <w:lvl w:ilvl="2">
+      <w:start w:val="1"/>
+      <w:numFmt w:val="bullet"/>
+      <w:lvlText w:val=""/>
+      <w:lvlJc w:val="left"/>
+      <w:pPr>
+        <w:tabs>
+          <w:tab w:val="num" w:pos="0"/>
+        </w:tabs>
+        <w:ind w:left="2160" w:hanging="360"/>
+      </w:pPr>
+      <w:rPr>
+        <w:rFonts w:ascii="Wingdings" w:hAnsi="Wingdings" w:cs="Wingdings" w:hint="default"/>
+      </w:rPr>
+    </w:lvl>
+    <w:lvl w:ilvl="3">
+      <w:start w:val="1"/>
+      <w:numFmt w:val="bullet"/>
+      <w:lvlText w:val=""/>
+      <w:lvlJc w:val="left"/>
+      <w:pPr>
+        <w:tabs>
+          <w:tab w:val="num" w:pos="0"/>
+        </w:tabs>
+        <w:ind w:left="2880" w:hanging="360"/>
+      </w:pPr>
+      <w:rPr>
+        <w:rFonts w:ascii="Symbol" w:hAnsi="Symbol" w:cs="Symbol" w:hint="default"/>
+      </w:rPr>
+    </w:lvl>
+    <w:lvl w:ilvl="4">
+      <w:start w:val="1"/>
+      <w:numFmt w:val="bullet"/>
+      <w:lvlText w:val="o"/>
+      <w:lvlJc w:val="left"/>
+      <w:pPr>
+        <w:tabs>
+          <w:tab w:val="num" w:pos="0"/>
+        </w:tabs>
+        <w:ind w:left="3600" w:hanging="360"/>
+      </w:pPr>
+      <w:rPr>
+        <w:rFonts w:ascii="Courier New" w:hAnsi="Courier New" w:cs="Courier New" w:hint="default"/>
+      </w:rPr>
+    </w:lvl>
+    <w:lvl w:ilvl="5">
+      <w:start w:val="1"/>
+      <w:numFmt w:val="bullet"/>
+      <w:lvlText w:val=""/>
+      <w:lvlJc w:val="left"/>
+      <w:pPr>
+        <w:tabs>
+          <w:tab w:val="num" w:pos="0"/>
+        </w:tabs>
+        <w:ind w:left="4320" w:hanging="360"/>
+      </w:pPr>
+      <w:rPr>
+        <w:rFonts w:ascii="Wingdings" w:hAnsi="Wingdings" w:cs="Wingdings" w:hint="default"/>
+      </w:rPr>
+    </w:lvl>
+    <w:lvl w:ilvl="6">
+      <w:start w:val="1"/>
+      <w:numFmt w:val="bullet"/>
+      <w:lvlText w:val=""/>
+      <w:lvlJc w:val="left"/>
+      <w:pPr>
+        <w:tabs>
+          <w:tab w:val="num" w:pos="0"/>
+        </w:tabs>
+        <w:ind w:left="5040" w:hanging="360"/>
+      </w:pPr>
+      <w:rPr>
+        <w:rFonts w:ascii="Symbol" w:hAnsi="Symbol" w:cs="Symbol" w:hint="default"/>
+      </w:rPr>
+    </w:lvl>
+    <w:lvl w:ilvl="7">
+      <w:start w:val="1"/>
+      <w:numFmt w:val="bullet"/>
+      <w:lvlText w:val="o"/>
+      <w:lvlJc w:val="left"/>
+      <w:pPr>
+        <w:tabs>
+          <w:tab w:val="num" w:pos="0"/>
+        </w:tabs>
+        <w:ind w:left="5760" w:hanging="360"/>
+      </w:pPr>
+      <w:rPr>
+        <w:rFonts w:ascii="Courier New" w:hAnsi="Courier New" w:cs="Courier New" w:hint="default"/>
+      </w:rPr>
+    </w:lvl>
+    <w:lvl w:ilvl="8">
+      <w:start w:val="1"/>
+      <w:numFmt w:val="bullet"/>
+      <w:lvlText w:val=""/>
+      <w:lvlJc w:val="left"/>
+      <w:pPr>
+        <w:tabs>
+          <w:tab w:val="num" w:pos="0"/>
+        </w:tabs>
+        <w:ind w:left="6480" w:hanging="360"/>
+      </w:pPr>
+      <w:rPr>
+        <w:rFonts w:ascii="Wingdings" w:hAnsi="Wingdings" w:cs="Wingdings" w:hint="default"/>
+      </w:rPr>
+    </w:lvl>
+  </w:abstractNum>
+  <w:num w:numId="1" w16cid:durableId="2046711136">
+    <w:abstractNumId w:val="4"/>
+  </w:num>
+  <w:num w:numId="2" w16cid:durableId="1387222494">
     <w:abstractNumId w:val="1"/>
   </w:num>
-  <w:num w:numId="2">
+  <w:num w:numId="3" w16cid:durableId="1264532415">
     <w:abstractNumId w:val="2"/>
   </w:num>
-  <w:num w:numId="3">
+  <w:num w:numId="4" w16cid:durableId="740520086">
     <w:abstractNumId w:val="3"/>
   </w:num>
-  <w:num w:numId="4">
-    <w:abstractNumId w:val="4"/>
-  </w:num>
-  <w:num w:numId="5">
+  <w:num w:numId="5" w16cid:durableId="849686752">
     <w:abstractNumId w:val="5"/>
   </w:num>
-  <w:num w:numId="6">
-    <w:abstractNumId w:val="6"/>
+  <w:num w:numId="6" w16cid:durableId="1315404859">
+    <w:abstractNumId w:val="0"/>
   </w:num>
 </w:numbering>
 </file>
 
 <file path=word/styles.xml><?xml version="1.0" encoding="utf-8"?>
-<w:styles xmlns:w="http://schemas.openxmlformats.org/wordprocessingml/2006/main" xmlns:w14="http://schemas.microsoft.com/office/word/2010/wordml" xmlns:mc="http://schemas.openxmlformats.org/markup-compatibility/2006" mc:Ignorable="w14">
+<w:styles xmlns:mc="http://schemas.openxmlformats.org/markup-compatibility/2006" xmlns:r="http://schemas.openxmlformats.org/officeDocument/2006/relationships" xmlns:w="http://schemas.openxmlformats.org/wordprocessingml/2006/main" xmlns:w14="http://schemas.microsoft.com/office/word/2010/wordml" xmlns:w15="http://schemas.microsoft.com/office/word/2012/wordml" xmlns:w16cex="http://schemas.microsoft.com/office/word/2018/wordml/cex" xmlns:w16cid="http://schemas.microsoft.com/office/word/2016/wordml/cid" xmlns:w16="http://schemas.microsoft.com/office/word/2018/wordml" xmlns:w16du="http://schemas.microsoft.com/office/word/2023/wordml/word16du" xmlns:w16sdtdh="http://schemas.microsoft.com/office/word/2020/wordml/sdtdatahash" xmlns:w16se="http://schemas.microsoft.com/office/word/2015/wordml/symex" mc:Ignorable="w14 w15 w16se w16cid w16 w16cex w16sdtdh w16du">
   <w:docDefaults>
     <w:rPrDefault>
       <w:rPr>
-        <w:rFonts w:ascii="Aptos" w:hAnsi="Aptos" w:eastAsia="Aptos" w:cs="" w:asciiTheme="minorHAnsi" w:cstheme="minorBidi" w:eastAsiaTheme="minorHAnsi" w:hAnsiTheme="minorHAnsi"/>
+        <w:rFonts w:asciiTheme="minorHAnsi" w:eastAsiaTheme="minorHAnsi" w:hAnsiTheme="minorHAnsi" w:cstheme="minorBidi"/>
         <w:kern w:val="2"/>
         <w:sz w:val="24"/>
         <w:szCs w:val="24"/>
@@ -2189,21 +2093,21 @@
     </w:rPrDefault>
     <w:pPrDefault>
       <w:pPr>
-        <w:suppressAutoHyphens w:val="true"/>
+        <w:suppressAutoHyphens/>
       </w:pPr>
     </w:pPrDefault>
   </w:docDefaults>
   <w:latentStyles w:defLockedState="0" w:defUIPriority="99" w:defSemiHidden="0" w:defUnhideWhenUsed="0" w:defQFormat="0" w:count="376">
     <w:lsdException w:name="Normal" w:uiPriority="0" w:qFormat="1"/>
     <w:lsdException w:name="heading 1" w:uiPriority="9" w:qFormat="1"/>
-    <w:lsdException w:name="heading 2" w:uiPriority="9" w:semiHidden="1" w:unhideWhenUsed="1" w:qFormat="1"/>
-    <w:lsdException w:name="heading 3" w:uiPriority="9" w:semiHidden="1" w:unhideWhenUsed="1" w:qFormat="1"/>
-    <w:lsdException w:name="heading 4" w:uiPriority="9" w:semiHidden="1" w:unhideWhenUsed="1" w:qFormat="1"/>
-    <w:lsdException w:name="heading 5" w:uiPriority="9" w:semiHidden="1" w:unhideWhenUsed="1" w:qFormat="1"/>
-    <w:lsdException w:name="heading 6" w:uiPriority="9" w:semiHidden="1" w:unhideWhenUsed="1" w:qFormat="1"/>
-    <w:lsdException w:name="heading 7" w:uiPriority="9" w:semiHidden="1" w:unhideWhenUsed="1" w:qFormat="1"/>
-    <w:lsdException w:name="heading 8" w:uiPriority="9" w:semiHidden="1" w:unhideWhenUsed="1" w:qFormat="1"/>
-    <w:lsdException w:name="heading 9" w:uiPriority="9" w:semiHidden="1" w:unhideWhenUsed="1" w:qFormat="1"/>
+    <w:lsdException w:name="heading 2" w:semiHidden="1" w:uiPriority="9" w:unhideWhenUsed="1" w:qFormat="1"/>
+    <w:lsdException w:name="heading 3" w:semiHidden="1" w:uiPriority="9" w:unhideWhenUsed="1" w:qFormat="1"/>
+    <w:lsdException w:name="heading 4" w:semiHidden="1" w:uiPriority="9" w:unhideWhenUsed="1" w:qFormat="1"/>
+    <w:lsdException w:name="heading 5" w:semiHidden="1" w:uiPriority="9" w:unhideWhenUsed="1" w:qFormat="1"/>
+    <w:lsdException w:name="heading 6" w:semiHidden="1" w:uiPriority="9" w:unhideWhenUsed="1" w:qFormat="1"/>
+    <w:lsdException w:name="heading 7" w:semiHidden="1" w:uiPriority="9" w:unhideWhenUsed="1" w:qFormat="1"/>
+    <w:lsdException w:name="heading 8" w:semiHidden="1" w:uiPriority="9" w:unhideWhenUsed="1" w:qFormat="1"/>
+    <w:lsdException w:name="heading 9" w:semiHidden="1" w:uiPriority="9" w:unhideWhenUsed="1" w:qFormat="1"/>
     <w:lsdException w:name="index 1" w:semiHidden="1" w:unhideWhenUsed="1"/>
     <w:lsdException w:name="index 2" w:semiHidden="1" w:unhideWhenUsed="1"/>
     <w:lsdException w:name="index 3" w:semiHidden="1" w:unhideWhenUsed="1"/>
@@ -2213,22 +2117,22 @@
     <w:lsdException w:name="index 7" w:semiHidden="1" w:unhideWhenUsed="1"/>
     <w:lsdException w:name="index 8" w:semiHidden="1" w:unhideWhenUsed="1"/>
     <w:lsdException w:name="index 9" w:semiHidden="1" w:unhideWhenUsed="1"/>
-    <w:lsdException w:name="toc 1" w:uiPriority="39" w:semiHidden="1" w:unhideWhenUsed="1"/>
-    <w:lsdException w:name="toc 2" w:uiPriority="39" w:semiHidden="1" w:unhideWhenUsed="1"/>
-    <w:lsdException w:name="toc 3" w:uiPriority="39" w:semiHidden="1" w:unhideWhenUsed="1"/>
-    <w:lsdException w:name="toc 4" w:uiPriority="39" w:semiHidden="1" w:unhideWhenUsed="1"/>
-    <w:lsdException w:name="toc 5" w:uiPriority="39" w:semiHidden="1" w:unhideWhenUsed="1"/>
-    <w:lsdException w:name="toc 6" w:uiPriority="39" w:semiHidden="1" w:unhideWhenUsed="1"/>
-    <w:lsdException w:name="toc 7" w:uiPriority="39" w:semiHidden="1" w:unhideWhenUsed="1"/>
-    <w:lsdException w:name="toc 8" w:uiPriority="39" w:semiHidden="1" w:unhideWhenUsed="1"/>
-    <w:lsdException w:name="toc 9" w:uiPriority="39" w:semiHidden="1" w:unhideWhenUsed="1"/>
+    <w:lsdException w:name="toc 1" w:semiHidden="1" w:uiPriority="39" w:unhideWhenUsed="1"/>
+    <w:lsdException w:name="toc 2" w:semiHidden="1" w:uiPriority="39" w:unhideWhenUsed="1"/>
+    <w:lsdException w:name="toc 3" w:semiHidden="1" w:uiPriority="39" w:unhideWhenUsed="1"/>
+    <w:lsdException w:name="toc 4" w:semiHidden="1" w:uiPriority="39" w:unhideWhenUsed="1"/>
+    <w:lsdException w:name="toc 5" w:semiHidden="1" w:uiPriority="39" w:unhideWhenUsed="1"/>
+    <w:lsdException w:name="toc 6" w:semiHidden="1" w:uiPriority="39" w:unhideWhenUsed="1"/>
+    <w:lsdException w:name="toc 7" w:semiHidden="1" w:uiPriority="39" w:unhideWhenUsed="1"/>
+    <w:lsdException w:name="toc 8" w:semiHidden="1" w:uiPriority="39" w:unhideWhenUsed="1"/>
+    <w:lsdException w:name="toc 9" w:semiHidden="1" w:uiPriority="39" w:unhideWhenUsed="1"/>
     <w:lsdException w:name="Normal Indent" w:semiHidden="1" w:unhideWhenUsed="1"/>
     <w:lsdException w:name="footnote text" w:semiHidden="1" w:unhideWhenUsed="1"/>
     <w:lsdException w:name="annotation text" w:semiHidden="1" w:unhideWhenUsed="1"/>
     <w:lsdException w:name="header" w:semiHidden="1" w:unhideWhenUsed="1"/>
     <w:lsdException w:name="footer" w:semiHidden="1" w:unhideWhenUsed="1"/>
     <w:lsdException w:name="index heading" w:semiHidden="1" w:unhideWhenUsed="1"/>
-    <w:lsdException w:name="caption" w:uiPriority="35" w:semiHidden="1" w:unhideWhenUsed="1" w:qFormat="1"/>
+    <w:lsdException w:name="caption" w:semiHidden="1" w:uiPriority="35" w:unhideWhenUsed="1" w:qFormat="1"/>
     <w:lsdException w:name="table of figures" w:semiHidden="1" w:unhideWhenUsed="1"/>
     <w:lsdException w:name="envelope address" w:semiHidden="1" w:unhideWhenUsed="1"/>
     <w:lsdException w:name="envelope return" w:semiHidden="1" w:unhideWhenUsed="1"/>
@@ -2259,7 +2163,7 @@
     <w:lsdException w:name="Title" w:uiPriority="10" w:qFormat="1"/>
     <w:lsdException w:name="Closing" w:semiHidden="1" w:unhideWhenUsed="1"/>
     <w:lsdException w:name="Signature" w:semiHidden="1" w:unhideWhenUsed="1"/>
-    <w:lsdException w:name="Default Paragraph Font" w:uiPriority="1" w:semiHidden="1" w:unhideWhenUsed="1"/>
+    <w:lsdException w:name="Default Paragraph Font" w:semiHidden="1" w:uiPriority="1" w:unhideWhenUsed="1"/>
     <w:lsdException w:name="Body Text" w:semiHidden="1" w:unhideWhenUsed="1"/>
     <w:lsdException w:name="Body Text Indent" w:semiHidden="1" w:unhideWhenUsed="1"/>
     <w:lsdException w:name="List Continue" w:semiHidden="1" w:unhideWhenUsed="1"/>
@@ -2459,8 +2363,8 @@
     <w:lsdException w:name="Subtle Reference" w:uiPriority="31" w:qFormat="1"/>
     <w:lsdException w:name="Intense Reference" w:uiPriority="32" w:qFormat="1"/>
     <w:lsdException w:name="Book Title" w:uiPriority="33" w:qFormat="1"/>
-    <w:lsdException w:name="Bibliography" w:uiPriority="37" w:semiHidden="1" w:unhideWhenUsed="1"/>
-    <w:lsdException w:name="TOC Heading" w:uiPriority="39" w:semiHidden="1" w:unhideWhenUsed="1" w:qFormat="1"/>
+    <w:lsdException w:name="Bibliography" w:semiHidden="1" w:uiPriority="37" w:unhideWhenUsed="1"/>
+    <w:lsdException w:name="TOC Heading" w:semiHidden="1" w:uiPriority="39" w:unhideWhenUsed="1" w:qFormat="1"/>
     <w:lsdException w:name="Plain Table 1" w:uiPriority="41"/>
     <w:lsdException w:name="Plain Table 2" w:uiPriority="42"/>
     <w:lsdException w:name="Plain Table 3" w:uiPriority="43"/>
@@ -2571,49 +2475,36 @@
     <w:lsdException w:name="Unresolved Mention" w:semiHidden="1" w:unhideWhenUsed="1"/>
     <w:lsdException w:name="Smart Link" w:semiHidden="1" w:unhideWhenUsed="1"/>
   </w:latentStyles>
-  <w:style w:type="paragraph" w:styleId="Normal" w:default="1">
+  <w:style w:type="paragraph" w:default="1" w:styleId="Normal">
     <w:name w:val="Normal"/>
     <w:qFormat/>
     <w:pPr>
-      <w:widowControl/>
-      <w:suppressAutoHyphens w:val="true"/>
-      <w:bidi w:val="0"/>
-      <w:spacing w:lineRule="auto" w:line="276" w:before="0" w:after="160"/>
-      <w:jc w:val="left"/>
+      <w:spacing w:after="160" w:line="276" w:lineRule="auto"/>
     </w:pPr>
-    <w:rPr>
-      <w:rFonts w:ascii="Aptos" w:hAnsi="Aptos" w:eastAsia="Aptos" w:cs="" w:asciiTheme="minorHAnsi" w:cstheme="minorBidi" w:eastAsiaTheme="minorHAnsi" w:hAnsiTheme="minorHAnsi"/>
-      <w:color w:val="auto"/>
-      <w:kern w:val="2"/>
-      <w:sz w:val="24"/>
-      <w:szCs w:val="24"/>
-      <w:lang w:val="en-US" w:eastAsia="en-US" w:bidi="ar-SA"/>
-      <w14:ligatures w14:val="standardContextual"/>
-    </w:rPr>
   </w:style>
   <w:style w:type="paragraph" w:styleId="Heading1">
-    <w:name w:val="Heading 1"/>
+    <w:name w:val="heading 1"/>
     <w:basedOn w:val="Normal"/>
     <w:next w:val="Normal"/>
     <w:link w:val="Heading1Char"/>
     <w:uiPriority w:val="9"/>
     <w:qFormat/>
-    <w:rsid w:val="00a37f02"/>
+    <w:rsid w:val="00A37F02"/>
     <w:pPr>
-      <w:keepNext w:val="true"/>
+      <w:keepNext/>
       <w:keepLines/>
       <w:spacing w:before="360" w:after="80"/>
       <w:outlineLvl w:val="0"/>
     </w:pPr>
     <w:rPr>
-      <w:rFonts w:ascii="Aptos Display" w:hAnsi="Aptos Display" w:eastAsia="" w:cs="" w:asciiTheme="majorHAnsi" w:cstheme="majorBidi" w:eastAsiaTheme="majorEastAsia" w:hAnsiTheme="majorHAnsi"/>
-      <w:color w:val="0F4761" w:themeColor="accent1" w:themeShade="bf"/>
+      <w:rFonts w:asciiTheme="majorHAnsi" w:eastAsiaTheme="majorEastAsia" w:hAnsiTheme="majorHAnsi" w:cstheme="majorBidi"/>
+      <w:color w:val="0F4761" w:themeColor="accent1" w:themeShade="BF"/>
       <w:sz w:val="40"/>
       <w:szCs w:val="40"/>
     </w:rPr>
   </w:style>
   <w:style w:type="paragraph" w:styleId="Heading2">
-    <w:name w:val="Heading 2"/>
+    <w:name w:val="heading 2"/>
     <w:basedOn w:val="Normal"/>
     <w:next w:val="Normal"/>
     <w:link w:val="Heading2Char"/>
@@ -2621,44 +2512,44 @@
     <w:semiHidden/>
     <w:unhideWhenUsed/>
     <w:qFormat/>
-    <w:rsid w:val="00a37f02"/>
+    <w:rsid w:val="00A37F02"/>
     <w:pPr>
-      <w:keepNext w:val="true"/>
+      <w:keepNext/>
       <w:keepLines/>
       <w:spacing w:before="160" w:after="80"/>
       <w:outlineLvl w:val="1"/>
     </w:pPr>
     <w:rPr>
-      <w:rFonts w:ascii="Aptos Display" w:hAnsi="Aptos Display" w:eastAsia="" w:cs="" w:asciiTheme="majorHAnsi" w:cstheme="majorBidi" w:eastAsiaTheme="majorEastAsia" w:hAnsiTheme="majorHAnsi"/>
-      <w:color w:val="0F4761" w:themeColor="accent1" w:themeShade="bf"/>
+      <w:rFonts w:asciiTheme="majorHAnsi" w:eastAsiaTheme="majorEastAsia" w:hAnsiTheme="majorHAnsi" w:cstheme="majorBidi"/>
+      <w:color w:val="0F4761" w:themeColor="accent1" w:themeShade="BF"/>
       <w:sz w:val="32"/>
       <w:szCs w:val="32"/>
     </w:rPr>
   </w:style>
   <w:style w:type="paragraph" w:styleId="Heading3">
-    <w:name w:val="Heading 3"/>
+    <w:name w:val="heading 3"/>
     <w:basedOn w:val="Normal"/>
     <w:next w:val="Normal"/>
     <w:link w:val="Heading3Char"/>
     <w:uiPriority w:val="9"/>
     <w:unhideWhenUsed/>
     <w:qFormat/>
-    <w:rsid w:val="00a37f02"/>
+    <w:rsid w:val="00A37F02"/>
     <w:pPr>
-      <w:keepNext w:val="true"/>
+      <w:keepNext/>
       <w:keepLines/>
       <w:spacing w:before="160" w:after="80"/>
       <w:outlineLvl w:val="2"/>
     </w:pPr>
     <w:rPr>
-      <w:rFonts w:eastAsia="" w:cs="" w:cstheme="majorBidi" w:eastAsiaTheme="majorEastAsia"/>
-      <w:color w:val="0F4761" w:themeColor="accent1" w:themeShade="bf"/>
+      <w:rFonts w:eastAsiaTheme="majorEastAsia" w:cstheme="majorBidi"/>
+      <w:color w:val="0F4761" w:themeColor="accent1" w:themeShade="BF"/>
       <w:sz w:val="28"/>
       <w:szCs w:val="28"/>
     </w:rPr>
   </w:style>
   <w:style w:type="paragraph" w:styleId="Heading4">
-    <w:name w:val="Heading 4"/>
+    <w:name w:val="heading 4"/>
     <w:basedOn w:val="Normal"/>
     <w:next w:val="Normal"/>
     <w:link w:val="Heading4Char"/>
@@ -2666,22 +2557,22 @@
     <w:semiHidden/>
     <w:unhideWhenUsed/>
     <w:qFormat/>
-    <w:rsid w:val="00a37f02"/>
+    <w:rsid w:val="00A37F02"/>
     <w:pPr>
-      <w:keepNext w:val="true"/>
+      <w:keepNext/>
       <w:keepLines/>
       <w:spacing w:before="80" w:after="40"/>
       <w:outlineLvl w:val="3"/>
     </w:pPr>
     <w:rPr>
-      <w:rFonts w:eastAsia="" w:cs="" w:cstheme="majorBidi" w:eastAsiaTheme="majorEastAsia"/>
+      <w:rFonts w:eastAsiaTheme="majorEastAsia" w:cstheme="majorBidi"/>
       <w:i/>
       <w:iCs/>
-      <w:color w:val="0F4761" w:themeColor="accent1" w:themeShade="bf"/>
+      <w:color w:val="0F4761" w:themeColor="accent1" w:themeShade="BF"/>
     </w:rPr>
   </w:style>
   <w:style w:type="paragraph" w:styleId="Heading5">
-    <w:name w:val="Heading 5"/>
+    <w:name w:val="heading 5"/>
     <w:basedOn w:val="Normal"/>
     <w:next w:val="Normal"/>
     <w:link w:val="Heading5Char"/>
@@ -2689,20 +2580,20 @@
     <w:semiHidden/>
     <w:unhideWhenUsed/>
     <w:qFormat/>
-    <w:rsid w:val="00a37f02"/>
+    <w:rsid w:val="00A37F02"/>
     <w:pPr>
-      <w:keepNext w:val="true"/>
+      <w:keepNext/>
       <w:keepLines/>
       <w:spacing w:before="80" w:after="40"/>
       <w:outlineLvl w:val="4"/>
     </w:pPr>
     <w:rPr>
-      <w:rFonts w:eastAsia="" w:cs="" w:cstheme="majorBidi" w:eastAsiaTheme="majorEastAsia"/>
-      <w:color w:val="0F4761" w:themeColor="accent1" w:themeShade="bf"/>
+      <w:rFonts w:eastAsiaTheme="majorEastAsia" w:cstheme="majorBidi"/>
+      <w:color w:val="0F4761" w:themeColor="accent1" w:themeShade="BF"/>
     </w:rPr>
   </w:style>
   <w:style w:type="paragraph" w:styleId="Heading6">
-    <w:name w:val="Heading 6"/>
+    <w:name w:val="heading 6"/>
     <w:basedOn w:val="Normal"/>
     <w:next w:val="Normal"/>
     <w:link w:val="Heading6Char"/>
@@ -2710,22 +2601,22 @@
     <w:semiHidden/>
     <w:unhideWhenUsed/>
     <w:qFormat/>
-    <w:rsid w:val="00a37f02"/>
+    <w:rsid w:val="00A37F02"/>
     <w:pPr>
-      <w:keepNext w:val="true"/>
+      <w:keepNext/>
       <w:keepLines/>
       <w:spacing w:before="40" w:after="0"/>
       <w:outlineLvl w:val="5"/>
     </w:pPr>
     <w:rPr>
-      <w:rFonts w:eastAsia="" w:cs="" w:cstheme="majorBidi" w:eastAsiaTheme="majorEastAsia"/>
+      <w:rFonts w:eastAsiaTheme="majorEastAsia" w:cstheme="majorBidi"/>
       <w:i/>
       <w:iCs/>
-      <w:color w:val="595959" w:themeColor="text1" w:themeTint="a6"/>
+      <w:color w:val="595959" w:themeColor="text1" w:themeTint="A6"/>
     </w:rPr>
   </w:style>
   <w:style w:type="paragraph" w:styleId="Heading7">
-    <w:name w:val="Heading 7"/>
+    <w:name w:val="heading 7"/>
     <w:basedOn w:val="Normal"/>
     <w:next w:val="Normal"/>
     <w:link w:val="Heading7Char"/>
@@ -2733,20 +2624,20 @@
     <w:semiHidden/>
     <w:unhideWhenUsed/>
     <w:qFormat/>
-    <w:rsid w:val="00a37f02"/>
+    <w:rsid w:val="00A37F02"/>
     <w:pPr>
-      <w:keepNext w:val="true"/>
+      <w:keepNext/>
       <w:keepLines/>
       <w:spacing w:before="40" w:after="0"/>
       <w:outlineLvl w:val="6"/>
     </w:pPr>
     <w:rPr>
-      <w:rFonts w:eastAsia="" w:cs="" w:cstheme="majorBidi" w:eastAsiaTheme="majorEastAsia"/>
-      <w:color w:val="595959" w:themeColor="text1" w:themeTint="a6"/>
+      <w:rFonts w:eastAsiaTheme="majorEastAsia" w:cstheme="majorBidi"/>
+      <w:color w:val="595959" w:themeColor="text1" w:themeTint="A6"/>
     </w:rPr>
   </w:style>
   <w:style w:type="paragraph" w:styleId="Heading8">
-    <w:name w:val="Heading 8"/>
+    <w:name w:val="heading 8"/>
     <w:basedOn w:val="Normal"/>
     <w:next w:val="Normal"/>
     <w:link w:val="Heading8Char"/>
@@ -2754,22 +2645,22 @@
     <w:semiHidden/>
     <w:unhideWhenUsed/>
     <w:qFormat/>
-    <w:rsid w:val="00a37f02"/>
+    <w:rsid w:val="00A37F02"/>
     <w:pPr>
-      <w:keepNext w:val="true"/>
+      <w:keepNext/>
       <w:keepLines/>
-      <w:spacing w:before="0" w:after="0"/>
+      <w:spacing w:after="0"/>
       <w:outlineLvl w:val="7"/>
     </w:pPr>
     <w:rPr>
-      <w:rFonts w:eastAsia="" w:cs="" w:cstheme="majorBidi" w:eastAsiaTheme="majorEastAsia"/>
+      <w:rFonts w:eastAsiaTheme="majorEastAsia" w:cstheme="majorBidi"/>
       <w:i/>
       <w:iCs/>
-      <w:color w:val="272727" w:themeColor="text1" w:themeTint="d8"/>
+      <w:color w:val="272727" w:themeColor="text1" w:themeTint="D8"/>
     </w:rPr>
   </w:style>
   <w:style w:type="paragraph" w:styleId="Heading9">
-    <w:name w:val="Heading 9"/>
+    <w:name w:val="heading 9"/>
     <w:basedOn w:val="Normal"/>
     <w:next w:val="Normal"/>
     <w:link w:val="Heading9Char"/>
@@ -2777,194 +2668,213 @@
     <w:semiHidden/>
     <w:unhideWhenUsed/>
     <w:qFormat/>
-    <w:rsid w:val="00a37f02"/>
+    <w:rsid w:val="00A37F02"/>
     <w:pPr>
-      <w:keepNext w:val="true"/>
+      <w:keepNext/>
       <w:keepLines/>
-      <w:spacing w:before="0" w:after="0"/>
+      <w:spacing w:after="0"/>
       <w:outlineLvl w:val="8"/>
     </w:pPr>
     <w:rPr>
-      <w:rFonts w:eastAsia="" w:cs="" w:cstheme="majorBidi" w:eastAsiaTheme="majorEastAsia"/>
-      <w:color w:val="272727" w:themeColor="text1" w:themeTint="d8"/>
+      <w:rFonts w:eastAsiaTheme="majorEastAsia" w:cstheme="majorBidi"/>
+      <w:color w:val="272727" w:themeColor="text1" w:themeTint="D8"/>
     </w:rPr>
   </w:style>
-  <w:style w:type="character" w:styleId="DefaultParagraphFont" w:default="1">
+  <w:style w:type="character" w:default="1" w:styleId="DefaultParagraphFont">
     <w:name w:val="Default Paragraph Font"/>
     <w:uiPriority w:val="1"/>
     <w:semiHidden/>
     <w:unhideWhenUsed/>
-    <w:qFormat/>
-    <w:rPr/>
-  </w:style>
-  <w:style w:type="character" w:styleId="Heading1Char" w:customStyle="1">
+  </w:style>
+  <w:style w:type="table" w:default="1" w:styleId="TableNormal">
+    <w:name w:val="Normal Table"/>
+    <w:uiPriority w:val="99"/>
+    <w:semiHidden/>
+    <w:unhideWhenUsed/>
+    <w:tblPr>
+      <w:tblInd w:w="0" w:type="dxa"/>
+      <w:tblCellMar>
+        <w:top w:w="0" w:type="dxa"/>
+        <w:left w:w="108" w:type="dxa"/>
+        <w:bottom w:w="0" w:type="dxa"/>
+        <w:right w:w="108" w:type="dxa"/>
+      </w:tblCellMar>
+    </w:tblPr>
+  </w:style>
+  <w:style w:type="numbering" w:default="1" w:styleId="NoList">
+    <w:name w:val="No List"/>
+    <w:uiPriority w:val="99"/>
+    <w:semiHidden/>
+    <w:unhideWhenUsed/>
+  </w:style>
+  <w:style w:type="character" w:customStyle="1" w:styleId="Heading1Char">
     <w:name w:val="Heading 1 Char"/>
     <w:basedOn w:val="DefaultParagraphFont"/>
     <w:link w:val="Heading1"/>
     <w:uiPriority w:val="9"/>
     <w:qFormat/>
-    <w:rsid w:val="00a37f02"/>
+    <w:rsid w:val="00A37F02"/>
     <w:rPr>
-      <w:rFonts w:ascii="Aptos Display" w:hAnsi="Aptos Display" w:eastAsia="" w:cs="" w:asciiTheme="majorHAnsi" w:cstheme="majorBidi" w:eastAsiaTheme="majorEastAsia" w:hAnsiTheme="majorHAnsi"/>
-      <w:color w:val="0F4761" w:themeColor="accent1" w:themeShade="bf"/>
+      <w:rFonts w:asciiTheme="majorHAnsi" w:eastAsiaTheme="majorEastAsia" w:hAnsiTheme="majorHAnsi" w:cstheme="majorBidi"/>
+      <w:color w:val="0F4761" w:themeColor="accent1" w:themeShade="BF"/>
       <w:sz w:val="40"/>
       <w:szCs w:val="40"/>
     </w:rPr>
   </w:style>
-  <w:style w:type="character" w:styleId="Heading2Char" w:customStyle="1">
+  <w:style w:type="character" w:customStyle="1" w:styleId="Heading2Char">
     <w:name w:val="Heading 2 Char"/>
     <w:basedOn w:val="DefaultParagraphFont"/>
     <w:link w:val="Heading2"/>
     <w:uiPriority w:val="9"/>
     <w:semiHidden/>
     <w:qFormat/>
-    <w:rsid w:val="00a37f02"/>
+    <w:rsid w:val="00A37F02"/>
     <w:rPr>
-      <w:rFonts w:ascii="Aptos Display" w:hAnsi="Aptos Display" w:eastAsia="" w:cs="" w:asciiTheme="majorHAnsi" w:cstheme="majorBidi" w:eastAsiaTheme="majorEastAsia" w:hAnsiTheme="majorHAnsi"/>
-      <w:color w:val="0F4761" w:themeColor="accent1" w:themeShade="bf"/>
+      <w:rFonts w:asciiTheme="majorHAnsi" w:eastAsiaTheme="majorEastAsia" w:hAnsiTheme="majorHAnsi" w:cstheme="majorBidi"/>
+      <w:color w:val="0F4761" w:themeColor="accent1" w:themeShade="BF"/>
       <w:sz w:val="32"/>
       <w:szCs w:val="32"/>
     </w:rPr>
   </w:style>
-  <w:style w:type="character" w:styleId="Heading3Char" w:customStyle="1">
+  <w:style w:type="character" w:customStyle="1" w:styleId="Heading3Char">
     <w:name w:val="Heading 3 Char"/>
     <w:basedOn w:val="DefaultParagraphFont"/>
     <w:link w:val="Heading3"/>
     <w:uiPriority w:val="9"/>
     <w:qFormat/>
-    <w:rsid w:val="00a37f02"/>
+    <w:rsid w:val="00A37F02"/>
     <w:rPr>
-      <w:rFonts w:eastAsia="" w:cs="" w:cstheme="majorBidi" w:eastAsiaTheme="majorEastAsia"/>
-      <w:color w:val="0F4761" w:themeColor="accent1" w:themeShade="bf"/>
+      <w:rFonts w:eastAsiaTheme="majorEastAsia" w:cstheme="majorBidi"/>
+      <w:color w:val="0F4761" w:themeColor="accent1" w:themeShade="BF"/>
       <w:sz w:val="28"/>
       <w:szCs w:val="28"/>
     </w:rPr>
   </w:style>
-  <w:style w:type="character" w:styleId="Heading4Char" w:customStyle="1">
+  <w:style w:type="character" w:customStyle="1" w:styleId="Heading4Char">
     <w:name w:val="Heading 4 Char"/>
     <w:basedOn w:val="DefaultParagraphFont"/>
     <w:link w:val="Heading4"/>
     <w:uiPriority w:val="9"/>
     <w:semiHidden/>
     <w:qFormat/>
-    <w:rsid w:val="00a37f02"/>
+    <w:rsid w:val="00A37F02"/>
     <w:rPr>
-      <w:rFonts w:eastAsia="" w:cs="" w:cstheme="majorBidi" w:eastAsiaTheme="majorEastAsia"/>
+      <w:rFonts w:eastAsiaTheme="majorEastAsia" w:cstheme="majorBidi"/>
       <w:i/>
       <w:iCs/>
-      <w:color w:val="0F4761" w:themeColor="accent1" w:themeShade="bf"/>
+      <w:color w:val="0F4761" w:themeColor="accent1" w:themeShade="BF"/>
     </w:rPr>
   </w:style>
-  <w:style w:type="character" w:styleId="Heading5Char" w:customStyle="1">
+  <w:style w:type="character" w:customStyle="1" w:styleId="Heading5Char">
     <w:name w:val="Heading 5 Char"/>
     <w:basedOn w:val="DefaultParagraphFont"/>
     <w:link w:val="Heading5"/>
     <w:uiPriority w:val="9"/>
     <w:semiHidden/>
     <w:qFormat/>
-    <w:rsid w:val="00a37f02"/>
+    <w:rsid w:val="00A37F02"/>
     <w:rPr>
-      <w:rFonts w:eastAsia="" w:cs="" w:cstheme="majorBidi" w:eastAsiaTheme="majorEastAsia"/>
-      <w:color w:val="0F4761" w:themeColor="accent1" w:themeShade="bf"/>
+      <w:rFonts w:eastAsiaTheme="majorEastAsia" w:cstheme="majorBidi"/>
+      <w:color w:val="0F4761" w:themeColor="accent1" w:themeShade="BF"/>
     </w:rPr>
   </w:style>
-  <w:style w:type="character" w:styleId="Heading6Char" w:customStyle="1">
+  <w:style w:type="character" w:customStyle="1" w:styleId="Heading6Char">
     <w:name w:val="Heading 6 Char"/>
     <w:basedOn w:val="DefaultParagraphFont"/>
     <w:link w:val="Heading6"/>
     <w:uiPriority w:val="9"/>
     <w:semiHidden/>
     <w:qFormat/>
-    <w:rsid w:val="00a37f02"/>
+    <w:rsid w:val="00A37F02"/>
     <w:rPr>
-      <w:rFonts w:eastAsia="" w:cs="" w:cstheme="majorBidi" w:eastAsiaTheme="majorEastAsia"/>
+      <w:rFonts w:eastAsiaTheme="majorEastAsia" w:cstheme="majorBidi"/>
       <w:i/>
       <w:iCs/>
-      <w:color w:val="595959" w:themeColor="text1" w:themeTint="a6"/>
+      <w:color w:val="595959" w:themeColor="text1" w:themeTint="A6"/>
     </w:rPr>
   </w:style>
-  <w:style w:type="character" w:styleId="Heading7Char" w:customStyle="1">
+  <w:style w:type="character" w:customStyle="1" w:styleId="Heading7Char">
     <w:name w:val="Heading 7 Char"/>
     <w:basedOn w:val="DefaultParagraphFont"/>
     <w:link w:val="Heading7"/>
     <w:uiPriority w:val="9"/>
     <w:semiHidden/>
     <w:qFormat/>
-    <w:rsid w:val="00a37f02"/>
+    <w:rsid w:val="00A37F02"/>
     <w:rPr>
-      <w:rFonts w:eastAsia="" w:cs="" w:cstheme="majorBidi" w:eastAsiaTheme="majorEastAsia"/>
-      <w:color w:val="595959" w:themeColor="text1" w:themeTint="a6"/>
+      <w:rFonts w:eastAsiaTheme="majorEastAsia" w:cstheme="majorBidi"/>
+      <w:color w:val="595959" w:themeColor="text1" w:themeTint="A6"/>
     </w:rPr>
   </w:style>
-  <w:style w:type="character" w:styleId="Heading8Char" w:customStyle="1">
+  <w:style w:type="character" w:customStyle="1" w:styleId="Heading8Char">
     <w:name w:val="Heading 8 Char"/>
     <w:basedOn w:val="DefaultParagraphFont"/>
     <w:link w:val="Heading8"/>
     <w:uiPriority w:val="9"/>
     <w:semiHidden/>
     <w:qFormat/>
-    <w:rsid w:val="00a37f02"/>
+    <w:rsid w:val="00A37F02"/>
     <w:rPr>
-      <w:rFonts w:eastAsia="" w:cs="" w:cstheme="majorBidi" w:eastAsiaTheme="majorEastAsia"/>
+      <w:rFonts w:eastAsiaTheme="majorEastAsia" w:cstheme="majorBidi"/>
       <w:i/>
       <w:iCs/>
-      <w:color w:val="272727" w:themeColor="text1" w:themeTint="d8"/>
+      <w:color w:val="272727" w:themeColor="text1" w:themeTint="D8"/>
     </w:rPr>
   </w:style>
-  <w:style w:type="character" w:styleId="Heading9Char" w:customStyle="1">
+  <w:style w:type="character" w:customStyle="1" w:styleId="Heading9Char">
     <w:name w:val="Heading 9 Char"/>
     <w:basedOn w:val="DefaultParagraphFont"/>
     <w:link w:val="Heading9"/>
     <w:uiPriority w:val="9"/>
     <w:semiHidden/>
     <w:qFormat/>
-    <w:rsid w:val="00a37f02"/>
+    <w:rsid w:val="00A37F02"/>
     <w:rPr>
-      <w:rFonts w:eastAsia="" w:cs="" w:cstheme="majorBidi" w:eastAsiaTheme="majorEastAsia"/>
-      <w:color w:val="272727" w:themeColor="text1" w:themeTint="d8"/>
+      <w:rFonts w:eastAsiaTheme="majorEastAsia" w:cstheme="majorBidi"/>
+      <w:color w:val="272727" w:themeColor="text1" w:themeTint="D8"/>
     </w:rPr>
   </w:style>
-  <w:style w:type="character" w:styleId="TitleChar" w:customStyle="1">
+  <w:style w:type="character" w:customStyle="1" w:styleId="TitleChar">
     <w:name w:val="Title Char"/>
     <w:basedOn w:val="DefaultParagraphFont"/>
     <w:link w:val="Title"/>
     <w:uiPriority w:val="10"/>
     <w:qFormat/>
-    <w:rsid w:val="00a37f02"/>
+    <w:rsid w:val="00A37F02"/>
     <w:rPr>
-      <w:rFonts w:ascii="Aptos Display" w:hAnsi="Aptos Display" w:eastAsia="" w:cs="" w:asciiTheme="majorHAnsi" w:cstheme="majorBidi" w:eastAsiaTheme="majorEastAsia" w:hAnsiTheme="majorHAnsi"/>
+      <w:rFonts w:asciiTheme="majorHAnsi" w:eastAsiaTheme="majorEastAsia" w:hAnsiTheme="majorHAnsi" w:cstheme="majorBidi"/>
       <w:spacing w:val="-10"/>
       <w:kern w:val="2"/>
       <w:sz w:val="56"/>
       <w:szCs w:val="56"/>
     </w:rPr>
   </w:style>
-  <w:style w:type="character" w:styleId="SubtitleChar" w:customStyle="1">
+  <w:style w:type="character" w:customStyle="1" w:styleId="SubtitleChar">
     <w:name w:val="Subtitle Char"/>
     <w:basedOn w:val="DefaultParagraphFont"/>
     <w:link w:val="Subtitle"/>
     <w:uiPriority w:val="11"/>
     <w:qFormat/>
-    <w:rsid w:val="00a37f02"/>
+    <w:rsid w:val="00A37F02"/>
     <w:rPr>
-      <w:rFonts w:eastAsia="" w:cs="" w:cstheme="majorBidi" w:eastAsiaTheme="majorEastAsia"/>
-      <w:color w:val="595959" w:themeColor="text1" w:themeTint="a6"/>
+      <w:rFonts w:eastAsiaTheme="majorEastAsia" w:cstheme="majorBidi"/>
+      <w:color w:val="595959" w:themeColor="text1" w:themeTint="A6"/>
       <w:spacing w:val="15"/>
       <w:sz w:val="28"/>
       <w:szCs w:val="28"/>
     </w:rPr>
   </w:style>
-  <w:style w:type="character" w:styleId="QuoteChar" w:customStyle="1">
+  <w:style w:type="character" w:customStyle="1" w:styleId="QuoteChar">
     <w:name w:val="Quote Char"/>
     <w:basedOn w:val="DefaultParagraphFont"/>
     <w:link w:val="Quote"/>
     <w:uiPriority w:val="29"/>
     <w:qFormat/>
-    <w:rsid w:val="00a37f02"/>
+    <w:rsid w:val="00A37F02"/>
     <w:rPr>
       <w:i/>
       <w:iCs/>
-      <w:color w:val="404040" w:themeColor="text1" w:themeTint="bf"/>
+      <w:color w:val="404040" w:themeColor="text1" w:themeTint="BF"/>
     </w:rPr>
   </w:style>
   <w:style w:type="character" w:styleId="IntenseEmphasis">
@@ -2972,24 +2882,24 @@
     <w:basedOn w:val="DefaultParagraphFont"/>
     <w:uiPriority w:val="21"/>
     <w:qFormat/>
-    <w:rsid w:val="00a37f02"/>
+    <w:rsid w:val="00A37F02"/>
     <w:rPr>
       <w:i/>
       <w:iCs/>
-      <w:color w:val="0F4761" w:themeColor="accent1" w:themeShade="bf"/>
+      <w:color w:val="0F4761" w:themeColor="accent1" w:themeShade="BF"/>
     </w:rPr>
   </w:style>
-  <w:style w:type="character" w:styleId="IntenseQuoteChar" w:customStyle="1">
+  <w:style w:type="character" w:customStyle="1" w:styleId="IntenseQuoteChar">
     <w:name w:val="Intense Quote Char"/>
     <w:basedOn w:val="DefaultParagraphFont"/>
     <w:link w:val="IntenseQuote"/>
     <w:uiPriority w:val="30"/>
     <w:qFormat/>
-    <w:rsid w:val="00a37f02"/>
+    <w:rsid w:val="00A37F02"/>
     <w:rPr>
       <w:i/>
       <w:iCs/>
-      <w:color w:val="0F4761" w:themeColor="accent1" w:themeShade="bf"/>
+      <w:color w:val="0F4761" w:themeColor="accent1" w:themeShade="BF"/>
     </w:rPr>
   </w:style>
   <w:style w:type="character" w:styleId="IntenseReference">
@@ -2997,12 +2907,12 @@
     <w:basedOn w:val="DefaultParagraphFont"/>
     <w:uiPriority w:val="32"/>
     <w:qFormat/>
-    <w:rsid w:val="00a37f02"/>
+    <w:rsid w:val="00A37F02"/>
     <w:rPr>
       <w:b/>
       <w:bCs/>
       <w:smallCaps/>
-      <w:color w:val="0F4761" w:themeColor="accent1" w:themeShade="bf"/>
+      <w:color w:val="0F4761" w:themeColor="accent1" w:themeShade="BF"/>
       <w:spacing w:val="5"/>
     </w:rPr>
   </w:style>
@@ -3011,71 +2921,42 @@
     <w:basedOn w:val="DefaultParagraphFont"/>
     <w:uiPriority w:val="22"/>
     <w:qFormat/>
-    <w:rsid w:val="004411ee"/>
+    <w:rsid w:val="004411EE"/>
     <w:rPr>
       <w:b/>
       <w:bCs/>
     </w:rPr>
   </w:style>
-  <w:style w:type="paragraph" w:styleId="Heading" w:customStyle="1">
+  <w:style w:type="paragraph" w:customStyle="1" w:styleId="Heading">
     <w:name w:val="Heading"/>
     <w:basedOn w:val="Normal"/>
-    <w:next w:val="TextBody"/>
+    <w:next w:val="BodyText"/>
     <w:qFormat/>
     <w:pPr>
-      <w:keepNext w:val="true"/>
+      <w:keepNext/>
       <w:spacing w:before="240" w:after="120"/>
     </w:pPr>
     <w:rPr>
-      <w:rFonts w:ascii="Liberation Sans" w:hAnsi="Liberation Sans" w:eastAsia="Noto Sans CJK SC" w:cs="Lohit Devanagari"/>
+      <w:rFonts w:ascii="Liberation Sans" w:eastAsia="Noto Sans CJK SC" w:hAnsi="Liberation Sans" w:cs="Lohit Devanagari"/>
       <w:sz w:val="28"/>
       <w:szCs w:val="28"/>
     </w:rPr>
   </w:style>
-  <w:style w:type="paragraph" w:styleId="TextBody">
+  <w:style w:type="paragraph" w:styleId="BodyText">
     <w:name w:val="Body Text"/>
     <w:basedOn w:val="Normal"/>
     <w:pPr>
-      <w:spacing w:before="0" w:after="140"/>
+      <w:spacing w:after="140"/>
     </w:pPr>
-    <w:rPr/>
   </w:style>
   <w:style w:type="paragraph" w:styleId="List">
     <w:name w:val="List"/>
-    <w:basedOn w:val="TextBody"/>
-    <w:pPr/>
+    <w:basedOn w:val="BodyText"/>
     <w:rPr>
       <w:rFonts w:cs="Lohit Devanagari"/>
     </w:rPr>
   </w:style>
   <w:style w:type="paragraph" w:styleId="Caption">
-    <w:name w:val="Caption"/>
-    <w:basedOn w:val="Normal"/>
-    <w:qFormat/>
-    <w:pPr>
-      <w:suppressLineNumbers/>
-      <w:spacing w:before="120" w:after="120"/>
-    </w:pPr>
-    <w:rPr>
-      <w:rFonts w:cs="Lohit Devanagari"/>
-      <w:i/>
-      <w:iCs/>
-      <w:sz w:val="24"/>
-      <w:szCs w:val="24"/>
-    </w:rPr>
-  </w:style>
-  <w:style w:type="paragraph" w:styleId="Index" w:customStyle="1">
-    <w:name w:val="Index"/>
-    <w:basedOn w:val="Normal"/>
-    <w:qFormat/>
-    <w:pPr>
-      <w:suppressLineNumbers/>
-    </w:pPr>
-    <w:rPr>
-      <w:rFonts w:cs="Lohit Devanagari"/>
-    </w:rPr>
-  </w:style>
-  <w:style w:type="paragraph" w:styleId="Caption1">
     <w:name w:val="caption"/>
     <w:basedOn w:val="Normal"/>
     <w:qFormat/>
@@ -3089,6 +2970,17 @@
       <w:iCs/>
     </w:rPr>
   </w:style>
+  <w:style w:type="paragraph" w:customStyle="1" w:styleId="Index">
+    <w:name w:val="Index"/>
+    <w:basedOn w:val="Normal"/>
+    <w:qFormat/>
+    <w:pPr>
+      <w:suppressLineNumbers/>
+    </w:pPr>
+    <w:rPr>
+      <w:rFonts w:cs="Lohit Devanagari"/>
+    </w:rPr>
+  </w:style>
   <w:style w:type="paragraph" w:styleId="Title">
     <w:name w:val="Title"/>
     <w:basedOn w:val="Normal"/>
@@ -3096,13 +2988,13 @@
     <w:link w:val="TitleChar"/>
     <w:uiPriority w:val="10"/>
     <w:qFormat/>
-    <w:rsid w:val="00a37f02"/>
+    <w:rsid w:val="00A37F02"/>
     <w:pPr>
-      <w:spacing w:lineRule="auto" w:line="240" w:before="0" w:after="80"/>
+      <w:spacing w:after="80" w:line="240" w:lineRule="auto"/>
       <w:contextualSpacing/>
     </w:pPr>
     <w:rPr>
-      <w:rFonts w:ascii="Aptos Display" w:hAnsi="Aptos Display" w:eastAsia="" w:cs="" w:asciiTheme="majorHAnsi" w:cstheme="majorBidi" w:eastAsiaTheme="majorEastAsia" w:hAnsiTheme="majorHAnsi"/>
+      <w:rFonts w:asciiTheme="majorHAnsi" w:eastAsiaTheme="majorEastAsia" w:hAnsiTheme="majorHAnsi" w:cstheme="majorBidi"/>
       <w:spacing w:val="-10"/>
       <w:sz w:val="56"/>
       <w:szCs w:val="56"/>
@@ -3115,11 +3007,10 @@
     <w:link w:val="SubtitleChar"/>
     <w:uiPriority w:val="11"/>
     <w:qFormat/>
-    <w:rsid w:val="00a37f02"/>
-    <w:pPr/>
+    <w:rsid w:val="00A37F02"/>
     <w:rPr>
-      <w:rFonts w:eastAsia="" w:cs="" w:cstheme="majorBidi" w:eastAsiaTheme="majorEastAsia"/>
-      <w:color w:val="595959" w:themeColor="text1" w:themeTint="a6"/>
+      <w:rFonts w:eastAsiaTheme="majorEastAsia" w:cstheme="majorBidi"/>
+      <w:color w:val="595959" w:themeColor="text1" w:themeTint="A6"/>
       <w:spacing w:val="15"/>
       <w:sz w:val="28"/>
       <w:szCs w:val="28"/>
@@ -3132,15 +3023,15 @@
     <w:link w:val="QuoteChar"/>
     <w:uiPriority w:val="29"/>
     <w:qFormat/>
-    <w:rsid w:val="00a37f02"/>
+    <w:rsid w:val="00A37F02"/>
     <w:pPr>
-      <w:spacing w:before="160" w:after="160"/>
+      <w:spacing w:before="160"/>
       <w:jc w:val="center"/>
     </w:pPr>
     <w:rPr>
       <w:i/>
       <w:iCs/>
-      <w:color w:val="404040" w:themeColor="text1" w:themeTint="bf"/>
+      <w:color w:val="404040" w:themeColor="text1" w:themeTint="BF"/>
     </w:rPr>
   </w:style>
   <w:style w:type="paragraph" w:styleId="ListParagraph">
@@ -3148,13 +3039,11 @@
     <w:basedOn w:val="Normal"/>
     <w:uiPriority w:val="34"/>
     <w:qFormat/>
-    <w:rsid w:val="00a37f02"/>
+    <w:rsid w:val="00A37F02"/>
     <w:pPr>
-      <w:spacing w:before="0" w:after="160"/>
-      <w:ind w:left="720" w:hanging="0"/>
+      <w:ind w:left="720"/>
       <w:contextualSpacing/>
     </w:pPr>
-    <w:rPr/>
   </w:style>
   <w:style w:type="paragraph" w:styleId="IntenseQuote">
     <w:name w:val="Intense Quote"/>
@@ -3163,20 +3052,20 @@
     <w:link w:val="IntenseQuoteChar"/>
     <w:uiPriority w:val="30"/>
     <w:qFormat/>
-    <w:rsid w:val="00a37f02"/>
+    <w:rsid w:val="00A37F02"/>
     <w:pPr>
       <w:pBdr>
         <w:top w:val="single" w:sz="4" w:space="10" w:color="0F4761"/>
         <w:bottom w:val="single" w:sz="4" w:space="10" w:color="0F4761"/>
       </w:pBdr>
       <w:spacing w:before="360" w:after="360"/>
-      <w:ind w:left="864" w:right="864" w:hanging="0"/>
+      <w:ind w:left="864" w:right="864"/>
       <w:jc w:val="center"/>
     </w:pPr>
     <w:rPr>
       <w:i/>
       <w:iCs/>
-      <w:color w:val="0F4761" w:themeColor="accent1" w:themeShade="bf"/>
+      <w:color w:val="0F4761" w:themeColor="accent1" w:themeShade="BF"/>
     </w:rPr>
   </w:style>
   <w:style w:type="paragraph" w:styleId="NormalWeb">
@@ -3186,36 +3075,15 @@
     <w:semiHidden/>
     <w:unhideWhenUsed/>
     <w:qFormat/>
-    <w:rsid w:val="004411ee"/>
+    <w:rsid w:val="004411EE"/>
     <w:pPr>
-      <w:spacing w:lineRule="auto" w:line="240" w:beforeAutospacing="1" w:afterAutospacing="1"/>
+      <w:spacing w:beforeAutospacing="1" w:afterAutospacing="1" w:line="240" w:lineRule="auto"/>
     </w:pPr>
     <w:rPr>
-      <w:rFonts w:ascii="Times New Roman" w:hAnsi="Times New Roman" w:eastAsia="Times New Roman" w:cs="Times New Roman"/>
+      <w:rFonts w:ascii="Times New Roman" w:eastAsia="Times New Roman" w:hAnsi="Times New Roman" w:cs="Times New Roman"/>
       <w:kern w:val="0"/>
       <w14:ligatures w14:val="none"/>
     </w:rPr>
-  </w:style>
-  <w:style w:type="numbering" w:styleId="NoList" w:default="1">
-    <w:name w:val="No List"/>
-    <w:uiPriority w:val="99"/>
-    <w:semiHidden/>
-    <w:unhideWhenUsed/>
-    <w:qFormat/>
-  </w:style>
-  <w:style w:type="table" w:default="1" w:styleId="TableNormal">
-    <w:name w:val="Normal Table"/>
-    <w:uiPriority w:val="99"/>
-    <w:semiHidden/>
-    <w:unhideWhenUsed/>
-    <w:tblPr>
-      <w:tblCellMar>
-        <w:top w:w="0" w:type="dxa"/>
-        <w:left w:w="108" w:type="dxa"/>
-        <w:bottom w:w="0" w:type="dxa"/>
-        <w:right w:w="108" w:type="dxa"/>
-      </w:tblCellMar>
-    </w:tblPr>
   </w:style>
 </w:styles>
 </file>

</xml_diff>

<commit_message>
Day 18 Ready for hardware
</commit_message>
<xml_diff>
--- a/Project_Management/Project_Planning.docx
+++ b/Project_Management/Project_Planning.docx
@@ -1,13 +1,11 @@
 
 <file path=word/document.xml><?xml version="1.0" encoding="utf-8"?>
-<w:document xmlns:o="urn:schemas-microsoft-com:office:office" xmlns:r="http://schemas.openxmlformats.org/officeDocument/2006/relationships" xmlns:v="urn:schemas-microsoft-com:vml" xmlns:w="http://schemas.openxmlformats.org/wordprocessingml/2006/main" xmlns:w10="urn:schemas-microsoft-com:office:word" xmlns:wp="http://schemas.openxmlformats.org/drawingml/2006/wordprocessingDrawing" xmlns:wps="http://schemas.microsoft.com/office/word/2010/wordprocessingShape" xmlns:wpg="http://schemas.microsoft.com/office/word/2010/wordprocessingGroup" xmlns:mc="http://schemas.openxmlformats.org/markup-compatibility/2006" xmlns:wp14="http://schemas.microsoft.com/office/word/2010/wordprocessingDrawing" xmlns:w14="http://schemas.microsoft.com/office/word/2010/wordml" xmlns:w15="http://schemas.microsoft.com/office/word/2012/wordml" mc:Ignorable="w14 wp14 w15">
+<w:document xmlns:wpc="http://schemas.microsoft.com/office/word/2010/wordprocessingCanvas" xmlns:cx="http://schemas.microsoft.com/office/drawing/2014/chartex" xmlns:cx1="http://schemas.microsoft.com/office/drawing/2015/9/8/chartex" xmlns:cx2="http://schemas.microsoft.com/office/drawing/2015/10/21/chartex" xmlns:cx3="http://schemas.microsoft.com/office/drawing/2016/5/9/chartex" xmlns:cx4="http://schemas.microsoft.com/office/drawing/2016/5/10/chartex" xmlns:cx5="http://schemas.microsoft.com/office/drawing/2016/5/11/chartex" xmlns:cx6="http://schemas.microsoft.com/office/drawing/2016/5/12/chartex" xmlns:cx7="http://schemas.microsoft.com/office/drawing/2016/5/13/chartex" xmlns:cx8="http://schemas.microsoft.com/office/drawing/2016/5/14/chartex" xmlns:mc="http://schemas.openxmlformats.org/markup-compatibility/2006" xmlns:aink="http://schemas.microsoft.com/office/drawing/2016/ink" xmlns:am3d="http://schemas.microsoft.com/office/drawing/2017/model3d" xmlns:o="urn:schemas-microsoft-com:office:office" xmlns:oel="http://schemas.microsoft.com/office/2019/extlst" xmlns:r="http://schemas.openxmlformats.org/officeDocument/2006/relationships" xmlns:m="http://schemas.openxmlformats.org/officeDocument/2006/math" xmlns:v="urn:schemas-microsoft-com:vml" xmlns:wp14="http://schemas.microsoft.com/office/word/2010/wordprocessingDrawing" xmlns:wp="http://schemas.openxmlformats.org/drawingml/2006/wordprocessingDrawing" xmlns:w10="urn:schemas-microsoft-com:office:word" xmlns:w="http://schemas.openxmlformats.org/wordprocessingml/2006/main" xmlns:w14="http://schemas.microsoft.com/office/word/2010/wordml" xmlns:w15="http://schemas.microsoft.com/office/word/2012/wordml" xmlns:w16cex="http://schemas.microsoft.com/office/word/2018/wordml/cex" xmlns:w16cid="http://schemas.microsoft.com/office/word/2016/wordml/cid" xmlns:w16="http://schemas.microsoft.com/office/word/2018/wordml" xmlns:w16du="http://schemas.microsoft.com/office/word/2023/wordml/word16du" xmlns:w16sdtdh="http://schemas.microsoft.com/office/word/2020/wordml/sdtdatahash" xmlns:w16se="http://schemas.microsoft.com/office/word/2015/wordml/symex" xmlns:wpg="http://schemas.microsoft.com/office/word/2010/wordprocessingGroup" xmlns:wpi="http://schemas.microsoft.com/office/word/2010/wordprocessingInk" xmlns:wne="http://schemas.microsoft.com/office/word/2006/wordml" xmlns:wps="http://schemas.microsoft.com/office/word/2010/wordprocessingShape" mc:Ignorable="w14 w15 w16se w16cid w16 w16cex w16sdtdh w16du wp14">
   <w:body>
     <w:p>
       <w:pPr>
-        <w:pStyle w:val="Normal"/>
         <w:jc w:val="center"/>
         <w:rPr>
-          <w:b/>
           <w:b/>
           <w:bCs/>
           <w:sz w:val="52"/>
@@ -26,10 +24,8 @@
     </w:p>
     <w:p>
       <w:pPr>
-        <w:pStyle w:val="Normal"/>
         <w:jc w:val="center"/>
         <w:rPr>
-          <w:i/>
           <w:i/>
           <w:iCs/>
           <w:strike/>
@@ -50,10 +46,8 @@
     </w:p>
     <w:p>
       <w:pPr>
-        <w:pStyle w:val="Normal"/>
         <w:jc w:val="center"/>
         <w:rPr>
-          <w:b/>
           <w:b/>
           <w:bCs/>
           <w:sz w:val="16"/>
@@ -72,31 +66,19 @@
     </w:p>
     <w:p>
       <w:pPr>
-        <w:pStyle w:val="Normal"/>
         <w:jc w:val="center"/>
         <w:rPr>
-          <w:b/>
           <w:b/>
           <w:bCs/>
           <w:sz w:val="16"/>
           <w:szCs w:val="16"/>
         </w:rPr>
       </w:pPr>
-      <w:r>
-        <w:rPr>
-          <w:b/>
-          <w:bCs/>
-          <w:sz w:val="16"/>
-          <w:szCs w:val="16"/>
-        </w:rPr>
-      </w:r>
-    </w:p>
-    <w:p>
-      <w:pPr>
-        <w:pStyle w:val="Normal"/>
+    </w:p>
+    <w:p>
+      <w:pPr>
         <w:jc w:val="center"/>
         <w:rPr>
-          <w:b/>
           <w:b/>
           <w:bCs/>
           <w:sz w:val="40"/>
@@ -114,24 +96,16 @@
       </w:r>
     </w:p>
     <w:p>
-      <w:pPr>
-        <w:pStyle w:val="Normal"/>
-        <w:rPr/>
-      </w:pPr>
-      <w:r>
-        <w:rPr/>
+      <w:r>
         <w:t> </w:t>
       </w:r>
     </w:p>
     <w:p>
       <w:pPr>
-        <w:pStyle w:val="Normal"/>
-        <w:rPr>
-          <w:b/>
+        <w:rPr>
           <w:b/>
           <w:bCs/>
           <w:i/>
-          <w:i/>
           <w:iCs/>
           <w:strike/>
           <w:color w:val="00B050"/>
@@ -160,7 +134,6 @@
         </w:numPr>
         <w:rPr>
           <w:i/>
-          <w:i/>
           <w:iCs/>
           <w:strike/>
           <w:color w:val="00B050"/>
@@ -185,7 +158,6 @@
         </w:numPr>
         <w:rPr>
           <w:i/>
-          <w:i/>
           <w:iCs/>
           <w:strike/>
           <w:color w:val="00B050"/>
@@ -203,26 +175,17 @@
     </w:p>
     <w:p>
       <w:pPr>
-        <w:pStyle w:val="Normal"/>
-        <w:rPr>
-          <w:color w:val="00B050"/>
-        </w:rPr>
-      </w:pPr>
-      <w:r>
-        <w:rPr>
-          <w:color w:val="00B050"/>
-        </w:rPr>
-      </w:r>
-    </w:p>
-    <w:p>
-      <w:pPr>
-        <w:pStyle w:val="Normal"/>
-        <w:rPr>
-          <w:b/>
+        <w:rPr>
+          <w:color w:val="00B050"/>
+        </w:rPr>
+      </w:pPr>
+    </w:p>
+    <w:p>
+      <w:pPr>
+        <w:rPr>
           <w:b/>
           <w:bCs/>
           <w:i/>
-          <w:i/>
           <w:iCs/>
           <w:strike/>
           <w:color w:val="00B050"/>
@@ -251,7 +214,6 @@
         </w:numPr>
         <w:rPr>
           <w:i/>
-          <w:i/>
           <w:iCs/>
           <w:strike/>
           <w:color w:val="00B050"/>
@@ -276,7 +238,6 @@
         </w:numPr>
         <w:rPr>
           <w:i/>
-          <w:i/>
           <w:iCs/>
           <w:strike/>
           <w:color w:val="00B050"/>
@@ -301,7 +262,6 @@
         </w:numPr>
         <w:rPr>
           <w:i/>
-          <w:i/>
           <w:iCs/>
           <w:strike/>
           <w:color w:val="00B050"/>
@@ -326,7 +286,6 @@
         </w:numPr>
         <w:rPr>
           <w:i/>
-          <w:i/>
           <w:iCs/>
           <w:strike/>
           <w:color w:val="00B050"/>
@@ -351,7 +310,6 @@
         </w:numPr>
         <w:rPr>
           <w:i/>
-          <w:i/>
           <w:iCs/>
           <w:strike/>
           <w:color w:val="00B050"/>
@@ -368,48 +326,28 @@
       </w:r>
     </w:p>
     <w:p>
-      <w:pPr>
-        <w:pStyle w:val="Normal"/>
-        <w:rPr/>
-      </w:pPr>
-      <w:r>
-        <w:rPr/>
+      <w:r>
         <w:t> </w:t>
       </w:r>
     </w:p>
     <w:p>
-      <w:pPr>
-        <w:pStyle w:val="Normal"/>
-        <w:rPr/>
-      </w:pPr>
-      <w:r>
-        <w:rPr/>
+      <w:r>
         <w:t> </w:t>
       </w:r>
     </w:p>
     <w:p>
-      <w:pPr>
-        <w:pStyle w:val="Normal"/>
-        <w:rPr/>
-      </w:pPr>
-      <w:r>
-        <w:rPr/>
-      </w:r>
       <w:r>
         <w:br w:type="page"/>
       </w:r>
     </w:p>
     <w:p>
-      <w:pPr>
-        <w:pStyle w:val="Normal"/>
-        <w:rPr/>
-      </w:pPr>
       <w:r>
         <w:rPr>
           <w:b/>
           <w:bCs/>
           <w:u w:val="single"/>
         </w:rPr>
+        <w:lastRenderedPageBreak/>
         <w:t xml:space="preserve">Community Projects </w:t>
       </w:r>
     </w:p>
@@ -420,10 +358,8 @@
           <w:ilvl w:val="0"/>
           <w:numId w:val="3"/>
         </w:numPr>
-        <w:rPr/>
-      </w:pPr>
-      <w:r>
-        <w:rPr/>
+      </w:pPr>
+      <w:r>
         <w:t xml:space="preserve">What is this section? + how can I contribute? </w:t>
       </w:r>
     </w:p>
@@ -434,11 +370,17 @@
           <w:ilvl w:val="0"/>
           <w:numId w:val="3"/>
         </w:numPr>
-        <w:rPr/>
-      </w:pPr>
-      <w:r>
-        <w:rPr/>
-        <w:t xml:space="preserve">3d printable control panel by Dltd </w:t>
+      </w:pPr>
+      <w:r>
+        <w:t xml:space="preserve">3d printable control panel by </w:t>
+      </w:r>
+      <w:proofErr w:type="spellStart"/>
+      <w:r>
+        <w:t>Dltd</w:t>
+      </w:r>
+      <w:proofErr w:type="spellEnd"/>
+      <w:r>
+        <w:t xml:space="preserve"> </w:t>
       </w:r>
     </w:p>
     <w:p>
@@ -448,11 +390,17 @@
           <w:ilvl w:val="0"/>
           <w:numId w:val="3"/>
         </w:numPr>
-        <w:rPr/>
-      </w:pPr>
-      <w:r>
-        <w:rPr/>
-        <w:t xml:space="preserve">3d printable control panel by Catfishl </w:t>
+      </w:pPr>
+      <w:r>
+        <w:t xml:space="preserve">3d printable control panel by </w:t>
+      </w:r>
+      <w:proofErr w:type="spellStart"/>
+      <w:r>
+        <w:t>Catfishl</w:t>
+      </w:r>
+      <w:proofErr w:type="spellEnd"/>
+      <w:r>
+        <w:t xml:space="preserve"> </w:t>
       </w:r>
     </w:p>
     <w:p>
@@ -462,10 +410,8 @@
           <w:ilvl w:val="0"/>
           <w:numId w:val="3"/>
         </w:numPr>
-        <w:rPr/>
-      </w:pPr>
-      <w:r>
-        <w:rPr/>
+      </w:pPr>
+      <w:r>
         <w:t xml:space="preserve">30 Days Lost in Space PDF Guide by Linda </w:t>
       </w:r>
     </w:p>
@@ -476,10 +422,8 @@
           <w:ilvl w:val="0"/>
           <w:numId w:val="3"/>
         </w:numPr>
-        <w:rPr/>
-      </w:pPr>
-      <w:r>
-        <w:rPr/>
+      </w:pPr>
+      <w:r>
         <w:t xml:space="preserve">Printable Quiz Questions by Alex </w:t>
       </w:r>
     </w:p>
@@ -490,11 +434,14 @@
           <w:ilvl w:val="0"/>
           <w:numId w:val="3"/>
         </w:numPr>
-        <w:rPr/>
-      </w:pPr>
-      <w:r>
-        <w:rPr/>
-        <w:t xml:space="preserve">2 hour competition version of 30 days lost in space by Alex </w:t>
+      </w:pPr>
+      <w:proofErr w:type="gramStart"/>
+      <w:r>
+        <w:t>2 hour</w:t>
+      </w:r>
+      <w:proofErr w:type="gramEnd"/>
+      <w:r>
+        <w:t xml:space="preserve"> competition version of 30 days lost in space by Alex </w:t>
       </w:r>
     </w:p>
     <w:p>
@@ -504,36 +451,16 @@
           <w:ilvl w:val="0"/>
           <w:numId w:val="3"/>
         </w:numPr>
-        <w:rPr/>
-      </w:pPr>
-      <w:r>
-        <w:rPr/>
+      </w:pPr>
+      <w:r>
         <w:t xml:space="preserve">3D Print Greg's Control Panel Yourself! </w:t>
       </w:r>
     </w:p>
-    <w:p>
-      <w:pPr>
-        <w:pStyle w:val="Normal"/>
-        <w:rPr/>
-      </w:pPr>
-      <w:r>
-        <w:rPr/>
-      </w:r>
-    </w:p>
-    <w:p>
-      <w:pPr>
-        <w:pStyle w:val="Normal"/>
-        <w:rPr/>
-      </w:pPr>
-      <w:r>
-        <w:rPr/>
-      </w:r>
-    </w:p>
-    <w:p>
-      <w:pPr>
-        <w:pStyle w:val="Normal"/>
-        <w:rPr>
-          <w:b/>
+    <w:p/>
+    <w:p/>
+    <w:p>
+      <w:pPr>
+        <w:rPr>
           <w:b/>
           <w:bCs/>
           <w:u w:val="single"/>
@@ -557,7 +484,6 @@
         </w:numPr>
         <w:rPr>
           <w:i/>
-          <w:i/>
           <w:iCs/>
           <w:strike/>
           <w:color w:val="00B050"/>
@@ -582,20 +508,39 @@
         </w:numPr>
         <w:rPr>
           <w:i/>
-          <w:i/>
-          <w:iCs/>
-          <w:strike/>
-          <w:color w:val="00B050"/>
-        </w:rPr>
-      </w:pPr>
-      <w:r>
-        <w:rPr>
-          <w:i/>
-          <w:iCs/>
-          <w:strike/>
-          <w:color w:val="00B050"/>
-        </w:rPr>
-        <w:t xml:space="preserve">Day 1: Incoming Broadcast from InventrCorp </w:t>
+          <w:iCs/>
+          <w:strike/>
+          <w:color w:val="00B050"/>
+        </w:rPr>
+      </w:pPr>
+      <w:r>
+        <w:rPr>
+          <w:i/>
+          <w:iCs/>
+          <w:strike/>
+          <w:color w:val="00B050"/>
+        </w:rPr>
+        <w:t xml:space="preserve">Day 1: Incoming Broadcast from </w:t>
+      </w:r>
+      <w:proofErr w:type="spellStart"/>
+      <w:r>
+        <w:rPr>
+          <w:i/>
+          <w:iCs/>
+          <w:strike/>
+          <w:color w:val="00B050"/>
+        </w:rPr>
+        <w:t>InventrCorp</w:t>
+      </w:r>
+      <w:proofErr w:type="spellEnd"/>
+      <w:r>
+        <w:rPr>
+          <w:i/>
+          <w:iCs/>
+          <w:strike/>
+          <w:color w:val="00B050"/>
+        </w:rPr>
+        <w:t xml:space="preserve"> </w:t>
       </w:r>
     </w:p>
     <w:p>
@@ -607,20 +552,39 @@
         </w:numPr>
         <w:rPr>
           <w:i/>
-          <w:i/>
-          <w:iCs/>
-          <w:strike/>
-          <w:color w:val="00B050"/>
-        </w:rPr>
-      </w:pPr>
-      <w:r>
-        <w:rPr>
-          <w:i/>
-          <w:iCs/>
-          <w:strike/>
-          <w:color w:val="00B050"/>
-        </w:rPr>
-        <w:t xml:space="preserve">Day 2: It's really dark in here... </w:t>
+          <w:iCs/>
+          <w:strike/>
+          <w:color w:val="00B050"/>
+        </w:rPr>
+      </w:pPr>
+      <w:r>
+        <w:rPr>
+          <w:i/>
+          <w:iCs/>
+          <w:strike/>
+          <w:color w:val="00B050"/>
+        </w:rPr>
+        <w:t xml:space="preserve">Day 2: It's </w:t>
+      </w:r>
+      <w:proofErr w:type="gramStart"/>
+      <w:r>
+        <w:rPr>
+          <w:i/>
+          <w:iCs/>
+          <w:strike/>
+          <w:color w:val="00B050"/>
+        </w:rPr>
+        <w:t>really dark</w:t>
+      </w:r>
+      <w:proofErr w:type="gramEnd"/>
+      <w:r>
+        <w:rPr>
+          <w:i/>
+          <w:iCs/>
+          <w:strike/>
+          <w:color w:val="00B050"/>
+        </w:rPr>
+        <w:t xml:space="preserve"> in here... </w:t>
       </w:r>
     </w:p>
     <w:p>
@@ -632,7 +596,6 @@
         </w:numPr>
         <w:rPr>
           <w:i/>
-          <w:i/>
           <w:iCs/>
           <w:strike/>
           <w:color w:val="00B050"/>
@@ -657,7 +620,6 @@
         </w:numPr>
         <w:rPr>
           <w:i/>
-          <w:i/>
           <w:iCs/>
           <w:strike/>
           <w:color w:val="00B050"/>
@@ -682,7 +644,6 @@
         </w:numPr>
         <w:rPr>
           <w:i/>
-          <w:i/>
           <w:iCs/>
           <w:strike/>
           <w:color w:val="00B050"/>
@@ -707,7 +668,6 @@
         </w:numPr>
         <w:rPr>
           <w:i/>
-          <w:i/>
           <w:iCs/>
           <w:strike/>
           <w:color w:val="00B050"/>
@@ -732,7 +692,6 @@
         </w:numPr>
         <w:rPr>
           <w:i/>
-          <w:i/>
           <w:iCs/>
           <w:strike/>
           <w:color w:val="00B050"/>
@@ -757,7 +716,6 @@
         </w:numPr>
         <w:rPr>
           <w:i/>
-          <w:i/>
           <w:iCs/>
           <w:strike/>
           <w:color w:val="00B050"/>
@@ -782,7 +740,6 @@
         </w:numPr>
         <w:rPr>
           <w:i/>
-          <w:i/>
           <w:iCs/>
           <w:strike/>
           <w:color w:val="00B050"/>
@@ -807,7 +764,6 @@
         </w:numPr>
         <w:rPr>
           <w:i/>
-          <w:i/>
           <w:iCs/>
           <w:strike/>
           <w:color w:val="00B050"/>
@@ -832,7 +788,6 @@
         </w:numPr>
         <w:rPr>
           <w:i/>
-          <w:i/>
           <w:iCs/>
           <w:strike/>
           <w:color w:val="00B050"/>
@@ -857,7 +812,6 @@
         </w:numPr>
         <w:rPr>
           <w:i/>
-          <w:i/>
           <w:iCs/>
           <w:strike/>
           <w:color w:val="00B050"/>
@@ -881,8 +835,7 @@
           <w:numId w:val="4"/>
         </w:numPr>
         <w:rPr>
-          <w:rFonts w:ascii="Aptos" w:hAnsi="Aptos" w:eastAsia="Aptos"/>
-          <w:i/>
+          <w:rFonts w:ascii="Aptos" w:eastAsia="Aptos" w:hAnsi="Aptos"/>
           <w:i/>
           <w:iCs/>
           <w:strike/>
@@ -908,8 +861,7 @@
           <w:numId w:val="4"/>
         </w:numPr>
         <w:rPr>
-          <w:rFonts w:ascii="Aptos" w:hAnsi="Aptos" w:eastAsia="Aptos"/>
-          <w:i/>
+          <w:rFonts w:ascii="Aptos" w:eastAsia="Aptos" w:hAnsi="Aptos"/>
           <w:i/>
           <w:iCs/>
           <w:strike/>
@@ -937,7 +889,6 @@
         <w:rPr>
           <w:rFonts w:eastAsia="Aptos"/>
           <w:i/>
-          <w:i/>
           <w:iCs/>
           <w:strike/>
           <w:color w:val="00B050"/>
@@ -964,7 +915,6 @@
         <w:rPr>
           <w:rFonts w:eastAsia="Aptos"/>
           <w:i/>
-          <w:i/>
           <w:iCs/>
           <w:strike/>
           <w:color w:val="00B050"/>
@@ -988,11 +938,67 @@
           <w:ilvl w:val="0"/>
           <w:numId w:val="4"/>
         </w:numPr>
-        <w:rPr/>
-      </w:pPr>
-      <w:r>
-        <w:rPr/>
-        <w:t xml:space="preserve">Day 17: H jyfwapj tlzzhnl </w:t>
+        <w:rPr>
+          <w:rFonts w:eastAsia="Aptos"/>
+          <w:i/>
+          <w:iCs/>
+          <w:strike/>
+          <w:color w:val="00B050"/>
+        </w:rPr>
+      </w:pPr>
+      <w:r>
+        <w:rPr>
+          <w:rFonts w:eastAsia="Aptos"/>
+          <w:i/>
+          <w:iCs/>
+          <w:strike/>
+          <w:color w:val="00B050"/>
+        </w:rPr>
+        <w:t xml:space="preserve">Day 17: H </w:t>
+      </w:r>
+      <w:proofErr w:type="spellStart"/>
+      <w:r>
+        <w:rPr>
+          <w:rFonts w:eastAsia="Aptos"/>
+          <w:i/>
+          <w:iCs/>
+          <w:strike/>
+          <w:color w:val="00B050"/>
+        </w:rPr>
+        <w:t>jyfwapj</w:t>
+      </w:r>
+      <w:proofErr w:type="spellEnd"/>
+      <w:r>
+        <w:rPr>
+          <w:rFonts w:eastAsia="Aptos"/>
+          <w:i/>
+          <w:iCs/>
+          <w:strike/>
+          <w:color w:val="00B050"/>
+        </w:rPr>
+        <w:t xml:space="preserve"> </w:t>
+      </w:r>
+      <w:proofErr w:type="spellStart"/>
+      <w:r>
+        <w:rPr>
+          <w:rFonts w:eastAsia="Aptos"/>
+          <w:i/>
+          <w:iCs/>
+          <w:strike/>
+          <w:color w:val="00B050"/>
+        </w:rPr>
+        <w:t>tlzzhnl</w:t>
+      </w:r>
+      <w:proofErr w:type="spellEnd"/>
+      <w:r>
+        <w:rPr>
+          <w:rFonts w:eastAsia="Aptos"/>
+          <w:i/>
+          <w:iCs/>
+          <w:strike/>
+          <w:color w:val="00B050"/>
+        </w:rPr>
+        <w:t xml:space="preserve"> </w:t>
       </w:r>
     </w:p>
     <w:p>
@@ -1002,10 +1008,8 @@
           <w:ilvl w:val="0"/>
           <w:numId w:val="4"/>
         </w:numPr>
-        <w:rPr/>
-      </w:pPr>
-      <w:r>
-        <w:rPr/>
+      </w:pPr>
+      <w:r>
         <w:t xml:space="preserve">Day 18: The surface seems so much closer </w:t>
       </w:r>
     </w:p>
@@ -1016,10 +1020,8 @@
           <w:ilvl w:val="0"/>
           <w:numId w:val="4"/>
         </w:numPr>
-        <w:rPr/>
-      </w:pPr>
-      <w:r>
-        <w:rPr/>
+      </w:pPr>
+      <w:r>
         <w:t xml:space="preserve">Day 19: New Horizons </w:t>
       </w:r>
     </w:p>
@@ -1030,10 +1032,8 @@
           <w:ilvl w:val="0"/>
           <w:numId w:val="4"/>
         </w:numPr>
-        <w:rPr/>
-      </w:pPr>
-      <w:r>
-        <w:rPr/>
+      </w:pPr>
+      <w:r>
         <w:t xml:space="preserve">Day 20: Creative Day #4 </w:t>
       </w:r>
     </w:p>
@@ -1044,10 +1044,8 @@
           <w:ilvl w:val="0"/>
           <w:numId w:val="4"/>
         </w:numPr>
-        <w:rPr/>
-      </w:pPr>
-      <w:r>
-        <w:rPr/>
+      </w:pPr>
+      <w:r>
         <w:t xml:space="preserve">Day 21: Hello New World </w:t>
       </w:r>
     </w:p>
@@ -1058,10 +1056,8 @@
           <w:ilvl w:val="0"/>
           <w:numId w:val="4"/>
         </w:numPr>
-        <w:rPr/>
-      </w:pPr>
-      <w:r>
-        <w:rPr/>
+      </w:pPr>
+      <w:r>
         <w:t xml:space="preserve">Day 22: Display Panel Details </w:t>
       </w:r>
     </w:p>
@@ -1072,10 +1068,9 @@
           <w:ilvl w:val="0"/>
           <w:numId w:val="4"/>
         </w:numPr>
-        <w:rPr/>
-      </w:pPr>
-      <w:r>
-        <w:rPr/>
+      </w:pPr>
+      <w:r>
+        <w:lastRenderedPageBreak/>
         <w:t xml:space="preserve">Day 23: Launch System </w:t>
       </w:r>
     </w:p>
@@ -1086,10 +1081,8 @@
           <w:ilvl w:val="0"/>
           <w:numId w:val="4"/>
         </w:numPr>
-        <w:rPr/>
-      </w:pPr>
-      <w:r>
-        <w:rPr/>
+      </w:pPr>
+      <w:r>
         <w:t xml:space="preserve">Day 24: Back to Orbit </w:t>
       </w:r>
     </w:p>
@@ -1100,10 +1093,8 @@
           <w:ilvl w:val="0"/>
           <w:numId w:val="4"/>
         </w:numPr>
-        <w:rPr/>
-      </w:pPr>
-      <w:r>
-        <w:rPr/>
+      </w:pPr>
+      <w:r>
         <w:t xml:space="preserve">Day 25: Creative Day #5 </w:t>
       </w:r>
     </w:p>
@@ -1114,10 +1105,8 @@
           <w:ilvl w:val="0"/>
           <w:numId w:val="4"/>
         </w:numPr>
-        <w:rPr/>
-      </w:pPr>
-      <w:r>
-        <w:rPr/>
+      </w:pPr>
+      <w:r>
         <w:t xml:space="preserve">Day 26: HERO_AUTOPILOT.EXE (Fun W/Bitmaps) </w:t>
       </w:r>
     </w:p>
@@ -1128,10 +1117,8 @@
           <w:ilvl w:val="0"/>
           <w:numId w:val="4"/>
         </w:numPr>
-        <w:rPr/>
-      </w:pPr>
-      <w:r>
-        <w:rPr/>
+      </w:pPr>
+      <w:r>
         <w:t xml:space="preserve">Day 27: HERO_AUTOPILOT.EXE Part 2 </w:t>
       </w:r>
     </w:p>
@@ -1142,10 +1129,8 @@
           <w:ilvl w:val="0"/>
           <w:numId w:val="4"/>
         </w:numPr>
-        <w:rPr/>
-      </w:pPr>
-      <w:r>
-        <w:rPr/>
+      </w:pPr>
+      <w:r>
         <w:t xml:space="preserve">Day 28: Landing Gear </w:t>
       </w:r>
     </w:p>
@@ -1156,10 +1141,8 @@
           <w:ilvl w:val="0"/>
           <w:numId w:val="4"/>
         </w:numPr>
-        <w:rPr/>
-      </w:pPr>
-      <w:r>
-        <w:rPr/>
+      </w:pPr>
+      <w:r>
         <w:t xml:space="preserve">Day 29: Landing Gear Part 2 </w:t>
       </w:r>
     </w:p>
@@ -1170,36 +1153,32 @@
           <w:ilvl w:val="0"/>
           <w:numId w:val="4"/>
         </w:numPr>
-        <w:rPr/>
-      </w:pPr>
-      <w:r>
-        <w:rPr/>
+      </w:pPr>
+      <w:r>
         <w:t xml:space="preserve">Day 30: Home Sweet Home! (Mission Complete!) </w:t>
       </w:r>
     </w:p>
     <w:p>
       <w:pPr>
-        <w:pStyle w:val="Normal"/>
-        <w:rPr>
-          <w:b/>
+        <w:rPr>
           <w:b/>
           <w:bCs/>
           <w:u w:val="single"/>
         </w:rPr>
       </w:pPr>
-      <w:r>
+    </w:p>
+    <w:p>
+      <w:pPr>
         <w:rPr>
           <w:b/>
           <w:bCs/>
           <w:u w:val="single"/>
         </w:rPr>
-      </w:r>
-    </w:p>
-    <w:p>
-      <w:pPr>
-        <w:pStyle w:val="Normal"/>
-        <w:rPr>
-          <w:b/>
+      </w:pPr>
+    </w:p>
+    <w:p>
+      <w:pPr>
+        <w:rPr>
           <w:b/>
           <w:bCs/>
           <w:u w:val="single"/>
@@ -1211,24 +1190,6 @@
           <w:bCs/>
           <w:u w:val="single"/>
         </w:rPr>
-      </w:r>
-    </w:p>
-    <w:p>
-      <w:pPr>
-        <w:pStyle w:val="Normal"/>
-        <w:rPr>
-          <w:b/>
-          <w:b/>
-          <w:bCs/>
-          <w:u w:val="single"/>
-        </w:rPr>
-      </w:pPr>
-      <w:r>
-        <w:rPr>
-          <w:b/>
-          <w:bCs/>
-          <w:u w:val="single"/>
-        </w:rPr>
         <w:t xml:space="preserve">BONUS: "No Code Coding Challenge" </w:t>
       </w:r>
     </w:p>
@@ -1239,10 +1200,8 @@
           <w:ilvl w:val="0"/>
           <w:numId w:val="5"/>
         </w:numPr>
-        <w:rPr/>
-      </w:pPr>
-      <w:r>
-        <w:rPr/>
+      </w:pPr>
+      <w:r>
         <w:t xml:space="preserve">No Code Coding Challenge - Introduction </w:t>
       </w:r>
     </w:p>
@@ -1253,10 +1212,8 @@
           <w:ilvl w:val="0"/>
           <w:numId w:val="5"/>
         </w:numPr>
-        <w:rPr/>
-      </w:pPr>
-      <w:r>
-        <w:rPr/>
+      </w:pPr>
+      <w:r>
         <w:t xml:space="preserve">No Code Coding Challenge - Part 1 </w:t>
       </w:r>
     </w:p>
@@ -1267,10 +1224,8 @@
           <w:ilvl w:val="0"/>
           <w:numId w:val="5"/>
         </w:numPr>
-        <w:rPr/>
-      </w:pPr>
-      <w:r>
-        <w:rPr/>
+      </w:pPr>
+      <w:r>
         <w:t xml:space="preserve">No Code Coding Challenge - Part 2 </w:t>
       </w:r>
     </w:p>
@@ -1281,10 +1236,8 @@
           <w:ilvl w:val="0"/>
           <w:numId w:val="5"/>
         </w:numPr>
-        <w:rPr/>
-      </w:pPr>
-      <w:r>
-        <w:rPr/>
+      </w:pPr>
+      <w:r>
         <w:t xml:space="preserve">No Code Coding Challenge - Part 3 </w:t>
       </w:r>
     </w:p>
@@ -1295,10 +1248,8 @@
           <w:ilvl w:val="0"/>
           <w:numId w:val="5"/>
         </w:numPr>
-        <w:rPr/>
-      </w:pPr>
-      <w:r>
-        <w:rPr/>
+      </w:pPr>
+      <w:r>
         <w:t xml:space="preserve">No Code Coding Challenge - Part 4 </w:t>
       </w:r>
     </w:p>
@@ -1309,10 +1260,8 @@
           <w:ilvl w:val="0"/>
           <w:numId w:val="5"/>
         </w:numPr>
-        <w:rPr/>
-      </w:pPr>
-      <w:r>
-        <w:rPr/>
+      </w:pPr>
+      <w:r>
         <w:t xml:space="preserve">No Code Coding Challenge - Part 5 </w:t>
       </w:r>
     </w:p>
@@ -1323,43 +1272,29 @@
           <w:ilvl w:val="0"/>
           <w:numId w:val="5"/>
         </w:numPr>
-        <w:rPr/>
-      </w:pPr>
-      <w:r>
-        <w:rPr/>
+      </w:pPr>
+      <w:r>
         <w:t xml:space="preserve">No Code Coding Challenge - Part 6 </w:t>
       </w:r>
     </w:p>
-    <w:p>
-      <w:pPr>
-        <w:pStyle w:val="Normal"/>
-        <w:widowControl/>
-        <w:suppressAutoHyphens w:val="true"/>
-        <w:bidi w:val="0"/>
-        <w:spacing w:lineRule="auto" w:line="276" w:before="0" w:after="160"/>
-        <w:jc w:val="left"/>
-        <w:rPr/>
-      </w:pPr>
-      <w:r>
-        <w:rPr/>
-      </w:r>
-    </w:p>
+    <w:p/>
     <w:sectPr>
-      <w:type w:val="nextPage"/>
       <w:pgSz w:w="12240" w:h="15840"/>
-      <w:pgMar w:left="1440" w:right="1440" w:gutter="0" w:header="0" w:top="1440" w:footer="0" w:bottom="1440"/>
-      <w:pgNumType w:fmt="decimal"/>
-      <w:formProt w:val="false"/>
-      <w:textDirection w:val="lrTb"/>
-      <w:docGrid w:type="default" w:linePitch="360" w:charSpace="0"/>
+      <w:pgMar w:top="1440" w:right="1440" w:bottom="1440" w:left="1440" w:header="0" w:footer="0" w:gutter="0"/>
+      <w:cols w:space="720"/>
+      <w:formProt w:val="0"/>
+      <w:docGrid w:linePitch="360"/>
     </w:sectPr>
   </w:body>
 </w:document>
 </file>
 
 <file path=word/numbering.xml><?xml version="1.0" encoding="utf-8"?>
-<w:numbering xmlns:w="http://schemas.openxmlformats.org/wordprocessingml/2006/main" xmlns:o="urn:schemas-microsoft-com:office:office" xmlns:r="http://schemas.openxmlformats.org/officeDocument/2006/relationships" xmlns:v="urn:schemas-microsoft-com:vml" xmlns:mc="http://schemas.openxmlformats.org/markup-compatibility/2006" xmlns:w14="http://schemas.microsoft.com/office/word/2010/wordml" mc:Ignorable="w14">
-  <w:abstractNum w:abstractNumId="1">
+<w:numbering xmlns:wpc="http://schemas.microsoft.com/office/word/2010/wordprocessingCanvas" xmlns:cx="http://schemas.microsoft.com/office/drawing/2014/chartex" xmlns:cx1="http://schemas.microsoft.com/office/drawing/2015/9/8/chartex" xmlns:cx2="http://schemas.microsoft.com/office/drawing/2015/10/21/chartex" xmlns:cx3="http://schemas.microsoft.com/office/drawing/2016/5/9/chartex" xmlns:cx4="http://schemas.microsoft.com/office/drawing/2016/5/10/chartex" xmlns:cx5="http://schemas.microsoft.com/office/drawing/2016/5/11/chartex" xmlns:cx6="http://schemas.microsoft.com/office/drawing/2016/5/12/chartex" xmlns:cx7="http://schemas.microsoft.com/office/drawing/2016/5/13/chartex" xmlns:cx8="http://schemas.microsoft.com/office/drawing/2016/5/14/chartex" xmlns:mc="http://schemas.openxmlformats.org/markup-compatibility/2006" xmlns:aink="http://schemas.microsoft.com/office/drawing/2016/ink" xmlns:am3d="http://schemas.microsoft.com/office/drawing/2017/model3d" xmlns:o="urn:schemas-microsoft-com:office:office" xmlns:oel="http://schemas.microsoft.com/office/2019/extlst" xmlns:r="http://schemas.openxmlformats.org/officeDocument/2006/relationships" xmlns:m="http://schemas.openxmlformats.org/officeDocument/2006/math" xmlns:v="urn:schemas-microsoft-com:vml" xmlns:wp14="http://schemas.microsoft.com/office/word/2010/wordprocessingDrawing" xmlns:wp="http://schemas.openxmlformats.org/drawingml/2006/wordprocessingDrawing" xmlns:w10="urn:schemas-microsoft-com:office:word" xmlns:w="http://schemas.openxmlformats.org/wordprocessingml/2006/main" xmlns:w14="http://schemas.microsoft.com/office/word/2010/wordml" xmlns:w15="http://schemas.microsoft.com/office/word/2012/wordml" xmlns:w16cex="http://schemas.microsoft.com/office/word/2018/wordml/cex" xmlns:w16cid="http://schemas.microsoft.com/office/word/2016/wordml/cid" xmlns:w16="http://schemas.microsoft.com/office/word/2018/wordml" xmlns:w16du="http://schemas.microsoft.com/office/word/2023/wordml/word16du" xmlns:w16sdtdh="http://schemas.microsoft.com/office/word/2020/wordml/sdtdatahash" xmlns:w16se="http://schemas.microsoft.com/office/word/2015/wordml/symex" xmlns:wpg="http://schemas.microsoft.com/office/word/2010/wordprocessingGroup" xmlns:wpi="http://schemas.microsoft.com/office/word/2010/wordprocessingInk" xmlns:wne="http://schemas.microsoft.com/office/word/2006/wordml" xmlns:wps="http://schemas.microsoft.com/office/word/2010/wordprocessingShape" mc:Ignorable="w14 w15 w16se w16cid w16 w16cex w16sdtdh w16du wp14">
+  <w:abstractNum w:abstractNumId="0" w15:restartNumberingAfterBreak="0">
+    <w:nsid w:val="0DB80195"/>
+    <w:multiLevelType w:val="multilevel"/>
+    <w:tmpl w:val="DC263A8A"/>
     <w:lvl w:ilvl="0">
       <w:start w:val="1"/>
       <w:numFmt w:val="bullet"/>
@@ -1496,7 +1431,10 @@
       </w:rPr>
     </w:lvl>
   </w:abstractNum>
-  <w:abstractNum w:abstractNumId="2">
+  <w:abstractNum w:abstractNumId="1" w15:restartNumberingAfterBreak="0">
+    <w:nsid w:val="1FB35045"/>
+    <w:multiLevelType w:val="multilevel"/>
+    <w:tmpl w:val="59B86078"/>
     <w:lvl w:ilvl="0">
       <w:start w:val="1"/>
       <w:numFmt w:val="bullet"/>
@@ -1633,7 +1571,10 @@
       </w:rPr>
     </w:lvl>
   </w:abstractNum>
-  <w:abstractNum w:abstractNumId="3">
+  <w:abstractNum w:abstractNumId="2" w15:restartNumberingAfterBreak="0">
+    <w:nsid w:val="26140CAB"/>
+    <w:multiLevelType w:val="multilevel"/>
+    <w:tmpl w:val="3E8041D2"/>
     <w:lvl w:ilvl="0">
       <w:start w:val="1"/>
       <w:numFmt w:val="bullet"/>
@@ -1770,281 +1711,10 @@
       </w:rPr>
     </w:lvl>
   </w:abstractNum>
-  <w:abstractNum w:abstractNumId="4">
-    <w:lvl w:ilvl="0">
-      <w:start w:val="1"/>
-      <w:numFmt w:val="bullet"/>
-      <w:lvlText w:val=""/>
-      <w:lvlJc w:val="left"/>
-      <w:pPr>
-        <w:tabs>
-          <w:tab w:val="num" w:pos="0"/>
-        </w:tabs>
-        <w:ind w:left="720" w:hanging="360"/>
-      </w:pPr>
-      <w:rPr>
-        <w:rFonts w:ascii="Symbol" w:hAnsi="Symbol" w:cs="Symbol" w:hint="default"/>
-      </w:rPr>
-    </w:lvl>
-    <w:lvl w:ilvl="1">
-      <w:start w:val="1"/>
-      <w:numFmt w:val="bullet"/>
-      <w:lvlText w:val="o"/>
-      <w:lvlJc w:val="left"/>
-      <w:pPr>
-        <w:tabs>
-          <w:tab w:val="num" w:pos="0"/>
-        </w:tabs>
-        <w:ind w:left="1440" w:hanging="360"/>
-      </w:pPr>
-      <w:rPr>
-        <w:rFonts w:ascii="Courier New" w:hAnsi="Courier New" w:cs="Courier New" w:hint="default"/>
-      </w:rPr>
-    </w:lvl>
-    <w:lvl w:ilvl="2">
-      <w:start w:val="1"/>
-      <w:numFmt w:val="bullet"/>
-      <w:lvlText w:val=""/>
-      <w:lvlJc w:val="left"/>
-      <w:pPr>
-        <w:tabs>
-          <w:tab w:val="num" w:pos="0"/>
-        </w:tabs>
-        <w:ind w:left="2160" w:hanging="360"/>
-      </w:pPr>
-      <w:rPr>
-        <w:rFonts w:ascii="Wingdings" w:hAnsi="Wingdings" w:cs="Wingdings" w:hint="default"/>
-      </w:rPr>
-    </w:lvl>
-    <w:lvl w:ilvl="3">
-      <w:start w:val="1"/>
-      <w:numFmt w:val="bullet"/>
-      <w:lvlText w:val=""/>
-      <w:lvlJc w:val="left"/>
-      <w:pPr>
-        <w:tabs>
-          <w:tab w:val="num" w:pos="0"/>
-        </w:tabs>
-        <w:ind w:left="2880" w:hanging="360"/>
-      </w:pPr>
-      <w:rPr>
-        <w:rFonts w:ascii="Symbol" w:hAnsi="Symbol" w:cs="Symbol" w:hint="default"/>
-      </w:rPr>
-    </w:lvl>
-    <w:lvl w:ilvl="4">
-      <w:start w:val="1"/>
-      <w:numFmt w:val="bullet"/>
-      <w:lvlText w:val="o"/>
-      <w:lvlJc w:val="left"/>
-      <w:pPr>
-        <w:tabs>
-          <w:tab w:val="num" w:pos="0"/>
-        </w:tabs>
-        <w:ind w:left="3600" w:hanging="360"/>
-      </w:pPr>
-      <w:rPr>
-        <w:rFonts w:ascii="Courier New" w:hAnsi="Courier New" w:cs="Courier New" w:hint="default"/>
-      </w:rPr>
-    </w:lvl>
-    <w:lvl w:ilvl="5">
-      <w:start w:val="1"/>
-      <w:numFmt w:val="bullet"/>
-      <w:lvlText w:val=""/>
-      <w:lvlJc w:val="left"/>
-      <w:pPr>
-        <w:tabs>
-          <w:tab w:val="num" w:pos="0"/>
-        </w:tabs>
-        <w:ind w:left="4320" w:hanging="360"/>
-      </w:pPr>
-      <w:rPr>
-        <w:rFonts w:ascii="Wingdings" w:hAnsi="Wingdings" w:cs="Wingdings" w:hint="default"/>
-      </w:rPr>
-    </w:lvl>
-    <w:lvl w:ilvl="6">
-      <w:start w:val="1"/>
-      <w:numFmt w:val="bullet"/>
-      <w:lvlText w:val=""/>
-      <w:lvlJc w:val="left"/>
-      <w:pPr>
-        <w:tabs>
-          <w:tab w:val="num" w:pos="0"/>
-        </w:tabs>
-        <w:ind w:left="5040" w:hanging="360"/>
-      </w:pPr>
-      <w:rPr>
-        <w:rFonts w:ascii="Symbol" w:hAnsi="Symbol" w:cs="Symbol" w:hint="default"/>
-      </w:rPr>
-    </w:lvl>
-    <w:lvl w:ilvl="7">
-      <w:start w:val="1"/>
-      <w:numFmt w:val="bullet"/>
-      <w:lvlText w:val="o"/>
-      <w:lvlJc w:val="left"/>
-      <w:pPr>
-        <w:tabs>
-          <w:tab w:val="num" w:pos="0"/>
-        </w:tabs>
-        <w:ind w:left="5760" w:hanging="360"/>
-      </w:pPr>
-      <w:rPr>
-        <w:rFonts w:ascii="Courier New" w:hAnsi="Courier New" w:cs="Courier New" w:hint="default"/>
-      </w:rPr>
-    </w:lvl>
-    <w:lvl w:ilvl="8">
-      <w:start w:val="1"/>
-      <w:numFmt w:val="bullet"/>
-      <w:lvlText w:val=""/>
-      <w:lvlJc w:val="left"/>
-      <w:pPr>
-        <w:tabs>
-          <w:tab w:val="num" w:pos="0"/>
-        </w:tabs>
-        <w:ind w:left="6480" w:hanging="360"/>
-      </w:pPr>
-      <w:rPr>
-        <w:rFonts w:ascii="Wingdings" w:hAnsi="Wingdings" w:cs="Wingdings" w:hint="default"/>
-      </w:rPr>
-    </w:lvl>
-  </w:abstractNum>
-  <w:abstractNum w:abstractNumId="5">
-    <w:lvl w:ilvl="0">
-      <w:start w:val="1"/>
-      <w:numFmt w:val="bullet"/>
-      <w:lvlText w:val=""/>
-      <w:lvlJc w:val="left"/>
-      <w:pPr>
-        <w:tabs>
-          <w:tab w:val="num" w:pos="0"/>
-        </w:tabs>
-        <w:ind w:left="720" w:hanging="360"/>
-      </w:pPr>
-      <w:rPr>
-        <w:rFonts w:ascii="Symbol" w:hAnsi="Symbol" w:cs="Symbol" w:hint="default"/>
-      </w:rPr>
-    </w:lvl>
-    <w:lvl w:ilvl="1">
-      <w:start w:val="1"/>
-      <w:numFmt w:val="bullet"/>
-      <w:lvlText w:val="o"/>
-      <w:lvlJc w:val="left"/>
-      <w:pPr>
-        <w:tabs>
-          <w:tab w:val="num" w:pos="0"/>
-        </w:tabs>
-        <w:ind w:left="1440" w:hanging="360"/>
-      </w:pPr>
-      <w:rPr>
-        <w:rFonts w:ascii="Courier New" w:hAnsi="Courier New" w:cs="Courier New" w:hint="default"/>
-      </w:rPr>
-    </w:lvl>
-    <w:lvl w:ilvl="2">
-      <w:start w:val="1"/>
-      <w:numFmt w:val="bullet"/>
-      <w:lvlText w:val=""/>
-      <w:lvlJc w:val="left"/>
-      <w:pPr>
-        <w:tabs>
-          <w:tab w:val="num" w:pos="0"/>
-        </w:tabs>
-        <w:ind w:left="2160" w:hanging="360"/>
-      </w:pPr>
-      <w:rPr>
-        <w:rFonts w:ascii="Wingdings" w:hAnsi="Wingdings" w:cs="Wingdings" w:hint="default"/>
-      </w:rPr>
-    </w:lvl>
-    <w:lvl w:ilvl="3">
-      <w:start w:val="1"/>
-      <w:numFmt w:val="bullet"/>
-      <w:lvlText w:val=""/>
-      <w:lvlJc w:val="left"/>
-      <w:pPr>
-        <w:tabs>
-          <w:tab w:val="num" w:pos="0"/>
-        </w:tabs>
-        <w:ind w:left="2880" w:hanging="360"/>
-      </w:pPr>
-      <w:rPr>
-        <w:rFonts w:ascii="Symbol" w:hAnsi="Symbol" w:cs="Symbol" w:hint="default"/>
-      </w:rPr>
-    </w:lvl>
-    <w:lvl w:ilvl="4">
-      <w:start w:val="1"/>
-      <w:numFmt w:val="bullet"/>
-      <w:lvlText w:val="o"/>
-      <w:lvlJc w:val="left"/>
-      <w:pPr>
-        <w:tabs>
-          <w:tab w:val="num" w:pos="0"/>
-        </w:tabs>
-        <w:ind w:left="3600" w:hanging="360"/>
-      </w:pPr>
-      <w:rPr>
-        <w:rFonts w:ascii="Courier New" w:hAnsi="Courier New" w:cs="Courier New" w:hint="default"/>
-      </w:rPr>
-    </w:lvl>
-    <w:lvl w:ilvl="5">
-      <w:start w:val="1"/>
-      <w:numFmt w:val="bullet"/>
-      <w:lvlText w:val=""/>
-      <w:lvlJc w:val="left"/>
-      <w:pPr>
-        <w:tabs>
-          <w:tab w:val="num" w:pos="0"/>
-        </w:tabs>
-        <w:ind w:left="4320" w:hanging="360"/>
-      </w:pPr>
-      <w:rPr>
-        <w:rFonts w:ascii="Wingdings" w:hAnsi="Wingdings" w:cs="Wingdings" w:hint="default"/>
-      </w:rPr>
-    </w:lvl>
-    <w:lvl w:ilvl="6">
-      <w:start w:val="1"/>
-      <w:numFmt w:val="bullet"/>
-      <w:lvlText w:val=""/>
-      <w:lvlJc w:val="left"/>
-      <w:pPr>
-        <w:tabs>
-          <w:tab w:val="num" w:pos="0"/>
-        </w:tabs>
-        <w:ind w:left="5040" w:hanging="360"/>
-      </w:pPr>
-      <w:rPr>
-        <w:rFonts w:ascii="Symbol" w:hAnsi="Symbol" w:cs="Symbol" w:hint="default"/>
-      </w:rPr>
-    </w:lvl>
-    <w:lvl w:ilvl="7">
-      <w:start w:val="1"/>
-      <w:numFmt w:val="bullet"/>
-      <w:lvlText w:val="o"/>
-      <w:lvlJc w:val="left"/>
-      <w:pPr>
-        <w:tabs>
-          <w:tab w:val="num" w:pos="0"/>
-        </w:tabs>
-        <w:ind w:left="5760" w:hanging="360"/>
-      </w:pPr>
-      <w:rPr>
-        <w:rFonts w:ascii="Courier New" w:hAnsi="Courier New" w:cs="Courier New" w:hint="default"/>
-      </w:rPr>
-    </w:lvl>
-    <w:lvl w:ilvl="8">
-      <w:start w:val="1"/>
-      <w:numFmt w:val="bullet"/>
-      <w:lvlText w:val=""/>
-      <w:lvlJc w:val="left"/>
-      <w:pPr>
-        <w:tabs>
-          <w:tab w:val="num" w:pos="0"/>
-        </w:tabs>
-        <w:ind w:left="6480" w:hanging="360"/>
-      </w:pPr>
-      <w:rPr>
-        <w:rFonts w:ascii="Wingdings" w:hAnsi="Wingdings" w:cs="Wingdings" w:hint="default"/>
-      </w:rPr>
-    </w:lvl>
-  </w:abstractNum>
-  <w:abstractNum w:abstractNumId="6">
+  <w:abstractNum w:abstractNumId="3" w15:restartNumberingAfterBreak="0">
+    <w:nsid w:val="4A9F0963"/>
+    <w:multiLevelType w:val="multilevel"/>
+    <w:tmpl w:val="9B963584"/>
     <w:lvl w:ilvl="0">
       <w:start w:val="1"/>
       <w:numFmt w:val="none"/>
@@ -2055,7 +1725,7 @@
         <w:tabs>
           <w:tab w:val="num" w:pos="0"/>
         </w:tabs>
-        <w:ind w:left="0" w:hanging="0"/>
+        <w:ind w:left="0" w:firstLine="0"/>
       </w:pPr>
     </w:lvl>
     <w:lvl w:ilvl="1">
@@ -2068,7 +1738,7 @@
         <w:tabs>
           <w:tab w:val="num" w:pos="0"/>
         </w:tabs>
-        <w:ind w:left="0" w:hanging="0"/>
+        <w:ind w:left="0" w:firstLine="0"/>
       </w:pPr>
     </w:lvl>
     <w:lvl w:ilvl="2">
@@ -2081,7 +1751,7 @@
         <w:tabs>
           <w:tab w:val="num" w:pos="0"/>
         </w:tabs>
-        <w:ind w:left="0" w:hanging="0"/>
+        <w:ind w:left="0" w:firstLine="0"/>
       </w:pPr>
     </w:lvl>
     <w:lvl w:ilvl="3">
@@ -2094,7 +1764,7 @@
         <w:tabs>
           <w:tab w:val="num" w:pos="0"/>
         </w:tabs>
-        <w:ind w:left="0" w:hanging="0"/>
+        <w:ind w:left="0" w:firstLine="0"/>
       </w:pPr>
     </w:lvl>
     <w:lvl w:ilvl="4">
@@ -2107,7 +1777,7 @@
         <w:tabs>
           <w:tab w:val="num" w:pos="0"/>
         </w:tabs>
-        <w:ind w:left="0" w:hanging="0"/>
+        <w:ind w:left="0" w:firstLine="0"/>
       </w:pPr>
     </w:lvl>
     <w:lvl w:ilvl="5">
@@ -2120,7 +1790,7 @@
         <w:tabs>
           <w:tab w:val="num" w:pos="0"/>
         </w:tabs>
-        <w:ind w:left="0" w:hanging="0"/>
+        <w:ind w:left="0" w:firstLine="0"/>
       </w:pPr>
     </w:lvl>
     <w:lvl w:ilvl="6">
@@ -2133,7 +1803,7 @@
         <w:tabs>
           <w:tab w:val="num" w:pos="0"/>
         </w:tabs>
-        <w:ind w:left="0" w:hanging="0"/>
+        <w:ind w:left="0" w:firstLine="0"/>
       </w:pPr>
     </w:lvl>
     <w:lvl w:ilvl="7">
@@ -2146,7 +1816,7 @@
         <w:tabs>
           <w:tab w:val="num" w:pos="0"/>
         </w:tabs>
-        <w:ind w:left="0" w:hanging="0"/>
+        <w:ind w:left="0" w:firstLine="0"/>
       </w:pPr>
     </w:lvl>
     <w:lvl w:ilvl="8">
@@ -2159,37 +1829,317 @@
         <w:tabs>
           <w:tab w:val="num" w:pos="0"/>
         </w:tabs>
-        <w:ind w:left="0" w:hanging="0"/>
+        <w:ind w:left="0" w:firstLine="0"/>
       </w:pPr>
     </w:lvl>
   </w:abstractNum>
-  <w:num w:numId="1">
+  <w:abstractNum w:abstractNumId="4" w15:restartNumberingAfterBreak="0">
+    <w:nsid w:val="5FF913EA"/>
+    <w:multiLevelType w:val="multilevel"/>
+    <w:tmpl w:val="58D09A32"/>
+    <w:lvl w:ilvl="0">
+      <w:start w:val="1"/>
+      <w:numFmt w:val="bullet"/>
+      <w:lvlText w:val=""/>
+      <w:lvlJc w:val="left"/>
+      <w:pPr>
+        <w:tabs>
+          <w:tab w:val="num" w:pos="0"/>
+        </w:tabs>
+        <w:ind w:left="720" w:hanging="360"/>
+      </w:pPr>
+      <w:rPr>
+        <w:rFonts w:ascii="Symbol" w:hAnsi="Symbol" w:cs="Symbol" w:hint="default"/>
+      </w:rPr>
+    </w:lvl>
+    <w:lvl w:ilvl="1">
+      <w:start w:val="1"/>
+      <w:numFmt w:val="bullet"/>
+      <w:lvlText w:val="o"/>
+      <w:lvlJc w:val="left"/>
+      <w:pPr>
+        <w:tabs>
+          <w:tab w:val="num" w:pos="0"/>
+        </w:tabs>
+        <w:ind w:left="1440" w:hanging="360"/>
+      </w:pPr>
+      <w:rPr>
+        <w:rFonts w:ascii="Courier New" w:hAnsi="Courier New" w:cs="Courier New" w:hint="default"/>
+      </w:rPr>
+    </w:lvl>
+    <w:lvl w:ilvl="2">
+      <w:start w:val="1"/>
+      <w:numFmt w:val="bullet"/>
+      <w:lvlText w:val=""/>
+      <w:lvlJc w:val="left"/>
+      <w:pPr>
+        <w:tabs>
+          <w:tab w:val="num" w:pos="0"/>
+        </w:tabs>
+        <w:ind w:left="2160" w:hanging="360"/>
+      </w:pPr>
+      <w:rPr>
+        <w:rFonts w:ascii="Wingdings" w:hAnsi="Wingdings" w:cs="Wingdings" w:hint="default"/>
+      </w:rPr>
+    </w:lvl>
+    <w:lvl w:ilvl="3">
+      <w:start w:val="1"/>
+      <w:numFmt w:val="bullet"/>
+      <w:lvlText w:val=""/>
+      <w:lvlJc w:val="left"/>
+      <w:pPr>
+        <w:tabs>
+          <w:tab w:val="num" w:pos="0"/>
+        </w:tabs>
+        <w:ind w:left="2880" w:hanging="360"/>
+      </w:pPr>
+      <w:rPr>
+        <w:rFonts w:ascii="Symbol" w:hAnsi="Symbol" w:cs="Symbol" w:hint="default"/>
+      </w:rPr>
+    </w:lvl>
+    <w:lvl w:ilvl="4">
+      <w:start w:val="1"/>
+      <w:numFmt w:val="bullet"/>
+      <w:lvlText w:val="o"/>
+      <w:lvlJc w:val="left"/>
+      <w:pPr>
+        <w:tabs>
+          <w:tab w:val="num" w:pos="0"/>
+        </w:tabs>
+        <w:ind w:left="3600" w:hanging="360"/>
+      </w:pPr>
+      <w:rPr>
+        <w:rFonts w:ascii="Courier New" w:hAnsi="Courier New" w:cs="Courier New" w:hint="default"/>
+      </w:rPr>
+    </w:lvl>
+    <w:lvl w:ilvl="5">
+      <w:start w:val="1"/>
+      <w:numFmt w:val="bullet"/>
+      <w:lvlText w:val=""/>
+      <w:lvlJc w:val="left"/>
+      <w:pPr>
+        <w:tabs>
+          <w:tab w:val="num" w:pos="0"/>
+        </w:tabs>
+        <w:ind w:left="4320" w:hanging="360"/>
+      </w:pPr>
+      <w:rPr>
+        <w:rFonts w:ascii="Wingdings" w:hAnsi="Wingdings" w:cs="Wingdings" w:hint="default"/>
+      </w:rPr>
+    </w:lvl>
+    <w:lvl w:ilvl="6">
+      <w:start w:val="1"/>
+      <w:numFmt w:val="bullet"/>
+      <w:lvlText w:val=""/>
+      <w:lvlJc w:val="left"/>
+      <w:pPr>
+        <w:tabs>
+          <w:tab w:val="num" w:pos="0"/>
+        </w:tabs>
+        <w:ind w:left="5040" w:hanging="360"/>
+      </w:pPr>
+      <w:rPr>
+        <w:rFonts w:ascii="Symbol" w:hAnsi="Symbol" w:cs="Symbol" w:hint="default"/>
+      </w:rPr>
+    </w:lvl>
+    <w:lvl w:ilvl="7">
+      <w:start w:val="1"/>
+      <w:numFmt w:val="bullet"/>
+      <w:lvlText w:val="o"/>
+      <w:lvlJc w:val="left"/>
+      <w:pPr>
+        <w:tabs>
+          <w:tab w:val="num" w:pos="0"/>
+        </w:tabs>
+        <w:ind w:left="5760" w:hanging="360"/>
+      </w:pPr>
+      <w:rPr>
+        <w:rFonts w:ascii="Courier New" w:hAnsi="Courier New" w:cs="Courier New" w:hint="default"/>
+      </w:rPr>
+    </w:lvl>
+    <w:lvl w:ilvl="8">
+      <w:start w:val="1"/>
+      <w:numFmt w:val="bullet"/>
+      <w:lvlText w:val=""/>
+      <w:lvlJc w:val="left"/>
+      <w:pPr>
+        <w:tabs>
+          <w:tab w:val="num" w:pos="0"/>
+        </w:tabs>
+        <w:ind w:left="6480" w:hanging="360"/>
+      </w:pPr>
+      <w:rPr>
+        <w:rFonts w:ascii="Wingdings" w:hAnsi="Wingdings" w:cs="Wingdings" w:hint="default"/>
+      </w:rPr>
+    </w:lvl>
+  </w:abstractNum>
+  <w:abstractNum w:abstractNumId="5" w15:restartNumberingAfterBreak="0">
+    <w:nsid w:val="6A1F726D"/>
+    <w:multiLevelType w:val="multilevel"/>
+    <w:tmpl w:val="1E4EFF8C"/>
+    <w:lvl w:ilvl="0">
+      <w:start w:val="1"/>
+      <w:numFmt w:val="bullet"/>
+      <w:lvlText w:val=""/>
+      <w:lvlJc w:val="left"/>
+      <w:pPr>
+        <w:tabs>
+          <w:tab w:val="num" w:pos="0"/>
+        </w:tabs>
+        <w:ind w:left="720" w:hanging="360"/>
+      </w:pPr>
+      <w:rPr>
+        <w:rFonts w:ascii="Symbol" w:hAnsi="Symbol" w:cs="Symbol" w:hint="default"/>
+      </w:rPr>
+    </w:lvl>
+    <w:lvl w:ilvl="1">
+      <w:start w:val="1"/>
+      <w:numFmt w:val="bullet"/>
+      <w:lvlText w:val="o"/>
+      <w:lvlJc w:val="left"/>
+      <w:pPr>
+        <w:tabs>
+          <w:tab w:val="num" w:pos="0"/>
+        </w:tabs>
+        <w:ind w:left="1440" w:hanging="360"/>
+      </w:pPr>
+      <w:rPr>
+        <w:rFonts w:ascii="Courier New" w:hAnsi="Courier New" w:cs="Courier New" w:hint="default"/>
+      </w:rPr>
+    </w:lvl>
+    <w:lvl w:ilvl="2">
+      <w:start w:val="1"/>
+      <w:numFmt w:val="bullet"/>
+      <w:lvlText w:val=""/>
+      <w:lvlJc w:val="left"/>
+      <w:pPr>
+        <w:tabs>
+          <w:tab w:val="num" w:pos="0"/>
+        </w:tabs>
+        <w:ind w:left="2160" w:hanging="360"/>
+      </w:pPr>
+      <w:rPr>
+        <w:rFonts w:ascii="Wingdings" w:hAnsi="Wingdings" w:cs="Wingdings" w:hint="default"/>
+      </w:rPr>
+    </w:lvl>
+    <w:lvl w:ilvl="3">
+      <w:start w:val="1"/>
+      <w:numFmt w:val="bullet"/>
+      <w:lvlText w:val=""/>
+      <w:lvlJc w:val="left"/>
+      <w:pPr>
+        <w:tabs>
+          <w:tab w:val="num" w:pos="0"/>
+        </w:tabs>
+        <w:ind w:left="2880" w:hanging="360"/>
+      </w:pPr>
+      <w:rPr>
+        <w:rFonts w:ascii="Symbol" w:hAnsi="Symbol" w:cs="Symbol" w:hint="default"/>
+      </w:rPr>
+    </w:lvl>
+    <w:lvl w:ilvl="4">
+      <w:start w:val="1"/>
+      <w:numFmt w:val="bullet"/>
+      <w:lvlText w:val="o"/>
+      <w:lvlJc w:val="left"/>
+      <w:pPr>
+        <w:tabs>
+          <w:tab w:val="num" w:pos="0"/>
+        </w:tabs>
+        <w:ind w:left="3600" w:hanging="360"/>
+      </w:pPr>
+      <w:rPr>
+        <w:rFonts w:ascii="Courier New" w:hAnsi="Courier New" w:cs="Courier New" w:hint="default"/>
+      </w:rPr>
+    </w:lvl>
+    <w:lvl w:ilvl="5">
+      <w:start w:val="1"/>
+      <w:numFmt w:val="bullet"/>
+      <w:lvlText w:val=""/>
+      <w:lvlJc w:val="left"/>
+      <w:pPr>
+        <w:tabs>
+          <w:tab w:val="num" w:pos="0"/>
+        </w:tabs>
+        <w:ind w:left="4320" w:hanging="360"/>
+      </w:pPr>
+      <w:rPr>
+        <w:rFonts w:ascii="Wingdings" w:hAnsi="Wingdings" w:cs="Wingdings" w:hint="default"/>
+      </w:rPr>
+    </w:lvl>
+    <w:lvl w:ilvl="6">
+      <w:start w:val="1"/>
+      <w:numFmt w:val="bullet"/>
+      <w:lvlText w:val=""/>
+      <w:lvlJc w:val="left"/>
+      <w:pPr>
+        <w:tabs>
+          <w:tab w:val="num" w:pos="0"/>
+        </w:tabs>
+        <w:ind w:left="5040" w:hanging="360"/>
+      </w:pPr>
+      <w:rPr>
+        <w:rFonts w:ascii="Symbol" w:hAnsi="Symbol" w:cs="Symbol" w:hint="default"/>
+      </w:rPr>
+    </w:lvl>
+    <w:lvl w:ilvl="7">
+      <w:start w:val="1"/>
+      <w:numFmt w:val="bullet"/>
+      <w:lvlText w:val="o"/>
+      <w:lvlJc w:val="left"/>
+      <w:pPr>
+        <w:tabs>
+          <w:tab w:val="num" w:pos="0"/>
+        </w:tabs>
+        <w:ind w:left="5760" w:hanging="360"/>
+      </w:pPr>
+      <w:rPr>
+        <w:rFonts w:ascii="Courier New" w:hAnsi="Courier New" w:cs="Courier New" w:hint="default"/>
+      </w:rPr>
+    </w:lvl>
+    <w:lvl w:ilvl="8">
+      <w:start w:val="1"/>
+      <w:numFmt w:val="bullet"/>
+      <w:lvlText w:val=""/>
+      <w:lvlJc w:val="left"/>
+      <w:pPr>
+        <w:tabs>
+          <w:tab w:val="num" w:pos="0"/>
+        </w:tabs>
+        <w:ind w:left="6480" w:hanging="360"/>
+      </w:pPr>
+      <w:rPr>
+        <w:rFonts w:ascii="Wingdings" w:hAnsi="Wingdings" w:cs="Wingdings" w:hint="default"/>
+      </w:rPr>
+    </w:lvl>
+  </w:abstractNum>
+  <w:num w:numId="1" w16cid:durableId="205332459">
+    <w:abstractNumId w:val="2"/>
+  </w:num>
+  <w:num w:numId="2" w16cid:durableId="1756709163">
     <w:abstractNumId w:val="1"/>
   </w:num>
-  <w:num w:numId="2">
-    <w:abstractNumId w:val="2"/>
+  <w:num w:numId="3" w16cid:durableId="505243095">
+    <w:abstractNumId w:val="5"/>
   </w:num>
-  <w:num w:numId="3">
-    <w:abstractNumId w:val="3"/>
+  <w:num w:numId="4" w16cid:durableId="1523786629">
+    <w:abstractNumId w:val="0"/>
   </w:num>
-  <w:num w:numId="4">
+  <w:num w:numId="5" w16cid:durableId="1006052149">
     <w:abstractNumId w:val="4"/>
   </w:num>
-  <w:num w:numId="5">
-    <w:abstractNumId w:val="5"/>
-  </w:num>
-  <w:num w:numId="6">
-    <w:abstractNumId w:val="6"/>
+  <w:num w:numId="6" w16cid:durableId="192807719">
+    <w:abstractNumId w:val="3"/>
   </w:num>
 </w:numbering>
 </file>
 
 <file path=word/styles.xml><?xml version="1.0" encoding="utf-8"?>
-<w:styles xmlns:w="http://schemas.openxmlformats.org/wordprocessingml/2006/main" xmlns:w14="http://schemas.microsoft.com/office/word/2010/wordml" xmlns:mc="http://schemas.openxmlformats.org/markup-compatibility/2006" mc:Ignorable="w14">
+<w:styles xmlns:mc="http://schemas.openxmlformats.org/markup-compatibility/2006" xmlns:r="http://schemas.openxmlformats.org/officeDocument/2006/relationships" xmlns:w="http://schemas.openxmlformats.org/wordprocessingml/2006/main" xmlns:w14="http://schemas.microsoft.com/office/word/2010/wordml" xmlns:w15="http://schemas.microsoft.com/office/word/2012/wordml" xmlns:w16cex="http://schemas.microsoft.com/office/word/2018/wordml/cex" xmlns:w16cid="http://schemas.microsoft.com/office/word/2016/wordml/cid" xmlns:w16="http://schemas.microsoft.com/office/word/2018/wordml" xmlns:w16du="http://schemas.microsoft.com/office/word/2023/wordml/word16du" xmlns:w16sdtdh="http://schemas.microsoft.com/office/word/2020/wordml/sdtdatahash" xmlns:w16se="http://schemas.microsoft.com/office/word/2015/wordml/symex" mc:Ignorable="w14 w15 w16se w16cid w16 w16cex w16sdtdh w16du">
   <w:docDefaults>
     <w:rPrDefault>
       <w:rPr>
-        <w:rFonts w:ascii="Aptos" w:hAnsi="Aptos" w:eastAsia="Aptos" w:cs="" w:asciiTheme="minorHAnsi" w:cstheme="minorBidi" w:eastAsiaTheme="minorHAnsi" w:hAnsiTheme="minorHAnsi"/>
+        <w:rFonts w:asciiTheme="minorHAnsi" w:eastAsiaTheme="minorHAnsi" w:hAnsiTheme="minorHAnsi" w:cstheme="minorBidi"/>
         <w:kern w:val="2"/>
         <w:sz w:val="24"/>
         <w:szCs w:val="24"/>
@@ -2199,21 +2149,21 @@
     </w:rPrDefault>
     <w:pPrDefault>
       <w:pPr>
-        <w:suppressAutoHyphens w:val="true"/>
+        <w:suppressAutoHyphens/>
       </w:pPr>
     </w:pPrDefault>
   </w:docDefaults>
   <w:latentStyles w:defLockedState="0" w:defUIPriority="99" w:defSemiHidden="0" w:defUnhideWhenUsed="0" w:defQFormat="0" w:count="376">
     <w:lsdException w:name="Normal" w:uiPriority="0" w:qFormat="1"/>
     <w:lsdException w:name="heading 1" w:uiPriority="9" w:qFormat="1"/>
-    <w:lsdException w:name="heading 2" w:uiPriority="9" w:semiHidden="1" w:unhideWhenUsed="1" w:qFormat="1"/>
-    <w:lsdException w:name="heading 3" w:uiPriority="9" w:semiHidden="1" w:unhideWhenUsed="1" w:qFormat="1"/>
-    <w:lsdException w:name="heading 4" w:uiPriority="9" w:semiHidden="1" w:unhideWhenUsed="1" w:qFormat="1"/>
-    <w:lsdException w:name="heading 5" w:uiPriority="9" w:semiHidden="1" w:unhideWhenUsed="1" w:qFormat="1"/>
-    <w:lsdException w:name="heading 6" w:uiPriority="9" w:semiHidden="1" w:unhideWhenUsed="1" w:qFormat="1"/>
-    <w:lsdException w:name="heading 7" w:uiPriority="9" w:semiHidden="1" w:unhideWhenUsed="1" w:qFormat="1"/>
-    <w:lsdException w:name="heading 8" w:uiPriority="9" w:semiHidden="1" w:unhideWhenUsed="1" w:qFormat="1"/>
-    <w:lsdException w:name="heading 9" w:uiPriority="9" w:semiHidden="1" w:unhideWhenUsed="1" w:qFormat="1"/>
+    <w:lsdException w:name="heading 2" w:semiHidden="1" w:uiPriority="9" w:unhideWhenUsed="1" w:qFormat="1"/>
+    <w:lsdException w:name="heading 3" w:semiHidden="1" w:uiPriority="9" w:unhideWhenUsed="1" w:qFormat="1"/>
+    <w:lsdException w:name="heading 4" w:semiHidden="1" w:uiPriority="9" w:unhideWhenUsed="1" w:qFormat="1"/>
+    <w:lsdException w:name="heading 5" w:semiHidden="1" w:uiPriority="9" w:unhideWhenUsed="1" w:qFormat="1"/>
+    <w:lsdException w:name="heading 6" w:semiHidden="1" w:uiPriority="9" w:unhideWhenUsed="1" w:qFormat="1"/>
+    <w:lsdException w:name="heading 7" w:semiHidden="1" w:uiPriority="9" w:unhideWhenUsed="1" w:qFormat="1"/>
+    <w:lsdException w:name="heading 8" w:semiHidden="1" w:uiPriority="9" w:unhideWhenUsed="1" w:qFormat="1"/>
+    <w:lsdException w:name="heading 9" w:semiHidden="1" w:uiPriority="9" w:unhideWhenUsed="1" w:qFormat="1"/>
     <w:lsdException w:name="index 1" w:semiHidden="1" w:unhideWhenUsed="1"/>
     <w:lsdException w:name="index 2" w:semiHidden="1" w:unhideWhenUsed="1"/>
     <w:lsdException w:name="index 3" w:semiHidden="1" w:unhideWhenUsed="1"/>
@@ -2223,22 +2173,22 @@
     <w:lsdException w:name="index 7" w:semiHidden="1" w:unhideWhenUsed="1"/>
     <w:lsdException w:name="index 8" w:semiHidden="1" w:unhideWhenUsed="1"/>
     <w:lsdException w:name="index 9" w:semiHidden="1" w:unhideWhenUsed="1"/>
-    <w:lsdException w:name="toc 1" w:uiPriority="39" w:semiHidden="1" w:unhideWhenUsed="1"/>
-    <w:lsdException w:name="toc 2" w:uiPriority="39" w:semiHidden="1" w:unhideWhenUsed="1"/>
-    <w:lsdException w:name="toc 3" w:uiPriority="39" w:semiHidden="1" w:unhideWhenUsed="1"/>
-    <w:lsdException w:name="toc 4" w:uiPriority="39" w:semiHidden="1" w:unhideWhenUsed="1"/>
-    <w:lsdException w:name="toc 5" w:uiPriority="39" w:semiHidden="1" w:unhideWhenUsed="1"/>
-    <w:lsdException w:name="toc 6" w:uiPriority="39" w:semiHidden="1" w:unhideWhenUsed="1"/>
-    <w:lsdException w:name="toc 7" w:uiPriority="39" w:semiHidden="1" w:unhideWhenUsed="1"/>
-    <w:lsdException w:name="toc 8" w:uiPriority="39" w:semiHidden="1" w:unhideWhenUsed="1"/>
-    <w:lsdException w:name="toc 9" w:uiPriority="39" w:semiHidden="1" w:unhideWhenUsed="1"/>
+    <w:lsdException w:name="toc 1" w:semiHidden="1" w:uiPriority="39" w:unhideWhenUsed="1"/>
+    <w:lsdException w:name="toc 2" w:semiHidden="1" w:uiPriority="39" w:unhideWhenUsed="1"/>
+    <w:lsdException w:name="toc 3" w:semiHidden="1" w:uiPriority="39" w:unhideWhenUsed="1"/>
+    <w:lsdException w:name="toc 4" w:semiHidden="1" w:uiPriority="39" w:unhideWhenUsed="1"/>
+    <w:lsdException w:name="toc 5" w:semiHidden="1" w:uiPriority="39" w:unhideWhenUsed="1"/>
+    <w:lsdException w:name="toc 6" w:semiHidden="1" w:uiPriority="39" w:unhideWhenUsed="1"/>
+    <w:lsdException w:name="toc 7" w:semiHidden="1" w:uiPriority="39" w:unhideWhenUsed="1"/>
+    <w:lsdException w:name="toc 8" w:semiHidden="1" w:uiPriority="39" w:unhideWhenUsed="1"/>
+    <w:lsdException w:name="toc 9" w:semiHidden="1" w:uiPriority="39" w:unhideWhenUsed="1"/>
     <w:lsdException w:name="Normal Indent" w:semiHidden="1" w:unhideWhenUsed="1"/>
     <w:lsdException w:name="footnote text" w:semiHidden="1" w:unhideWhenUsed="1"/>
     <w:lsdException w:name="annotation text" w:semiHidden="1" w:unhideWhenUsed="1"/>
     <w:lsdException w:name="header" w:semiHidden="1" w:unhideWhenUsed="1"/>
     <w:lsdException w:name="footer" w:semiHidden="1" w:unhideWhenUsed="1"/>
     <w:lsdException w:name="index heading" w:semiHidden="1" w:unhideWhenUsed="1"/>
-    <w:lsdException w:name="caption" w:uiPriority="35" w:semiHidden="1" w:unhideWhenUsed="1" w:qFormat="1"/>
+    <w:lsdException w:name="caption" w:semiHidden="1" w:uiPriority="35" w:unhideWhenUsed="1" w:qFormat="1"/>
     <w:lsdException w:name="table of figures" w:semiHidden="1" w:unhideWhenUsed="1"/>
     <w:lsdException w:name="envelope address" w:semiHidden="1" w:unhideWhenUsed="1"/>
     <w:lsdException w:name="envelope return" w:semiHidden="1" w:unhideWhenUsed="1"/>
@@ -2269,7 +2219,7 @@
     <w:lsdException w:name="Title" w:uiPriority="10" w:qFormat="1"/>
     <w:lsdException w:name="Closing" w:semiHidden="1" w:unhideWhenUsed="1"/>
     <w:lsdException w:name="Signature" w:semiHidden="1" w:unhideWhenUsed="1"/>
-    <w:lsdException w:name="Default Paragraph Font" w:uiPriority="1" w:semiHidden="1" w:unhideWhenUsed="1"/>
+    <w:lsdException w:name="Default Paragraph Font" w:semiHidden="1" w:uiPriority="1" w:unhideWhenUsed="1"/>
     <w:lsdException w:name="Body Text" w:semiHidden="1" w:unhideWhenUsed="1"/>
     <w:lsdException w:name="Body Text Indent" w:semiHidden="1" w:unhideWhenUsed="1"/>
     <w:lsdException w:name="List Continue" w:semiHidden="1" w:unhideWhenUsed="1"/>
@@ -2469,8 +2419,8 @@
     <w:lsdException w:name="Subtle Reference" w:uiPriority="31" w:qFormat="1"/>
     <w:lsdException w:name="Intense Reference" w:uiPriority="32" w:qFormat="1"/>
     <w:lsdException w:name="Book Title" w:uiPriority="33" w:qFormat="1"/>
-    <w:lsdException w:name="Bibliography" w:uiPriority="37" w:semiHidden="1" w:unhideWhenUsed="1"/>
-    <w:lsdException w:name="TOC Heading" w:uiPriority="39" w:semiHidden="1" w:unhideWhenUsed="1" w:qFormat="1"/>
+    <w:lsdException w:name="Bibliography" w:semiHidden="1" w:uiPriority="37" w:unhideWhenUsed="1"/>
+    <w:lsdException w:name="TOC Heading" w:semiHidden="1" w:uiPriority="39" w:unhideWhenUsed="1" w:qFormat="1"/>
     <w:lsdException w:name="Plain Table 1" w:uiPriority="41"/>
     <w:lsdException w:name="Plain Table 2" w:uiPriority="42"/>
     <w:lsdException w:name="Plain Table 3" w:uiPriority="43"/>
@@ -2581,49 +2531,36 @@
     <w:lsdException w:name="Unresolved Mention" w:semiHidden="1" w:unhideWhenUsed="1"/>
     <w:lsdException w:name="Smart Link" w:semiHidden="1" w:unhideWhenUsed="1"/>
   </w:latentStyles>
-  <w:style w:type="paragraph" w:styleId="Normal" w:default="1">
+  <w:style w:type="paragraph" w:default="1" w:styleId="Normal">
     <w:name w:val="Normal"/>
     <w:qFormat/>
     <w:pPr>
-      <w:widowControl/>
-      <w:suppressAutoHyphens w:val="true"/>
-      <w:bidi w:val="0"/>
-      <w:spacing w:lineRule="auto" w:line="276" w:before="0" w:after="160"/>
-      <w:jc w:val="left"/>
+      <w:spacing w:after="160" w:line="276" w:lineRule="auto"/>
     </w:pPr>
-    <w:rPr>
-      <w:rFonts w:ascii="Aptos" w:hAnsi="Aptos" w:eastAsia="Aptos" w:cs="" w:asciiTheme="minorHAnsi" w:cstheme="minorBidi" w:eastAsiaTheme="minorHAnsi" w:hAnsiTheme="minorHAnsi"/>
-      <w:color w:val="auto"/>
-      <w:kern w:val="2"/>
-      <w:sz w:val="24"/>
-      <w:szCs w:val="24"/>
-      <w:lang w:val="en-US" w:eastAsia="en-US" w:bidi="ar-SA"/>
-      <w14:ligatures w14:val="standardContextual"/>
-    </w:rPr>
   </w:style>
   <w:style w:type="paragraph" w:styleId="Heading1">
-    <w:name w:val="Heading 1"/>
+    <w:name w:val="heading 1"/>
     <w:basedOn w:val="Normal"/>
     <w:next w:val="Normal"/>
     <w:link w:val="Heading1Char"/>
     <w:uiPriority w:val="9"/>
     <w:qFormat/>
-    <w:rsid w:val="00a37f02"/>
+    <w:rsid w:val="00A37F02"/>
     <w:pPr>
-      <w:keepNext w:val="true"/>
+      <w:keepNext/>
       <w:keepLines/>
       <w:spacing w:before="360" w:after="80"/>
       <w:outlineLvl w:val="0"/>
     </w:pPr>
     <w:rPr>
-      <w:rFonts w:ascii="Aptos Display" w:hAnsi="Aptos Display" w:eastAsia="" w:cs="" w:asciiTheme="majorHAnsi" w:cstheme="majorBidi" w:eastAsiaTheme="majorEastAsia" w:hAnsiTheme="majorHAnsi"/>
-      <w:color w:val="0F4761" w:themeColor="accent1" w:themeShade="bf"/>
+      <w:rFonts w:asciiTheme="majorHAnsi" w:eastAsiaTheme="majorEastAsia" w:hAnsiTheme="majorHAnsi" w:cstheme="majorBidi"/>
+      <w:color w:val="0F4761" w:themeColor="accent1" w:themeShade="BF"/>
       <w:sz w:val="40"/>
       <w:szCs w:val="40"/>
     </w:rPr>
   </w:style>
   <w:style w:type="paragraph" w:styleId="Heading2">
-    <w:name w:val="Heading 2"/>
+    <w:name w:val="heading 2"/>
     <w:basedOn w:val="Normal"/>
     <w:next w:val="Normal"/>
     <w:link w:val="Heading2Char"/>
@@ -2631,44 +2568,44 @@
     <w:semiHidden/>
     <w:unhideWhenUsed/>
     <w:qFormat/>
-    <w:rsid w:val="00a37f02"/>
+    <w:rsid w:val="00A37F02"/>
     <w:pPr>
-      <w:keepNext w:val="true"/>
+      <w:keepNext/>
       <w:keepLines/>
       <w:spacing w:before="160" w:after="80"/>
       <w:outlineLvl w:val="1"/>
     </w:pPr>
     <w:rPr>
-      <w:rFonts w:ascii="Aptos Display" w:hAnsi="Aptos Display" w:eastAsia="" w:cs="" w:asciiTheme="majorHAnsi" w:cstheme="majorBidi" w:eastAsiaTheme="majorEastAsia" w:hAnsiTheme="majorHAnsi"/>
-      <w:color w:val="0F4761" w:themeColor="accent1" w:themeShade="bf"/>
+      <w:rFonts w:asciiTheme="majorHAnsi" w:eastAsiaTheme="majorEastAsia" w:hAnsiTheme="majorHAnsi" w:cstheme="majorBidi"/>
+      <w:color w:val="0F4761" w:themeColor="accent1" w:themeShade="BF"/>
       <w:sz w:val="32"/>
       <w:szCs w:val="32"/>
     </w:rPr>
   </w:style>
   <w:style w:type="paragraph" w:styleId="Heading3">
-    <w:name w:val="Heading 3"/>
+    <w:name w:val="heading 3"/>
     <w:basedOn w:val="Normal"/>
     <w:next w:val="Normal"/>
     <w:link w:val="Heading3Char"/>
     <w:uiPriority w:val="9"/>
     <w:unhideWhenUsed/>
     <w:qFormat/>
-    <w:rsid w:val="00a37f02"/>
+    <w:rsid w:val="00A37F02"/>
     <w:pPr>
-      <w:keepNext w:val="true"/>
+      <w:keepNext/>
       <w:keepLines/>
       <w:spacing w:before="160" w:after="80"/>
       <w:outlineLvl w:val="2"/>
     </w:pPr>
     <w:rPr>
-      <w:rFonts w:eastAsia="" w:cs="" w:cstheme="majorBidi" w:eastAsiaTheme="majorEastAsia"/>
-      <w:color w:val="0F4761" w:themeColor="accent1" w:themeShade="bf"/>
+      <w:rFonts w:eastAsiaTheme="majorEastAsia" w:cstheme="majorBidi"/>
+      <w:color w:val="0F4761" w:themeColor="accent1" w:themeShade="BF"/>
       <w:sz w:val="28"/>
       <w:szCs w:val="28"/>
     </w:rPr>
   </w:style>
   <w:style w:type="paragraph" w:styleId="Heading4">
-    <w:name w:val="Heading 4"/>
+    <w:name w:val="heading 4"/>
     <w:basedOn w:val="Normal"/>
     <w:next w:val="Normal"/>
     <w:link w:val="Heading4Char"/>
@@ -2676,22 +2613,22 @@
     <w:semiHidden/>
     <w:unhideWhenUsed/>
     <w:qFormat/>
-    <w:rsid w:val="00a37f02"/>
+    <w:rsid w:val="00A37F02"/>
     <w:pPr>
-      <w:keepNext w:val="true"/>
+      <w:keepNext/>
       <w:keepLines/>
       <w:spacing w:before="80" w:after="40"/>
       <w:outlineLvl w:val="3"/>
     </w:pPr>
     <w:rPr>
-      <w:rFonts w:eastAsia="" w:cs="" w:cstheme="majorBidi" w:eastAsiaTheme="majorEastAsia"/>
+      <w:rFonts w:eastAsiaTheme="majorEastAsia" w:cstheme="majorBidi"/>
       <w:i/>
       <w:iCs/>
-      <w:color w:val="0F4761" w:themeColor="accent1" w:themeShade="bf"/>
+      <w:color w:val="0F4761" w:themeColor="accent1" w:themeShade="BF"/>
     </w:rPr>
   </w:style>
   <w:style w:type="paragraph" w:styleId="Heading5">
-    <w:name w:val="Heading 5"/>
+    <w:name w:val="heading 5"/>
     <w:basedOn w:val="Normal"/>
     <w:next w:val="Normal"/>
     <w:link w:val="Heading5Char"/>
@@ -2699,20 +2636,20 @@
     <w:semiHidden/>
     <w:unhideWhenUsed/>
     <w:qFormat/>
-    <w:rsid w:val="00a37f02"/>
+    <w:rsid w:val="00A37F02"/>
     <w:pPr>
-      <w:keepNext w:val="true"/>
+      <w:keepNext/>
       <w:keepLines/>
       <w:spacing w:before="80" w:after="40"/>
       <w:outlineLvl w:val="4"/>
     </w:pPr>
     <w:rPr>
-      <w:rFonts w:eastAsia="" w:cs="" w:cstheme="majorBidi" w:eastAsiaTheme="majorEastAsia"/>
-      <w:color w:val="0F4761" w:themeColor="accent1" w:themeShade="bf"/>
+      <w:rFonts w:eastAsiaTheme="majorEastAsia" w:cstheme="majorBidi"/>
+      <w:color w:val="0F4761" w:themeColor="accent1" w:themeShade="BF"/>
     </w:rPr>
   </w:style>
   <w:style w:type="paragraph" w:styleId="Heading6">
-    <w:name w:val="Heading 6"/>
+    <w:name w:val="heading 6"/>
     <w:basedOn w:val="Normal"/>
     <w:next w:val="Normal"/>
     <w:link w:val="Heading6Char"/>
@@ -2720,22 +2657,22 @@
     <w:semiHidden/>
     <w:unhideWhenUsed/>
     <w:qFormat/>
-    <w:rsid w:val="00a37f02"/>
+    <w:rsid w:val="00A37F02"/>
     <w:pPr>
-      <w:keepNext w:val="true"/>
+      <w:keepNext/>
       <w:keepLines/>
       <w:spacing w:before="40" w:after="0"/>
       <w:outlineLvl w:val="5"/>
     </w:pPr>
     <w:rPr>
-      <w:rFonts w:eastAsia="" w:cs="" w:cstheme="majorBidi" w:eastAsiaTheme="majorEastAsia"/>
+      <w:rFonts w:eastAsiaTheme="majorEastAsia" w:cstheme="majorBidi"/>
       <w:i/>
       <w:iCs/>
-      <w:color w:val="595959" w:themeColor="text1" w:themeTint="a6"/>
+      <w:color w:val="595959" w:themeColor="text1" w:themeTint="A6"/>
     </w:rPr>
   </w:style>
   <w:style w:type="paragraph" w:styleId="Heading7">
-    <w:name w:val="Heading 7"/>
+    <w:name w:val="heading 7"/>
     <w:basedOn w:val="Normal"/>
     <w:next w:val="Normal"/>
     <w:link w:val="Heading7Char"/>
@@ -2743,20 +2680,20 @@
     <w:semiHidden/>
     <w:unhideWhenUsed/>
     <w:qFormat/>
-    <w:rsid w:val="00a37f02"/>
+    <w:rsid w:val="00A37F02"/>
     <w:pPr>
-      <w:keepNext w:val="true"/>
+      <w:keepNext/>
       <w:keepLines/>
       <w:spacing w:before="40" w:after="0"/>
       <w:outlineLvl w:val="6"/>
     </w:pPr>
     <w:rPr>
-      <w:rFonts w:eastAsia="" w:cs="" w:cstheme="majorBidi" w:eastAsiaTheme="majorEastAsia"/>
-      <w:color w:val="595959" w:themeColor="text1" w:themeTint="a6"/>
+      <w:rFonts w:eastAsiaTheme="majorEastAsia" w:cstheme="majorBidi"/>
+      <w:color w:val="595959" w:themeColor="text1" w:themeTint="A6"/>
     </w:rPr>
   </w:style>
   <w:style w:type="paragraph" w:styleId="Heading8">
-    <w:name w:val="Heading 8"/>
+    <w:name w:val="heading 8"/>
     <w:basedOn w:val="Normal"/>
     <w:next w:val="Normal"/>
     <w:link w:val="Heading8Char"/>
@@ -2764,22 +2701,22 @@
     <w:semiHidden/>
     <w:unhideWhenUsed/>
     <w:qFormat/>
-    <w:rsid w:val="00a37f02"/>
+    <w:rsid w:val="00A37F02"/>
     <w:pPr>
-      <w:keepNext w:val="true"/>
+      <w:keepNext/>
       <w:keepLines/>
-      <w:spacing w:before="0" w:after="0"/>
+      <w:spacing w:after="0"/>
       <w:outlineLvl w:val="7"/>
     </w:pPr>
     <w:rPr>
-      <w:rFonts w:eastAsia="" w:cs="" w:cstheme="majorBidi" w:eastAsiaTheme="majorEastAsia"/>
+      <w:rFonts w:eastAsiaTheme="majorEastAsia" w:cstheme="majorBidi"/>
       <w:i/>
       <w:iCs/>
-      <w:color w:val="272727" w:themeColor="text1" w:themeTint="d8"/>
+      <w:color w:val="272727" w:themeColor="text1" w:themeTint="D8"/>
     </w:rPr>
   </w:style>
   <w:style w:type="paragraph" w:styleId="Heading9">
-    <w:name w:val="Heading 9"/>
+    <w:name w:val="heading 9"/>
     <w:basedOn w:val="Normal"/>
     <w:next w:val="Normal"/>
     <w:link w:val="Heading9Char"/>
@@ -2787,194 +2724,213 @@
     <w:semiHidden/>
     <w:unhideWhenUsed/>
     <w:qFormat/>
-    <w:rsid w:val="00a37f02"/>
+    <w:rsid w:val="00A37F02"/>
     <w:pPr>
-      <w:keepNext w:val="true"/>
+      <w:keepNext/>
       <w:keepLines/>
-      <w:spacing w:before="0" w:after="0"/>
+      <w:spacing w:after="0"/>
       <w:outlineLvl w:val="8"/>
     </w:pPr>
     <w:rPr>
-      <w:rFonts w:eastAsia="" w:cs="" w:cstheme="majorBidi" w:eastAsiaTheme="majorEastAsia"/>
-      <w:color w:val="272727" w:themeColor="text1" w:themeTint="d8"/>
+      <w:rFonts w:eastAsiaTheme="majorEastAsia" w:cstheme="majorBidi"/>
+      <w:color w:val="272727" w:themeColor="text1" w:themeTint="D8"/>
     </w:rPr>
   </w:style>
-  <w:style w:type="character" w:styleId="DefaultParagraphFont" w:default="1">
+  <w:style w:type="character" w:default="1" w:styleId="DefaultParagraphFont">
     <w:name w:val="Default Paragraph Font"/>
     <w:uiPriority w:val="1"/>
     <w:semiHidden/>
     <w:unhideWhenUsed/>
-    <w:qFormat/>
-    <w:rPr/>
-  </w:style>
-  <w:style w:type="character" w:styleId="Heading1Char" w:customStyle="1">
+  </w:style>
+  <w:style w:type="table" w:default="1" w:styleId="TableNormal">
+    <w:name w:val="Normal Table"/>
+    <w:uiPriority w:val="99"/>
+    <w:semiHidden/>
+    <w:unhideWhenUsed/>
+    <w:tblPr>
+      <w:tblInd w:w="0" w:type="dxa"/>
+      <w:tblCellMar>
+        <w:top w:w="0" w:type="dxa"/>
+        <w:left w:w="108" w:type="dxa"/>
+        <w:bottom w:w="0" w:type="dxa"/>
+        <w:right w:w="108" w:type="dxa"/>
+      </w:tblCellMar>
+    </w:tblPr>
+  </w:style>
+  <w:style w:type="numbering" w:default="1" w:styleId="NoList">
+    <w:name w:val="No List"/>
+    <w:uiPriority w:val="99"/>
+    <w:semiHidden/>
+    <w:unhideWhenUsed/>
+  </w:style>
+  <w:style w:type="character" w:customStyle="1" w:styleId="Heading1Char">
     <w:name w:val="Heading 1 Char"/>
     <w:basedOn w:val="DefaultParagraphFont"/>
     <w:link w:val="Heading1"/>
     <w:uiPriority w:val="9"/>
     <w:qFormat/>
-    <w:rsid w:val="00a37f02"/>
+    <w:rsid w:val="00A37F02"/>
     <w:rPr>
-      <w:rFonts w:ascii="Aptos Display" w:hAnsi="Aptos Display" w:eastAsia="" w:cs="" w:asciiTheme="majorHAnsi" w:cstheme="majorBidi" w:eastAsiaTheme="majorEastAsia" w:hAnsiTheme="majorHAnsi"/>
-      <w:color w:val="0F4761" w:themeColor="accent1" w:themeShade="bf"/>
+      <w:rFonts w:asciiTheme="majorHAnsi" w:eastAsiaTheme="majorEastAsia" w:hAnsiTheme="majorHAnsi" w:cstheme="majorBidi"/>
+      <w:color w:val="0F4761" w:themeColor="accent1" w:themeShade="BF"/>
       <w:sz w:val="40"/>
       <w:szCs w:val="40"/>
     </w:rPr>
   </w:style>
-  <w:style w:type="character" w:styleId="Heading2Char" w:customStyle="1">
+  <w:style w:type="character" w:customStyle="1" w:styleId="Heading2Char">
     <w:name w:val="Heading 2 Char"/>
     <w:basedOn w:val="DefaultParagraphFont"/>
     <w:link w:val="Heading2"/>
     <w:uiPriority w:val="9"/>
     <w:semiHidden/>
     <w:qFormat/>
-    <w:rsid w:val="00a37f02"/>
+    <w:rsid w:val="00A37F02"/>
     <w:rPr>
-      <w:rFonts w:ascii="Aptos Display" w:hAnsi="Aptos Display" w:eastAsia="" w:cs="" w:asciiTheme="majorHAnsi" w:cstheme="majorBidi" w:eastAsiaTheme="majorEastAsia" w:hAnsiTheme="majorHAnsi"/>
-      <w:color w:val="0F4761" w:themeColor="accent1" w:themeShade="bf"/>
+      <w:rFonts w:asciiTheme="majorHAnsi" w:eastAsiaTheme="majorEastAsia" w:hAnsiTheme="majorHAnsi" w:cstheme="majorBidi"/>
+      <w:color w:val="0F4761" w:themeColor="accent1" w:themeShade="BF"/>
       <w:sz w:val="32"/>
       <w:szCs w:val="32"/>
     </w:rPr>
   </w:style>
-  <w:style w:type="character" w:styleId="Heading3Char" w:customStyle="1">
+  <w:style w:type="character" w:customStyle="1" w:styleId="Heading3Char">
     <w:name w:val="Heading 3 Char"/>
     <w:basedOn w:val="DefaultParagraphFont"/>
     <w:link w:val="Heading3"/>
     <w:uiPriority w:val="9"/>
     <w:qFormat/>
-    <w:rsid w:val="00a37f02"/>
+    <w:rsid w:val="00A37F02"/>
     <w:rPr>
-      <w:rFonts w:eastAsia="" w:cs="" w:cstheme="majorBidi" w:eastAsiaTheme="majorEastAsia"/>
-      <w:color w:val="0F4761" w:themeColor="accent1" w:themeShade="bf"/>
+      <w:rFonts w:eastAsiaTheme="majorEastAsia" w:cstheme="majorBidi"/>
+      <w:color w:val="0F4761" w:themeColor="accent1" w:themeShade="BF"/>
       <w:sz w:val="28"/>
       <w:szCs w:val="28"/>
     </w:rPr>
   </w:style>
-  <w:style w:type="character" w:styleId="Heading4Char" w:customStyle="1">
+  <w:style w:type="character" w:customStyle="1" w:styleId="Heading4Char">
     <w:name w:val="Heading 4 Char"/>
     <w:basedOn w:val="DefaultParagraphFont"/>
     <w:link w:val="Heading4"/>
     <w:uiPriority w:val="9"/>
     <w:semiHidden/>
     <w:qFormat/>
-    <w:rsid w:val="00a37f02"/>
+    <w:rsid w:val="00A37F02"/>
     <w:rPr>
-      <w:rFonts w:eastAsia="" w:cs="" w:cstheme="majorBidi" w:eastAsiaTheme="majorEastAsia"/>
+      <w:rFonts w:eastAsiaTheme="majorEastAsia" w:cstheme="majorBidi"/>
       <w:i/>
       <w:iCs/>
-      <w:color w:val="0F4761" w:themeColor="accent1" w:themeShade="bf"/>
+      <w:color w:val="0F4761" w:themeColor="accent1" w:themeShade="BF"/>
     </w:rPr>
   </w:style>
-  <w:style w:type="character" w:styleId="Heading5Char" w:customStyle="1">
+  <w:style w:type="character" w:customStyle="1" w:styleId="Heading5Char">
     <w:name w:val="Heading 5 Char"/>
     <w:basedOn w:val="DefaultParagraphFont"/>
     <w:link w:val="Heading5"/>
     <w:uiPriority w:val="9"/>
     <w:semiHidden/>
     <w:qFormat/>
-    <w:rsid w:val="00a37f02"/>
+    <w:rsid w:val="00A37F02"/>
     <w:rPr>
-      <w:rFonts w:eastAsia="" w:cs="" w:cstheme="majorBidi" w:eastAsiaTheme="majorEastAsia"/>
-      <w:color w:val="0F4761" w:themeColor="accent1" w:themeShade="bf"/>
+      <w:rFonts w:eastAsiaTheme="majorEastAsia" w:cstheme="majorBidi"/>
+      <w:color w:val="0F4761" w:themeColor="accent1" w:themeShade="BF"/>
     </w:rPr>
   </w:style>
-  <w:style w:type="character" w:styleId="Heading6Char" w:customStyle="1">
+  <w:style w:type="character" w:customStyle="1" w:styleId="Heading6Char">
     <w:name w:val="Heading 6 Char"/>
     <w:basedOn w:val="DefaultParagraphFont"/>
     <w:link w:val="Heading6"/>
     <w:uiPriority w:val="9"/>
     <w:semiHidden/>
     <w:qFormat/>
-    <w:rsid w:val="00a37f02"/>
+    <w:rsid w:val="00A37F02"/>
     <w:rPr>
-      <w:rFonts w:eastAsia="" w:cs="" w:cstheme="majorBidi" w:eastAsiaTheme="majorEastAsia"/>
+      <w:rFonts w:eastAsiaTheme="majorEastAsia" w:cstheme="majorBidi"/>
       <w:i/>
       <w:iCs/>
-      <w:color w:val="595959" w:themeColor="text1" w:themeTint="a6"/>
+      <w:color w:val="595959" w:themeColor="text1" w:themeTint="A6"/>
     </w:rPr>
   </w:style>
-  <w:style w:type="character" w:styleId="Heading7Char" w:customStyle="1">
+  <w:style w:type="character" w:customStyle="1" w:styleId="Heading7Char">
     <w:name w:val="Heading 7 Char"/>
     <w:basedOn w:val="DefaultParagraphFont"/>
     <w:link w:val="Heading7"/>
     <w:uiPriority w:val="9"/>
     <w:semiHidden/>
     <w:qFormat/>
-    <w:rsid w:val="00a37f02"/>
+    <w:rsid w:val="00A37F02"/>
     <w:rPr>
-      <w:rFonts w:eastAsia="" w:cs="" w:cstheme="majorBidi" w:eastAsiaTheme="majorEastAsia"/>
-      <w:color w:val="595959" w:themeColor="text1" w:themeTint="a6"/>
+      <w:rFonts w:eastAsiaTheme="majorEastAsia" w:cstheme="majorBidi"/>
+      <w:color w:val="595959" w:themeColor="text1" w:themeTint="A6"/>
     </w:rPr>
   </w:style>
-  <w:style w:type="character" w:styleId="Heading8Char" w:customStyle="1">
+  <w:style w:type="character" w:customStyle="1" w:styleId="Heading8Char">
     <w:name w:val="Heading 8 Char"/>
     <w:basedOn w:val="DefaultParagraphFont"/>
     <w:link w:val="Heading8"/>
     <w:uiPriority w:val="9"/>
     <w:semiHidden/>
     <w:qFormat/>
-    <w:rsid w:val="00a37f02"/>
+    <w:rsid w:val="00A37F02"/>
     <w:rPr>
-      <w:rFonts w:eastAsia="" w:cs="" w:cstheme="majorBidi" w:eastAsiaTheme="majorEastAsia"/>
+      <w:rFonts w:eastAsiaTheme="majorEastAsia" w:cstheme="majorBidi"/>
       <w:i/>
       <w:iCs/>
-      <w:color w:val="272727" w:themeColor="text1" w:themeTint="d8"/>
+      <w:color w:val="272727" w:themeColor="text1" w:themeTint="D8"/>
     </w:rPr>
   </w:style>
-  <w:style w:type="character" w:styleId="Heading9Char" w:customStyle="1">
+  <w:style w:type="character" w:customStyle="1" w:styleId="Heading9Char">
     <w:name w:val="Heading 9 Char"/>
     <w:basedOn w:val="DefaultParagraphFont"/>
     <w:link w:val="Heading9"/>
     <w:uiPriority w:val="9"/>
     <w:semiHidden/>
     <w:qFormat/>
-    <w:rsid w:val="00a37f02"/>
+    <w:rsid w:val="00A37F02"/>
     <w:rPr>
-      <w:rFonts w:eastAsia="" w:cs="" w:cstheme="majorBidi" w:eastAsiaTheme="majorEastAsia"/>
-      <w:color w:val="272727" w:themeColor="text1" w:themeTint="d8"/>
+      <w:rFonts w:eastAsiaTheme="majorEastAsia" w:cstheme="majorBidi"/>
+      <w:color w:val="272727" w:themeColor="text1" w:themeTint="D8"/>
     </w:rPr>
   </w:style>
-  <w:style w:type="character" w:styleId="TitleChar" w:customStyle="1">
+  <w:style w:type="character" w:customStyle="1" w:styleId="TitleChar">
     <w:name w:val="Title Char"/>
     <w:basedOn w:val="DefaultParagraphFont"/>
     <w:link w:val="Title"/>
     <w:uiPriority w:val="10"/>
     <w:qFormat/>
-    <w:rsid w:val="00a37f02"/>
+    <w:rsid w:val="00A37F02"/>
     <w:rPr>
-      <w:rFonts w:ascii="Aptos Display" w:hAnsi="Aptos Display" w:eastAsia="" w:cs="" w:asciiTheme="majorHAnsi" w:cstheme="majorBidi" w:eastAsiaTheme="majorEastAsia" w:hAnsiTheme="majorHAnsi"/>
+      <w:rFonts w:asciiTheme="majorHAnsi" w:eastAsiaTheme="majorEastAsia" w:hAnsiTheme="majorHAnsi" w:cstheme="majorBidi"/>
       <w:spacing w:val="-10"/>
       <w:kern w:val="2"/>
       <w:sz w:val="56"/>
       <w:szCs w:val="56"/>
     </w:rPr>
   </w:style>
-  <w:style w:type="character" w:styleId="SubtitleChar" w:customStyle="1">
+  <w:style w:type="character" w:customStyle="1" w:styleId="SubtitleChar">
     <w:name w:val="Subtitle Char"/>
     <w:basedOn w:val="DefaultParagraphFont"/>
     <w:link w:val="Subtitle"/>
     <w:uiPriority w:val="11"/>
     <w:qFormat/>
-    <w:rsid w:val="00a37f02"/>
+    <w:rsid w:val="00A37F02"/>
     <w:rPr>
-      <w:rFonts w:eastAsia="" w:cs="" w:cstheme="majorBidi" w:eastAsiaTheme="majorEastAsia"/>
-      <w:color w:val="595959" w:themeColor="text1" w:themeTint="a6"/>
+      <w:rFonts w:eastAsiaTheme="majorEastAsia" w:cstheme="majorBidi"/>
+      <w:color w:val="595959" w:themeColor="text1" w:themeTint="A6"/>
       <w:spacing w:val="15"/>
       <w:sz w:val="28"/>
       <w:szCs w:val="28"/>
     </w:rPr>
   </w:style>
-  <w:style w:type="character" w:styleId="QuoteChar" w:customStyle="1">
+  <w:style w:type="character" w:customStyle="1" w:styleId="QuoteChar">
     <w:name w:val="Quote Char"/>
     <w:basedOn w:val="DefaultParagraphFont"/>
     <w:link w:val="Quote"/>
     <w:uiPriority w:val="29"/>
     <w:qFormat/>
-    <w:rsid w:val="00a37f02"/>
+    <w:rsid w:val="00A37F02"/>
     <w:rPr>
       <w:i/>
       <w:iCs/>
-      <w:color w:val="404040" w:themeColor="text1" w:themeTint="bf"/>
+      <w:color w:val="404040" w:themeColor="text1" w:themeTint="BF"/>
     </w:rPr>
   </w:style>
   <w:style w:type="character" w:styleId="IntenseEmphasis">
@@ -2982,24 +2938,24 @@
     <w:basedOn w:val="DefaultParagraphFont"/>
     <w:uiPriority w:val="21"/>
     <w:qFormat/>
-    <w:rsid w:val="00a37f02"/>
+    <w:rsid w:val="00A37F02"/>
     <w:rPr>
       <w:i/>
       <w:iCs/>
-      <w:color w:val="0F4761" w:themeColor="accent1" w:themeShade="bf"/>
+      <w:color w:val="0F4761" w:themeColor="accent1" w:themeShade="BF"/>
     </w:rPr>
   </w:style>
-  <w:style w:type="character" w:styleId="IntenseQuoteChar" w:customStyle="1">
+  <w:style w:type="character" w:customStyle="1" w:styleId="IntenseQuoteChar">
     <w:name w:val="Intense Quote Char"/>
     <w:basedOn w:val="DefaultParagraphFont"/>
     <w:link w:val="IntenseQuote"/>
     <w:uiPriority w:val="30"/>
     <w:qFormat/>
-    <w:rsid w:val="00a37f02"/>
+    <w:rsid w:val="00A37F02"/>
     <w:rPr>
       <w:i/>
       <w:iCs/>
-      <w:color w:val="0F4761" w:themeColor="accent1" w:themeShade="bf"/>
+      <w:color w:val="0F4761" w:themeColor="accent1" w:themeShade="BF"/>
     </w:rPr>
   </w:style>
   <w:style w:type="character" w:styleId="IntenseReference">
@@ -3007,12 +2963,12 @@
     <w:basedOn w:val="DefaultParagraphFont"/>
     <w:uiPriority w:val="32"/>
     <w:qFormat/>
-    <w:rsid w:val="00a37f02"/>
+    <w:rsid w:val="00A37F02"/>
     <w:rPr>
       <w:b/>
       <w:bCs/>
       <w:smallCaps/>
-      <w:color w:val="0F4761" w:themeColor="accent1" w:themeShade="bf"/>
+      <w:color w:val="0F4761" w:themeColor="accent1" w:themeShade="BF"/>
       <w:spacing w:val="5"/>
     </w:rPr>
   </w:style>
@@ -3021,71 +2977,42 @@
     <w:basedOn w:val="DefaultParagraphFont"/>
     <w:uiPriority w:val="22"/>
     <w:qFormat/>
-    <w:rsid w:val="004411ee"/>
+    <w:rsid w:val="004411EE"/>
     <w:rPr>
       <w:b/>
       <w:bCs/>
     </w:rPr>
   </w:style>
-  <w:style w:type="paragraph" w:styleId="Heading" w:customStyle="1">
+  <w:style w:type="paragraph" w:customStyle="1" w:styleId="Heading">
     <w:name w:val="Heading"/>
     <w:basedOn w:val="Normal"/>
-    <w:next w:val="TextBody"/>
+    <w:next w:val="BodyText"/>
     <w:qFormat/>
     <w:pPr>
-      <w:keepNext w:val="true"/>
+      <w:keepNext/>
       <w:spacing w:before="240" w:after="120"/>
     </w:pPr>
     <w:rPr>
-      <w:rFonts w:ascii="Liberation Sans" w:hAnsi="Liberation Sans" w:eastAsia="Noto Sans CJK SC" w:cs="Lohit Devanagari"/>
+      <w:rFonts w:ascii="Liberation Sans" w:eastAsia="Noto Sans CJK SC" w:hAnsi="Liberation Sans" w:cs="Lohit Devanagari"/>
       <w:sz w:val="28"/>
       <w:szCs w:val="28"/>
     </w:rPr>
   </w:style>
-  <w:style w:type="paragraph" w:styleId="TextBody">
+  <w:style w:type="paragraph" w:styleId="BodyText">
     <w:name w:val="Body Text"/>
     <w:basedOn w:val="Normal"/>
     <w:pPr>
-      <w:spacing w:before="0" w:after="140"/>
+      <w:spacing w:after="140"/>
     </w:pPr>
-    <w:rPr/>
   </w:style>
   <w:style w:type="paragraph" w:styleId="List">
     <w:name w:val="List"/>
-    <w:basedOn w:val="TextBody"/>
-    <w:pPr/>
+    <w:basedOn w:val="BodyText"/>
     <w:rPr>
       <w:rFonts w:cs="Lohit Devanagari"/>
     </w:rPr>
   </w:style>
   <w:style w:type="paragraph" w:styleId="Caption">
-    <w:name w:val="Caption"/>
-    <w:basedOn w:val="Normal"/>
-    <w:qFormat/>
-    <w:pPr>
-      <w:suppressLineNumbers/>
-      <w:spacing w:before="120" w:after="120"/>
-    </w:pPr>
-    <w:rPr>
-      <w:rFonts w:cs="Lohit Devanagari"/>
-      <w:i/>
-      <w:iCs/>
-      <w:sz w:val="24"/>
-      <w:szCs w:val="24"/>
-    </w:rPr>
-  </w:style>
-  <w:style w:type="paragraph" w:styleId="Index" w:customStyle="1">
-    <w:name w:val="Index"/>
-    <w:basedOn w:val="Normal"/>
-    <w:qFormat/>
-    <w:pPr>
-      <w:suppressLineNumbers/>
-    </w:pPr>
-    <w:rPr>
-      <w:rFonts w:cs="Lohit Devanagari"/>
-    </w:rPr>
-  </w:style>
-  <w:style w:type="paragraph" w:styleId="Caption1">
     <w:name w:val="caption"/>
     <w:basedOn w:val="Normal"/>
     <w:qFormat/>
@@ -3099,6 +3026,17 @@
       <w:iCs/>
     </w:rPr>
   </w:style>
+  <w:style w:type="paragraph" w:customStyle="1" w:styleId="Index">
+    <w:name w:val="Index"/>
+    <w:basedOn w:val="Normal"/>
+    <w:qFormat/>
+    <w:pPr>
+      <w:suppressLineNumbers/>
+    </w:pPr>
+    <w:rPr>
+      <w:rFonts w:cs="Lohit Devanagari"/>
+    </w:rPr>
+  </w:style>
   <w:style w:type="paragraph" w:styleId="Title">
     <w:name w:val="Title"/>
     <w:basedOn w:val="Normal"/>
@@ -3106,13 +3044,13 @@
     <w:link w:val="TitleChar"/>
     <w:uiPriority w:val="10"/>
     <w:qFormat/>
-    <w:rsid w:val="00a37f02"/>
+    <w:rsid w:val="00A37F02"/>
     <w:pPr>
-      <w:spacing w:lineRule="auto" w:line="240" w:before="0" w:after="80"/>
+      <w:spacing w:after="80" w:line="240" w:lineRule="auto"/>
       <w:contextualSpacing/>
     </w:pPr>
     <w:rPr>
-      <w:rFonts w:ascii="Aptos Display" w:hAnsi="Aptos Display" w:eastAsia="" w:cs="" w:asciiTheme="majorHAnsi" w:cstheme="majorBidi" w:eastAsiaTheme="majorEastAsia" w:hAnsiTheme="majorHAnsi"/>
+      <w:rFonts w:asciiTheme="majorHAnsi" w:eastAsiaTheme="majorEastAsia" w:hAnsiTheme="majorHAnsi" w:cstheme="majorBidi"/>
       <w:spacing w:val="-10"/>
       <w:sz w:val="56"/>
       <w:szCs w:val="56"/>
@@ -3125,11 +3063,10 @@
     <w:link w:val="SubtitleChar"/>
     <w:uiPriority w:val="11"/>
     <w:qFormat/>
-    <w:rsid w:val="00a37f02"/>
-    <w:pPr/>
+    <w:rsid w:val="00A37F02"/>
     <w:rPr>
-      <w:rFonts w:eastAsia="" w:cs="" w:cstheme="majorBidi" w:eastAsiaTheme="majorEastAsia"/>
-      <w:color w:val="595959" w:themeColor="text1" w:themeTint="a6"/>
+      <w:rFonts w:eastAsiaTheme="majorEastAsia" w:cstheme="majorBidi"/>
+      <w:color w:val="595959" w:themeColor="text1" w:themeTint="A6"/>
       <w:spacing w:val="15"/>
       <w:sz w:val="28"/>
       <w:szCs w:val="28"/>
@@ -3142,15 +3079,15 @@
     <w:link w:val="QuoteChar"/>
     <w:uiPriority w:val="29"/>
     <w:qFormat/>
-    <w:rsid w:val="00a37f02"/>
+    <w:rsid w:val="00A37F02"/>
     <w:pPr>
-      <w:spacing w:before="160" w:after="160"/>
+      <w:spacing w:before="160"/>
       <w:jc w:val="center"/>
     </w:pPr>
     <w:rPr>
       <w:i/>
       <w:iCs/>
-      <w:color w:val="404040" w:themeColor="text1" w:themeTint="bf"/>
+      <w:color w:val="404040" w:themeColor="text1" w:themeTint="BF"/>
     </w:rPr>
   </w:style>
   <w:style w:type="paragraph" w:styleId="ListParagraph">
@@ -3158,13 +3095,11 @@
     <w:basedOn w:val="Normal"/>
     <w:uiPriority w:val="34"/>
     <w:qFormat/>
-    <w:rsid w:val="00a37f02"/>
+    <w:rsid w:val="00A37F02"/>
     <w:pPr>
-      <w:spacing w:before="0" w:after="160"/>
-      <w:ind w:left="720" w:hanging="0"/>
+      <w:ind w:left="720"/>
       <w:contextualSpacing/>
     </w:pPr>
-    <w:rPr/>
   </w:style>
   <w:style w:type="paragraph" w:styleId="IntenseQuote">
     <w:name w:val="Intense Quote"/>
@@ -3173,20 +3108,20 @@
     <w:link w:val="IntenseQuoteChar"/>
     <w:uiPriority w:val="30"/>
     <w:qFormat/>
-    <w:rsid w:val="00a37f02"/>
+    <w:rsid w:val="00A37F02"/>
     <w:pPr>
       <w:pBdr>
         <w:top w:val="single" w:sz="4" w:space="10" w:color="0F4761"/>
         <w:bottom w:val="single" w:sz="4" w:space="10" w:color="0F4761"/>
       </w:pBdr>
       <w:spacing w:before="360" w:after="360"/>
-      <w:ind w:left="864" w:right="864" w:hanging="0"/>
+      <w:ind w:left="864" w:right="864"/>
       <w:jc w:val="center"/>
     </w:pPr>
     <w:rPr>
       <w:i/>
       <w:iCs/>
-      <w:color w:val="0F4761" w:themeColor="accent1" w:themeShade="bf"/>
+      <w:color w:val="0F4761" w:themeColor="accent1" w:themeShade="BF"/>
     </w:rPr>
   </w:style>
   <w:style w:type="paragraph" w:styleId="NormalWeb">
@@ -3196,36 +3131,15 @@
     <w:semiHidden/>
     <w:unhideWhenUsed/>
     <w:qFormat/>
-    <w:rsid w:val="004411ee"/>
+    <w:rsid w:val="004411EE"/>
     <w:pPr>
-      <w:spacing w:lineRule="auto" w:line="240" w:beforeAutospacing="1" w:afterAutospacing="1"/>
+      <w:spacing w:beforeAutospacing="1" w:afterAutospacing="1" w:line="240" w:lineRule="auto"/>
     </w:pPr>
     <w:rPr>
-      <w:rFonts w:ascii="Times New Roman" w:hAnsi="Times New Roman" w:eastAsia="Times New Roman" w:cs="Times New Roman"/>
+      <w:rFonts w:ascii="Times New Roman" w:eastAsia="Times New Roman" w:hAnsi="Times New Roman" w:cs="Times New Roman"/>
       <w:kern w:val="0"/>
       <w14:ligatures w14:val="none"/>
     </w:rPr>
-  </w:style>
-  <w:style w:type="numbering" w:styleId="NoList" w:default="1">
-    <w:name w:val="No List"/>
-    <w:uiPriority w:val="99"/>
-    <w:semiHidden/>
-    <w:unhideWhenUsed/>
-    <w:qFormat/>
-  </w:style>
-  <w:style w:type="table" w:default="1" w:styleId="TableNormal">
-    <w:name w:val="Normal Table"/>
-    <w:uiPriority w:val="99"/>
-    <w:semiHidden/>
-    <w:unhideWhenUsed/>
-    <w:tblPr>
-      <w:tblCellMar>
-        <w:top w:w="0" w:type="dxa"/>
-        <w:left w:w="108" w:type="dxa"/>
-        <w:bottom w:w="0" w:type="dxa"/>
-        <w:right w:w="108" w:type="dxa"/>
-      </w:tblCellMar>
-    </w:tblPr>
   </w:style>
 </w:styles>
 </file>

</xml_diff>

<commit_message>
Day 19 -- Complete
 On branch 30_Days_Lost_in_Space
 Your branch is up to date with 'origin/30_Days_Lost_in_Space'.

 Changes to be committed:
	modified:   Project_Management/Project_Planning.docx
</commit_message>
<xml_diff>
--- a/Project_Management/Project_Planning.docx
+++ b/Project_Management/Project_Planning.docx
@@ -1042,10 +1042,31 @@
           <w:ilvl w:val="0"/>
           <w:numId w:val="4"/>
         </w:numPr>
-        <w:rPr/>
-      </w:pPr>
-      <w:r>
-        <w:rPr/>
+        <w:rPr>
+          <w:rFonts w:ascii="Aptos" w:hAnsi="Aptos" w:eastAsia="Aptos" w:cs=""/>
+          <w:i/>
+          <w:i/>
+          <w:iCs/>
+          <w:strike/>
+          <w:color w:val="00B050"/>
+          <w:kern w:val="2"/>
+          <w:sz w:val="24"/>
+          <w:szCs w:val="24"/>
+          <w:lang w:val="en-US" w:eastAsia="en-US" w:bidi="ar-SA"/>
+        </w:rPr>
+      </w:pPr>
+      <w:r>
+        <w:rPr>
+          <w:rFonts w:eastAsia="Aptos" w:cs=""/>
+          <w:i/>
+          <w:iCs/>
+          <w:strike/>
+          <w:color w:val="00B050"/>
+          <w:kern w:val="2"/>
+          <w:sz w:val="24"/>
+          <w:szCs w:val="24"/>
+          <w:lang w:val="en-US" w:eastAsia="en-US" w:bidi="ar-SA"/>
+        </w:rPr>
         <w:t xml:space="preserve">Day 19: New Horizons </w:t>
       </w:r>
     </w:p>
@@ -1112,7 +1133,18 @@
           <w:ilvl w:val="0"/>
           <w:numId w:val="4"/>
         </w:numPr>
-        <w:rPr/>
+        <w:rPr>
+          <w:rFonts w:ascii="Aptos" w:hAnsi="Aptos" w:eastAsia="Aptos" w:cs=""/>
+          <w:i/>
+          <w:i/>
+          <w:iCs/>
+          <w:strike/>
+          <w:color w:val="00B050"/>
+          <w:kern w:val="2"/>
+          <w:sz w:val="24"/>
+          <w:szCs w:val="24"/>
+          <w:lang w:val="en-US" w:eastAsia="en-US" w:bidi="ar-SA"/>
+        </w:rPr>
       </w:pPr>
       <w:r>
         <w:rPr/>

</xml_diff>

<commit_message>
Day 20 -- Wire and Test Keypad
</commit_message>
<xml_diff>
--- a/Project_Management/Project_Planning.docx
+++ b/Project_Management/Project_Planning.docx
@@ -1,13 +1,11 @@
 
 <file path=word/document.xml><?xml version="1.0" encoding="utf-8"?>
-<w:document xmlns:o="urn:schemas-microsoft-com:office:office" xmlns:r="http://schemas.openxmlformats.org/officeDocument/2006/relationships" xmlns:v="urn:schemas-microsoft-com:vml" xmlns:w="http://schemas.openxmlformats.org/wordprocessingml/2006/main" xmlns:w10="urn:schemas-microsoft-com:office:word" xmlns:wp="http://schemas.openxmlformats.org/drawingml/2006/wordprocessingDrawing" xmlns:wps="http://schemas.microsoft.com/office/word/2010/wordprocessingShape" xmlns:wpg="http://schemas.microsoft.com/office/word/2010/wordprocessingGroup" xmlns:mc="http://schemas.openxmlformats.org/markup-compatibility/2006" xmlns:wp14="http://schemas.microsoft.com/office/word/2010/wordprocessingDrawing" xmlns:w14="http://schemas.microsoft.com/office/word/2010/wordml" xmlns:w15="http://schemas.microsoft.com/office/word/2012/wordml" mc:Ignorable="w14 wp14 w15">
+<w:document xmlns:wpc="http://schemas.microsoft.com/office/word/2010/wordprocessingCanvas" xmlns:cx="http://schemas.microsoft.com/office/drawing/2014/chartex" xmlns:cx1="http://schemas.microsoft.com/office/drawing/2015/9/8/chartex" xmlns:cx2="http://schemas.microsoft.com/office/drawing/2015/10/21/chartex" xmlns:cx3="http://schemas.microsoft.com/office/drawing/2016/5/9/chartex" xmlns:cx4="http://schemas.microsoft.com/office/drawing/2016/5/10/chartex" xmlns:cx5="http://schemas.microsoft.com/office/drawing/2016/5/11/chartex" xmlns:cx6="http://schemas.microsoft.com/office/drawing/2016/5/12/chartex" xmlns:cx7="http://schemas.microsoft.com/office/drawing/2016/5/13/chartex" xmlns:cx8="http://schemas.microsoft.com/office/drawing/2016/5/14/chartex" xmlns:mc="http://schemas.openxmlformats.org/markup-compatibility/2006" xmlns:aink="http://schemas.microsoft.com/office/drawing/2016/ink" xmlns:am3d="http://schemas.microsoft.com/office/drawing/2017/model3d" xmlns:o="urn:schemas-microsoft-com:office:office" xmlns:oel="http://schemas.microsoft.com/office/2019/extlst" xmlns:r="http://schemas.openxmlformats.org/officeDocument/2006/relationships" xmlns:m="http://schemas.openxmlformats.org/officeDocument/2006/math" xmlns:v="urn:schemas-microsoft-com:vml" xmlns:wp14="http://schemas.microsoft.com/office/word/2010/wordprocessingDrawing" xmlns:wp="http://schemas.openxmlformats.org/drawingml/2006/wordprocessingDrawing" xmlns:w10="urn:schemas-microsoft-com:office:word" xmlns:w="http://schemas.openxmlformats.org/wordprocessingml/2006/main" xmlns:w14="http://schemas.microsoft.com/office/word/2010/wordml" xmlns:w15="http://schemas.microsoft.com/office/word/2012/wordml" xmlns:w16cex="http://schemas.microsoft.com/office/word/2018/wordml/cex" xmlns:w16cid="http://schemas.microsoft.com/office/word/2016/wordml/cid" xmlns:w16="http://schemas.microsoft.com/office/word/2018/wordml" xmlns:w16du="http://schemas.microsoft.com/office/word/2023/wordml/word16du" xmlns:w16sdtdh="http://schemas.microsoft.com/office/word/2020/wordml/sdtdatahash" xmlns:w16se="http://schemas.microsoft.com/office/word/2015/wordml/symex" xmlns:wpg="http://schemas.microsoft.com/office/word/2010/wordprocessingGroup" xmlns:wpi="http://schemas.microsoft.com/office/word/2010/wordprocessingInk" xmlns:wne="http://schemas.microsoft.com/office/word/2006/wordml" xmlns:wps="http://schemas.microsoft.com/office/word/2010/wordprocessingShape" mc:Ignorable="w14 w15 w16se w16cid w16 w16cex w16sdtdh w16du wp14">
   <w:body>
     <w:p>
       <w:pPr>
-        <w:pStyle w:val="Normal"/>
         <w:jc w:val="center"/>
         <w:rPr>
-          <w:b/>
           <w:b/>
           <w:bCs/>
           <w:sz w:val="52"/>
@@ -26,10 +24,8 @@
     </w:p>
     <w:p>
       <w:pPr>
-        <w:pStyle w:val="Normal"/>
         <w:jc w:val="center"/>
         <w:rPr>
-          <w:i/>
           <w:i/>
           <w:iCs/>
           <w:strike/>
@@ -50,10 +46,30 @@
     </w:p>
     <w:p>
       <w:pPr>
-        <w:pStyle w:val="Normal"/>
         <w:jc w:val="center"/>
         <w:rPr>
-          <w:b/>
+          <w:i/>
+          <w:iCs/>
+          <w:strike/>
+          <w:sz w:val="12"/>
+          <w:szCs w:val="12"/>
+        </w:rPr>
+      </w:pPr>
+      <w:r>
+        <w:rPr>
+          <w:i/>
+          <w:iCs/>
+          <w:strike/>
+          <w:sz w:val="12"/>
+          <w:szCs w:val="12"/>
+        </w:rPr>
+        <w:t>Rev. 1 – 10/24/2024 – Imported 30 Day Lost in Space Reload</w:t>
+      </w:r>
+    </w:p>
+    <w:p>
+      <w:pPr>
+        <w:jc w:val="center"/>
+        <w:rPr>
           <w:b/>
           <w:bCs/>
           <w:sz w:val="16"/>
@@ -67,21 +83,17 @@
           <w:sz w:val="16"/>
           <w:szCs w:val="16"/>
         </w:rPr>
-        <w:t>Rev. 1 – 10/24/2024 – Imported 30 Day Lost in Space Reload</w:t>
-      </w:r>
-    </w:p>
-    <w:p>
-      <w:pPr>
-        <w:pStyle w:val="Normal"/>
-        <w:jc w:val="center"/>
-        <w:rPr>
-          <w:b/>
+        <w:t xml:space="preserve">Rev. </w:t>
+      </w:r>
+      <w:r>
+        <w:rPr>
           <w:b/>
           <w:bCs/>
           <w:sz w:val="16"/>
           <w:szCs w:val="16"/>
         </w:rPr>
-      </w:pPr>
+        <w:t>2</w:t>
+      </w:r>
       <w:r>
         <w:rPr>
           <w:b/>
@@ -89,14 +101,80 @@
           <w:sz w:val="16"/>
           <w:szCs w:val="16"/>
         </w:rPr>
-      </w:r>
-    </w:p>
-    <w:p>
-      <w:pPr>
-        <w:pStyle w:val="Normal"/>
+        <w:t xml:space="preserve"> – 1</w:t>
+      </w:r>
+      <w:r>
+        <w:rPr>
+          <w:b/>
+          <w:bCs/>
+          <w:sz w:val="16"/>
+          <w:szCs w:val="16"/>
+        </w:rPr>
+        <w:t>1</w:t>
+      </w:r>
+      <w:r>
+        <w:rPr>
+          <w:b/>
+          <w:bCs/>
+          <w:sz w:val="16"/>
+          <w:szCs w:val="16"/>
+        </w:rPr>
+        <w:t>/</w:t>
+      </w:r>
+      <w:r>
+        <w:rPr>
+          <w:b/>
+          <w:bCs/>
+          <w:sz w:val="16"/>
+          <w:szCs w:val="16"/>
+        </w:rPr>
+        <w:t>08</w:t>
+      </w:r>
+      <w:r>
+        <w:rPr>
+          <w:b/>
+          <w:bCs/>
+          <w:sz w:val="16"/>
+          <w:szCs w:val="16"/>
+        </w:rPr>
+        <w:t xml:space="preserve">/2024 </w:t>
+      </w:r>
+      <w:r>
+        <w:rPr>
+          <w:b/>
+          <w:bCs/>
+          <w:sz w:val="16"/>
+          <w:szCs w:val="16"/>
+        </w:rPr>
+        <w:t>– Future Path Drafted</w:t>
+      </w:r>
+    </w:p>
+    <w:p>
+      <w:pPr>
         <w:jc w:val="center"/>
         <w:rPr>
           <w:b/>
+          <w:bCs/>
+          <w:sz w:val="16"/>
+          <w:szCs w:val="16"/>
+        </w:rPr>
+      </w:pPr>
+    </w:p>
+    <w:p>
+      <w:pPr>
+        <w:jc w:val="center"/>
+        <w:rPr>
+          <w:b/>
+          <w:bCs/>
+          <w:sz w:val="16"/>
+          <w:szCs w:val="16"/>
+        </w:rPr>
+      </w:pPr>
+    </w:p>
+    <w:p>
+      <w:pPr>
+        <w:jc w:val="center"/>
+        <w:rPr>
           <w:b/>
           <w:bCs/>
           <w:sz w:val="40"/>
@@ -110,135 +188,429 @@
           <w:sz w:val="40"/>
           <w:szCs w:val="40"/>
         </w:rPr>
-        <w:t>30 Day Lost in Space Reload</w:t>
-      </w:r>
-    </w:p>
-    <w:p>
-      <w:pPr>
-        <w:pStyle w:val="Normal"/>
-        <w:rPr/>
-      </w:pPr>
-      <w:r>
-        <w:rPr/>
-        <w:t> </w:t>
-      </w:r>
-    </w:p>
-    <w:p>
-      <w:pPr>
-        <w:pStyle w:val="Normal"/>
-        <w:rPr>
-          <w:b/>
+        <w:t>Draft Plan</w:t>
+      </w:r>
+      <w:r>
+        <w:rPr>
           <w:b/>
           <w:bCs/>
-          <w:i/>
-          <w:i/>
-          <w:iCs/>
-          <w:strike/>
-          <w:color w:val="00B050"/>
-          <w:u w:val="single"/>
-        </w:rPr>
-      </w:pPr>
-      <w:r>
+          <w:sz w:val="40"/>
+          <w:szCs w:val="40"/>
+        </w:rPr>
+        <w:t xml:space="preserve">:  </w:t>
+      </w:r>
+    </w:p>
+    <w:p/>
+    <w:p>
+      <w:pPr>
         <w:rPr>
           <w:b/>
           <w:bCs/>
-          <w:i/>
-          <w:iCs/>
-          <w:strike/>
-          <w:color w:val="00B050"/>
+          <w:sz w:val="32"/>
+          <w:szCs w:val="32"/>
           <w:u w:val="single"/>
         </w:rPr>
-        <w:t xml:space="preserve">Start Here! </w:t>
-      </w:r>
-    </w:p>
-    <w:p>
-      <w:pPr>
-        <w:pStyle w:val="ListParagraph"/>
-        <w:numPr>
-          <w:ilvl w:val="0"/>
-          <w:numId w:val="1"/>
-        </w:numPr>
-        <w:rPr>
-          <w:i/>
-          <w:i/>
-          <w:iCs/>
-          <w:strike/>
-          <w:color w:val="00B050"/>
-        </w:rPr>
-      </w:pPr>
-      <w:r>
-        <w:rPr>
-          <w:i/>
-          <w:iCs/>
-          <w:strike/>
-          <w:color w:val="00B050"/>
-        </w:rPr>
-        <w:t xml:space="preserve">Ignore only if you hate learning </w:t>
-      </w:r>
-    </w:p>
-    <w:p>
-      <w:pPr>
-        <w:pStyle w:val="ListParagraph"/>
-        <w:numPr>
-          <w:ilvl w:val="0"/>
-          <w:numId w:val="1"/>
-        </w:numPr>
-        <w:rPr>
-          <w:i/>
-          <w:i/>
-          <w:iCs/>
-          <w:strike/>
-          <w:color w:val="00B050"/>
-        </w:rPr>
-      </w:pPr>
-      <w:r>
-        <w:rPr>
-          <w:i/>
-          <w:iCs/>
-          <w:strike/>
-          <w:color w:val="00B050"/>
-        </w:rPr>
-        <w:t xml:space="preserve">Optional: How to make your own personal "Astrid" Al Assistant for the Course </w:t>
-      </w:r>
-    </w:p>
-    <w:p>
-      <w:pPr>
-        <w:pStyle w:val="Normal"/>
-        <w:rPr>
-          <w:color w:val="00B050"/>
-        </w:rPr>
-      </w:pPr>
-      <w:r>
-        <w:rPr>
-          <w:color w:val="00B050"/>
-        </w:rPr>
-      </w:r>
-    </w:p>
-    <w:p>
-      <w:pPr>
-        <w:pStyle w:val="Normal"/>
-        <w:rPr>
-          <w:b/>
+      </w:pPr>
+      <w:r>
+        <w:rPr>
           <w:b/>
           <w:bCs/>
-          <w:i/>
-          <w:i/>
-          <w:iCs/>
-          <w:strike/>
-          <w:color w:val="00B050"/>
+          <w:sz w:val="32"/>
+          <w:szCs w:val="32"/>
           <w:u w:val="single"/>
         </w:rPr>
-      </w:pPr>
-      <w:r>
+        <w:t>Arduino</w:t>
+      </w:r>
+    </w:p>
+    <w:p>
+      <w:pPr>
+        <w:pStyle w:val="ListParagraph"/>
+        <w:numPr>
+          <w:ilvl w:val="0"/>
+          <w:numId w:val="7"/>
+        </w:numPr>
         <w:rPr>
           <w:b/>
           <w:bCs/>
-          <w:i/>
-          <w:iCs/>
-          <w:strike/>
-          <w:color w:val="00B050"/>
+          <w:highlight w:val="yellow"/>
+        </w:rPr>
+      </w:pPr>
+      <w:r>
+        <w:rPr>
+          <w:b/>
+          <w:bCs/>
+          <w:highlight w:val="yellow"/>
+        </w:rPr>
+        <w:t>Adventure Kit: 30 Day Lost in Space Reload</w:t>
+      </w:r>
+      <w:r>
+        <w:rPr>
+          <w:b/>
+          <w:bCs/>
+          <w:highlight w:val="yellow"/>
+        </w:rPr>
+        <w:t xml:space="preserve"> – In Process</w:t>
+      </w:r>
+    </w:p>
+    <w:p>
+      <w:pPr>
+        <w:pStyle w:val="ListParagraph"/>
+        <w:numPr>
+          <w:ilvl w:val="0"/>
+          <w:numId w:val="8"/>
+        </w:numPr>
+      </w:pPr>
+      <w:r>
+        <w:t xml:space="preserve">Adventure Kit: </w:t>
+      </w:r>
+      <w:proofErr w:type="spellStart"/>
+      <w:r>
+        <w:t>Cogsworth</w:t>
+      </w:r>
+      <w:proofErr w:type="spellEnd"/>
+      <w:r>
+        <w:t xml:space="preserve"> City</w:t>
+      </w:r>
+    </w:p>
+    <w:p>
+      <w:pPr>
+        <w:pStyle w:val="ListParagraph"/>
+        <w:numPr>
+          <w:ilvl w:val="0"/>
+          <w:numId w:val="8"/>
+        </w:numPr>
+      </w:pPr>
+      <w:r>
+        <w:t>Shields Kit Training</w:t>
+      </w:r>
+    </w:p>
+    <w:p>
+      <w:pPr>
+        <w:pStyle w:val="ListParagraph"/>
+        <w:numPr>
+          <w:ilvl w:val="0"/>
+          <w:numId w:val="8"/>
+        </w:numPr>
+      </w:pPr>
+      <w:r>
+        <w:t>Pandoras Box: AI Apocalypse</w:t>
+      </w:r>
+    </w:p>
+    <w:p>
+      <w:pPr>
+        <w:pStyle w:val="ListParagraph"/>
+        <w:numPr>
+          <w:ilvl w:val="1"/>
+          <w:numId w:val="8"/>
+        </w:numPr>
+        <w:rPr>
+          <w:i/>
+          <w:iCs/>
+          <w:strike/>
+        </w:rPr>
+      </w:pPr>
+      <w:r>
+        <w:rPr>
+          <w:i/>
+          <w:iCs/>
+          <w:strike/>
+        </w:rPr>
+        <w:t>Pandoras Box: Another Life (Probably Skip -- Intermediate-Level Alternative to AI-Apocalypse)</w:t>
+      </w:r>
+    </w:p>
+    <w:p>
+      <w:pPr>
+        <w:pStyle w:val="ListParagraph"/>
+        <w:numPr>
+          <w:ilvl w:val="1"/>
+          <w:numId w:val="8"/>
+        </w:numPr>
+        <w:rPr>
+          <w:i/>
+          <w:iCs/>
+          <w:strike/>
+        </w:rPr>
+      </w:pPr>
+      <w:r>
+        <w:rPr>
+          <w:i/>
+          <w:iCs/>
+          <w:strike/>
+        </w:rPr>
+        <w:t>Pandoras Box: Spy vs Spy (Probably Skip -- Beginner-Level Alternative to AI-Apocalypse!)</w:t>
+      </w:r>
+    </w:p>
+    <w:p/>
+    <w:p/>
+    <w:p>
+      <w:pPr>
+        <w:rPr>
+          <w:b/>
+          <w:bCs/>
+          <w:sz w:val="32"/>
+          <w:szCs w:val="32"/>
           <w:u w:val="single"/>
         </w:rPr>
+      </w:pPr>
+      <w:r>
+        <w:rPr>
+          <w:b/>
+          <w:bCs/>
+          <w:sz w:val="32"/>
+          <w:szCs w:val="32"/>
+          <w:u w:val="single"/>
+        </w:rPr>
+        <w:t>Python</w:t>
+      </w:r>
+    </w:p>
+    <w:p>
+      <w:pPr>
+        <w:pStyle w:val="ListParagraph"/>
+        <w:numPr>
+          <w:ilvl w:val="0"/>
+          <w:numId w:val="7"/>
+        </w:numPr>
+        <w:rPr>
+          <w:i/>
+          <w:iCs/>
+          <w:strike/>
+          <w:color w:val="00B050"/>
+        </w:rPr>
+      </w:pPr>
+      <w:r>
+        <w:rPr>
+          <w:i/>
+          <w:iCs/>
+          <w:strike/>
+          <w:color w:val="00B050"/>
+        </w:rPr>
+        <w:t xml:space="preserve">Intro to </w:t>
+      </w:r>
+      <w:proofErr w:type="spellStart"/>
+      <w:r>
+        <w:rPr>
+          <w:i/>
+          <w:iCs/>
+          <w:strike/>
+          <w:color w:val="00B050"/>
+        </w:rPr>
+        <w:t>MicroPython</w:t>
+      </w:r>
+      <w:proofErr w:type="spellEnd"/>
+    </w:p>
+    <w:p>
+      <w:pPr>
+        <w:pStyle w:val="ListParagraph"/>
+        <w:numPr>
+          <w:ilvl w:val="0"/>
+          <w:numId w:val="7"/>
+        </w:numPr>
+        <w:rPr>
+          <w:b/>
+          <w:bCs/>
+          <w:highlight w:val="yellow"/>
+        </w:rPr>
+      </w:pPr>
+      <w:r>
+        <w:rPr>
+          <w:b/>
+          <w:bCs/>
+          <w:highlight w:val="yellow"/>
+        </w:rPr>
+        <w:t>Learn Python Book – In Process – Reboot and/or Restart</w:t>
+      </w:r>
+    </w:p>
+    <w:p>
+      <w:pPr>
+        <w:pStyle w:val="ListParagraph"/>
+        <w:numPr>
+          <w:ilvl w:val="0"/>
+          <w:numId w:val="7"/>
+        </w:numPr>
+      </w:pPr>
+      <w:r>
+        <w:t xml:space="preserve">Neon </w:t>
+      </w:r>
+      <w:proofErr w:type="spellStart"/>
+      <w:r>
+        <w:t>Rhelm</w:t>
+      </w:r>
+      <w:proofErr w:type="spellEnd"/>
+      <w:r>
+        <w:t>:  Beginner Micro Python</w:t>
+      </w:r>
+    </w:p>
+    <w:p>
+      <w:pPr>
+        <w:pStyle w:val="ListParagraph"/>
+        <w:numPr>
+          <w:ilvl w:val="0"/>
+          <w:numId w:val="7"/>
+        </w:numPr>
+      </w:pPr>
+      <w:r>
+        <w:t>Nebula Raiders: Advanced Micro Python</w:t>
+      </w:r>
+    </w:p>
+    <w:p/>
+    <w:p/>
+    <w:p>
+      <w:pPr>
+        <w:spacing w:after="0" w:line="240" w:lineRule="auto"/>
+        <w:rPr>
+          <w:b/>
+          <w:bCs/>
+          <w:sz w:val="40"/>
+          <w:szCs w:val="40"/>
+        </w:rPr>
+      </w:pPr>
+      <w:r>
+        <w:rPr>
+          <w:b/>
+          <w:bCs/>
+          <w:sz w:val="40"/>
+          <w:szCs w:val="40"/>
+        </w:rPr>
+        <w:br w:type="page"/>
+      </w:r>
+    </w:p>
+    <w:p>
+      <w:pPr>
+        <w:jc w:val="center"/>
+        <w:rPr>
+          <w:b/>
+          <w:bCs/>
+          <w:sz w:val="40"/>
+          <w:szCs w:val="40"/>
+        </w:rPr>
+      </w:pPr>
+      <w:r>
+        <w:rPr>
+          <w:b/>
+          <w:bCs/>
+          <w:sz w:val="40"/>
+          <w:szCs w:val="40"/>
+        </w:rPr>
+        <w:lastRenderedPageBreak/>
+        <w:t xml:space="preserve">Course:  </w:t>
+      </w:r>
+      <w:r>
+        <w:rPr>
+          <w:b/>
+          <w:bCs/>
+          <w:sz w:val="40"/>
+          <w:szCs w:val="40"/>
+        </w:rPr>
+        <w:t>30 Day Lost in Space Reload</w:t>
+      </w:r>
+    </w:p>
+    <w:p>
+      <w:r>
+        <w:t> </w:t>
+      </w:r>
+    </w:p>
+    <w:p>
+      <w:pPr>
+        <w:rPr>
+          <w:b/>
+          <w:bCs/>
+          <w:i/>
+          <w:iCs/>
+          <w:strike/>
+          <w:color w:val="00B050"/>
+          <w:u w:val="single"/>
+        </w:rPr>
+      </w:pPr>
+      <w:r>
+        <w:rPr>
+          <w:b/>
+          <w:bCs/>
+          <w:i/>
+          <w:iCs/>
+          <w:strike/>
+          <w:color w:val="00B050"/>
+          <w:u w:val="single"/>
+        </w:rPr>
+        <w:t xml:space="preserve">Start Here! </w:t>
+      </w:r>
+    </w:p>
+    <w:p>
+      <w:pPr>
+        <w:pStyle w:val="ListParagraph"/>
+        <w:numPr>
+          <w:ilvl w:val="0"/>
+          <w:numId w:val="1"/>
+        </w:numPr>
+        <w:rPr>
+          <w:i/>
+          <w:iCs/>
+          <w:strike/>
+          <w:color w:val="00B050"/>
+        </w:rPr>
+      </w:pPr>
+      <w:r>
+        <w:rPr>
+          <w:i/>
+          <w:iCs/>
+          <w:strike/>
+          <w:color w:val="00B050"/>
+        </w:rPr>
+        <w:t xml:space="preserve">Ignore only if you hate learning </w:t>
+      </w:r>
+    </w:p>
+    <w:p>
+      <w:pPr>
+        <w:pStyle w:val="ListParagraph"/>
+        <w:numPr>
+          <w:ilvl w:val="0"/>
+          <w:numId w:val="1"/>
+        </w:numPr>
+        <w:rPr>
+          <w:i/>
+          <w:iCs/>
+          <w:strike/>
+          <w:color w:val="00B050"/>
+        </w:rPr>
+      </w:pPr>
+      <w:r>
+        <w:rPr>
+          <w:i/>
+          <w:iCs/>
+          <w:strike/>
+          <w:color w:val="00B050"/>
+        </w:rPr>
+        <w:t xml:space="preserve">Optional: How to make your own personal "Astrid" Al Assistant for the Course </w:t>
+      </w:r>
+    </w:p>
+    <w:p>
+      <w:pPr>
+        <w:rPr>
+          <w:color w:val="00B050"/>
+        </w:rPr>
+      </w:pPr>
+    </w:p>
+    <w:p>
+      <w:pPr>
+        <w:rPr>
+          <w:b/>
+          <w:bCs/>
+          <w:i/>
+          <w:iCs/>
+          <w:strike/>
+          <w:color w:val="00B050"/>
+          <w:u w:val="single"/>
+        </w:rPr>
+      </w:pPr>
+      <w:r>
+        <w:rPr>
+          <w:b/>
+          <w:bCs/>
+          <w:i/>
+          <w:iCs/>
+          <w:strike/>
+          <w:color w:val="00B050"/>
+          <w:u w:val="single"/>
+        </w:rPr>
         <w:t xml:space="preserve">Bonus Training </w:t>
       </w:r>
     </w:p>
@@ -251,7 +623,6 @@
         </w:numPr>
         <w:rPr>
           <w:i/>
-          <w:i/>
           <w:iCs/>
           <w:strike/>
           <w:color w:val="00B050"/>
@@ -276,7 +647,6 @@
         </w:numPr>
         <w:rPr>
           <w:i/>
-          <w:i/>
           <w:iCs/>
           <w:strike/>
           <w:color w:val="00B050"/>
@@ -301,7 +671,6 @@
         </w:numPr>
         <w:rPr>
           <w:i/>
-          <w:i/>
           <w:iCs/>
           <w:strike/>
           <w:color w:val="00B050"/>
@@ -326,7 +695,6 @@
         </w:numPr>
         <w:rPr>
           <w:i/>
-          <w:i/>
           <w:iCs/>
           <w:strike/>
           <w:color w:val="00B050"/>
@@ -351,7 +719,6 @@
         </w:numPr>
         <w:rPr>
           <w:i/>
-          <w:i/>
           <w:iCs/>
           <w:strike/>
           <w:color w:val="00B050"/>
@@ -368,48 +735,28 @@
       </w:r>
     </w:p>
     <w:p>
-      <w:pPr>
-        <w:pStyle w:val="Normal"/>
-        <w:rPr/>
-      </w:pPr>
-      <w:r>
-        <w:rPr/>
+      <w:r>
         <w:t> </w:t>
       </w:r>
     </w:p>
     <w:p>
-      <w:pPr>
-        <w:pStyle w:val="Normal"/>
-        <w:rPr/>
-      </w:pPr>
-      <w:r>
-        <w:rPr/>
+      <w:r>
         <w:t> </w:t>
       </w:r>
     </w:p>
     <w:p>
-      <w:pPr>
-        <w:pStyle w:val="Normal"/>
-        <w:rPr/>
-      </w:pPr>
-      <w:r>
-        <w:rPr/>
-      </w:r>
       <w:r>
         <w:br w:type="page"/>
       </w:r>
     </w:p>
     <w:p>
-      <w:pPr>
-        <w:pStyle w:val="Normal"/>
-        <w:rPr/>
-      </w:pPr>
       <w:r>
         <w:rPr>
           <w:b/>
           <w:bCs/>
           <w:u w:val="single"/>
         </w:rPr>
+        <w:lastRenderedPageBreak/>
         <w:t xml:space="preserve">Community Projects </w:t>
       </w:r>
     </w:p>
@@ -420,10 +767,8 @@
           <w:ilvl w:val="0"/>
           <w:numId w:val="3"/>
         </w:numPr>
-        <w:rPr/>
-      </w:pPr>
-      <w:r>
-        <w:rPr/>
+      </w:pPr>
+      <w:r>
         <w:t xml:space="preserve">What is this section? + how can I contribute? </w:t>
       </w:r>
     </w:p>
@@ -434,11 +779,17 @@
           <w:ilvl w:val="0"/>
           <w:numId w:val="3"/>
         </w:numPr>
-        <w:rPr/>
-      </w:pPr>
-      <w:r>
-        <w:rPr/>
-        <w:t xml:space="preserve">3d printable control panel by Dltd </w:t>
+      </w:pPr>
+      <w:r>
+        <w:t xml:space="preserve">3d printable control panel by </w:t>
+      </w:r>
+      <w:proofErr w:type="spellStart"/>
+      <w:r>
+        <w:t>Dltd</w:t>
+      </w:r>
+      <w:proofErr w:type="spellEnd"/>
+      <w:r>
+        <w:t xml:space="preserve"> </w:t>
       </w:r>
     </w:p>
     <w:p>
@@ -448,11 +799,17 @@
           <w:ilvl w:val="0"/>
           <w:numId w:val="3"/>
         </w:numPr>
-        <w:rPr/>
-      </w:pPr>
-      <w:r>
-        <w:rPr/>
-        <w:t xml:space="preserve">3d printable control panel by Catfishl </w:t>
+      </w:pPr>
+      <w:r>
+        <w:t xml:space="preserve">3d printable control panel by </w:t>
+      </w:r>
+      <w:proofErr w:type="spellStart"/>
+      <w:r>
+        <w:t>Catfishl</w:t>
+      </w:r>
+      <w:proofErr w:type="spellEnd"/>
+      <w:r>
+        <w:t xml:space="preserve"> </w:t>
       </w:r>
     </w:p>
     <w:p>
@@ -462,10 +819,8 @@
           <w:ilvl w:val="0"/>
           <w:numId w:val="3"/>
         </w:numPr>
-        <w:rPr/>
-      </w:pPr>
-      <w:r>
-        <w:rPr/>
+      </w:pPr>
+      <w:r>
         <w:t xml:space="preserve">30 Days Lost in Space PDF Guide by Linda </w:t>
       </w:r>
     </w:p>
@@ -476,10 +831,8 @@
           <w:ilvl w:val="0"/>
           <w:numId w:val="3"/>
         </w:numPr>
-        <w:rPr/>
-      </w:pPr>
-      <w:r>
-        <w:rPr/>
+      </w:pPr>
+      <w:r>
         <w:t xml:space="preserve">Printable Quiz Questions by Alex </w:t>
       </w:r>
     </w:p>
@@ -490,11 +843,14 @@
           <w:ilvl w:val="0"/>
           <w:numId w:val="3"/>
         </w:numPr>
-        <w:rPr/>
-      </w:pPr>
-      <w:r>
-        <w:rPr/>
-        <w:t xml:space="preserve">2 hour competition version of 30 days lost in space by Alex </w:t>
+      </w:pPr>
+      <w:proofErr w:type="gramStart"/>
+      <w:r>
+        <w:t>2 hour</w:t>
+      </w:r>
+      <w:proofErr w:type="gramEnd"/>
+      <w:r>
+        <w:t xml:space="preserve"> competition version of 30 days lost in space by Alex </w:t>
       </w:r>
     </w:p>
     <w:p>
@@ -504,36 +860,16 @@
           <w:ilvl w:val="0"/>
           <w:numId w:val="3"/>
         </w:numPr>
-        <w:rPr/>
-      </w:pPr>
-      <w:r>
-        <w:rPr/>
+      </w:pPr>
+      <w:r>
         <w:t xml:space="preserve">3D Print Greg's Control Panel Yourself! </w:t>
       </w:r>
     </w:p>
-    <w:p>
-      <w:pPr>
-        <w:pStyle w:val="Normal"/>
-        <w:rPr/>
-      </w:pPr>
-      <w:r>
-        <w:rPr/>
-      </w:r>
-    </w:p>
-    <w:p>
-      <w:pPr>
-        <w:pStyle w:val="Normal"/>
-        <w:rPr/>
-      </w:pPr>
-      <w:r>
-        <w:rPr/>
-      </w:r>
-    </w:p>
-    <w:p>
-      <w:pPr>
-        <w:pStyle w:val="Normal"/>
-        <w:rPr>
-          <w:b/>
+    <w:p/>
+    <w:p/>
+    <w:p>
+      <w:pPr>
+        <w:rPr>
           <w:b/>
           <w:bCs/>
           <w:u w:val="single"/>
@@ -557,7 +893,6 @@
         </w:numPr>
         <w:rPr>
           <w:i/>
-          <w:i/>
           <w:iCs/>
           <w:strike/>
           <w:color w:val="00B050"/>
@@ -582,20 +917,39 @@
         </w:numPr>
         <w:rPr>
           <w:i/>
-          <w:i/>
-          <w:iCs/>
-          <w:strike/>
-          <w:color w:val="00B050"/>
-        </w:rPr>
-      </w:pPr>
-      <w:r>
-        <w:rPr>
-          <w:i/>
-          <w:iCs/>
-          <w:strike/>
-          <w:color w:val="00B050"/>
-        </w:rPr>
-        <w:t xml:space="preserve">Day 1: Incoming Broadcast from InventrCorp </w:t>
+          <w:iCs/>
+          <w:strike/>
+          <w:color w:val="00B050"/>
+        </w:rPr>
+      </w:pPr>
+      <w:r>
+        <w:rPr>
+          <w:i/>
+          <w:iCs/>
+          <w:strike/>
+          <w:color w:val="00B050"/>
+        </w:rPr>
+        <w:t xml:space="preserve">Day 1: Incoming Broadcast from </w:t>
+      </w:r>
+      <w:proofErr w:type="spellStart"/>
+      <w:r>
+        <w:rPr>
+          <w:i/>
+          <w:iCs/>
+          <w:strike/>
+          <w:color w:val="00B050"/>
+        </w:rPr>
+        <w:t>InventrCorp</w:t>
+      </w:r>
+      <w:proofErr w:type="spellEnd"/>
+      <w:r>
+        <w:rPr>
+          <w:i/>
+          <w:iCs/>
+          <w:strike/>
+          <w:color w:val="00B050"/>
+        </w:rPr>
+        <w:t xml:space="preserve"> </w:t>
       </w:r>
     </w:p>
     <w:p>
@@ -607,20 +961,39 @@
         </w:numPr>
         <w:rPr>
           <w:i/>
-          <w:i/>
-          <w:iCs/>
-          <w:strike/>
-          <w:color w:val="00B050"/>
-        </w:rPr>
-      </w:pPr>
-      <w:r>
-        <w:rPr>
-          <w:i/>
-          <w:iCs/>
-          <w:strike/>
-          <w:color w:val="00B050"/>
-        </w:rPr>
-        <w:t xml:space="preserve">Day 2: It's really dark in here... </w:t>
+          <w:iCs/>
+          <w:strike/>
+          <w:color w:val="00B050"/>
+        </w:rPr>
+      </w:pPr>
+      <w:r>
+        <w:rPr>
+          <w:i/>
+          <w:iCs/>
+          <w:strike/>
+          <w:color w:val="00B050"/>
+        </w:rPr>
+        <w:t xml:space="preserve">Day 2: It's </w:t>
+      </w:r>
+      <w:proofErr w:type="gramStart"/>
+      <w:r>
+        <w:rPr>
+          <w:i/>
+          <w:iCs/>
+          <w:strike/>
+          <w:color w:val="00B050"/>
+        </w:rPr>
+        <w:t>really dark</w:t>
+      </w:r>
+      <w:proofErr w:type="gramEnd"/>
+      <w:r>
+        <w:rPr>
+          <w:i/>
+          <w:iCs/>
+          <w:strike/>
+          <w:color w:val="00B050"/>
+        </w:rPr>
+        <w:t xml:space="preserve"> in here... </w:t>
       </w:r>
     </w:p>
     <w:p>
@@ -632,7 +1005,6 @@
         </w:numPr>
         <w:rPr>
           <w:i/>
-          <w:i/>
           <w:iCs/>
           <w:strike/>
           <w:color w:val="00B050"/>
@@ -657,7 +1029,6 @@
         </w:numPr>
         <w:rPr>
           <w:i/>
-          <w:i/>
           <w:iCs/>
           <w:strike/>
           <w:color w:val="00B050"/>
@@ -682,7 +1053,6 @@
         </w:numPr>
         <w:rPr>
           <w:i/>
-          <w:i/>
           <w:iCs/>
           <w:strike/>
           <w:color w:val="00B050"/>
@@ -707,7 +1077,6 @@
         </w:numPr>
         <w:rPr>
           <w:i/>
-          <w:i/>
           <w:iCs/>
           <w:strike/>
           <w:color w:val="00B050"/>
@@ -732,7 +1101,6 @@
         </w:numPr>
         <w:rPr>
           <w:i/>
-          <w:i/>
           <w:iCs/>
           <w:strike/>
           <w:color w:val="00B050"/>
@@ -757,7 +1125,6 @@
         </w:numPr>
         <w:rPr>
           <w:i/>
-          <w:i/>
           <w:iCs/>
           <w:strike/>
           <w:color w:val="00B050"/>
@@ -782,7 +1149,6 @@
         </w:numPr>
         <w:rPr>
           <w:i/>
-          <w:i/>
           <w:iCs/>
           <w:strike/>
           <w:color w:val="00B050"/>
@@ -807,7 +1173,6 @@
         </w:numPr>
         <w:rPr>
           <w:i/>
-          <w:i/>
           <w:iCs/>
           <w:strike/>
           <w:color w:val="00B050"/>
@@ -832,7 +1197,6 @@
         </w:numPr>
         <w:rPr>
           <w:i/>
-          <w:i/>
           <w:iCs/>
           <w:strike/>
           <w:color w:val="00B050"/>
@@ -857,7 +1221,6 @@
         </w:numPr>
         <w:rPr>
           <w:i/>
-          <w:i/>
           <w:iCs/>
           <w:strike/>
           <w:color w:val="00B050"/>
@@ -881,8 +1244,7 @@
           <w:numId w:val="4"/>
         </w:numPr>
         <w:rPr>
-          <w:rFonts w:ascii="Aptos" w:hAnsi="Aptos" w:eastAsia="Aptos"/>
-          <w:i/>
+          <w:rFonts w:ascii="Aptos" w:eastAsia="Aptos" w:hAnsi="Aptos"/>
           <w:i/>
           <w:iCs/>
           <w:strike/>
@@ -908,8 +1270,7 @@
           <w:numId w:val="4"/>
         </w:numPr>
         <w:rPr>
-          <w:rFonts w:ascii="Aptos" w:hAnsi="Aptos" w:eastAsia="Aptos"/>
-          <w:i/>
+          <w:rFonts w:ascii="Aptos" w:eastAsia="Aptos" w:hAnsi="Aptos"/>
           <w:i/>
           <w:iCs/>
           <w:strike/>
@@ -937,7 +1298,6 @@
         <w:rPr>
           <w:rFonts w:eastAsia="Aptos"/>
           <w:i/>
-          <w:i/>
           <w:iCs/>
           <w:strike/>
           <w:color w:val="00B050"/>
@@ -964,7 +1324,6 @@
         <w:rPr>
           <w:rFonts w:eastAsia="Aptos"/>
           <w:i/>
-          <w:i/>
           <w:iCs/>
           <w:strike/>
           <w:color w:val="00B050"/>
@@ -991,7 +1350,6 @@
         <w:rPr>
           <w:rFonts w:eastAsia="Aptos"/>
           <w:i/>
-          <w:i/>
           <w:iCs/>
           <w:strike/>
           <w:color w:val="00B050"/>
@@ -1005,7 +1363,51 @@
           <w:strike/>
           <w:color w:val="00B050"/>
         </w:rPr>
-        <w:t xml:space="preserve">Day 17: H jyfwapj tlzzhnl </w:t>
+        <w:t xml:space="preserve">Day 17: H </w:t>
+      </w:r>
+      <w:proofErr w:type="spellStart"/>
+      <w:r>
+        <w:rPr>
+          <w:rFonts w:eastAsia="Aptos"/>
+          <w:i/>
+          <w:iCs/>
+          <w:strike/>
+          <w:color w:val="00B050"/>
+        </w:rPr>
+        <w:t>jyfwapj</w:t>
+      </w:r>
+      <w:proofErr w:type="spellEnd"/>
+      <w:r>
+        <w:rPr>
+          <w:rFonts w:eastAsia="Aptos"/>
+          <w:i/>
+          <w:iCs/>
+          <w:strike/>
+          <w:color w:val="00B050"/>
+        </w:rPr>
+        <w:t xml:space="preserve"> </w:t>
+      </w:r>
+      <w:proofErr w:type="spellStart"/>
+      <w:r>
+        <w:rPr>
+          <w:rFonts w:eastAsia="Aptos"/>
+          <w:i/>
+          <w:iCs/>
+          <w:strike/>
+          <w:color w:val="00B050"/>
+        </w:rPr>
+        <w:t>tlzzhnl</w:t>
+      </w:r>
+      <w:proofErr w:type="spellEnd"/>
+      <w:r>
+        <w:rPr>
+          <w:rFonts w:eastAsia="Aptos"/>
+          <w:i/>
+          <w:iCs/>
+          <w:strike/>
+          <w:color w:val="00B050"/>
+        </w:rPr>
+        <w:t xml:space="preserve"> </w:t>
       </w:r>
     </w:p>
     <w:p>
@@ -1018,7 +1420,6 @@
         <w:rPr>
           <w:rFonts w:eastAsia="Aptos"/>
           <w:i/>
-          <w:i/>
           <w:iCs/>
           <w:strike/>
           <w:color w:val="00B050"/>
@@ -1043,29 +1444,20 @@
           <w:numId w:val="4"/>
         </w:numPr>
         <w:rPr>
-          <w:rFonts w:ascii="Aptos" w:hAnsi="Aptos" w:eastAsia="Aptos" w:cs=""/>
-          <w:i/>
-          <w:i/>
-          <w:iCs/>
-          <w:strike/>
-          <w:color w:val="00B050"/>
-          <w:kern w:val="2"/>
-          <w:sz w:val="24"/>
-          <w:szCs w:val="24"/>
-          <w:lang w:val="en-US" w:eastAsia="en-US" w:bidi="ar-SA"/>
-        </w:rPr>
-      </w:pPr>
-      <w:r>
-        <w:rPr>
-          <w:rFonts w:eastAsia="Aptos" w:cs=""/>
-          <w:i/>
-          <w:iCs/>
-          <w:strike/>
-          <w:color w:val="00B050"/>
-          <w:kern w:val="2"/>
-          <w:sz w:val="24"/>
-          <w:szCs w:val="24"/>
-          <w:lang w:val="en-US" w:eastAsia="en-US" w:bidi="ar-SA"/>
+          <w:rFonts w:ascii="Aptos" w:eastAsia="Aptos" w:hAnsi="Aptos"/>
+          <w:i/>
+          <w:iCs/>
+          <w:strike/>
+          <w:color w:val="00B050"/>
+        </w:rPr>
+      </w:pPr>
+      <w:r>
+        <w:rPr>
+          <w:rFonts w:eastAsia="Aptos"/>
+          <w:i/>
+          <w:iCs/>
+          <w:strike/>
+          <w:color w:val="00B050"/>
         </w:rPr>
         <w:t xml:space="preserve">Day 19: New Horizons </w:t>
       </w:r>
@@ -1077,10 +1469,8 @@
           <w:ilvl w:val="0"/>
           <w:numId w:val="4"/>
         </w:numPr>
-        <w:rPr/>
-      </w:pPr>
-      <w:r>
-        <w:rPr/>
+      </w:pPr>
+      <w:r>
         <w:t xml:space="preserve">Day 20: Creative Day #4 </w:t>
       </w:r>
     </w:p>
@@ -1091,10 +1481,8 @@
           <w:ilvl w:val="0"/>
           <w:numId w:val="4"/>
         </w:numPr>
-        <w:rPr/>
-      </w:pPr>
-      <w:r>
-        <w:rPr/>
+      </w:pPr>
+      <w:r>
         <w:t xml:space="preserve">Day 21: Hello New World </w:t>
       </w:r>
     </w:p>
@@ -1105,10 +1493,8 @@
           <w:ilvl w:val="0"/>
           <w:numId w:val="4"/>
         </w:numPr>
-        <w:rPr/>
-      </w:pPr>
-      <w:r>
-        <w:rPr/>
+      </w:pPr>
+      <w:r>
         <w:t xml:space="preserve">Day 22: Display Panel Details </w:t>
       </w:r>
     </w:p>
@@ -1119,10 +1505,9 @@
           <w:ilvl w:val="0"/>
           <w:numId w:val="4"/>
         </w:numPr>
-        <w:rPr/>
-      </w:pPr>
-      <w:r>
-        <w:rPr/>
+      </w:pPr>
+      <w:r>
+        <w:lastRenderedPageBreak/>
         <w:t xml:space="preserve">Day 23: Launch System </w:t>
       </w:r>
     </w:p>
@@ -1134,20 +1519,14 @@
           <w:numId w:val="4"/>
         </w:numPr>
         <w:rPr>
-          <w:rFonts w:ascii="Aptos" w:hAnsi="Aptos" w:eastAsia="Aptos" w:cs=""/>
-          <w:i/>
-          <w:i/>
-          <w:iCs/>
-          <w:strike/>
-          <w:color w:val="00B050"/>
-          <w:kern w:val="2"/>
-          <w:sz w:val="24"/>
-          <w:szCs w:val="24"/>
-          <w:lang w:val="en-US" w:eastAsia="en-US" w:bidi="ar-SA"/>
-        </w:rPr>
-      </w:pPr>
-      <w:r>
-        <w:rPr/>
+          <w:rFonts w:ascii="Aptos" w:eastAsia="Aptos" w:hAnsi="Aptos"/>
+          <w:i/>
+          <w:iCs/>
+          <w:strike/>
+          <w:color w:val="00B050"/>
+        </w:rPr>
+      </w:pPr>
+      <w:r>
         <w:t xml:space="preserve">Day 24: Back to Orbit </w:t>
       </w:r>
     </w:p>
@@ -1158,10 +1537,8 @@
           <w:ilvl w:val="0"/>
           <w:numId w:val="4"/>
         </w:numPr>
-        <w:rPr/>
-      </w:pPr>
-      <w:r>
-        <w:rPr/>
+      </w:pPr>
+      <w:r>
         <w:t xml:space="preserve">Day 25: Creative Day #5 </w:t>
       </w:r>
     </w:p>
@@ -1172,10 +1549,8 @@
           <w:ilvl w:val="0"/>
           <w:numId w:val="4"/>
         </w:numPr>
-        <w:rPr/>
-      </w:pPr>
-      <w:r>
-        <w:rPr/>
+      </w:pPr>
+      <w:r>
         <w:t xml:space="preserve">Day 26: HERO_AUTOPILOT.EXE (Fun W/Bitmaps) </w:t>
       </w:r>
     </w:p>
@@ -1186,10 +1561,8 @@
           <w:ilvl w:val="0"/>
           <w:numId w:val="4"/>
         </w:numPr>
-        <w:rPr/>
-      </w:pPr>
-      <w:r>
-        <w:rPr/>
+      </w:pPr>
+      <w:r>
         <w:t xml:space="preserve">Day 27: HERO_AUTOPILOT.EXE Part 2 </w:t>
       </w:r>
     </w:p>
@@ -1200,10 +1573,8 @@
           <w:ilvl w:val="0"/>
           <w:numId w:val="4"/>
         </w:numPr>
-        <w:rPr/>
-      </w:pPr>
-      <w:r>
-        <w:rPr/>
+      </w:pPr>
+      <w:r>
         <w:t xml:space="preserve">Day 28: Landing Gear </w:t>
       </w:r>
     </w:p>
@@ -1214,10 +1585,8 @@
           <w:ilvl w:val="0"/>
           <w:numId w:val="4"/>
         </w:numPr>
-        <w:rPr/>
-      </w:pPr>
-      <w:r>
-        <w:rPr/>
+      </w:pPr>
+      <w:r>
         <w:t xml:space="preserve">Day 29: Landing Gear Part 2 </w:t>
       </w:r>
     </w:p>
@@ -1228,36 +1597,32 @@
           <w:ilvl w:val="0"/>
           <w:numId w:val="4"/>
         </w:numPr>
-        <w:rPr/>
-      </w:pPr>
-      <w:r>
-        <w:rPr/>
+      </w:pPr>
+      <w:r>
         <w:t xml:space="preserve">Day 30: Home Sweet Home! (Mission Complete!) </w:t>
       </w:r>
     </w:p>
     <w:p>
       <w:pPr>
-        <w:pStyle w:val="Normal"/>
-        <w:rPr>
-          <w:b/>
+        <w:rPr>
           <w:b/>
           <w:bCs/>
           <w:u w:val="single"/>
         </w:rPr>
       </w:pPr>
-      <w:r>
+    </w:p>
+    <w:p>
+      <w:pPr>
         <w:rPr>
           <w:b/>
           <w:bCs/>
           <w:u w:val="single"/>
         </w:rPr>
-      </w:r>
-    </w:p>
-    <w:p>
-      <w:pPr>
-        <w:pStyle w:val="Normal"/>
-        <w:rPr>
-          <w:b/>
+      </w:pPr>
+    </w:p>
+    <w:p>
+      <w:pPr>
+        <w:rPr>
           <w:b/>
           <w:bCs/>
           <w:u w:val="single"/>
@@ -1269,24 +1634,6 @@
           <w:bCs/>
           <w:u w:val="single"/>
         </w:rPr>
-      </w:r>
-    </w:p>
-    <w:p>
-      <w:pPr>
-        <w:pStyle w:val="Normal"/>
-        <w:rPr>
-          <w:b/>
-          <w:b/>
-          <w:bCs/>
-          <w:u w:val="single"/>
-        </w:rPr>
-      </w:pPr>
-      <w:r>
-        <w:rPr>
-          <w:b/>
-          <w:bCs/>
-          <w:u w:val="single"/>
-        </w:rPr>
         <w:t xml:space="preserve">BONUS: "No Code Coding Challenge" </w:t>
       </w:r>
     </w:p>
@@ -1297,10 +1644,8 @@
           <w:ilvl w:val="0"/>
           <w:numId w:val="5"/>
         </w:numPr>
-        <w:rPr/>
-      </w:pPr>
-      <w:r>
-        <w:rPr/>
+      </w:pPr>
+      <w:r>
         <w:t xml:space="preserve">No Code Coding Challenge - Introduction </w:t>
       </w:r>
     </w:p>
@@ -1311,10 +1656,8 @@
           <w:ilvl w:val="0"/>
           <w:numId w:val="5"/>
         </w:numPr>
-        <w:rPr/>
-      </w:pPr>
-      <w:r>
-        <w:rPr/>
+      </w:pPr>
+      <w:r>
         <w:t xml:space="preserve">No Code Coding Challenge - Part 1 </w:t>
       </w:r>
     </w:p>
@@ -1325,10 +1668,8 @@
           <w:ilvl w:val="0"/>
           <w:numId w:val="5"/>
         </w:numPr>
-        <w:rPr/>
-      </w:pPr>
-      <w:r>
-        <w:rPr/>
+      </w:pPr>
+      <w:r>
         <w:t xml:space="preserve">No Code Coding Challenge - Part 2 </w:t>
       </w:r>
     </w:p>
@@ -1339,10 +1680,8 @@
           <w:ilvl w:val="0"/>
           <w:numId w:val="5"/>
         </w:numPr>
-        <w:rPr/>
-      </w:pPr>
-      <w:r>
-        <w:rPr/>
+      </w:pPr>
+      <w:r>
         <w:t xml:space="preserve">No Code Coding Challenge - Part 3 </w:t>
       </w:r>
     </w:p>
@@ -1353,10 +1692,8 @@
           <w:ilvl w:val="0"/>
           <w:numId w:val="5"/>
         </w:numPr>
-        <w:rPr/>
-      </w:pPr>
-      <w:r>
-        <w:rPr/>
+      </w:pPr>
+      <w:r>
         <w:t xml:space="preserve">No Code Coding Challenge - Part 4 </w:t>
       </w:r>
     </w:p>
@@ -1367,10 +1704,8 @@
           <w:ilvl w:val="0"/>
           <w:numId w:val="5"/>
         </w:numPr>
-        <w:rPr/>
-      </w:pPr>
-      <w:r>
-        <w:rPr/>
+      </w:pPr>
+      <w:r>
         <w:t xml:space="preserve">No Code Coding Challenge - Part 5 </w:t>
       </w:r>
     </w:p>
@@ -1381,43 +1716,29 @@
           <w:ilvl w:val="0"/>
           <w:numId w:val="5"/>
         </w:numPr>
-        <w:rPr/>
-      </w:pPr>
-      <w:r>
-        <w:rPr/>
+      </w:pPr>
+      <w:r>
         <w:t xml:space="preserve">No Code Coding Challenge - Part 6 </w:t>
       </w:r>
     </w:p>
-    <w:p>
-      <w:pPr>
-        <w:pStyle w:val="Normal"/>
-        <w:widowControl/>
-        <w:suppressAutoHyphens w:val="true"/>
-        <w:bidi w:val="0"/>
-        <w:spacing w:lineRule="auto" w:line="276" w:before="0" w:after="160"/>
-        <w:jc w:val="left"/>
-        <w:rPr/>
-      </w:pPr>
-      <w:r>
-        <w:rPr/>
-      </w:r>
-    </w:p>
+    <w:p/>
     <w:sectPr>
-      <w:type w:val="nextPage"/>
       <w:pgSz w:w="12240" w:h="15840"/>
-      <w:pgMar w:left="1440" w:right="1440" w:gutter="0" w:header="0" w:top="1440" w:footer="0" w:bottom="1440"/>
-      <w:pgNumType w:fmt="decimal"/>
-      <w:formProt w:val="false"/>
-      <w:textDirection w:val="lrTb"/>
-      <w:docGrid w:type="default" w:linePitch="360" w:charSpace="0"/>
+      <w:pgMar w:top="1440" w:right="1440" w:bottom="1440" w:left="1440" w:header="0" w:footer="0" w:gutter="0"/>
+      <w:cols w:space="720"/>
+      <w:formProt w:val="0"/>
+      <w:docGrid w:linePitch="360"/>
     </w:sectPr>
   </w:body>
 </w:document>
 </file>
 
 <file path=word/numbering.xml><?xml version="1.0" encoding="utf-8"?>
-<w:numbering xmlns:w="http://schemas.openxmlformats.org/wordprocessingml/2006/main" xmlns:o="urn:schemas-microsoft-com:office:office" xmlns:r="http://schemas.openxmlformats.org/officeDocument/2006/relationships" xmlns:v="urn:schemas-microsoft-com:vml" xmlns:mc="http://schemas.openxmlformats.org/markup-compatibility/2006" xmlns:w14="http://schemas.microsoft.com/office/word/2010/wordml" mc:Ignorable="w14">
-  <w:abstractNum w:abstractNumId="1">
+<w:numbering xmlns:wpc="http://schemas.microsoft.com/office/word/2010/wordprocessingCanvas" xmlns:cx="http://schemas.microsoft.com/office/drawing/2014/chartex" xmlns:cx1="http://schemas.microsoft.com/office/drawing/2015/9/8/chartex" xmlns:cx2="http://schemas.microsoft.com/office/drawing/2015/10/21/chartex" xmlns:cx3="http://schemas.microsoft.com/office/drawing/2016/5/9/chartex" xmlns:cx4="http://schemas.microsoft.com/office/drawing/2016/5/10/chartex" xmlns:cx5="http://schemas.microsoft.com/office/drawing/2016/5/11/chartex" xmlns:cx6="http://schemas.microsoft.com/office/drawing/2016/5/12/chartex" xmlns:cx7="http://schemas.microsoft.com/office/drawing/2016/5/13/chartex" xmlns:cx8="http://schemas.microsoft.com/office/drawing/2016/5/14/chartex" xmlns:mc="http://schemas.openxmlformats.org/markup-compatibility/2006" xmlns:aink="http://schemas.microsoft.com/office/drawing/2016/ink" xmlns:am3d="http://schemas.microsoft.com/office/drawing/2017/model3d" xmlns:o="urn:schemas-microsoft-com:office:office" xmlns:oel="http://schemas.microsoft.com/office/2019/extlst" xmlns:r="http://schemas.openxmlformats.org/officeDocument/2006/relationships" xmlns:m="http://schemas.openxmlformats.org/officeDocument/2006/math" xmlns:v="urn:schemas-microsoft-com:vml" xmlns:wp14="http://schemas.microsoft.com/office/word/2010/wordprocessingDrawing" xmlns:wp="http://schemas.openxmlformats.org/drawingml/2006/wordprocessingDrawing" xmlns:w10="urn:schemas-microsoft-com:office:word" xmlns:w="http://schemas.openxmlformats.org/wordprocessingml/2006/main" xmlns:w14="http://schemas.microsoft.com/office/word/2010/wordml" xmlns:w15="http://schemas.microsoft.com/office/word/2012/wordml" xmlns:w16cex="http://schemas.microsoft.com/office/word/2018/wordml/cex" xmlns:w16cid="http://schemas.microsoft.com/office/word/2016/wordml/cid" xmlns:w16="http://schemas.microsoft.com/office/word/2018/wordml" xmlns:w16du="http://schemas.microsoft.com/office/word/2023/wordml/word16du" xmlns:w16sdtdh="http://schemas.microsoft.com/office/word/2020/wordml/sdtdatahash" xmlns:w16se="http://schemas.microsoft.com/office/word/2015/wordml/symex" xmlns:wpg="http://schemas.microsoft.com/office/word/2010/wordprocessingGroup" xmlns:wpi="http://schemas.microsoft.com/office/word/2010/wordprocessingInk" xmlns:wne="http://schemas.microsoft.com/office/word/2006/wordml" xmlns:wps="http://schemas.microsoft.com/office/word/2010/wordprocessingShape" mc:Ignorable="w14 w15 w16se w16cid w16 w16cex w16sdtdh w16du wp14">
+  <w:abstractNum w:abstractNumId="0" w15:restartNumberingAfterBreak="0">
+    <w:nsid w:val="050427A0"/>
+    <w:multiLevelType w:val="multilevel"/>
+    <w:tmpl w:val="D1D45830"/>
     <w:lvl w:ilvl="0">
       <w:start w:val="1"/>
       <w:numFmt w:val="bullet"/>
@@ -1554,7 +1875,123 @@
       </w:rPr>
     </w:lvl>
   </w:abstractNum>
-  <w:abstractNum w:abstractNumId="2">
+  <w:abstractNum w:abstractNumId="1" w15:restartNumberingAfterBreak="0">
+    <w:nsid w:val="1D8C3E0E"/>
+    <w:multiLevelType w:val="hybridMultilevel"/>
+    <w:tmpl w:val="C5783010"/>
+    <w:lvl w:ilvl="0" w:tplc="04090001">
+      <w:start w:val="1"/>
+      <w:numFmt w:val="bullet"/>
+      <w:lvlText w:val=""/>
+      <w:lvlJc w:val="left"/>
+      <w:pPr>
+        <w:ind w:left="720" w:hanging="360"/>
+      </w:pPr>
+      <w:rPr>
+        <w:rFonts w:ascii="Symbol" w:hAnsi="Symbol" w:hint="default"/>
+      </w:rPr>
+    </w:lvl>
+    <w:lvl w:ilvl="1" w:tplc="04090003">
+      <w:start w:val="1"/>
+      <w:numFmt w:val="bullet"/>
+      <w:lvlText w:val="o"/>
+      <w:lvlJc w:val="left"/>
+      <w:pPr>
+        <w:ind w:left="1440" w:hanging="360"/>
+      </w:pPr>
+      <w:rPr>
+        <w:rFonts w:ascii="Courier New" w:hAnsi="Courier New" w:cs="Courier New" w:hint="default"/>
+      </w:rPr>
+    </w:lvl>
+    <w:lvl w:ilvl="2" w:tplc="04090005" w:tentative="1">
+      <w:start w:val="1"/>
+      <w:numFmt w:val="bullet"/>
+      <w:lvlText w:val=""/>
+      <w:lvlJc w:val="left"/>
+      <w:pPr>
+        <w:ind w:left="2160" w:hanging="360"/>
+      </w:pPr>
+      <w:rPr>
+        <w:rFonts w:ascii="Wingdings" w:hAnsi="Wingdings" w:hint="default"/>
+      </w:rPr>
+    </w:lvl>
+    <w:lvl w:ilvl="3" w:tplc="04090001" w:tentative="1">
+      <w:start w:val="1"/>
+      <w:numFmt w:val="bullet"/>
+      <w:lvlText w:val=""/>
+      <w:lvlJc w:val="left"/>
+      <w:pPr>
+        <w:ind w:left="2880" w:hanging="360"/>
+      </w:pPr>
+      <w:rPr>
+        <w:rFonts w:ascii="Symbol" w:hAnsi="Symbol" w:hint="default"/>
+      </w:rPr>
+    </w:lvl>
+    <w:lvl w:ilvl="4" w:tplc="04090003" w:tentative="1">
+      <w:start w:val="1"/>
+      <w:numFmt w:val="bullet"/>
+      <w:lvlText w:val="o"/>
+      <w:lvlJc w:val="left"/>
+      <w:pPr>
+        <w:ind w:left="3600" w:hanging="360"/>
+      </w:pPr>
+      <w:rPr>
+        <w:rFonts w:ascii="Courier New" w:hAnsi="Courier New" w:cs="Courier New" w:hint="default"/>
+      </w:rPr>
+    </w:lvl>
+    <w:lvl w:ilvl="5" w:tplc="04090005" w:tentative="1">
+      <w:start w:val="1"/>
+      <w:numFmt w:val="bullet"/>
+      <w:lvlText w:val=""/>
+      <w:lvlJc w:val="left"/>
+      <w:pPr>
+        <w:ind w:left="4320" w:hanging="360"/>
+      </w:pPr>
+      <w:rPr>
+        <w:rFonts w:ascii="Wingdings" w:hAnsi="Wingdings" w:hint="default"/>
+      </w:rPr>
+    </w:lvl>
+    <w:lvl w:ilvl="6" w:tplc="04090001" w:tentative="1">
+      <w:start w:val="1"/>
+      <w:numFmt w:val="bullet"/>
+      <w:lvlText w:val=""/>
+      <w:lvlJc w:val="left"/>
+      <w:pPr>
+        <w:ind w:left="5040" w:hanging="360"/>
+      </w:pPr>
+      <w:rPr>
+        <w:rFonts w:ascii="Symbol" w:hAnsi="Symbol" w:hint="default"/>
+      </w:rPr>
+    </w:lvl>
+    <w:lvl w:ilvl="7" w:tplc="04090003" w:tentative="1">
+      <w:start w:val="1"/>
+      <w:numFmt w:val="bullet"/>
+      <w:lvlText w:val="o"/>
+      <w:lvlJc w:val="left"/>
+      <w:pPr>
+        <w:ind w:left="5760" w:hanging="360"/>
+      </w:pPr>
+      <w:rPr>
+        <w:rFonts w:ascii="Courier New" w:hAnsi="Courier New" w:cs="Courier New" w:hint="default"/>
+      </w:rPr>
+    </w:lvl>
+    <w:lvl w:ilvl="8" w:tplc="04090005" w:tentative="1">
+      <w:start w:val="1"/>
+      <w:numFmt w:val="bullet"/>
+      <w:lvlText w:val=""/>
+      <w:lvlJc w:val="left"/>
+      <w:pPr>
+        <w:ind w:left="6480" w:hanging="360"/>
+      </w:pPr>
+      <w:rPr>
+        <w:rFonts w:ascii="Wingdings" w:hAnsi="Wingdings" w:hint="default"/>
+      </w:rPr>
+    </w:lvl>
+  </w:abstractNum>
+  <w:abstractNum w:abstractNumId="2" w15:restartNumberingAfterBreak="0">
+    <w:nsid w:val="2CB96AE7"/>
+    <w:multiLevelType w:val="multilevel"/>
+    <w:tmpl w:val="C8062458"/>
     <w:lvl w:ilvl="0">
       <w:start w:val="1"/>
       <w:numFmt w:val="bullet"/>
@@ -1691,7 +2128,10 @@
       </w:rPr>
     </w:lvl>
   </w:abstractNum>
-  <w:abstractNum w:abstractNumId="3">
+  <w:abstractNum w:abstractNumId="3" w15:restartNumberingAfterBreak="0">
+    <w:nsid w:val="40222B44"/>
+    <w:multiLevelType w:val="multilevel"/>
+    <w:tmpl w:val="3A0C328C"/>
     <w:lvl w:ilvl="0">
       <w:start w:val="1"/>
       <w:numFmt w:val="bullet"/>
@@ -1828,7 +2268,10 @@
       </w:rPr>
     </w:lvl>
   </w:abstractNum>
-  <w:abstractNum w:abstractNumId="4">
+  <w:abstractNum w:abstractNumId="4" w15:restartNumberingAfterBreak="0">
+    <w:nsid w:val="42A56350"/>
+    <w:multiLevelType w:val="multilevel"/>
+    <w:tmpl w:val="6A4C5716"/>
     <w:lvl w:ilvl="0">
       <w:start w:val="1"/>
       <w:numFmt w:val="bullet"/>
@@ -1965,7 +2408,10 @@
       </w:rPr>
     </w:lvl>
   </w:abstractNum>
-  <w:abstractNum w:abstractNumId="5">
+  <w:abstractNum w:abstractNumId="5" w15:restartNumberingAfterBreak="0">
+    <w:nsid w:val="66C97168"/>
+    <w:multiLevelType w:val="multilevel"/>
+    <w:tmpl w:val="C412996A"/>
     <w:lvl w:ilvl="0">
       <w:start w:val="1"/>
       <w:numFmt w:val="bullet"/>
@@ -2102,7 +2548,123 @@
       </w:rPr>
     </w:lvl>
   </w:abstractNum>
-  <w:abstractNum w:abstractNumId="6">
+  <w:abstractNum w:abstractNumId="6" w15:restartNumberingAfterBreak="0">
+    <w:nsid w:val="6E3F4869"/>
+    <w:multiLevelType w:val="hybridMultilevel"/>
+    <w:tmpl w:val="58181686"/>
+    <w:lvl w:ilvl="0" w:tplc="04090001">
+      <w:start w:val="1"/>
+      <w:numFmt w:val="bullet"/>
+      <w:lvlText w:val=""/>
+      <w:lvlJc w:val="left"/>
+      <w:pPr>
+        <w:ind w:left="720" w:hanging="360"/>
+      </w:pPr>
+      <w:rPr>
+        <w:rFonts w:ascii="Symbol" w:hAnsi="Symbol" w:hint="default"/>
+      </w:rPr>
+    </w:lvl>
+    <w:lvl w:ilvl="1" w:tplc="04090003" w:tentative="1">
+      <w:start w:val="1"/>
+      <w:numFmt w:val="bullet"/>
+      <w:lvlText w:val="o"/>
+      <w:lvlJc w:val="left"/>
+      <w:pPr>
+        <w:ind w:left="1440" w:hanging="360"/>
+      </w:pPr>
+      <w:rPr>
+        <w:rFonts w:ascii="Courier New" w:hAnsi="Courier New" w:cs="Courier New" w:hint="default"/>
+      </w:rPr>
+    </w:lvl>
+    <w:lvl w:ilvl="2" w:tplc="04090005" w:tentative="1">
+      <w:start w:val="1"/>
+      <w:numFmt w:val="bullet"/>
+      <w:lvlText w:val=""/>
+      <w:lvlJc w:val="left"/>
+      <w:pPr>
+        <w:ind w:left="2160" w:hanging="360"/>
+      </w:pPr>
+      <w:rPr>
+        <w:rFonts w:ascii="Wingdings" w:hAnsi="Wingdings" w:hint="default"/>
+      </w:rPr>
+    </w:lvl>
+    <w:lvl w:ilvl="3" w:tplc="04090001" w:tentative="1">
+      <w:start w:val="1"/>
+      <w:numFmt w:val="bullet"/>
+      <w:lvlText w:val=""/>
+      <w:lvlJc w:val="left"/>
+      <w:pPr>
+        <w:ind w:left="2880" w:hanging="360"/>
+      </w:pPr>
+      <w:rPr>
+        <w:rFonts w:ascii="Symbol" w:hAnsi="Symbol" w:hint="default"/>
+      </w:rPr>
+    </w:lvl>
+    <w:lvl w:ilvl="4" w:tplc="04090003" w:tentative="1">
+      <w:start w:val="1"/>
+      <w:numFmt w:val="bullet"/>
+      <w:lvlText w:val="o"/>
+      <w:lvlJc w:val="left"/>
+      <w:pPr>
+        <w:ind w:left="3600" w:hanging="360"/>
+      </w:pPr>
+      <w:rPr>
+        <w:rFonts w:ascii="Courier New" w:hAnsi="Courier New" w:cs="Courier New" w:hint="default"/>
+      </w:rPr>
+    </w:lvl>
+    <w:lvl w:ilvl="5" w:tplc="04090005" w:tentative="1">
+      <w:start w:val="1"/>
+      <w:numFmt w:val="bullet"/>
+      <w:lvlText w:val=""/>
+      <w:lvlJc w:val="left"/>
+      <w:pPr>
+        <w:ind w:left="4320" w:hanging="360"/>
+      </w:pPr>
+      <w:rPr>
+        <w:rFonts w:ascii="Wingdings" w:hAnsi="Wingdings" w:hint="default"/>
+      </w:rPr>
+    </w:lvl>
+    <w:lvl w:ilvl="6" w:tplc="04090001" w:tentative="1">
+      <w:start w:val="1"/>
+      <w:numFmt w:val="bullet"/>
+      <w:lvlText w:val=""/>
+      <w:lvlJc w:val="left"/>
+      <w:pPr>
+        <w:ind w:left="5040" w:hanging="360"/>
+      </w:pPr>
+      <w:rPr>
+        <w:rFonts w:ascii="Symbol" w:hAnsi="Symbol" w:hint="default"/>
+      </w:rPr>
+    </w:lvl>
+    <w:lvl w:ilvl="7" w:tplc="04090003" w:tentative="1">
+      <w:start w:val="1"/>
+      <w:numFmt w:val="bullet"/>
+      <w:lvlText w:val="o"/>
+      <w:lvlJc w:val="left"/>
+      <w:pPr>
+        <w:ind w:left="5760" w:hanging="360"/>
+      </w:pPr>
+      <w:rPr>
+        <w:rFonts w:ascii="Courier New" w:hAnsi="Courier New" w:cs="Courier New" w:hint="default"/>
+      </w:rPr>
+    </w:lvl>
+    <w:lvl w:ilvl="8" w:tplc="04090005" w:tentative="1">
+      <w:start w:val="1"/>
+      <w:numFmt w:val="bullet"/>
+      <w:lvlText w:val=""/>
+      <w:lvlJc w:val="left"/>
+      <w:pPr>
+        <w:ind w:left="6480" w:hanging="360"/>
+      </w:pPr>
+      <w:rPr>
+        <w:rFonts w:ascii="Wingdings" w:hAnsi="Wingdings" w:hint="default"/>
+      </w:rPr>
+    </w:lvl>
+  </w:abstractNum>
+  <w:abstractNum w:abstractNumId="7" w15:restartNumberingAfterBreak="0">
+    <w:nsid w:val="7A6C5399"/>
+    <w:multiLevelType w:val="multilevel"/>
+    <w:tmpl w:val="98403DEE"/>
     <w:lvl w:ilvl="0">
       <w:start w:val="1"/>
       <w:numFmt w:val="none"/>
@@ -2113,7 +2675,7 @@
         <w:tabs>
           <w:tab w:val="num" w:pos="0"/>
         </w:tabs>
-        <w:ind w:left="0" w:hanging="0"/>
+        <w:ind w:left="0" w:firstLine="0"/>
       </w:pPr>
     </w:lvl>
     <w:lvl w:ilvl="1">
@@ -2126,7 +2688,7 @@
         <w:tabs>
           <w:tab w:val="num" w:pos="0"/>
         </w:tabs>
-        <w:ind w:left="0" w:hanging="0"/>
+        <w:ind w:left="0" w:firstLine="0"/>
       </w:pPr>
     </w:lvl>
     <w:lvl w:ilvl="2">
@@ -2139,7 +2701,7 @@
         <w:tabs>
           <w:tab w:val="num" w:pos="0"/>
         </w:tabs>
-        <w:ind w:left="0" w:hanging="0"/>
+        <w:ind w:left="0" w:firstLine="0"/>
       </w:pPr>
     </w:lvl>
     <w:lvl w:ilvl="3">
@@ -2152,7 +2714,7 @@
         <w:tabs>
           <w:tab w:val="num" w:pos="0"/>
         </w:tabs>
-        <w:ind w:left="0" w:hanging="0"/>
+        <w:ind w:left="0" w:firstLine="0"/>
       </w:pPr>
     </w:lvl>
     <w:lvl w:ilvl="4">
@@ -2165,7 +2727,7 @@
         <w:tabs>
           <w:tab w:val="num" w:pos="0"/>
         </w:tabs>
-        <w:ind w:left="0" w:hanging="0"/>
+        <w:ind w:left="0" w:firstLine="0"/>
       </w:pPr>
     </w:lvl>
     <w:lvl w:ilvl="5">
@@ -2178,7 +2740,7 @@
         <w:tabs>
           <w:tab w:val="num" w:pos="0"/>
         </w:tabs>
-        <w:ind w:left="0" w:hanging="0"/>
+        <w:ind w:left="0" w:firstLine="0"/>
       </w:pPr>
     </w:lvl>
     <w:lvl w:ilvl="6">
@@ -2191,7 +2753,7 @@
         <w:tabs>
           <w:tab w:val="num" w:pos="0"/>
         </w:tabs>
-        <w:ind w:left="0" w:hanging="0"/>
+        <w:ind w:left="0" w:firstLine="0"/>
       </w:pPr>
     </w:lvl>
     <w:lvl w:ilvl="7">
@@ -2204,7 +2766,7 @@
         <w:tabs>
           <w:tab w:val="num" w:pos="0"/>
         </w:tabs>
-        <w:ind w:left="0" w:hanging="0"/>
+        <w:ind w:left="0" w:firstLine="0"/>
       </w:pPr>
     </w:lvl>
     <w:lvl w:ilvl="8">
@@ -2217,37 +2779,43 @@
         <w:tabs>
           <w:tab w:val="num" w:pos="0"/>
         </w:tabs>
-        <w:ind w:left="0" w:hanging="0"/>
+        <w:ind w:left="0" w:firstLine="0"/>
       </w:pPr>
     </w:lvl>
   </w:abstractNum>
-  <w:num w:numId="1">
-    <w:abstractNumId w:val="1"/>
+  <w:num w:numId="1" w16cid:durableId="1250429876">
+    <w:abstractNumId w:val="5"/>
   </w:num>
-  <w:num w:numId="2">
+  <w:num w:numId="2" w16cid:durableId="991371395">
+    <w:abstractNumId w:val="0"/>
+  </w:num>
+  <w:num w:numId="3" w16cid:durableId="708257839">
+    <w:abstractNumId w:val="3"/>
+  </w:num>
+  <w:num w:numId="4" w16cid:durableId="467356902">
     <w:abstractNumId w:val="2"/>
   </w:num>
-  <w:num w:numId="3">
-    <w:abstractNumId w:val="3"/>
-  </w:num>
-  <w:num w:numId="4">
+  <w:num w:numId="5" w16cid:durableId="1146514057">
     <w:abstractNumId w:val="4"/>
   </w:num>
-  <w:num w:numId="5">
-    <w:abstractNumId w:val="5"/>
+  <w:num w:numId="6" w16cid:durableId="1083648829">
+    <w:abstractNumId w:val="7"/>
   </w:num>
-  <w:num w:numId="6">
+  <w:num w:numId="7" w16cid:durableId="1822036498">
     <w:abstractNumId w:val="6"/>
+  </w:num>
+  <w:num w:numId="8" w16cid:durableId="781802592">
+    <w:abstractNumId w:val="1"/>
   </w:num>
 </w:numbering>
 </file>
 
 <file path=word/styles.xml><?xml version="1.0" encoding="utf-8"?>
-<w:styles xmlns:w="http://schemas.openxmlformats.org/wordprocessingml/2006/main" xmlns:w14="http://schemas.microsoft.com/office/word/2010/wordml" xmlns:mc="http://schemas.openxmlformats.org/markup-compatibility/2006" mc:Ignorable="w14">
+<w:styles xmlns:mc="http://schemas.openxmlformats.org/markup-compatibility/2006" xmlns:r="http://schemas.openxmlformats.org/officeDocument/2006/relationships" xmlns:w="http://schemas.openxmlformats.org/wordprocessingml/2006/main" xmlns:w14="http://schemas.microsoft.com/office/word/2010/wordml" xmlns:w15="http://schemas.microsoft.com/office/word/2012/wordml" xmlns:w16cex="http://schemas.microsoft.com/office/word/2018/wordml/cex" xmlns:w16cid="http://schemas.microsoft.com/office/word/2016/wordml/cid" xmlns:w16="http://schemas.microsoft.com/office/word/2018/wordml" xmlns:w16du="http://schemas.microsoft.com/office/word/2023/wordml/word16du" xmlns:w16sdtdh="http://schemas.microsoft.com/office/word/2020/wordml/sdtdatahash" xmlns:w16se="http://schemas.microsoft.com/office/word/2015/wordml/symex" mc:Ignorable="w14 w15 w16se w16cid w16 w16cex w16sdtdh w16du">
   <w:docDefaults>
     <w:rPrDefault>
       <w:rPr>
-        <w:rFonts w:ascii="Aptos" w:hAnsi="Aptos" w:eastAsia="Aptos" w:cs="" w:asciiTheme="minorHAnsi" w:cstheme="minorBidi" w:eastAsiaTheme="minorHAnsi" w:hAnsiTheme="minorHAnsi"/>
+        <w:rFonts w:asciiTheme="minorHAnsi" w:eastAsiaTheme="minorHAnsi" w:hAnsiTheme="minorHAnsi" w:cstheme="minorBidi"/>
         <w:kern w:val="2"/>
         <w:sz w:val="24"/>
         <w:szCs w:val="24"/>
@@ -2257,21 +2825,21 @@
     </w:rPrDefault>
     <w:pPrDefault>
       <w:pPr>
-        <w:suppressAutoHyphens w:val="true"/>
+        <w:suppressAutoHyphens/>
       </w:pPr>
     </w:pPrDefault>
   </w:docDefaults>
   <w:latentStyles w:defLockedState="0" w:defUIPriority="99" w:defSemiHidden="0" w:defUnhideWhenUsed="0" w:defQFormat="0" w:count="376">
     <w:lsdException w:name="Normal" w:uiPriority="0" w:qFormat="1"/>
     <w:lsdException w:name="heading 1" w:uiPriority="9" w:qFormat="1"/>
-    <w:lsdException w:name="heading 2" w:uiPriority="9" w:semiHidden="1" w:unhideWhenUsed="1" w:qFormat="1"/>
-    <w:lsdException w:name="heading 3" w:uiPriority="9" w:semiHidden="1" w:unhideWhenUsed="1" w:qFormat="1"/>
-    <w:lsdException w:name="heading 4" w:uiPriority="9" w:semiHidden="1" w:unhideWhenUsed="1" w:qFormat="1"/>
-    <w:lsdException w:name="heading 5" w:uiPriority="9" w:semiHidden="1" w:unhideWhenUsed="1" w:qFormat="1"/>
-    <w:lsdException w:name="heading 6" w:uiPriority="9" w:semiHidden="1" w:unhideWhenUsed="1" w:qFormat="1"/>
-    <w:lsdException w:name="heading 7" w:uiPriority="9" w:semiHidden="1" w:unhideWhenUsed="1" w:qFormat="1"/>
-    <w:lsdException w:name="heading 8" w:uiPriority="9" w:semiHidden="1" w:unhideWhenUsed="1" w:qFormat="1"/>
-    <w:lsdException w:name="heading 9" w:uiPriority="9" w:semiHidden="1" w:unhideWhenUsed="1" w:qFormat="1"/>
+    <w:lsdException w:name="heading 2" w:semiHidden="1" w:uiPriority="9" w:unhideWhenUsed="1" w:qFormat="1"/>
+    <w:lsdException w:name="heading 3" w:semiHidden="1" w:uiPriority="9" w:unhideWhenUsed="1" w:qFormat="1"/>
+    <w:lsdException w:name="heading 4" w:semiHidden="1" w:uiPriority="9" w:unhideWhenUsed="1" w:qFormat="1"/>
+    <w:lsdException w:name="heading 5" w:semiHidden="1" w:uiPriority="9" w:unhideWhenUsed="1" w:qFormat="1"/>
+    <w:lsdException w:name="heading 6" w:semiHidden="1" w:uiPriority="9" w:unhideWhenUsed="1" w:qFormat="1"/>
+    <w:lsdException w:name="heading 7" w:semiHidden="1" w:uiPriority="9" w:unhideWhenUsed="1" w:qFormat="1"/>
+    <w:lsdException w:name="heading 8" w:semiHidden="1" w:uiPriority="9" w:unhideWhenUsed="1" w:qFormat="1"/>
+    <w:lsdException w:name="heading 9" w:semiHidden="1" w:uiPriority="9" w:unhideWhenUsed="1" w:qFormat="1"/>
     <w:lsdException w:name="index 1" w:semiHidden="1" w:unhideWhenUsed="1"/>
     <w:lsdException w:name="index 2" w:semiHidden="1" w:unhideWhenUsed="1"/>
     <w:lsdException w:name="index 3" w:semiHidden="1" w:unhideWhenUsed="1"/>
@@ -2281,22 +2849,22 @@
     <w:lsdException w:name="index 7" w:semiHidden="1" w:unhideWhenUsed="1"/>
     <w:lsdException w:name="index 8" w:semiHidden="1" w:unhideWhenUsed="1"/>
     <w:lsdException w:name="index 9" w:semiHidden="1" w:unhideWhenUsed="1"/>
-    <w:lsdException w:name="toc 1" w:uiPriority="39" w:semiHidden="1" w:unhideWhenUsed="1"/>
-    <w:lsdException w:name="toc 2" w:uiPriority="39" w:semiHidden="1" w:unhideWhenUsed="1"/>
-    <w:lsdException w:name="toc 3" w:uiPriority="39" w:semiHidden="1" w:unhideWhenUsed="1"/>
-    <w:lsdException w:name="toc 4" w:uiPriority="39" w:semiHidden="1" w:unhideWhenUsed="1"/>
-    <w:lsdException w:name="toc 5" w:uiPriority="39" w:semiHidden="1" w:unhideWhenUsed="1"/>
-    <w:lsdException w:name="toc 6" w:uiPriority="39" w:semiHidden="1" w:unhideWhenUsed="1"/>
-    <w:lsdException w:name="toc 7" w:uiPriority="39" w:semiHidden="1" w:unhideWhenUsed="1"/>
-    <w:lsdException w:name="toc 8" w:uiPriority="39" w:semiHidden="1" w:unhideWhenUsed="1"/>
-    <w:lsdException w:name="toc 9" w:uiPriority="39" w:semiHidden="1" w:unhideWhenUsed="1"/>
+    <w:lsdException w:name="toc 1" w:semiHidden="1" w:uiPriority="39" w:unhideWhenUsed="1"/>
+    <w:lsdException w:name="toc 2" w:semiHidden="1" w:uiPriority="39" w:unhideWhenUsed="1"/>
+    <w:lsdException w:name="toc 3" w:semiHidden="1" w:uiPriority="39" w:unhideWhenUsed="1"/>
+    <w:lsdException w:name="toc 4" w:semiHidden="1" w:uiPriority="39" w:unhideWhenUsed="1"/>
+    <w:lsdException w:name="toc 5" w:semiHidden="1" w:uiPriority="39" w:unhideWhenUsed="1"/>
+    <w:lsdException w:name="toc 6" w:semiHidden="1" w:uiPriority="39" w:unhideWhenUsed="1"/>
+    <w:lsdException w:name="toc 7" w:semiHidden="1" w:uiPriority="39" w:unhideWhenUsed="1"/>
+    <w:lsdException w:name="toc 8" w:semiHidden="1" w:uiPriority="39" w:unhideWhenUsed="1"/>
+    <w:lsdException w:name="toc 9" w:semiHidden="1" w:uiPriority="39" w:unhideWhenUsed="1"/>
     <w:lsdException w:name="Normal Indent" w:semiHidden="1" w:unhideWhenUsed="1"/>
     <w:lsdException w:name="footnote text" w:semiHidden="1" w:unhideWhenUsed="1"/>
     <w:lsdException w:name="annotation text" w:semiHidden="1" w:unhideWhenUsed="1"/>
     <w:lsdException w:name="header" w:semiHidden="1" w:unhideWhenUsed="1"/>
     <w:lsdException w:name="footer" w:semiHidden="1" w:unhideWhenUsed="1"/>
     <w:lsdException w:name="index heading" w:semiHidden="1" w:unhideWhenUsed="1"/>
-    <w:lsdException w:name="caption" w:uiPriority="35" w:semiHidden="1" w:unhideWhenUsed="1" w:qFormat="1"/>
+    <w:lsdException w:name="caption" w:semiHidden="1" w:uiPriority="35" w:unhideWhenUsed="1" w:qFormat="1"/>
     <w:lsdException w:name="table of figures" w:semiHidden="1" w:unhideWhenUsed="1"/>
     <w:lsdException w:name="envelope address" w:semiHidden="1" w:unhideWhenUsed="1"/>
     <w:lsdException w:name="envelope return" w:semiHidden="1" w:unhideWhenUsed="1"/>
@@ -2327,7 +2895,7 @@
     <w:lsdException w:name="Title" w:uiPriority="10" w:qFormat="1"/>
     <w:lsdException w:name="Closing" w:semiHidden="1" w:unhideWhenUsed="1"/>
     <w:lsdException w:name="Signature" w:semiHidden="1" w:unhideWhenUsed="1"/>
-    <w:lsdException w:name="Default Paragraph Font" w:uiPriority="1" w:semiHidden="1" w:unhideWhenUsed="1"/>
+    <w:lsdException w:name="Default Paragraph Font" w:semiHidden="1" w:uiPriority="1" w:unhideWhenUsed="1"/>
     <w:lsdException w:name="Body Text" w:semiHidden="1" w:unhideWhenUsed="1"/>
     <w:lsdException w:name="Body Text Indent" w:semiHidden="1" w:unhideWhenUsed="1"/>
     <w:lsdException w:name="List Continue" w:semiHidden="1" w:unhideWhenUsed="1"/>
@@ -2527,8 +3095,8 @@
     <w:lsdException w:name="Subtle Reference" w:uiPriority="31" w:qFormat="1"/>
     <w:lsdException w:name="Intense Reference" w:uiPriority="32" w:qFormat="1"/>
     <w:lsdException w:name="Book Title" w:uiPriority="33" w:qFormat="1"/>
-    <w:lsdException w:name="Bibliography" w:uiPriority="37" w:semiHidden="1" w:unhideWhenUsed="1"/>
-    <w:lsdException w:name="TOC Heading" w:uiPriority="39" w:semiHidden="1" w:unhideWhenUsed="1" w:qFormat="1"/>
+    <w:lsdException w:name="Bibliography" w:semiHidden="1" w:uiPriority="37" w:unhideWhenUsed="1"/>
+    <w:lsdException w:name="TOC Heading" w:semiHidden="1" w:uiPriority="39" w:unhideWhenUsed="1" w:qFormat="1"/>
     <w:lsdException w:name="Plain Table 1" w:uiPriority="41"/>
     <w:lsdException w:name="Plain Table 2" w:uiPriority="42"/>
     <w:lsdException w:name="Plain Table 3" w:uiPriority="43"/>
@@ -2639,49 +3207,36 @@
     <w:lsdException w:name="Unresolved Mention" w:semiHidden="1" w:unhideWhenUsed="1"/>
     <w:lsdException w:name="Smart Link" w:semiHidden="1" w:unhideWhenUsed="1"/>
   </w:latentStyles>
-  <w:style w:type="paragraph" w:styleId="Normal" w:default="1">
+  <w:style w:type="paragraph" w:default="1" w:styleId="Normal">
     <w:name w:val="Normal"/>
     <w:qFormat/>
     <w:pPr>
-      <w:widowControl/>
-      <w:suppressAutoHyphens w:val="true"/>
-      <w:bidi w:val="0"/>
-      <w:spacing w:lineRule="auto" w:line="276" w:before="0" w:after="160"/>
-      <w:jc w:val="left"/>
+      <w:spacing w:after="160" w:line="276" w:lineRule="auto"/>
     </w:pPr>
-    <w:rPr>
-      <w:rFonts w:ascii="Aptos" w:hAnsi="Aptos" w:eastAsia="Aptos" w:cs="" w:asciiTheme="minorHAnsi" w:cstheme="minorBidi" w:eastAsiaTheme="minorHAnsi" w:hAnsiTheme="minorHAnsi"/>
-      <w:color w:val="auto"/>
-      <w:kern w:val="2"/>
-      <w:sz w:val="24"/>
-      <w:szCs w:val="24"/>
-      <w:lang w:val="en-US" w:eastAsia="en-US" w:bidi="ar-SA"/>
-      <w14:ligatures w14:val="standardContextual"/>
-    </w:rPr>
   </w:style>
   <w:style w:type="paragraph" w:styleId="Heading1">
-    <w:name w:val="Heading 1"/>
+    <w:name w:val="heading 1"/>
     <w:basedOn w:val="Normal"/>
     <w:next w:val="Normal"/>
     <w:link w:val="Heading1Char"/>
     <w:uiPriority w:val="9"/>
     <w:qFormat/>
-    <w:rsid w:val="00a37f02"/>
+    <w:rsid w:val="00A37F02"/>
     <w:pPr>
-      <w:keepNext w:val="true"/>
+      <w:keepNext/>
       <w:keepLines/>
       <w:spacing w:before="360" w:after="80"/>
       <w:outlineLvl w:val="0"/>
     </w:pPr>
     <w:rPr>
-      <w:rFonts w:ascii="Aptos Display" w:hAnsi="Aptos Display" w:eastAsia="" w:cs="" w:asciiTheme="majorHAnsi" w:cstheme="majorBidi" w:eastAsiaTheme="majorEastAsia" w:hAnsiTheme="majorHAnsi"/>
-      <w:color w:val="0F4761" w:themeColor="accent1" w:themeShade="bf"/>
+      <w:rFonts w:asciiTheme="majorHAnsi" w:eastAsiaTheme="majorEastAsia" w:hAnsiTheme="majorHAnsi" w:cstheme="majorBidi"/>
+      <w:color w:val="0F4761" w:themeColor="accent1" w:themeShade="BF"/>
       <w:sz w:val="40"/>
       <w:szCs w:val="40"/>
     </w:rPr>
   </w:style>
   <w:style w:type="paragraph" w:styleId="Heading2">
-    <w:name w:val="Heading 2"/>
+    <w:name w:val="heading 2"/>
     <w:basedOn w:val="Normal"/>
     <w:next w:val="Normal"/>
     <w:link w:val="Heading2Char"/>
@@ -2689,44 +3244,44 @@
     <w:semiHidden/>
     <w:unhideWhenUsed/>
     <w:qFormat/>
-    <w:rsid w:val="00a37f02"/>
+    <w:rsid w:val="00A37F02"/>
     <w:pPr>
-      <w:keepNext w:val="true"/>
+      <w:keepNext/>
       <w:keepLines/>
       <w:spacing w:before="160" w:after="80"/>
       <w:outlineLvl w:val="1"/>
     </w:pPr>
     <w:rPr>
-      <w:rFonts w:ascii="Aptos Display" w:hAnsi="Aptos Display" w:eastAsia="" w:cs="" w:asciiTheme="majorHAnsi" w:cstheme="majorBidi" w:eastAsiaTheme="majorEastAsia" w:hAnsiTheme="majorHAnsi"/>
-      <w:color w:val="0F4761" w:themeColor="accent1" w:themeShade="bf"/>
+      <w:rFonts w:asciiTheme="majorHAnsi" w:eastAsiaTheme="majorEastAsia" w:hAnsiTheme="majorHAnsi" w:cstheme="majorBidi"/>
+      <w:color w:val="0F4761" w:themeColor="accent1" w:themeShade="BF"/>
       <w:sz w:val="32"/>
       <w:szCs w:val="32"/>
     </w:rPr>
   </w:style>
   <w:style w:type="paragraph" w:styleId="Heading3">
-    <w:name w:val="Heading 3"/>
+    <w:name w:val="heading 3"/>
     <w:basedOn w:val="Normal"/>
     <w:next w:val="Normal"/>
     <w:link w:val="Heading3Char"/>
     <w:uiPriority w:val="9"/>
     <w:unhideWhenUsed/>
     <w:qFormat/>
-    <w:rsid w:val="00a37f02"/>
+    <w:rsid w:val="00A37F02"/>
     <w:pPr>
-      <w:keepNext w:val="true"/>
+      <w:keepNext/>
       <w:keepLines/>
       <w:spacing w:before="160" w:after="80"/>
       <w:outlineLvl w:val="2"/>
     </w:pPr>
     <w:rPr>
-      <w:rFonts w:eastAsia="" w:cs="" w:cstheme="majorBidi" w:eastAsiaTheme="majorEastAsia"/>
-      <w:color w:val="0F4761" w:themeColor="accent1" w:themeShade="bf"/>
+      <w:rFonts w:eastAsiaTheme="majorEastAsia" w:cstheme="majorBidi"/>
+      <w:color w:val="0F4761" w:themeColor="accent1" w:themeShade="BF"/>
       <w:sz w:val="28"/>
       <w:szCs w:val="28"/>
     </w:rPr>
   </w:style>
   <w:style w:type="paragraph" w:styleId="Heading4">
-    <w:name w:val="Heading 4"/>
+    <w:name w:val="heading 4"/>
     <w:basedOn w:val="Normal"/>
     <w:next w:val="Normal"/>
     <w:link w:val="Heading4Char"/>
@@ -2734,22 +3289,22 @@
     <w:semiHidden/>
     <w:unhideWhenUsed/>
     <w:qFormat/>
-    <w:rsid w:val="00a37f02"/>
+    <w:rsid w:val="00A37F02"/>
     <w:pPr>
-      <w:keepNext w:val="true"/>
+      <w:keepNext/>
       <w:keepLines/>
       <w:spacing w:before="80" w:after="40"/>
       <w:outlineLvl w:val="3"/>
     </w:pPr>
     <w:rPr>
-      <w:rFonts w:eastAsia="" w:cs="" w:cstheme="majorBidi" w:eastAsiaTheme="majorEastAsia"/>
+      <w:rFonts w:eastAsiaTheme="majorEastAsia" w:cstheme="majorBidi"/>
       <w:i/>
       <w:iCs/>
-      <w:color w:val="0F4761" w:themeColor="accent1" w:themeShade="bf"/>
+      <w:color w:val="0F4761" w:themeColor="accent1" w:themeShade="BF"/>
     </w:rPr>
   </w:style>
   <w:style w:type="paragraph" w:styleId="Heading5">
-    <w:name w:val="Heading 5"/>
+    <w:name w:val="heading 5"/>
     <w:basedOn w:val="Normal"/>
     <w:next w:val="Normal"/>
     <w:link w:val="Heading5Char"/>
@@ -2757,20 +3312,20 @@
     <w:semiHidden/>
     <w:unhideWhenUsed/>
     <w:qFormat/>
-    <w:rsid w:val="00a37f02"/>
+    <w:rsid w:val="00A37F02"/>
     <w:pPr>
-      <w:keepNext w:val="true"/>
+      <w:keepNext/>
       <w:keepLines/>
       <w:spacing w:before="80" w:after="40"/>
       <w:outlineLvl w:val="4"/>
     </w:pPr>
     <w:rPr>
-      <w:rFonts w:eastAsia="" w:cs="" w:cstheme="majorBidi" w:eastAsiaTheme="majorEastAsia"/>
-      <w:color w:val="0F4761" w:themeColor="accent1" w:themeShade="bf"/>
+      <w:rFonts w:eastAsiaTheme="majorEastAsia" w:cstheme="majorBidi"/>
+      <w:color w:val="0F4761" w:themeColor="accent1" w:themeShade="BF"/>
     </w:rPr>
   </w:style>
   <w:style w:type="paragraph" w:styleId="Heading6">
-    <w:name w:val="Heading 6"/>
+    <w:name w:val="heading 6"/>
     <w:basedOn w:val="Normal"/>
     <w:next w:val="Normal"/>
     <w:link w:val="Heading6Char"/>
@@ -2778,22 +3333,22 @@
     <w:semiHidden/>
     <w:unhideWhenUsed/>
     <w:qFormat/>
-    <w:rsid w:val="00a37f02"/>
+    <w:rsid w:val="00A37F02"/>
     <w:pPr>
-      <w:keepNext w:val="true"/>
+      <w:keepNext/>
       <w:keepLines/>
       <w:spacing w:before="40" w:after="0"/>
       <w:outlineLvl w:val="5"/>
     </w:pPr>
     <w:rPr>
-      <w:rFonts w:eastAsia="" w:cs="" w:cstheme="majorBidi" w:eastAsiaTheme="majorEastAsia"/>
+      <w:rFonts w:eastAsiaTheme="majorEastAsia" w:cstheme="majorBidi"/>
       <w:i/>
       <w:iCs/>
-      <w:color w:val="595959" w:themeColor="text1" w:themeTint="a6"/>
+      <w:color w:val="595959" w:themeColor="text1" w:themeTint="A6"/>
     </w:rPr>
   </w:style>
   <w:style w:type="paragraph" w:styleId="Heading7">
-    <w:name w:val="Heading 7"/>
+    <w:name w:val="heading 7"/>
     <w:basedOn w:val="Normal"/>
     <w:next w:val="Normal"/>
     <w:link w:val="Heading7Char"/>
@@ -2801,20 +3356,20 @@
     <w:semiHidden/>
     <w:unhideWhenUsed/>
     <w:qFormat/>
-    <w:rsid w:val="00a37f02"/>
+    <w:rsid w:val="00A37F02"/>
     <w:pPr>
-      <w:keepNext w:val="true"/>
+      <w:keepNext/>
       <w:keepLines/>
       <w:spacing w:before="40" w:after="0"/>
       <w:outlineLvl w:val="6"/>
     </w:pPr>
     <w:rPr>
-      <w:rFonts w:eastAsia="" w:cs="" w:cstheme="majorBidi" w:eastAsiaTheme="majorEastAsia"/>
-      <w:color w:val="595959" w:themeColor="text1" w:themeTint="a6"/>
+      <w:rFonts w:eastAsiaTheme="majorEastAsia" w:cstheme="majorBidi"/>
+      <w:color w:val="595959" w:themeColor="text1" w:themeTint="A6"/>
     </w:rPr>
   </w:style>
   <w:style w:type="paragraph" w:styleId="Heading8">
-    <w:name w:val="Heading 8"/>
+    <w:name w:val="heading 8"/>
     <w:basedOn w:val="Normal"/>
     <w:next w:val="Normal"/>
     <w:link w:val="Heading8Char"/>
@@ -2822,22 +3377,22 @@
     <w:semiHidden/>
     <w:unhideWhenUsed/>
     <w:qFormat/>
-    <w:rsid w:val="00a37f02"/>
+    <w:rsid w:val="00A37F02"/>
     <w:pPr>
-      <w:keepNext w:val="true"/>
+      <w:keepNext/>
       <w:keepLines/>
-      <w:spacing w:before="0" w:after="0"/>
+      <w:spacing w:after="0"/>
       <w:outlineLvl w:val="7"/>
     </w:pPr>
     <w:rPr>
-      <w:rFonts w:eastAsia="" w:cs="" w:cstheme="majorBidi" w:eastAsiaTheme="majorEastAsia"/>
+      <w:rFonts w:eastAsiaTheme="majorEastAsia" w:cstheme="majorBidi"/>
       <w:i/>
       <w:iCs/>
-      <w:color w:val="272727" w:themeColor="text1" w:themeTint="d8"/>
+      <w:color w:val="272727" w:themeColor="text1" w:themeTint="D8"/>
     </w:rPr>
   </w:style>
   <w:style w:type="paragraph" w:styleId="Heading9">
-    <w:name w:val="Heading 9"/>
+    <w:name w:val="heading 9"/>
     <w:basedOn w:val="Normal"/>
     <w:next w:val="Normal"/>
     <w:link w:val="Heading9Char"/>
@@ -2845,194 +3400,212 @@
     <w:semiHidden/>
     <w:unhideWhenUsed/>
     <w:qFormat/>
-    <w:rsid w:val="00a37f02"/>
+    <w:rsid w:val="00A37F02"/>
     <w:pPr>
-      <w:keepNext w:val="true"/>
+      <w:keepNext/>
       <w:keepLines/>
-      <w:spacing w:before="0" w:after="0"/>
+      <w:spacing w:after="0"/>
       <w:outlineLvl w:val="8"/>
     </w:pPr>
     <w:rPr>
-      <w:rFonts w:eastAsia="" w:cs="" w:cstheme="majorBidi" w:eastAsiaTheme="majorEastAsia"/>
-      <w:color w:val="272727" w:themeColor="text1" w:themeTint="d8"/>
+      <w:rFonts w:eastAsiaTheme="majorEastAsia" w:cstheme="majorBidi"/>
+      <w:color w:val="272727" w:themeColor="text1" w:themeTint="D8"/>
     </w:rPr>
   </w:style>
-  <w:style w:type="character" w:styleId="DefaultParagraphFont" w:default="1">
+  <w:style w:type="character" w:default="1" w:styleId="DefaultParagraphFont">
     <w:name w:val="Default Paragraph Font"/>
     <w:uiPriority w:val="1"/>
+    <w:unhideWhenUsed/>
+  </w:style>
+  <w:style w:type="table" w:default="1" w:styleId="TableNormal">
+    <w:name w:val="Normal Table"/>
+    <w:uiPriority w:val="99"/>
     <w:semiHidden/>
     <w:unhideWhenUsed/>
-    <w:qFormat/>
-    <w:rPr/>
+    <w:tblPr>
+      <w:tblInd w:w="0" w:type="dxa"/>
+      <w:tblCellMar>
+        <w:top w:w="0" w:type="dxa"/>
+        <w:left w:w="108" w:type="dxa"/>
+        <w:bottom w:w="0" w:type="dxa"/>
+        <w:right w:w="108" w:type="dxa"/>
+      </w:tblCellMar>
+    </w:tblPr>
   </w:style>
-  <w:style w:type="character" w:styleId="Heading1Char" w:customStyle="1">
+  <w:style w:type="numbering" w:default="1" w:styleId="NoList">
+    <w:name w:val="No List"/>
+    <w:uiPriority w:val="99"/>
+    <w:semiHidden/>
+    <w:unhideWhenUsed/>
+  </w:style>
+  <w:style w:type="character" w:customStyle="1" w:styleId="Heading1Char">
     <w:name w:val="Heading 1 Char"/>
     <w:basedOn w:val="DefaultParagraphFont"/>
     <w:link w:val="Heading1"/>
     <w:uiPriority w:val="9"/>
     <w:qFormat/>
-    <w:rsid w:val="00a37f02"/>
+    <w:rsid w:val="00A37F02"/>
     <w:rPr>
-      <w:rFonts w:ascii="Aptos Display" w:hAnsi="Aptos Display" w:eastAsia="" w:cs="" w:asciiTheme="majorHAnsi" w:cstheme="majorBidi" w:eastAsiaTheme="majorEastAsia" w:hAnsiTheme="majorHAnsi"/>
-      <w:color w:val="0F4761" w:themeColor="accent1" w:themeShade="bf"/>
+      <w:rFonts w:asciiTheme="majorHAnsi" w:eastAsiaTheme="majorEastAsia" w:hAnsiTheme="majorHAnsi" w:cstheme="majorBidi"/>
+      <w:color w:val="0F4761" w:themeColor="accent1" w:themeShade="BF"/>
       <w:sz w:val="40"/>
       <w:szCs w:val="40"/>
     </w:rPr>
   </w:style>
-  <w:style w:type="character" w:styleId="Heading2Char" w:customStyle="1">
+  <w:style w:type="character" w:customStyle="1" w:styleId="Heading2Char">
     <w:name w:val="Heading 2 Char"/>
     <w:basedOn w:val="DefaultParagraphFont"/>
     <w:link w:val="Heading2"/>
     <w:uiPriority w:val="9"/>
     <w:semiHidden/>
     <w:qFormat/>
-    <w:rsid w:val="00a37f02"/>
+    <w:rsid w:val="00A37F02"/>
     <w:rPr>
-      <w:rFonts w:ascii="Aptos Display" w:hAnsi="Aptos Display" w:eastAsia="" w:cs="" w:asciiTheme="majorHAnsi" w:cstheme="majorBidi" w:eastAsiaTheme="majorEastAsia" w:hAnsiTheme="majorHAnsi"/>
-      <w:color w:val="0F4761" w:themeColor="accent1" w:themeShade="bf"/>
+      <w:rFonts w:asciiTheme="majorHAnsi" w:eastAsiaTheme="majorEastAsia" w:hAnsiTheme="majorHAnsi" w:cstheme="majorBidi"/>
+      <w:color w:val="0F4761" w:themeColor="accent1" w:themeShade="BF"/>
       <w:sz w:val="32"/>
       <w:szCs w:val="32"/>
     </w:rPr>
   </w:style>
-  <w:style w:type="character" w:styleId="Heading3Char" w:customStyle="1">
+  <w:style w:type="character" w:customStyle="1" w:styleId="Heading3Char">
     <w:name w:val="Heading 3 Char"/>
     <w:basedOn w:val="DefaultParagraphFont"/>
     <w:link w:val="Heading3"/>
     <w:uiPriority w:val="9"/>
     <w:qFormat/>
-    <w:rsid w:val="00a37f02"/>
+    <w:rsid w:val="00A37F02"/>
     <w:rPr>
-      <w:rFonts w:eastAsia="" w:cs="" w:cstheme="majorBidi" w:eastAsiaTheme="majorEastAsia"/>
-      <w:color w:val="0F4761" w:themeColor="accent1" w:themeShade="bf"/>
+      <w:rFonts w:eastAsiaTheme="majorEastAsia" w:cstheme="majorBidi"/>
+      <w:color w:val="0F4761" w:themeColor="accent1" w:themeShade="BF"/>
       <w:sz w:val="28"/>
       <w:szCs w:val="28"/>
     </w:rPr>
   </w:style>
-  <w:style w:type="character" w:styleId="Heading4Char" w:customStyle="1">
+  <w:style w:type="character" w:customStyle="1" w:styleId="Heading4Char">
     <w:name w:val="Heading 4 Char"/>
     <w:basedOn w:val="DefaultParagraphFont"/>
     <w:link w:val="Heading4"/>
     <w:uiPriority w:val="9"/>
     <w:semiHidden/>
     <w:qFormat/>
-    <w:rsid w:val="00a37f02"/>
+    <w:rsid w:val="00A37F02"/>
     <w:rPr>
-      <w:rFonts w:eastAsia="" w:cs="" w:cstheme="majorBidi" w:eastAsiaTheme="majorEastAsia"/>
+      <w:rFonts w:eastAsiaTheme="majorEastAsia" w:cstheme="majorBidi"/>
       <w:i/>
       <w:iCs/>
-      <w:color w:val="0F4761" w:themeColor="accent1" w:themeShade="bf"/>
+      <w:color w:val="0F4761" w:themeColor="accent1" w:themeShade="BF"/>
     </w:rPr>
   </w:style>
-  <w:style w:type="character" w:styleId="Heading5Char" w:customStyle="1">
+  <w:style w:type="character" w:customStyle="1" w:styleId="Heading5Char">
     <w:name w:val="Heading 5 Char"/>
     <w:basedOn w:val="DefaultParagraphFont"/>
     <w:link w:val="Heading5"/>
     <w:uiPriority w:val="9"/>
     <w:semiHidden/>
     <w:qFormat/>
-    <w:rsid w:val="00a37f02"/>
+    <w:rsid w:val="00A37F02"/>
     <w:rPr>
-      <w:rFonts w:eastAsia="" w:cs="" w:cstheme="majorBidi" w:eastAsiaTheme="majorEastAsia"/>
-      <w:color w:val="0F4761" w:themeColor="accent1" w:themeShade="bf"/>
+      <w:rFonts w:eastAsiaTheme="majorEastAsia" w:cstheme="majorBidi"/>
+      <w:color w:val="0F4761" w:themeColor="accent1" w:themeShade="BF"/>
     </w:rPr>
   </w:style>
-  <w:style w:type="character" w:styleId="Heading6Char" w:customStyle="1">
+  <w:style w:type="character" w:customStyle="1" w:styleId="Heading6Char">
     <w:name w:val="Heading 6 Char"/>
     <w:basedOn w:val="DefaultParagraphFont"/>
     <w:link w:val="Heading6"/>
     <w:uiPriority w:val="9"/>
     <w:semiHidden/>
     <w:qFormat/>
-    <w:rsid w:val="00a37f02"/>
+    <w:rsid w:val="00A37F02"/>
     <w:rPr>
-      <w:rFonts w:eastAsia="" w:cs="" w:cstheme="majorBidi" w:eastAsiaTheme="majorEastAsia"/>
+      <w:rFonts w:eastAsiaTheme="majorEastAsia" w:cstheme="majorBidi"/>
       <w:i/>
       <w:iCs/>
-      <w:color w:val="595959" w:themeColor="text1" w:themeTint="a6"/>
+      <w:color w:val="595959" w:themeColor="text1" w:themeTint="A6"/>
     </w:rPr>
   </w:style>
-  <w:style w:type="character" w:styleId="Heading7Char" w:customStyle="1">
+  <w:style w:type="character" w:customStyle="1" w:styleId="Heading7Char">
     <w:name w:val="Heading 7 Char"/>
     <w:basedOn w:val="DefaultParagraphFont"/>
     <w:link w:val="Heading7"/>
     <w:uiPriority w:val="9"/>
     <w:semiHidden/>
     <w:qFormat/>
-    <w:rsid w:val="00a37f02"/>
+    <w:rsid w:val="00A37F02"/>
     <w:rPr>
-      <w:rFonts w:eastAsia="" w:cs="" w:cstheme="majorBidi" w:eastAsiaTheme="majorEastAsia"/>
-      <w:color w:val="595959" w:themeColor="text1" w:themeTint="a6"/>
+      <w:rFonts w:eastAsiaTheme="majorEastAsia" w:cstheme="majorBidi"/>
+      <w:color w:val="595959" w:themeColor="text1" w:themeTint="A6"/>
     </w:rPr>
   </w:style>
-  <w:style w:type="character" w:styleId="Heading8Char" w:customStyle="1">
+  <w:style w:type="character" w:customStyle="1" w:styleId="Heading8Char">
     <w:name w:val="Heading 8 Char"/>
     <w:basedOn w:val="DefaultParagraphFont"/>
     <w:link w:val="Heading8"/>
     <w:uiPriority w:val="9"/>
     <w:semiHidden/>
     <w:qFormat/>
-    <w:rsid w:val="00a37f02"/>
+    <w:rsid w:val="00A37F02"/>
     <w:rPr>
-      <w:rFonts w:eastAsia="" w:cs="" w:cstheme="majorBidi" w:eastAsiaTheme="majorEastAsia"/>
+      <w:rFonts w:eastAsiaTheme="majorEastAsia" w:cstheme="majorBidi"/>
       <w:i/>
       <w:iCs/>
-      <w:color w:val="272727" w:themeColor="text1" w:themeTint="d8"/>
+      <w:color w:val="272727" w:themeColor="text1" w:themeTint="D8"/>
     </w:rPr>
   </w:style>
-  <w:style w:type="character" w:styleId="Heading9Char" w:customStyle="1">
+  <w:style w:type="character" w:customStyle="1" w:styleId="Heading9Char">
     <w:name w:val="Heading 9 Char"/>
     <w:basedOn w:val="DefaultParagraphFont"/>
     <w:link w:val="Heading9"/>
     <w:uiPriority w:val="9"/>
     <w:semiHidden/>
     <w:qFormat/>
-    <w:rsid w:val="00a37f02"/>
+    <w:rsid w:val="00A37F02"/>
     <w:rPr>
-      <w:rFonts w:eastAsia="" w:cs="" w:cstheme="majorBidi" w:eastAsiaTheme="majorEastAsia"/>
-      <w:color w:val="272727" w:themeColor="text1" w:themeTint="d8"/>
+      <w:rFonts w:eastAsiaTheme="majorEastAsia" w:cstheme="majorBidi"/>
+      <w:color w:val="272727" w:themeColor="text1" w:themeTint="D8"/>
     </w:rPr>
   </w:style>
-  <w:style w:type="character" w:styleId="TitleChar" w:customStyle="1">
+  <w:style w:type="character" w:customStyle="1" w:styleId="TitleChar">
     <w:name w:val="Title Char"/>
     <w:basedOn w:val="DefaultParagraphFont"/>
     <w:link w:val="Title"/>
     <w:uiPriority w:val="10"/>
     <w:qFormat/>
-    <w:rsid w:val="00a37f02"/>
+    <w:rsid w:val="00A37F02"/>
     <w:rPr>
-      <w:rFonts w:ascii="Aptos Display" w:hAnsi="Aptos Display" w:eastAsia="" w:cs="" w:asciiTheme="majorHAnsi" w:cstheme="majorBidi" w:eastAsiaTheme="majorEastAsia" w:hAnsiTheme="majorHAnsi"/>
+      <w:rFonts w:asciiTheme="majorHAnsi" w:eastAsiaTheme="majorEastAsia" w:hAnsiTheme="majorHAnsi" w:cstheme="majorBidi"/>
       <w:spacing w:val="-10"/>
       <w:kern w:val="2"/>
       <w:sz w:val="56"/>
       <w:szCs w:val="56"/>
     </w:rPr>
   </w:style>
-  <w:style w:type="character" w:styleId="SubtitleChar" w:customStyle="1">
+  <w:style w:type="character" w:customStyle="1" w:styleId="SubtitleChar">
     <w:name w:val="Subtitle Char"/>
     <w:basedOn w:val="DefaultParagraphFont"/>
     <w:link w:val="Subtitle"/>
     <w:uiPriority w:val="11"/>
     <w:qFormat/>
-    <w:rsid w:val="00a37f02"/>
+    <w:rsid w:val="00A37F02"/>
     <w:rPr>
-      <w:rFonts w:eastAsia="" w:cs="" w:cstheme="majorBidi" w:eastAsiaTheme="majorEastAsia"/>
-      <w:color w:val="595959" w:themeColor="text1" w:themeTint="a6"/>
+      <w:rFonts w:eastAsiaTheme="majorEastAsia" w:cstheme="majorBidi"/>
+      <w:color w:val="595959" w:themeColor="text1" w:themeTint="A6"/>
       <w:spacing w:val="15"/>
       <w:sz w:val="28"/>
       <w:szCs w:val="28"/>
     </w:rPr>
   </w:style>
-  <w:style w:type="character" w:styleId="QuoteChar" w:customStyle="1">
+  <w:style w:type="character" w:customStyle="1" w:styleId="QuoteChar">
     <w:name w:val="Quote Char"/>
     <w:basedOn w:val="DefaultParagraphFont"/>
     <w:link w:val="Quote"/>
     <w:uiPriority w:val="29"/>
     <w:qFormat/>
-    <w:rsid w:val="00a37f02"/>
+    <w:rsid w:val="00A37F02"/>
     <w:rPr>
       <w:i/>
       <w:iCs/>
-      <w:color w:val="404040" w:themeColor="text1" w:themeTint="bf"/>
+      <w:color w:val="404040" w:themeColor="text1" w:themeTint="BF"/>
     </w:rPr>
   </w:style>
   <w:style w:type="character" w:styleId="IntenseEmphasis">
@@ -3040,24 +3613,24 @@
     <w:basedOn w:val="DefaultParagraphFont"/>
     <w:uiPriority w:val="21"/>
     <w:qFormat/>
-    <w:rsid w:val="00a37f02"/>
+    <w:rsid w:val="00A37F02"/>
     <w:rPr>
       <w:i/>
       <w:iCs/>
-      <w:color w:val="0F4761" w:themeColor="accent1" w:themeShade="bf"/>
+      <w:color w:val="0F4761" w:themeColor="accent1" w:themeShade="BF"/>
     </w:rPr>
   </w:style>
-  <w:style w:type="character" w:styleId="IntenseQuoteChar" w:customStyle="1">
+  <w:style w:type="character" w:customStyle="1" w:styleId="IntenseQuoteChar">
     <w:name w:val="Intense Quote Char"/>
     <w:basedOn w:val="DefaultParagraphFont"/>
     <w:link w:val="IntenseQuote"/>
     <w:uiPriority w:val="30"/>
     <w:qFormat/>
-    <w:rsid w:val="00a37f02"/>
+    <w:rsid w:val="00A37F02"/>
     <w:rPr>
       <w:i/>
       <w:iCs/>
-      <w:color w:val="0F4761" w:themeColor="accent1" w:themeShade="bf"/>
+      <w:color w:val="0F4761" w:themeColor="accent1" w:themeShade="BF"/>
     </w:rPr>
   </w:style>
   <w:style w:type="character" w:styleId="IntenseReference">
@@ -3065,12 +3638,12 @@
     <w:basedOn w:val="DefaultParagraphFont"/>
     <w:uiPriority w:val="32"/>
     <w:qFormat/>
-    <w:rsid w:val="00a37f02"/>
+    <w:rsid w:val="00A37F02"/>
     <w:rPr>
       <w:b/>
       <w:bCs/>
       <w:smallCaps/>
-      <w:color w:val="0F4761" w:themeColor="accent1" w:themeShade="bf"/>
+      <w:color w:val="0F4761" w:themeColor="accent1" w:themeShade="BF"/>
       <w:spacing w:val="5"/>
     </w:rPr>
   </w:style>
@@ -3079,71 +3652,42 @@
     <w:basedOn w:val="DefaultParagraphFont"/>
     <w:uiPriority w:val="22"/>
     <w:qFormat/>
-    <w:rsid w:val="004411ee"/>
+    <w:rsid w:val="004411EE"/>
     <w:rPr>
       <w:b/>
       <w:bCs/>
     </w:rPr>
   </w:style>
-  <w:style w:type="paragraph" w:styleId="Heading" w:customStyle="1">
+  <w:style w:type="paragraph" w:customStyle="1" w:styleId="Heading">
     <w:name w:val="Heading"/>
     <w:basedOn w:val="Normal"/>
-    <w:next w:val="TextBody"/>
+    <w:next w:val="BodyText"/>
     <w:qFormat/>
     <w:pPr>
-      <w:keepNext w:val="true"/>
+      <w:keepNext/>
       <w:spacing w:before="240" w:after="120"/>
     </w:pPr>
     <w:rPr>
-      <w:rFonts w:ascii="Liberation Sans" w:hAnsi="Liberation Sans" w:eastAsia="Noto Sans CJK SC" w:cs="Lohit Devanagari"/>
+      <w:rFonts w:ascii="Liberation Sans" w:eastAsia="Noto Sans CJK SC" w:hAnsi="Liberation Sans" w:cs="Lohit Devanagari"/>
       <w:sz w:val="28"/>
       <w:szCs w:val="28"/>
     </w:rPr>
   </w:style>
-  <w:style w:type="paragraph" w:styleId="TextBody">
+  <w:style w:type="paragraph" w:styleId="BodyText">
     <w:name w:val="Body Text"/>
     <w:basedOn w:val="Normal"/>
     <w:pPr>
-      <w:spacing w:before="0" w:after="140"/>
+      <w:spacing w:after="140"/>
     </w:pPr>
-    <w:rPr/>
   </w:style>
   <w:style w:type="paragraph" w:styleId="List">
     <w:name w:val="List"/>
-    <w:basedOn w:val="TextBody"/>
-    <w:pPr/>
+    <w:basedOn w:val="BodyText"/>
     <w:rPr>
       <w:rFonts w:cs="Lohit Devanagari"/>
     </w:rPr>
   </w:style>
   <w:style w:type="paragraph" w:styleId="Caption">
-    <w:name w:val="Caption"/>
-    <w:basedOn w:val="Normal"/>
-    <w:qFormat/>
-    <w:pPr>
-      <w:suppressLineNumbers/>
-      <w:spacing w:before="120" w:after="120"/>
-    </w:pPr>
-    <w:rPr>
-      <w:rFonts w:cs="Lohit Devanagari"/>
-      <w:i/>
-      <w:iCs/>
-      <w:sz w:val="24"/>
-      <w:szCs w:val="24"/>
-    </w:rPr>
-  </w:style>
-  <w:style w:type="paragraph" w:styleId="Index" w:customStyle="1">
-    <w:name w:val="Index"/>
-    <w:basedOn w:val="Normal"/>
-    <w:qFormat/>
-    <w:pPr>
-      <w:suppressLineNumbers/>
-    </w:pPr>
-    <w:rPr>
-      <w:rFonts w:cs="Lohit Devanagari"/>
-    </w:rPr>
-  </w:style>
-  <w:style w:type="paragraph" w:styleId="Caption1">
     <w:name w:val="caption"/>
     <w:basedOn w:val="Normal"/>
     <w:qFormat/>
@@ -3157,6 +3701,17 @@
       <w:iCs/>
     </w:rPr>
   </w:style>
+  <w:style w:type="paragraph" w:customStyle="1" w:styleId="Index">
+    <w:name w:val="Index"/>
+    <w:basedOn w:val="Normal"/>
+    <w:qFormat/>
+    <w:pPr>
+      <w:suppressLineNumbers/>
+    </w:pPr>
+    <w:rPr>
+      <w:rFonts w:cs="Lohit Devanagari"/>
+    </w:rPr>
+  </w:style>
   <w:style w:type="paragraph" w:styleId="Title">
     <w:name w:val="Title"/>
     <w:basedOn w:val="Normal"/>
@@ -3164,13 +3719,13 @@
     <w:link w:val="TitleChar"/>
     <w:uiPriority w:val="10"/>
     <w:qFormat/>
-    <w:rsid w:val="00a37f02"/>
+    <w:rsid w:val="00A37F02"/>
     <w:pPr>
-      <w:spacing w:lineRule="auto" w:line="240" w:before="0" w:after="80"/>
+      <w:spacing w:after="80" w:line="240" w:lineRule="auto"/>
       <w:contextualSpacing/>
     </w:pPr>
     <w:rPr>
-      <w:rFonts w:ascii="Aptos Display" w:hAnsi="Aptos Display" w:eastAsia="" w:cs="" w:asciiTheme="majorHAnsi" w:cstheme="majorBidi" w:eastAsiaTheme="majorEastAsia" w:hAnsiTheme="majorHAnsi"/>
+      <w:rFonts w:asciiTheme="majorHAnsi" w:eastAsiaTheme="majorEastAsia" w:hAnsiTheme="majorHAnsi" w:cstheme="majorBidi"/>
       <w:spacing w:val="-10"/>
       <w:sz w:val="56"/>
       <w:szCs w:val="56"/>
@@ -3183,11 +3738,10 @@
     <w:link w:val="SubtitleChar"/>
     <w:uiPriority w:val="11"/>
     <w:qFormat/>
-    <w:rsid w:val="00a37f02"/>
-    <w:pPr/>
+    <w:rsid w:val="00A37F02"/>
     <w:rPr>
-      <w:rFonts w:eastAsia="" w:cs="" w:cstheme="majorBidi" w:eastAsiaTheme="majorEastAsia"/>
-      <w:color w:val="595959" w:themeColor="text1" w:themeTint="a6"/>
+      <w:rFonts w:eastAsiaTheme="majorEastAsia" w:cstheme="majorBidi"/>
+      <w:color w:val="595959" w:themeColor="text1" w:themeTint="A6"/>
       <w:spacing w:val="15"/>
       <w:sz w:val="28"/>
       <w:szCs w:val="28"/>
@@ -3200,15 +3754,15 @@
     <w:link w:val="QuoteChar"/>
     <w:uiPriority w:val="29"/>
     <w:qFormat/>
-    <w:rsid w:val="00a37f02"/>
+    <w:rsid w:val="00A37F02"/>
     <w:pPr>
-      <w:spacing w:before="160" w:after="160"/>
+      <w:spacing w:before="160"/>
       <w:jc w:val="center"/>
     </w:pPr>
     <w:rPr>
       <w:i/>
       <w:iCs/>
-      <w:color w:val="404040" w:themeColor="text1" w:themeTint="bf"/>
+      <w:color w:val="404040" w:themeColor="text1" w:themeTint="BF"/>
     </w:rPr>
   </w:style>
   <w:style w:type="paragraph" w:styleId="ListParagraph">
@@ -3216,13 +3770,11 @@
     <w:basedOn w:val="Normal"/>
     <w:uiPriority w:val="34"/>
     <w:qFormat/>
-    <w:rsid w:val="00a37f02"/>
+    <w:rsid w:val="00A37F02"/>
     <w:pPr>
-      <w:spacing w:before="0" w:after="160"/>
-      <w:ind w:left="720" w:hanging="0"/>
+      <w:ind w:left="720"/>
       <w:contextualSpacing/>
     </w:pPr>
-    <w:rPr/>
   </w:style>
   <w:style w:type="paragraph" w:styleId="IntenseQuote">
     <w:name w:val="Intense Quote"/>
@@ -3231,20 +3783,20 @@
     <w:link w:val="IntenseQuoteChar"/>
     <w:uiPriority w:val="30"/>
     <w:qFormat/>
-    <w:rsid w:val="00a37f02"/>
+    <w:rsid w:val="00A37F02"/>
     <w:pPr>
       <w:pBdr>
         <w:top w:val="single" w:sz="4" w:space="10" w:color="0F4761"/>
         <w:bottom w:val="single" w:sz="4" w:space="10" w:color="0F4761"/>
       </w:pBdr>
       <w:spacing w:before="360" w:after="360"/>
-      <w:ind w:left="864" w:right="864" w:hanging="0"/>
+      <w:ind w:left="864" w:right="864"/>
       <w:jc w:val="center"/>
     </w:pPr>
     <w:rPr>
       <w:i/>
       <w:iCs/>
-      <w:color w:val="0F4761" w:themeColor="accent1" w:themeShade="bf"/>
+      <w:color w:val="0F4761" w:themeColor="accent1" w:themeShade="BF"/>
     </w:rPr>
   </w:style>
   <w:style w:type="paragraph" w:styleId="NormalWeb">
@@ -3254,36 +3806,15 @@
     <w:semiHidden/>
     <w:unhideWhenUsed/>
     <w:qFormat/>
-    <w:rsid w:val="004411ee"/>
+    <w:rsid w:val="004411EE"/>
     <w:pPr>
-      <w:spacing w:lineRule="auto" w:line="240" w:beforeAutospacing="1" w:afterAutospacing="1"/>
+      <w:spacing w:beforeAutospacing="1" w:afterAutospacing="1" w:line="240" w:lineRule="auto"/>
     </w:pPr>
     <w:rPr>
-      <w:rFonts w:ascii="Times New Roman" w:hAnsi="Times New Roman" w:eastAsia="Times New Roman" w:cs="Times New Roman"/>
+      <w:rFonts w:ascii="Times New Roman" w:eastAsia="Times New Roman" w:hAnsi="Times New Roman" w:cs="Times New Roman"/>
       <w:kern w:val="0"/>
       <w14:ligatures w14:val="none"/>
     </w:rPr>
-  </w:style>
-  <w:style w:type="numbering" w:styleId="NoList" w:default="1">
-    <w:name w:val="No List"/>
-    <w:uiPriority w:val="99"/>
-    <w:semiHidden/>
-    <w:unhideWhenUsed/>
-    <w:qFormat/>
-  </w:style>
-  <w:style w:type="table" w:default="1" w:styleId="TableNormal">
-    <w:name w:val="Normal Table"/>
-    <w:uiPriority w:val="99"/>
-    <w:semiHidden/>
-    <w:unhideWhenUsed/>
-    <w:tblPr>
-      <w:tblCellMar>
-        <w:top w:w="0" w:type="dxa"/>
-        <w:left w:w="108" w:type="dxa"/>
-        <w:bottom w:w="0" w:type="dxa"/>
-        <w:right w:w="108" w:type="dxa"/>
-      </w:tblCellMar>
-    </w:tblPr>
   </w:style>
 </w:styles>
 </file>

</xml_diff>

<commit_message>
Day 21 Complete Project Planning and File Structure Update
</commit_message>
<xml_diff>
--- a/Project_Management/Project_Planning.docx
+++ b/Project_Management/Project_Planning.docx
@@ -1,13 +1,11 @@
 
 <file path=word/document.xml><?xml version="1.0" encoding="utf-8"?>
-<w:document xmlns:o="urn:schemas-microsoft-com:office:office" xmlns:r="http://schemas.openxmlformats.org/officeDocument/2006/relationships" xmlns:v="urn:schemas-microsoft-com:vml" xmlns:w="http://schemas.openxmlformats.org/wordprocessingml/2006/main" xmlns:w10="urn:schemas-microsoft-com:office:word" xmlns:wp="http://schemas.openxmlformats.org/drawingml/2006/wordprocessingDrawing" xmlns:wps="http://schemas.microsoft.com/office/word/2010/wordprocessingShape" xmlns:wpg="http://schemas.microsoft.com/office/word/2010/wordprocessingGroup" xmlns:mc="http://schemas.openxmlformats.org/markup-compatibility/2006" xmlns:wp14="http://schemas.microsoft.com/office/word/2010/wordprocessingDrawing" xmlns:w14="http://schemas.microsoft.com/office/word/2010/wordml" xmlns:w15="http://schemas.microsoft.com/office/word/2012/wordml" mc:Ignorable="w14 wp14 w15">
+<w:document xmlns:wpc="http://schemas.microsoft.com/office/word/2010/wordprocessingCanvas" xmlns:cx="http://schemas.microsoft.com/office/drawing/2014/chartex" xmlns:cx1="http://schemas.microsoft.com/office/drawing/2015/9/8/chartex" xmlns:cx2="http://schemas.microsoft.com/office/drawing/2015/10/21/chartex" xmlns:cx3="http://schemas.microsoft.com/office/drawing/2016/5/9/chartex" xmlns:cx4="http://schemas.microsoft.com/office/drawing/2016/5/10/chartex" xmlns:cx5="http://schemas.microsoft.com/office/drawing/2016/5/11/chartex" xmlns:cx6="http://schemas.microsoft.com/office/drawing/2016/5/12/chartex" xmlns:cx7="http://schemas.microsoft.com/office/drawing/2016/5/13/chartex" xmlns:cx8="http://schemas.microsoft.com/office/drawing/2016/5/14/chartex" xmlns:mc="http://schemas.openxmlformats.org/markup-compatibility/2006" xmlns:aink="http://schemas.microsoft.com/office/drawing/2016/ink" xmlns:am3d="http://schemas.microsoft.com/office/drawing/2017/model3d" xmlns:o="urn:schemas-microsoft-com:office:office" xmlns:oel="http://schemas.microsoft.com/office/2019/extlst" xmlns:r="http://schemas.openxmlformats.org/officeDocument/2006/relationships" xmlns:m="http://schemas.openxmlformats.org/officeDocument/2006/math" xmlns:v="urn:schemas-microsoft-com:vml" xmlns:wp14="http://schemas.microsoft.com/office/word/2010/wordprocessingDrawing" xmlns:wp="http://schemas.openxmlformats.org/drawingml/2006/wordprocessingDrawing" xmlns:w10="urn:schemas-microsoft-com:office:word" xmlns:w="http://schemas.openxmlformats.org/wordprocessingml/2006/main" xmlns:w14="http://schemas.microsoft.com/office/word/2010/wordml" xmlns:w15="http://schemas.microsoft.com/office/word/2012/wordml" xmlns:w16cex="http://schemas.microsoft.com/office/word/2018/wordml/cex" xmlns:w16cid="http://schemas.microsoft.com/office/word/2016/wordml/cid" xmlns:w16="http://schemas.microsoft.com/office/word/2018/wordml" xmlns:w16du="http://schemas.microsoft.com/office/word/2023/wordml/word16du" xmlns:w16sdtdh="http://schemas.microsoft.com/office/word/2020/wordml/sdtdatahash" xmlns:w16se="http://schemas.microsoft.com/office/word/2015/wordml/symex" xmlns:wpg="http://schemas.microsoft.com/office/word/2010/wordprocessingGroup" xmlns:wpi="http://schemas.microsoft.com/office/word/2010/wordprocessingInk" xmlns:wne="http://schemas.microsoft.com/office/word/2006/wordml" xmlns:wps="http://schemas.microsoft.com/office/word/2010/wordprocessingShape" mc:Ignorable="w14 w15 w16se w16cid w16 w16cex w16sdtdh w16du wp14">
   <w:body>
     <w:p>
       <w:pPr>
-        <w:pStyle w:val="Normal"/>
         <w:jc w:val="center"/>
         <w:rPr>
-          <w:b/>
           <w:b/>
           <w:bCs/>
           <w:sz w:val="52"/>
@@ -26,10 +24,8 @@
     </w:p>
     <w:p>
       <w:pPr>
-        <w:pStyle w:val="Normal"/>
         <w:jc w:val="center"/>
         <w:rPr>
-          <w:i/>
           <w:i/>
           <w:iCs/>
           <w:strike/>
@@ -50,10 +46,8 @@
     </w:p>
     <w:p>
       <w:pPr>
-        <w:pStyle w:val="Normal"/>
         <w:jc w:val="center"/>
         <w:rPr>
-          <w:i/>
           <w:i/>
           <w:iCs/>
           <w:strike/>
@@ -74,10 +68,30 @@
     </w:p>
     <w:p>
       <w:pPr>
-        <w:pStyle w:val="Normal"/>
         <w:jc w:val="center"/>
         <w:rPr>
-          <w:b/>
+          <w:i/>
+          <w:iCs/>
+          <w:strike/>
+          <w:sz w:val="12"/>
+          <w:szCs w:val="12"/>
+        </w:rPr>
+      </w:pPr>
+      <w:r>
+        <w:rPr>
+          <w:i/>
+          <w:iCs/>
+          <w:strike/>
+          <w:sz w:val="12"/>
+          <w:szCs w:val="12"/>
+        </w:rPr>
+        <w:t>Rev. 2 – 11/08/2024 – Future Path Drafted</w:t>
+      </w:r>
+    </w:p>
+    <w:p>
+      <w:pPr>
+        <w:jc w:val="center"/>
+        <w:rPr>
           <w:b/>
           <w:bCs/>
           <w:sz w:val="16"/>
@@ -91,21 +105,17 @@
           <w:sz w:val="16"/>
           <w:szCs w:val="16"/>
         </w:rPr>
-        <w:t>Rev. 2 – 11/08/2024 – Future Path Drafted</w:t>
-      </w:r>
-    </w:p>
-    <w:p>
-      <w:pPr>
-        <w:pStyle w:val="Normal"/>
-        <w:jc w:val="center"/>
-        <w:rPr>
-          <w:b/>
+        <w:t>Rev. 2 – 11/0</w:t>
+      </w:r>
+      <w:r>
+        <w:rPr>
           <w:b/>
           <w:bCs/>
           <w:sz w:val="16"/>
           <w:szCs w:val="16"/>
         </w:rPr>
-      </w:pPr>
+        <w:t>9</w:t>
+      </w:r>
       <w:r>
         <w:rPr>
           <w:b/>
@@ -113,35 +123,55 @@
           <w:sz w:val="16"/>
           <w:szCs w:val="16"/>
         </w:rPr>
-      </w:r>
-    </w:p>
-    <w:p>
-      <w:pPr>
-        <w:pStyle w:val="Normal"/>
-        <w:jc w:val="center"/>
-        <w:rPr>
-          <w:b/>
+        <w:t xml:space="preserve">/2024 – </w:t>
+      </w:r>
+      <w:r>
+        <w:rPr>
           <w:b/>
           <w:bCs/>
           <w:sz w:val="16"/>
           <w:szCs w:val="16"/>
         </w:rPr>
-      </w:pPr>
-      <w:r>
+        <w:t>Renamed Project Planning</w:t>
+      </w:r>
+    </w:p>
+    <w:p>
+      <w:pPr>
+        <w:jc w:val="center"/>
         <w:rPr>
           <w:b/>
           <w:bCs/>
           <w:sz w:val="16"/>
           <w:szCs w:val="16"/>
         </w:rPr>
-      </w:r>
-    </w:p>
-    <w:p>
-      <w:pPr>
-        <w:pStyle w:val="Normal"/>
+      </w:pPr>
+    </w:p>
+    <w:p>
+      <w:pPr>
         <w:jc w:val="center"/>
         <w:rPr>
           <w:b/>
+          <w:bCs/>
+          <w:sz w:val="16"/>
+          <w:szCs w:val="16"/>
+        </w:rPr>
+      </w:pPr>
+    </w:p>
+    <w:p>
+      <w:pPr>
+        <w:jc w:val="center"/>
+        <w:rPr>
+          <w:b/>
+          <w:bCs/>
+          <w:sz w:val="16"/>
+          <w:szCs w:val="16"/>
+        </w:rPr>
+      </w:pPr>
+    </w:p>
+    <w:p>
+      <w:pPr>
+        <w:jc w:val="center"/>
+        <w:rPr>
           <w:b/>
           <w:bCs/>
           <w:sz w:val="40"/>
@@ -158,20 +188,10 @@
         <w:t xml:space="preserve">Draft Plan:  </w:t>
       </w:r>
     </w:p>
-    <w:p>
-      <w:pPr>
-        <w:pStyle w:val="Normal"/>
-        <w:rPr/>
-      </w:pPr>
-      <w:r>
-        <w:rPr/>
-      </w:r>
-    </w:p>
-    <w:p>
-      <w:pPr>
-        <w:pStyle w:val="Normal"/>
-        <w:rPr>
-          <w:b/>
+    <w:p/>
+    <w:p>
+      <w:pPr>
+        <w:rPr>
           <w:b/>
           <w:bCs/>
           <w:sz w:val="32"/>
@@ -199,17 +219,16 @@
         </w:numPr>
         <w:rPr>
           <w:b/>
+          <w:bCs/>
+          <w:highlight w:val="yellow"/>
+        </w:rPr>
+      </w:pPr>
+      <w:r>
+        <w:rPr>
           <w:b/>
           <w:bCs/>
           <w:highlight w:val="yellow"/>
         </w:rPr>
-      </w:pPr>
-      <w:r>
-        <w:rPr>
-          <w:b/>
-          <w:bCs/>
-          <w:highlight w:val="yellow"/>
-        </w:rPr>
         <w:t>Adventure Kit: 30 Day Lost in Space Reload – In Process</w:t>
       </w:r>
     </w:p>
@@ -220,10 +239,8 @@
           <w:ilvl w:val="0"/>
           <w:numId w:val="7"/>
         </w:numPr>
-        <w:rPr/>
-      </w:pPr>
-      <w:r>
-        <w:rPr/>
+      </w:pPr>
+      <w:r>
         <w:t>Adventure Kit: Cogsworth City</w:t>
       </w:r>
     </w:p>
@@ -234,10 +251,8 @@
           <w:ilvl w:val="0"/>
           <w:numId w:val="7"/>
         </w:numPr>
-        <w:rPr/>
-      </w:pPr>
-      <w:r>
-        <w:rPr/>
+      </w:pPr>
+      <w:r>
         <w:t>Shields Kit Training</w:t>
       </w:r>
     </w:p>
@@ -248,10 +263,8 @@
           <w:ilvl w:val="0"/>
           <w:numId w:val="7"/>
         </w:numPr>
-        <w:rPr/>
-      </w:pPr>
-      <w:r>
-        <w:rPr/>
+      </w:pPr>
+      <w:r>
         <w:t>Pandoras Box: AI Apocalypse</w:t>
       </w:r>
     </w:p>
@@ -264,7 +277,6 @@
         </w:numPr>
         <w:rPr>
           <w:i/>
-          <w:i/>
           <w:iCs/>
           <w:strike/>
         </w:rPr>
@@ -287,7 +299,6 @@
         </w:numPr>
         <w:rPr>
           <w:i/>
-          <w:i/>
           <w:iCs/>
           <w:strike/>
         </w:rPr>
@@ -301,29 +312,11 @@
         <w:t>Pandoras Box: Spy vs Spy (Probably Skip -- Beginner-Level Alternative to AI-Apocalypse!)</w:t>
       </w:r>
     </w:p>
-    <w:p>
-      <w:pPr>
-        <w:pStyle w:val="Normal"/>
-        <w:rPr/>
-      </w:pPr>
-      <w:r>
-        <w:rPr/>
-      </w:r>
-    </w:p>
-    <w:p>
-      <w:pPr>
-        <w:pStyle w:val="Normal"/>
-        <w:rPr/>
-      </w:pPr>
-      <w:r>
-        <w:rPr/>
-      </w:r>
-    </w:p>
-    <w:p>
-      <w:pPr>
-        <w:pStyle w:val="Normal"/>
-        <w:rPr>
-          <w:b/>
+    <w:p/>
+    <w:p/>
+    <w:p>
+      <w:pPr>
+        <w:rPr>
           <w:b/>
           <w:bCs/>
           <w:sz w:val="32"/>
@@ -351,7 +344,6 @@
         </w:numPr>
         <w:rPr>
           <w:i/>
-          <w:i/>
           <w:iCs/>
           <w:strike/>
           <w:color w:val="00B050"/>
@@ -375,7 +367,6 @@
           <w:numId w:val="6"/>
         </w:numPr>
         <w:rPr>
-          <w:b/>
           <w:b/>
           <w:bCs/>
           <w:highlight w:val="yellow"/>
@@ -397,10 +388,8 @@
           <w:ilvl w:val="0"/>
           <w:numId w:val="6"/>
         </w:numPr>
-        <w:rPr/>
-      </w:pPr>
-      <w:r>
-        <w:rPr/>
+      </w:pPr>
+      <w:r>
         <w:t>Neon Rhelm:  Beginner Micro Python</w:t>
       </w:r>
     </w:p>
@@ -411,37 +400,17 @@
           <w:ilvl w:val="0"/>
           <w:numId w:val="6"/>
         </w:numPr>
-        <w:rPr/>
-      </w:pPr>
-      <w:r>
-        <w:rPr/>
+      </w:pPr>
+      <w:r>
         <w:t>Nebula Raiders: Advanced Micro Python</w:t>
       </w:r>
     </w:p>
-    <w:p>
-      <w:pPr>
-        <w:pStyle w:val="Normal"/>
-        <w:rPr/>
-      </w:pPr>
-      <w:r>
-        <w:rPr/>
-      </w:r>
-    </w:p>
-    <w:p>
-      <w:pPr>
-        <w:pStyle w:val="Normal"/>
-        <w:rPr/>
-      </w:pPr>
-      <w:r>
-        <w:rPr/>
-      </w:r>
-    </w:p>
-    <w:p>
-      <w:pPr>
-        <w:pStyle w:val="Normal"/>
-        <w:spacing w:lineRule="auto" w:line="240" w:before="0" w:after="0"/>
-        <w:rPr>
-          <w:b/>
+    <w:p/>
+    <w:p/>
+    <w:p>
+      <w:pPr>
+        <w:spacing w:after="0" w:line="240" w:lineRule="auto"/>
+        <w:rPr>
           <w:b/>
           <w:bCs/>
           <w:sz w:val="40"/>
@@ -449,65 +418,117 @@
         </w:rPr>
       </w:pPr>
       <w:r>
+        <w:br w:type="page"/>
+      </w:r>
+    </w:p>
+    <w:p>
+      <w:pPr>
+        <w:jc w:val="center"/>
         <w:rPr>
           <w:b/>
           <w:bCs/>
           <w:sz w:val="40"/>
           <w:szCs w:val="40"/>
         </w:rPr>
-      </w:r>
-      <w:r>
-        <w:br w:type="page"/>
-      </w:r>
-    </w:p>
-    <w:p>
-      <w:pPr>
-        <w:pStyle w:val="Normal"/>
-        <w:jc w:val="center"/>
-        <w:rPr>
-          <w:b/>
+      </w:pPr>
+      <w:r>
+        <w:rPr>
           <w:b/>
           <w:bCs/>
           <w:sz w:val="40"/>
           <w:szCs w:val="40"/>
         </w:rPr>
-      </w:pPr>
-      <w:r>
+        <w:lastRenderedPageBreak/>
+        <w:t>Course:  30 Day Lost in Space Reload</w:t>
+      </w:r>
+    </w:p>
+    <w:p>
+      <w:r>
+        <w:t> </w:t>
+      </w:r>
+    </w:p>
+    <w:p>
+      <w:pPr>
         <w:rPr>
           <w:b/>
           <w:bCs/>
-          <w:sz w:val="40"/>
-          <w:szCs w:val="40"/>
-        </w:rPr>
-        <w:t>Course:  30 Day Lost in Space Reload</w:t>
-      </w:r>
-    </w:p>
-    <w:p>
-      <w:pPr>
-        <w:pStyle w:val="Normal"/>
-        <w:rPr/>
-      </w:pPr>
-      <w:r>
-        <w:rPr/>
-        <w:t> </w:t>
-      </w:r>
-    </w:p>
-    <w:p>
-      <w:pPr>
-        <w:pStyle w:val="Normal"/>
-        <w:rPr>
-          <w:b/>
+          <w:i/>
+          <w:iCs/>
+          <w:strike/>
+          <w:color w:val="00B050"/>
+          <w:u w:val="single"/>
+        </w:rPr>
+      </w:pPr>
+      <w:r>
+        <w:rPr>
           <w:b/>
           <w:bCs/>
           <w:i/>
-          <w:i/>
           <w:iCs/>
           <w:strike/>
           <w:color w:val="00B050"/>
           <w:u w:val="single"/>
         </w:rPr>
-      </w:pPr>
-      <w:r>
+        <w:t xml:space="preserve">Start Here! </w:t>
+      </w:r>
+    </w:p>
+    <w:p>
+      <w:pPr>
+        <w:pStyle w:val="ListParagraph"/>
+        <w:numPr>
+          <w:ilvl w:val="0"/>
+          <w:numId w:val="1"/>
+        </w:numPr>
+        <w:rPr>
+          <w:i/>
+          <w:iCs/>
+          <w:strike/>
+          <w:color w:val="00B050"/>
+        </w:rPr>
+      </w:pPr>
+      <w:r>
+        <w:rPr>
+          <w:i/>
+          <w:iCs/>
+          <w:strike/>
+          <w:color w:val="00B050"/>
+        </w:rPr>
+        <w:t xml:space="preserve">Ignore only if you hate learning </w:t>
+      </w:r>
+    </w:p>
+    <w:p>
+      <w:pPr>
+        <w:pStyle w:val="ListParagraph"/>
+        <w:numPr>
+          <w:ilvl w:val="0"/>
+          <w:numId w:val="1"/>
+        </w:numPr>
+        <w:rPr>
+          <w:i/>
+          <w:iCs/>
+          <w:strike/>
+          <w:color w:val="00B050"/>
+        </w:rPr>
+      </w:pPr>
+      <w:r>
+        <w:rPr>
+          <w:i/>
+          <w:iCs/>
+          <w:strike/>
+          <w:color w:val="00B050"/>
+        </w:rPr>
+        <w:t xml:space="preserve">Optional: How to make your own personal "Astrid" Al Assistant for the Course </w:t>
+      </w:r>
+    </w:p>
+    <w:p>
+      <w:pPr>
+        <w:rPr>
+          <w:color w:val="00B050"/>
+        </w:rPr>
+      </w:pPr>
+    </w:p>
+    <w:p>
+      <w:pPr>
         <w:rPr>
           <w:b/>
           <w:bCs/>
@@ -517,97 +538,17 @@
           <w:color w:val="00B050"/>
           <w:u w:val="single"/>
         </w:rPr>
-        <w:t xml:space="preserve">Start Here! </w:t>
-      </w:r>
-    </w:p>
-    <w:p>
-      <w:pPr>
-        <w:pStyle w:val="ListParagraph"/>
-        <w:numPr>
-          <w:ilvl w:val="0"/>
-          <w:numId w:val="1"/>
-        </w:numPr>
-        <w:rPr>
-          <w:i/>
-          <w:i/>
-          <w:iCs/>
-          <w:strike/>
-          <w:color w:val="00B050"/>
-        </w:rPr>
-      </w:pPr>
-      <w:r>
-        <w:rPr>
-          <w:i/>
-          <w:iCs/>
-          <w:strike/>
-          <w:color w:val="00B050"/>
-        </w:rPr>
-        <w:t xml:space="preserve">Ignore only if you hate learning </w:t>
-      </w:r>
-    </w:p>
-    <w:p>
-      <w:pPr>
-        <w:pStyle w:val="ListParagraph"/>
-        <w:numPr>
-          <w:ilvl w:val="0"/>
-          <w:numId w:val="1"/>
-        </w:numPr>
-        <w:rPr>
-          <w:i/>
-          <w:i/>
-          <w:iCs/>
-          <w:strike/>
-          <w:color w:val="00B050"/>
-        </w:rPr>
-      </w:pPr>
-      <w:r>
-        <w:rPr>
-          <w:i/>
-          <w:iCs/>
-          <w:strike/>
-          <w:color w:val="00B050"/>
-        </w:rPr>
-        <w:t xml:space="preserve">Optional: How to make your own personal "Astrid" Al Assistant for the Course </w:t>
-      </w:r>
-    </w:p>
-    <w:p>
-      <w:pPr>
-        <w:pStyle w:val="Normal"/>
-        <w:rPr>
-          <w:color w:val="00B050"/>
-        </w:rPr>
-      </w:pPr>
-      <w:r>
-        <w:rPr>
-          <w:color w:val="00B050"/>
-        </w:rPr>
-      </w:r>
-    </w:p>
-    <w:p>
-      <w:pPr>
-        <w:pStyle w:val="Normal"/>
-        <w:rPr>
-          <w:b/>
+      </w:pPr>
+      <w:r>
+        <w:rPr>
           <w:b/>
           <w:bCs/>
           <w:i/>
-          <w:i/>
           <w:iCs/>
           <w:strike/>
           <w:color w:val="00B050"/>
           <w:u w:val="single"/>
         </w:rPr>
-      </w:pPr>
-      <w:r>
-        <w:rPr>
-          <w:b/>
-          <w:bCs/>
-          <w:i/>
-          <w:iCs/>
-          <w:strike/>
-          <w:color w:val="00B050"/>
-          <w:u w:val="single"/>
-        </w:rPr>
         <w:t xml:space="preserve">Bonus Training </w:t>
       </w:r>
     </w:p>
@@ -620,7 +561,6 @@
         </w:numPr>
         <w:rPr>
           <w:i/>
-          <w:i/>
           <w:iCs/>
           <w:strike/>
           <w:color w:val="00B050"/>
@@ -645,7 +585,6 @@
         </w:numPr>
         <w:rPr>
           <w:i/>
-          <w:i/>
           <w:iCs/>
           <w:strike/>
           <w:color w:val="00B050"/>
@@ -670,7 +609,6 @@
         </w:numPr>
         <w:rPr>
           <w:i/>
-          <w:i/>
           <w:iCs/>
           <w:strike/>
           <w:color w:val="00B050"/>
@@ -695,7 +633,6 @@
         </w:numPr>
         <w:rPr>
           <w:i/>
-          <w:i/>
           <w:iCs/>
           <w:strike/>
           <w:color w:val="00B050"/>
@@ -720,7 +657,6 @@
         </w:numPr>
         <w:rPr>
           <w:i/>
-          <w:i/>
           <w:iCs/>
           <w:strike/>
           <w:color w:val="00B050"/>
@@ -737,48 +673,28 @@
       </w:r>
     </w:p>
     <w:p>
-      <w:pPr>
-        <w:pStyle w:val="Normal"/>
-        <w:rPr/>
-      </w:pPr>
-      <w:r>
-        <w:rPr/>
+      <w:r>
         <w:t> </w:t>
       </w:r>
     </w:p>
     <w:p>
-      <w:pPr>
-        <w:pStyle w:val="Normal"/>
-        <w:rPr/>
-      </w:pPr>
-      <w:r>
-        <w:rPr/>
+      <w:r>
         <w:t> </w:t>
       </w:r>
     </w:p>
     <w:p>
-      <w:pPr>
-        <w:pStyle w:val="Normal"/>
-        <w:rPr/>
-      </w:pPr>
-      <w:r>
-        <w:rPr/>
-      </w:r>
       <w:r>
         <w:br w:type="page"/>
       </w:r>
     </w:p>
     <w:p>
-      <w:pPr>
-        <w:pStyle w:val="Normal"/>
-        <w:rPr/>
-      </w:pPr>
       <w:r>
         <w:rPr>
           <w:b/>
           <w:bCs/>
           <w:u w:val="single"/>
         </w:rPr>
+        <w:lastRenderedPageBreak/>
         <w:t xml:space="preserve">Community Projects </w:t>
       </w:r>
     </w:p>
@@ -789,10 +705,8 @@
           <w:ilvl w:val="0"/>
           <w:numId w:val="3"/>
         </w:numPr>
-        <w:rPr/>
-      </w:pPr>
-      <w:r>
-        <w:rPr/>
+      </w:pPr>
+      <w:r>
         <w:t xml:space="preserve">What is this section? + how can I contribute? </w:t>
       </w:r>
     </w:p>
@@ -803,10 +717,8 @@
           <w:ilvl w:val="0"/>
           <w:numId w:val="3"/>
         </w:numPr>
-        <w:rPr/>
-      </w:pPr>
-      <w:r>
-        <w:rPr/>
+      </w:pPr>
+      <w:r>
         <w:t xml:space="preserve">3d printable control panel by Dltd </w:t>
       </w:r>
     </w:p>
@@ -817,10 +729,8 @@
           <w:ilvl w:val="0"/>
           <w:numId w:val="3"/>
         </w:numPr>
-        <w:rPr/>
-      </w:pPr>
-      <w:r>
-        <w:rPr/>
+      </w:pPr>
+      <w:r>
         <w:t xml:space="preserve">3d printable control panel by Catfishl </w:t>
       </w:r>
     </w:p>
@@ -831,10 +741,8 @@
           <w:ilvl w:val="0"/>
           <w:numId w:val="3"/>
         </w:numPr>
-        <w:rPr/>
-      </w:pPr>
-      <w:r>
-        <w:rPr/>
+      </w:pPr>
+      <w:r>
         <w:t xml:space="preserve">30 Days Lost in Space PDF Guide by Linda </w:t>
       </w:r>
     </w:p>
@@ -845,10 +753,8 @@
           <w:ilvl w:val="0"/>
           <w:numId w:val="3"/>
         </w:numPr>
-        <w:rPr/>
-      </w:pPr>
-      <w:r>
-        <w:rPr/>
+      </w:pPr>
+      <w:r>
         <w:t xml:space="preserve">Printable Quiz Questions by Alex </w:t>
       </w:r>
     </w:p>
@@ -859,10 +765,8 @@
           <w:ilvl w:val="0"/>
           <w:numId w:val="3"/>
         </w:numPr>
-        <w:rPr/>
-      </w:pPr>
-      <w:r>
-        <w:rPr/>
+      </w:pPr>
+      <w:r>
         <w:t xml:space="preserve">2 hour competition version of 30 days lost in space by Alex </w:t>
       </w:r>
     </w:p>
@@ -873,36 +777,16 @@
           <w:ilvl w:val="0"/>
           <w:numId w:val="3"/>
         </w:numPr>
-        <w:rPr/>
-      </w:pPr>
-      <w:r>
-        <w:rPr/>
+      </w:pPr>
+      <w:r>
         <w:t xml:space="preserve">3D Print Greg's Control Panel Yourself! </w:t>
       </w:r>
     </w:p>
-    <w:p>
-      <w:pPr>
-        <w:pStyle w:val="Normal"/>
-        <w:rPr/>
-      </w:pPr>
-      <w:r>
-        <w:rPr/>
-      </w:r>
-    </w:p>
-    <w:p>
-      <w:pPr>
-        <w:pStyle w:val="Normal"/>
-        <w:rPr/>
-      </w:pPr>
-      <w:r>
-        <w:rPr/>
-      </w:r>
-    </w:p>
-    <w:p>
-      <w:pPr>
-        <w:pStyle w:val="Normal"/>
-        <w:rPr>
-          <w:b/>
+    <w:p/>
+    <w:p/>
+    <w:p>
+      <w:pPr>
+        <w:rPr>
           <w:b/>
           <w:bCs/>
           <w:u w:val="single"/>
@@ -926,7 +810,6 @@
         </w:numPr>
         <w:rPr>
           <w:i/>
-          <w:i/>
           <w:iCs/>
           <w:strike/>
           <w:color w:val="00B050"/>
@@ -951,7 +834,6 @@
         </w:numPr>
         <w:rPr>
           <w:i/>
-          <w:i/>
           <w:iCs/>
           <w:strike/>
           <w:color w:val="00B050"/>
@@ -976,7 +858,6 @@
         </w:numPr>
         <w:rPr>
           <w:i/>
-          <w:i/>
           <w:iCs/>
           <w:strike/>
           <w:color w:val="00B050"/>
@@ -1001,7 +882,6 @@
         </w:numPr>
         <w:rPr>
           <w:i/>
-          <w:i/>
           <w:iCs/>
           <w:strike/>
           <w:color w:val="00B050"/>
@@ -1026,7 +906,6 @@
         </w:numPr>
         <w:rPr>
           <w:i/>
-          <w:i/>
           <w:iCs/>
           <w:strike/>
           <w:color w:val="00B050"/>
@@ -1051,7 +930,6 @@
         </w:numPr>
         <w:rPr>
           <w:i/>
-          <w:i/>
           <w:iCs/>
           <w:strike/>
           <w:color w:val="00B050"/>
@@ -1076,7 +954,6 @@
         </w:numPr>
         <w:rPr>
           <w:i/>
-          <w:i/>
           <w:iCs/>
           <w:strike/>
           <w:color w:val="00B050"/>
@@ -1101,7 +978,6 @@
         </w:numPr>
         <w:rPr>
           <w:i/>
-          <w:i/>
           <w:iCs/>
           <w:strike/>
           <w:color w:val="00B050"/>
@@ -1126,7 +1002,6 @@
         </w:numPr>
         <w:rPr>
           <w:i/>
-          <w:i/>
           <w:iCs/>
           <w:strike/>
           <w:color w:val="00B050"/>
@@ -1151,7 +1026,6 @@
         </w:numPr>
         <w:rPr>
           <w:i/>
-          <w:i/>
           <w:iCs/>
           <w:strike/>
           <w:color w:val="00B050"/>
@@ -1176,7 +1050,6 @@
         </w:numPr>
         <w:rPr>
           <w:i/>
-          <w:i/>
           <w:iCs/>
           <w:strike/>
           <w:color w:val="00B050"/>
@@ -1201,7 +1074,6 @@
         </w:numPr>
         <w:rPr>
           <w:i/>
-          <w:i/>
           <w:iCs/>
           <w:strike/>
           <w:color w:val="00B050"/>
@@ -1226,7 +1098,6 @@
         </w:numPr>
         <w:rPr>
           <w:i/>
-          <w:i/>
           <w:iCs/>
           <w:strike/>
           <w:color w:val="00B050"/>
@@ -1250,8 +1121,7 @@
           <w:numId w:val="4"/>
         </w:numPr>
         <w:rPr>
-          <w:rFonts w:ascii="Aptos" w:hAnsi="Aptos" w:eastAsia="Aptos"/>
-          <w:i/>
+          <w:rFonts w:ascii="Aptos" w:eastAsia="Aptos" w:hAnsi="Aptos"/>
           <w:i/>
           <w:iCs/>
           <w:strike/>
@@ -1277,8 +1147,7 @@
           <w:numId w:val="4"/>
         </w:numPr>
         <w:rPr>
-          <w:rFonts w:ascii="Aptos" w:hAnsi="Aptos" w:eastAsia="Aptos"/>
-          <w:i/>
+          <w:rFonts w:ascii="Aptos" w:eastAsia="Aptos" w:hAnsi="Aptos"/>
           <w:i/>
           <w:iCs/>
           <w:strike/>
@@ -1306,7 +1175,6 @@
         <w:rPr>
           <w:rFonts w:eastAsia="Aptos"/>
           <w:i/>
-          <w:i/>
           <w:iCs/>
           <w:strike/>
           <w:color w:val="00B050"/>
@@ -1333,7 +1201,6 @@
         <w:rPr>
           <w:rFonts w:eastAsia="Aptos"/>
           <w:i/>
-          <w:i/>
           <w:iCs/>
           <w:strike/>
           <w:color w:val="00B050"/>
@@ -1360,7 +1227,6 @@
         <w:rPr>
           <w:rFonts w:eastAsia="Aptos"/>
           <w:i/>
-          <w:i/>
           <w:iCs/>
           <w:strike/>
           <w:color w:val="00B050"/>
@@ -1387,7 +1253,6 @@
         <w:rPr>
           <w:rFonts w:eastAsia="Aptos"/>
           <w:i/>
-          <w:i/>
           <w:iCs/>
           <w:strike/>
           <w:color w:val="00B050"/>
@@ -1412,8 +1277,7 @@
           <w:numId w:val="4"/>
         </w:numPr>
         <w:rPr>
-          <w:rFonts w:ascii="Aptos" w:hAnsi="Aptos" w:eastAsia="Aptos"/>
-          <w:i/>
+          <w:rFonts w:ascii="Aptos" w:eastAsia="Aptos" w:hAnsi="Aptos"/>
           <w:i/>
           <w:iCs/>
           <w:strike/>
@@ -1441,9 +1305,7 @@
         <w:rPr>
           <w:rFonts w:eastAsia="Aptos"/>
           <w:b/>
-          <w:b/>
           <w:bCs/>
-          <w:i/>
           <w:i/>
           <w:iCs/>
           <w:strike/>
@@ -1464,21 +1326,33 @@
           <w:sz w:val="28"/>
           <w:szCs w:val="28"/>
         </w:rPr>
-        <w:t xml:space="preserve">Day 20: Creative Day #4 →  </w:t>
-      </w:r>
-      <w:r>
+        <w:t>Day 20: Creative Day #4 →  Fail → Backlog</w:t>
+      </w:r>
+    </w:p>
+    <w:p>
+      <w:pPr>
+        <w:pStyle w:val="ListParagraph"/>
+        <w:numPr>
+          <w:ilvl w:val="0"/>
+          <w:numId w:val="4"/>
+        </w:numPr>
         <w:rPr>
           <w:rFonts w:eastAsia="Aptos"/>
-          <w:b/>
-          <w:bCs/>
-          <w:i/>
-          <w:iCs/>
-          <w:strike/>
-          <w:color w:val="C9211E"/>
-          <w:sz w:val="28"/>
-          <w:szCs w:val="28"/>
-        </w:rPr>
-        <w:t>Fail → Backlog</w:t>
+          <w:i/>
+          <w:iCs/>
+          <w:strike/>
+          <w:color w:val="00B050"/>
+        </w:rPr>
+      </w:pPr>
+      <w:r>
+        <w:rPr>
+          <w:rFonts w:eastAsia="Aptos"/>
+          <w:i/>
+          <w:iCs/>
+          <w:strike/>
+          <w:color w:val="00B050"/>
+        </w:rPr>
+        <w:t xml:space="preserve">Day 21: Hello New World </w:t>
       </w:r>
     </w:p>
     <w:p>
@@ -1488,11 +1362,9 @@
           <w:ilvl w:val="0"/>
           <w:numId w:val="4"/>
         </w:numPr>
-        <w:rPr/>
-      </w:pPr>
-      <w:r>
-        <w:rPr/>
-        <w:t xml:space="preserve">Day 21: Hello New World </w:t>
+      </w:pPr>
+      <w:r>
+        <w:t xml:space="preserve">Day 22: Display Panel Details </w:t>
       </w:r>
     </w:p>
     <w:p>
@@ -1502,11 +1374,10 @@
           <w:ilvl w:val="0"/>
           <w:numId w:val="4"/>
         </w:numPr>
-        <w:rPr/>
-      </w:pPr>
-      <w:r>
-        <w:rPr/>
-        <w:t xml:space="preserve">Day 22: Display Panel Details </w:t>
+      </w:pPr>
+      <w:r>
+        <w:lastRenderedPageBreak/>
+        <w:t xml:space="preserve">Day 23: Launch System </w:t>
       </w:r>
     </w:p>
     <w:p>
@@ -1516,11 +1387,16 @@
           <w:ilvl w:val="0"/>
           <w:numId w:val="4"/>
         </w:numPr>
-        <w:rPr/>
-      </w:pPr>
-      <w:r>
-        <w:rPr/>
-        <w:t xml:space="preserve">Day 23: Launch System </w:t>
+        <w:rPr>
+          <w:rFonts w:ascii="Aptos" w:eastAsia="Aptos" w:hAnsi="Aptos"/>
+          <w:i/>
+          <w:iCs/>
+          <w:strike/>
+          <w:color w:val="00B050"/>
+        </w:rPr>
+      </w:pPr>
+      <w:r>
+        <w:t xml:space="preserve">Day 24: Back to Orbit </w:t>
       </w:r>
     </w:p>
     <w:p>
@@ -1530,18 +1406,9 @@
           <w:ilvl w:val="0"/>
           <w:numId w:val="4"/>
         </w:numPr>
-        <w:rPr>
-          <w:rFonts w:ascii="Aptos" w:hAnsi="Aptos" w:eastAsia="Aptos"/>
-          <w:i/>
-          <w:i/>
-          <w:iCs/>
-          <w:strike/>
-          <w:color w:val="00B050"/>
-        </w:rPr>
-      </w:pPr>
-      <w:r>
-        <w:rPr/>
-        <w:t xml:space="preserve">Day 24: Back to Orbit </w:t>
+      </w:pPr>
+      <w:r>
+        <w:t xml:space="preserve">Day 25: Creative Day #5 </w:t>
       </w:r>
     </w:p>
     <w:p>
@@ -1551,11 +1418,9 @@
           <w:ilvl w:val="0"/>
           <w:numId w:val="4"/>
         </w:numPr>
-        <w:rPr/>
-      </w:pPr>
-      <w:r>
-        <w:rPr/>
-        <w:t xml:space="preserve">Day 25: Creative Day #5 </w:t>
+      </w:pPr>
+      <w:r>
+        <w:t xml:space="preserve">Day 26: HERO_AUTOPILOT.EXE (Fun W/Bitmaps) </w:t>
       </w:r>
     </w:p>
     <w:p>
@@ -1565,11 +1430,9 @@
           <w:ilvl w:val="0"/>
           <w:numId w:val="4"/>
         </w:numPr>
-        <w:rPr/>
-      </w:pPr>
-      <w:r>
-        <w:rPr/>
-        <w:t xml:space="preserve">Day 26: HERO_AUTOPILOT.EXE (Fun W/Bitmaps) </w:t>
+      </w:pPr>
+      <w:r>
+        <w:t xml:space="preserve">Day 27: HERO_AUTOPILOT.EXE Part 2 </w:t>
       </w:r>
     </w:p>
     <w:p>
@@ -1579,11 +1442,9 @@
           <w:ilvl w:val="0"/>
           <w:numId w:val="4"/>
         </w:numPr>
-        <w:rPr/>
-      </w:pPr>
-      <w:r>
-        <w:rPr/>
-        <w:t xml:space="preserve">Day 27: HERO_AUTOPILOT.EXE Part 2 </w:t>
+      </w:pPr>
+      <w:r>
+        <w:t xml:space="preserve">Day 28: Landing Gear </w:t>
       </w:r>
     </w:p>
     <w:p>
@@ -1593,11 +1454,9 @@
           <w:ilvl w:val="0"/>
           <w:numId w:val="4"/>
         </w:numPr>
-        <w:rPr/>
-      </w:pPr>
-      <w:r>
-        <w:rPr/>
-        <w:t xml:space="preserve">Day 28: Landing Gear </w:t>
+      </w:pPr>
+      <w:r>
+        <w:t xml:space="preserve">Day 29: Landing Gear Part 2 </w:t>
       </w:r>
     </w:p>
     <w:p>
@@ -1607,50 +1466,32 @@
           <w:ilvl w:val="0"/>
           <w:numId w:val="4"/>
         </w:numPr>
-        <w:rPr/>
-      </w:pPr>
-      <w:r>
-        <w:rPr/>
-        <w:t xml:space="preserve">Day 29: Landing Gear Part 2 </w:t>
-      </w:r>
-    </w:p>
-    <w:p>
-      <w:pPr>
-        <w:pStyle w:val="ListParagraph"/>
-        <w:numPr>
-          <w:ilvl w:val="0"/>
-          <w:numId w:val="4"/>
-        </w:numPr>
-        <w:rPr/>
-      </w:pPr>
-      <w:r>
-        <w:rPr/>
+      </w:pPr>
+      <w:r>
         <w:t xml:space="preserve">Day 30: Home Sweet Home! (Mission Complete!) </w:t>
       </w:r>
     </w:p>
     <w:p>
       <w:pPr>
-        <w:pStyle w:val="Normal"/>
-        <w:rPr>
-          <w:b/>
+        <w:rPr>
           <w:b/>
           <w:bCs/>
           <w:u w:val="single"/>
         </w:rPr>
       </w:pPr>
-      <w:r>
+    </w:p>
+    <w:p>
+      <w:pPr>
         <w:rPr>
           <w:b/>
           <w:bCs/>
           <w:u w:val="single"/>
         </w:rPr>
-      </w:r>
-    </w:p>
-    <w:p>
-      <w:pPr>
-        <w:pStyle w:val="Normal"/>
-        <w:rPr>
-          <w:b/>
+      </w:pPr>
+    </w:p>
+    <w:p>
+      <w:pPr>
+        <w:rPr>
           <w:b/>
           <w:bCs/>
           <w:u w:val="single"/>
@@ -1662,24 +1503,6 @@
           <w:bCs/>
           <w:u w:val="single"/>
         </w:rPr>
-      </w:r>
-    </w:p>
-    <w:p>
-      <w:pPr>
-        <w:pStyle w:val="Normal"/>
-        <w:rPr>
-          <w:b/>
-          <w:b/>
-          <w:bCs/>
-          <w:u w:val="single"/>
-        </w:rPr>
-      </w:pPr>
-      <w:r>
-        <w:rPr>
-          <w:b/>
-          <w:bCs/>
-          <w:u w:val="single"/>
-        </w:rPr>
         <w:t xml:space="preserve">BONUS: "No Code Coding Challenge" </w:t>
       </w:r>
     </w:p>
@@ -1690,10 +1513,8 @@
           <w:ilvl w:val="0"/>
           <w:numId w:val="5"/>
         </w:numPr>
-        <w:rPr/>
-      </w:pPr>
-      <w:r>
-        <w:rPr/>
+      </w:pPr>
+      <w:r>
         <w:t xml:space="preserve">No Code Coding Challenge - Introduction </w:t>
       </w:r>
     </w:p>
@@ -1704,10 +1525,8 @@
           <w:ilvl w:val="0"/>
           <w:numId w:val="5"/>
         </w:numPr>
-        <w:rPr/>
-      </w:pPr>
-      <w:r>
-        <w:rPr/>
+      </w:pPr>
+      <w:r>
         <w:t xml:space="preserve">No Code Coding Challenge - Part 1 </w:t>
       </w:r>
     </w:p>
@@ -1718,10 +1537,8 @@
           <w:ilvl w:val="0"/>
           <w:numId w:val="5"/>
         </w:numPr>
-        <w:rPr/>
-      </w:pPr>
-      <w:r>
-        <w:rPr/>
+      </w:pPr>
+      <w:r>
         <w:t xml:space="preserve">No Code Coding Challenge - Part 2 </w:t>
       </w:r>
     </w:p>
@@ -1732,10 +1549,8 @@
           <w:ilvl w:val="0"/>
           <w:numId w:val="5"/>
         </w:numPr>
-        <w:rPr/>
-      </w:pPr>
-      <w:r>
-        <w:rPr/>
+      </w:pPr>
+      <w:r>
         <w:t xml:space="preserve">No Code Coding Challenge - Part 3 </w:t>
       </w:r>
     </w:p>
@@ -1746,10 +1561,8 @@
           <w:ilvl w:val="0"/>
           <w:numId w:val="5"/>
         </w:numPr>
-        <w:rPr/>
-      </w:pPr>
-      <w:r>
-        <w:rPr/>
+      </w:pPr>
+      <w:r>
         <w:t xml:space="preserve">No Code Coding Challenge - Part 4 </w:t>
       </w:r>
     </w:p>
@@ -1760,10 +1573,8 @@
           <w:ilvl w:val="0"/>
           <w:numId w:val="5"/>
         </w:numPr>
-        <w:rPr/>
-      </w:pPr>
-      <w:r>
-        <w:rPr/>
+      </w:pPr>
+      <w:r>
         <w:t xml:space="preserve">No Code Coding Challenge - Part 5 </w:t>
       </w:r>
     </w:p>
@@ -1774,43 +1585,29 @@
           <w:ilvl w:val="0"/>
           <w:numId w:val="5"/>
         </w:numPr>
-        <w:rPr/>
-      </w:pPr>
-      <w:r>
-        <w:rPr/>
+      </w:pPr>
+      <w:r>
         <w:t xml:space="preserve">No Code Coding Challenge - Part 6 </w:t>
       </w:r>
     </w:p>
-    <w:p>
-      <w:pPr>
-        <w:pStyle w:val="Normal"/>
-        <w:widowControl/>
-        <w:suppressAutoHyphens w:val="true"/>
-        <w:bidi w:val="0"/>
-        <w:spacing w:lineRule="auto" w:line="276" w:before="0" w:after="160"/>
-        <w:jc w:val="left"/>
-        <w:rPr/>
-      </w:pPr>
-      <w:r>
-        <w:rPr/>
-      </w:r>
-    </w:p>
+    <w:p/>
     <w:sectPr>
-      <w:type w:val="nextPage"/>
       <w:pgSz w:w="12240" w:h="15840"/>
-      <w:pgMar w:left="1440" w:right="1440" w:gutter="0" w:header="0" w:top="1440" w:footer="0" w:bottom="1440"/>
-      <w:pgNumType w:fmt="decimal"/>
-      <w:formProt w:val="false"/>
-      <w:textDirection w:val="lrTb"/>
-      <w:docGrid w:type="default" w:linePitch="360" w:charSpace="0"/>
+      <w:pgMar w:top="1440" w:right="1440" w:bottom="1440" w:left="1440" w:header="0" w:footer="0" w:gutter="0"/>
+      <w:cols w:space="720"/>
+      <w:formProt w:val="0"/>
+      <w:docGrid w:linePitch="360"/>
     </w:sectPr>
   </w:body>
 </w:document>
 </file>
 
 <file path=word/numbering.xml><?xml version="1.0" encoding="utf-8"?>
-<w:numbering xmlns:w="http://schemas.openxmlformats.org/wordprocessingml/2006/main" xmlns:o="urn:schemas-microsoft-com:office:office" xmlns:r="http://schemas.openxmlformats.org/officeDocument/2006/relationships" xmlns:v="urn:schemas-microsoft-com:vml" xmlns:mc="http://schemas.openxmlformats.org/markup-compatibility/2006" xmlns:w14="http://schemas.microsoft.com/office/word/2010/wordml" mc:Ignorable="w14">
-  <w:abstractNum w:abstractNumId="1">
+<w:numbering xmlns:wpc="http://schemas.microsoft.com/office/word/2010/wordprocessingCanvas" xmlns:cx="http://schemas.microsoft.com/office/drawing/2014/chartex" xmlns:cx1="http://schemas.microsoft.com/office/drawing/2015/9/8/chartex" xmlns:cx2="http://schemas.microsoft.com/office/drawing/2015/10/21/chartex" xmlns:cx3="http://schemas.microsoft.com/office/drawing/2016/5/9/chartex" xmlns:cx4="http://schemas.microsoft.com/office/drawing/2016/5/10/chartex" xmlns:cx5="http://schemas.microsoft.com/office/drawing/2016/5/11/chartex" xmlns:cx6="http://schemas.microsoft.com/office/drawing/2016/5/12/chartex" xmlns:cx7="http://schemas.microsoft.com/office/drawing/2016/5/13/chartex" xmlns:cx8="http://schemas.microsoft.com/office/drawing/2016/5/14/chartex" xmlns:mc="http://schemas.openxmlformats.org/markup-compatibility/2006" xmlns:aink="http://schemas.microsoft.com/office/drawing/2016/ink" xmlns:am3d="http://schemas.microsoft.com/office/drawing/2017/model3d" xmlns:o="urn:schemas-microsoft-com:office:office" xmlns:oel="http://schemas.microsoft.com/office/2019/extlst" xmlns:r="http://schemas.openxmlformats.org/officeDocument/2006/relationships" xmlns:m="http://schemas.openxmlformats.org/officeDocument/2006/math" xmlns:v="urn:schemas-microsoft-com:vml" xmlns:wp14="http://schemas.microsoft.com/office/word/2010/wordprocessingDrawing" xmlns:wp="http://schemas.openxmlformats.org/drawingml/2006/wordprocessingDrawing" xmlns:w10="urn:schemas-microsoft-com:office:word" xmlns:w="http://schemas.openxmlformats.org/wordprocessingml/2006/main" xmlns:w14="http://schemas.microsoft.com/office/word/2010/wordml" xmlns:w15="http://schemas.microsoft.com/office/word/2012/wordml" xmlns:w16cex="http://schemas.microsoft.com/office/word/2018/wordml/cex" xmlns:w16cid="http://schemas.microsoft.com/office/word/2016/wordml/cid" xmlns:w16="http://schemas.microsoft.com/office/word/2018/wordml" xmlns:w16du="http://schemas.microsoft.com/office/word/2023/wordml/word16du" xmlns:w16sdtdh="http://schemas.microsoft.com/office/word/2020/wordml/sdtdatahash" xmlns:w16se="http://schemas.microsoft.com/office/word/2015/wordml/symex" xmlns:wpg="http://schemas.microsoft.com/office/word/2010/wordprocessingGroup" xmlns:wpi="http://schemas.microsoft.com/office/word/2010/wordprocessingInk" xmlns:wne="http://schemas.microsoft.com/office/word/2006/wordml" xmlns:wps="http://schemas.microsoft.com/office/word/2010/wordprocessingShape" mc:Ignorable="w14 w15 w16se w16cid w16 w16cex w16sdtdh w16du wp14">
+  <w:abstractNum w:abstractNumId="0" w15:restartNumberingAfterBreak="0">
+    <w:nsid w:val="04F31FEE"/>
+    <w:multiLevelType w:val="multilevel"/>
+    <w:tmpl w:val="3640B744"/>
     <w:lvl w:ilvl="0">
       <w:start w:val="1"/>
       <w:numFmt w:val="bullet"/>
@@ -1947,7 +1744,10 @@
       </w:rPr>
     </w:lvl>
   </w:abstractNum>
-  <w:abstractNum w:abstractNumId="2">
+  <w:abstractNum w:abstractNumId="1" w15:restartNumberingAfterBreak="0">
+    <w:nsid w:val="06174DF1"/>
+    <w:multiLevelType w:val="multilevel"/>
+    <w:tmpl w:val="CFAA222A"/>
     <w:lvl w:ilvl="0">
       <w:start w:val="1"/>
       <w:numFmt w:val="bullet"/>
@@ -2084,692 +1884,10 @@
       </w:rPr>
     </w:lvl>
   </w:abstractNum>
-  <w:abstractNum w:abstractNumId="3">
-    <w:lvl w:ilvl="0">
-      <w:start w:val="1"/>
-      <w:numFmt w:val="bullet"/>
-      <w:lvlText w:val=""/>
-      <w:lvlJc w:val="left"/>
-      <w:pPr>
-        <w:tabs>
-          <w:tab w:val="num" w:pos="0"/>
-        </w:tabs>
-        <w:ind w:left="720" w:hanging="360"/>
-      </w:pPr>
-      <w:rPr>
-        <w:rFonts w:ascii="Symbol" w:hAnsi="Symbol" w:cs="Symbol" w:hint="default"/>
-      </w:rPr>
-    </w:lvl>
-    <w:lvl w:ilvl="1">
-      <w:start w:val="1"/>
-      <w:numFmt w:val="bullet"/>
-      <w:lvlText w:val="o"/>
-      <w:lvlJc w:val="left"/>
-      <w:pPr>
-        <w:tabs>
-          <w:tab w:val="num" w:pos="0"/>
-        </w:tabs>
-        <w:ind w:left="1440" w:hanging="360"/>
-      </w:pPr>
-      <w:rPr>
-        <w:rFonts w:ascii="Courier New" w:hAnsi="Courier New" w:cs="Courier New" w:hint="default"/>
-      </w:rPr>
-    </w:lvl>
-    <w:lvl w:ilvl="2">
-      <w:start w:val="1"/>
-      <w:numFmt w:val="bullet"/>
-      <w:lvlText w:val=""/>
-      <w:lvlJc w:val="left"/>
-      <w:pPr>
-        <w:tabs>
-          <w:tab w:val="num" w:pos="0"/>
-        </w:tabs>
-        <w:ind w:left="2160" w:hanging="360"/>
-      </w:pPr>
-      <w:rPr>
-        <w:rFonts w:ascii="Wingdings" w:hAnsi="Wingdings" w:cs="Wingdings" w:hint="default"/>
-      </w:rPr>
-    </w:lvl>
-    <w:lvl w:ilvl="3">
-      <w:start w:val="1"/>
-      <w:numFmt w:val="bullet"/>
-      <w:lvlText w:val=""/>
-      <w:lvlJc w:val="left"/>
-      <w:pPr>
-        <w:tabs>
-          <w:tab w:val="num" w:pos="0"/>
-        </w:tabs>
-        <w:ind w:left="2880" w:hanging="360"/>
-      </w:pPr>
-      <w:rPr>
-        <w:rFonts w:ascii="Symbol" w:hAnsi="Symbol" w:cs="Symbol" w:hint="default"/>
-      </w:rPr>
-    </w:lvl>
-    <w:lvl w:ilvl="4">
-      <w:start w:val="1"/>
-      <w:numFmt w:val="bullet"/>
-      <w:lvlText w:val="o"/>
-      <w:lvlJc w:val="left"/>
-      <w:pPr>
-        <w:tabs>
-          <w:tab w:val="num" w:pos="0"/>
-        </w:tabs>
-        <w:ind w:left="3600" w:hanging="360"/>
-      </w:pPr>
-      <w:rPr>
-        <w:rFonts w:ascii="Courier New" w:hAnsi="Courier New" w:cs="Courier New" w:hint="default"/>
-      </w:rPr>
-    </w:lvl>
-    <w:lvl w:ilvl="5">
-      <w:start w:val="1"/>
-      <w:numFmt w:val="bullet"/>
-      <w:lvlText w:val=""/>
-      <w:lvlJc w:val="left"/>
-      <w:pPr>
-        <w:tabs>
-          <w:tab w:val="num" w:pos="0"/>
-        </w:tabs>
-        <w:ind w:left="4320" w:hanging="360"/>
-      </w:pPr>
-      <w:rPr>
-        <w:rFonts w:ascii="Wingdings" w:hAnsi="Wingdings" w:cs="Wingdings" w:hint="default"/>
-      </w:rPr>
-    </w:lvl>
-    <w:lvl w:ilvl="6">
-      <w:start w:val="1"/>
-      <w:numFmt w:val="bullet"/>
-      <w:lvlText w:val=""/>
-      <w:lvlJc w:val="left"/>
-      <w:pPr>
-        <w:tabs>
-          <w:tab w:val="num" w:pos="0"/>
-        </w:tabs>
-        <w:ind w:left="5040" w:hanging="360"/>
-      </w:pPr>
-      <w:rPr>
-        <w:rFonts w:ascii="Symbol" w:hAnsi="Symbol" w:cs="Symbol" w:hint="default"/>
-      </w:rPr>
-    </w:lvl>
-    <w:lvl w:ilvl="7">
-      <w:start w:val="1"/>
-      <w:numFmt w:val="bullet"/>
-      <w:lvlText w:val="o"/>
-      <w:lvlJc w:val="left"/>
-      <w:pPr>
-        <w:tabs>
-          <w:tab w:val="num" w:pos="0"/>
-        </w:tabs>
-        <w:ind w:left="5760" w:hanging="360"/>
-      </w:pPr>
-      <w:rPr>
-        <w:rFonts w:ascii="Courier New" w:hAnsi="Courier New" w:cs="Courier New" w:hint="default"/>
-      </w:rPr>
-    </w:lvl>
-    <w:lvl w:ilvl="8">
-      <w:start w:val="1"/>
-      <w:numFmt w:val="bullet"/>
-      <w:lvlText w:val=""/>
-      <w:lvlJc w:val="left"/>
-      <w:pPr>
-        <w:tabs>
-          <w:tab w:val="num" w:pos="0"/>
-        </w:tabs>
-        <w:ind w:left="6480" w:hanging="360"/>
-      </w:pPr>
-      <w:rPr>
-        <w:rFonts w:ascii="Wingdings" w:hAnsi="Wingdings" w:cs="Wingdings" w:hint="default"/>
-      </w:rPr>
-    </w:lvl>
-  </w:abstractNum>
-  <w:abstractNum w:abstractNumId="4">
-    <w:lvl w:ilvl="0">
-      <w:start w:val="1"/>
-      <w:numFmt w:val="bullet"/>
-      <w:lvlText w:val=""/>
-      <w:lvlJc w:val="left"/>
-      <w:pPr>
-        <w:tabs>
-          <w:tab w:val="num" w:pos="0"/>
-        </w:tabs>
-        <w:ind w:left="720" w:hanging="360"/>
-      </w:pPr>
-      <w:rPr>
-        <w:rFonts w:ascii="Symbol" w:hAnsi="Symbol" w:cs="Symbol" w:hint="default"/>
-      </w:rPr>
-    </w:lvl>
-    <w:lvl w:ilvl="1">
-      <w:start w:val="1"/>
-      <w:numFmt w:val="bullet"/>
-      <w:lvlText w:val="o"/>
-      <w:lvlJc w:val="left"/>
-      <w:pPr>
-        <w:tabs>
-          <w:tab w:val="num" w:pos="0"/>
-        </w:tabs>
-        <w:ind w:left="1440" w:hanging="360"/>
-      </w:pPr>
-      <w:rPr>
-        <w:rFonts w:ascii="Courier New" w:hAnsi="Courier New" w:cs="Courier New" w:hint="default"/>
-      </w:rPr>
-    </w:lvl>
-    <w:lvl w:ilvl="2">
-      <w:start w:val="1"/>
-      <w:numFmt w:val="bullet"/>
-      <w:lvlText w:val=""/>
-      <w:lvlJc w:val="left"/>
-      <w:pPr>
-        <w:tabs>
-          <w:tab w:val="num" w:pos="0"/>
-        </w:tabs>
-        <w:ind w:left="2160" w:hanging="360"/>
-      </w:pPr>
-      <w:rPr>
-        <w:rFonts w:ascii="Wingdings" w:hAnsi="Wingdings" w:cs="Wingdings" w:hint="default"/>
-      </w:rPr>
-    </w:lvl>
-    <w:lvl w:ilvl="3">
-      <w:start w:val="1"/>
-      <w:numFmt w:val="bullet"/>
-      <w:lvlText w:val=""/>
-      <w:lvlJc w:val="left"/>
-      <w:pPr>
-        <w:tabs>
-          <w:tab w:val="num" w:pos="0"/>
-        </w:tabs>
-        <w:ind w:left="2880" w:hanging="360"/>
-      </w:pPr>
-      <w:rPr>
-        <w:rFonts w:ascii="Symbol" w:hAnsi="Symbol" w:cs="Symbol" w:hint="default"/>
-      </w:rPr>
-    </w:lvl>
-    <w:lvl w:ilvl="4">
-      <w:start w:val="1"/>
-      <w:numFmt w:val="bullet"/>
-      <w:lvlText w:val="o"/>
-      <w:lvlJc w:val="left"/>
-      <w:pPr>
-        <w:tabs>
-          <w:tab w:val="num" w:pos="0"/>
-        </w:tabs>
-        <w:ind w:left="3600" w:hanging="360"/>
-      </w:pPr>
-      <w:rPr>
-        <w:rFonts w:ascii="Courier New" w:hAnsi="Courier New" w:cs="Courier New" w:hint="default"/>
-      </w:rPr>
-    </w:lvl>
-    <w:lvl w:ilvl="5">
-      <w:start w:val="1"/>
-      <w:numFmt w:val="bullet"/>
-      <w:lvlText w:val=""/>
-      <w:lvlJc w:val="left"/>
-      <w:pPr>
-        <w:tabs>
-          <w:tab w:val="num" w:pos="0"/>
-        </w:tabs>
-        <w:ind w:left="4320" w:hanging="360"/>
-      </w:pPr>
-      <w:rPr>
-        <w:rFonts w:ascii="Wingdings" w:hAnsi="Wingdings" w:cs="Wingdings" w:hint="default"/>
-      </w:rPr>
-    </w:lvl>
-    <w:lvl w:ilvl="6">
-      <w:start w:val="1"/>
-      <w:numFmt w:val="bullet"/>
-      <w:lvlText w:val=""/>
-      <w:lvlJc w:val="left"/>
-      <w:pPr>
-        <w:tabs>
-          <w:tab w:val="num" w:pos="0"/>
-        </w:tabs>
-        <w:ind w:left="5040" w:hanging="360"/>
-      </w:pPr>
-      <w:rPr>
-        <w:rFonts w:ascii="Symbol" w:hAnsi="Symbol" w:cs="Symbol" w:hint="default"/>
-      </w:rPr>
-    </w:lvl>
-    <w:lvl w:ilvl="7">
-      <w:start w:val="1"/>
-      <w:numFmt w:val="bullet"/>
-      <w:lvlText w:val="o"/>
-      <w:lvlJc w:val="left"/>
-      <w:pPr>
-        <w:tabs>
-          <w:tab w:val="num" w:pos="0"/>
-        </w:tabs>
-        <w:ind w:left="5760" w:hanging="360"/>
-      </w:pPr>
-      <w:rPr>
-        <w:rFonts w:ascii="Courier New" w:hAnsi="Courier New" w:cs="Courier New" w:hint="default"/>
-      </w:rPr>
-    </w:lvl>
-    <w:lvl w:ilvl="8">
-      <w:start w:val="1"/>
-      <w:numFmt w:val="bullet"/>
-      <w:lvlText w:val=""/>
-      <w:lvlJc w:val="left"/>
-      <w:pPr>
-        <w:tabs>
-          <w:tab w:val="num" w:pos="0"/>
-        </w:tabs>
-        <w:ind w:left="6480" w:hanging="360"/>
-      </w:pPr>
-      <w:rPr>
-        <w:rFonts w:ascii="Wingdings" w:hAnsi="Wingdings" w:cs="Wingdings" w:hint="default"/>
-      </w:rPr>
-    </w:lvl>
-  </w:abstractNum>
-  <w:abstractNum w:abstractNumId="5">
-    <w:lvl w:ilvl="0">
-      <w:start w:val="1"/>
-      <w:numFmt w:val="bullet"/>
-      <w:lvlText w:val=""/>
-      <w:lvlJc w:val="left"/>
-      <w:pPr>
-        <w:tabs>
-          <w:tab w:val="num" w:pos="0"/>
-        </w:tabs>
-        <w:ind w:left="720" w:hanging="360"/>
-      </w:pPr>
-      <w:rPr>
-        <w:rFonts w:ascii="Symbol" w:hAnsi="Symbol" w:cs="Symbol" w:hint="default"/>
-      </w:rPr>
-    </w:lvl>
-    <w:lvl w:ilvl="1">
-      <w:start w:val="1"/>
-      <w:numFmt w:val="bullet"/>
-      <w:lvlText w:val="o"/>
-      <w:lvlJc w:val="left"/>
-      <w:pPr>
-        <w:tabs>
-          <w:tab w:val="num" w:pos="0"/>
-        </w:tabs>
-        <w:ind w:left="1440" w:hanging="360"/>
-      </w:pPr>
-      <w:rPr>
-        <w:rFonts w:ascii="Courier New" w:hAnsi="Courier New" w:cs="Courier New" w:hint="default"/>
-      </w:rPr>
-    </w:lvl>
-    <w:lvl w:ilvl="2">
-      <w:start w:val="1"/>
-      <w:numFmt w:val="bullet"/>
-      <w:lvlText w:val=""/>
-      <w:lvlJc w:val="left"/>
-      <w:pPr>
-        <w:tabs>
-          <w:tab w:val="num" w:pos="0"/>
-        </w:tabs>
-        <w:ind w:left="2160" w:hanging="360"/>
-      </w:pPr>
-      <w:rPr>
-        <w:rFonts w:ascii="Wingdings" w:hAnsi="Wingdings" w:cs="Wingdings" w:hint="default"/>
-      </w:rPr>
-    </w:lvl>
-    <w:lvl w:ilvl="3">
-      <w:start w:val="1"/>
-      <w:numFmt w:val="bullet"/>
-      <w:lvlText w:val=""/>
-      <w:lvlJc w:val="left"/>
-      <w:pPr>
-        <w:tabs>
-          <w:tab w:val="num" w:pos="0"/>
-        </w:tabs>
-        <w:ind w:left="2880" w:hanging="360"/>
-      </w:pPr>
-      <w:rPr>
-        <w:rFonts w:ascii="Symbol" w:hAnsi="Symbol" w:cs="Symbol" w:hint="default"/>
-      </w:rPr>
-    </w:lvl>
-    <w:lvl w:ilvl="4">
-      <w:start w:val="1"/>
-      <w:numFmt w:val="bullet"/>
-      <w:lvlText w:val="o"/>
-      <w:lvlJc w:val="left"/>
-      <w:pPr>
-        <w:tabs>
-          <w:tab w:val="num" w:pos="0"/>
-        </w:tabs>
-        <w:ind w:left="3600" w:hanging="360"/>
-      </w:pPr>
-      <w:rPr>
-        <w:rFonts w:ascii="Courier New" w:hAnsi="Courier New" w:cs="Courier New" w:hint="default"/>
-      </w:rPr>
-    </w:lvl>
-    <w:lvl w:ilvl="5">
-      <w:start w:val="1"/>
-      <w:numFmt w:val="bullet"/>
-      <w:lvlText w:val=""/>
-      <w:lvlJc w:val="left"/>
-      <w:pPr>
-        <w:tabs>
-          <w:tab w:val="num" w:pos="0"/>
-        </w:tabs>
-        <w:ind w:left="4320" w:hanging="360"/>
-      </w:pPr>
-      <w:rPr>
-        <w:rFonts w:ascii="Wingdings" w:hAnsi="Wingdings" w:cs="Wingdings" w:hint="default"/>
-      </w:rPr>
-    </w:lvl>
-    <w:lvl w:ilvl="6">
-      <w:start w:val="1"/>
-      <w:numFmt w:val="bullet"/>
-      <w:lvlText w:val=""/>
-      <w:lvlJc w:val="left"/>
-      <w:pPr>
-        <w:tabs>
-          <w:tab w:val="num" w:pos="0"/>
-        </w:tabs>
-        <w:ind w:left="5040" w:hanging="360"/>
-      </w:pPr>
-      <w:rPr>
-        <w:rFonts w:ascii="Symbol" w:hAnsi="Symbol" w:cs="Symbol" w:hint="default"/>
-      </w:rPr>
-    </w:lvl>
-    <w:lvl w:ilvl="7">
-      <w:start w:val="1"/>
-      <w:numFmt w:val="bullet"/>
-      <w:lvlText w:val="o"/>
-      <w:lvlJc w:val="left"/>
-      <w:pPr>
-        <w:tabs>
-          <w:tab w:val="num" w:pos="0"/>
-        </w:tabs>
-        <w:ind w:left="5760" w:hanging="360"/>
-      </w:pPr>
-      <w:rPr>
-        <w:rFonts w:ascii="Courier New" w:hAnsi="Courier New" w:cs="Courier New" w:hint="default"/>
-      </w:rPr>
-    </w:lvl>
-    <w:lvl w:ilvl="8">
-      <w:start w:val="1"/>
-      <w:numFmt w:val="bullet"/>
-      <w:lvlText w:val=""/>
-      <w:lvlJc w:val="left"/>
-      <w:pPr>
-        <w:tabs>
-          <w:tab w:val="num" w:pos="0"/>
-        </w:tabs>
-        <w:ind w:left="6480" w:hanging="360"/>
-      </w:pPr>
-      <w:rPr>
-        <w:rFonts w:ascii="Wingdings" w:hAnsi="Wingdings" w:cs="Wingdings" w:hint="default"/>
-      </w:rPr>
-    </w:lvl>
-  </w:abstractNum>
-  <w:abstractNum w:abstractNumId="6">
-    <w:lvl w:ilvl="0">
-      <w:start w:val="1"/>
-      <w:numFmt w:val="bullet"/>
-      <w:lvlText w:val=""/>
-      <w:lvlJc w:val="left"/>
-      <w:pPr>
-        <w:tabs>
-          <w:tab w:val="num" w:pos="0"/>
-        </w:tabs>
-        <w:ind w:left="720" w:hanging="360"/>
-      </w:pPr>
-      <w:rPr>
-        <w:rFonts w:ascii="Symbol" w:hAnsi="Symbol" w:cs="Symbol" w:hint="default"/>
-      </w:rPr>
-    </w:lvl>
-    <w:lvl w:ilvl="1">
-      <w:start w:val="1"/>
-      <w:numFmt w:val="bullet"/>
-      <w:lvlText w:val="o"/>
-      <w:lvlJc w:val="left"/>
-      <w:pPr>
-        <w:tabs>
-          <w:tab w:val="num" w:pos="0"/>
-        </w:tabs>
-        <w:ind w:left="1440" w:hanging="360"/>
-      </w:pPr>
-      <w:rPr>
-        <w:rFonts w:ascii="Courier New" w:hAnsi="Courier New" w:cs="Courier New" w:hint="default"/>
-      </w:rPr>
-    </w:lvl>
-    <w:lvl w:ilvl="2">
-      <w:start w:val="1"/>
-      <w:numFmt w:val="bullet"/>
-      <w:lvlText w:val=""/>
-      <w:lvlJc w:val="left"/>
-      <w:pPr>
-        <w:tabs>
-          <w:tab w:val="num" w:pos="0"/>
-        </w:tabs>
-        <w:ind w:left="2160" w:hanging="360"/>
-      </w:pPr>
-      <w:rPr>
-        <w:rFonts w:ascii="Wingdings" w:hAnsi="Wingdings" w:cs="Wingdings" w:hint="default"/>
-      </w:rPr>
-    </w:lvl>
-    <w:lvl w:ilvl="3">
-      <w:start w:val="1"/>
-      <w:numFmt w:val="bullet"/>
-      <w:lvlText w:val=""/>
-      <w:lvlJc w:val="left"/>
-      <w:pPr>
-        <w:tabs>
-          <w:tab w:val="num" w:pos="0"/>
-        </w:tabs>
-        <w:ind w:left="2880" w:hanging="360"/>
-      </w:pPr>
-      <w:rPr>
-        <w:rFonts w:ascii="Symbol" w:hAnsi="Symbol" w:cs="Symbol" w:hint="default"/>
-      </w:rPr>
-    </w:lvl>
-    <w:lvl w:ilvl="4">
-      <w:start w:val="1"/>
-      <w:numFmt w:val="bullet"/>
-      <w:lvlText w:val="o"/>
-      <w:lvlJc w:val="left"/>
-      <w:pPr>
-        <w:tabs>
-          <w:tab w:val="num" w:pos="0"/>
-        </w:tabs>
-        <w:ind w:left="3600" w:hanging="360"/>
-      </w:pPr>
-      <w:rPr>
-        <w:rFonts w:ascii="Courier New" w:hAnsi="Courier New" w:cs="Courier New" w:hint="default"/>
-      </w:rPr>
-    </w:lvl>
-    <w:lvl w:ilvl="5">
-      <w:start w:val="1"/>
-      <w:numFmt w:val="bullet"/>
-      <w:lvlText w:val=""/>
-      <w:lvlJc w:val="left"/>
-      <w:pPr>
-        <w:tabs>
-          <w:tab w:val="num" w:pos="0"/>
-        </w:tabs>
-        <w:ind w:left="4320" w:hanging="360"/>
-      </w:pPr>
-      <w:rPr>
-        <w:rFonts w:ascii="Wingdings" w:hAnsi="Wingdings" w:cs="Wingdings" w:hint="default"/>
-      </w:rPr>
-    </w:lvl>
-    <w:lvl w:ilvl="6">
-      <w:start w:val="1"/>
-      <w:numFmt w:val="bullet"/>
-      <w:lvlText w:val=""/>
-      <w:lvlJc w:val="left"/>
-      <w:pPr>
-        <w:tabs>
-          <w:tab w:val="num" w:pos="0"/>
-        </w:tabs>
-        <w:ind w:left="5040" w:hanging="360"/>
-      </w:pPr>
-      <w:rPr>
-        <w:rFonts w:ascii="Symbol" w:hAnsi="Symbol" w:cs="Symbol" w:hint="default"/>
-      </w:rPr>
-    </w:lvl>
-    <w:lvl w:ilvl="7">
-      <w:start w:val="1"/>
-      <w:numFmt w:val="bullet"/>
-      <w:lvlText w:val="o"/>
-      <w:lvlJc w:val="left"/>
-      <w:pPr>
-        <w:tabs>
-          <w:tab w:val="num" w:pos="0"/>
-        </w:tabs>
-        <w:ind w:left="5760" w:hanging="360"/>
-      </w:pPr>
-      <w:rPr>
-        <w:rFonts w:ascii="Courier New" w:hAnsi="Courier New" w:cs="Courier New" w:hint="default"/>
-      </w:rPr>
-    </w:lvl>
-    <w:lvl w:ilvl="8">
-      <w:start w:val="1"/>
-      <w:numFmt w:val="bullet"/>
-      <w:lvlText w:val=""/>
-      <w:lvlJc w:val="left"/>
-      <w:pPr>
-        <w:tabs>
-          <w:tab w:val="num" w:pos="0"/>
-        </w:tabs>
-        <w:ind w:left="6480" w:hanging="360"/>
-      </w:pPr>
-      <w:rPr>
-        <w:rFonts w:ascii="Wingdings" w:hAnsi="Wingdings" w:cs="Wingdings" w:hint="default"/>
-      </w:rPr>
-    </w:lvl>
-  </w:abstractNum>
-  <w:abstractNum w:abstractNumId="7">
-    <w:lvl w:ilvl="0">
-      <w:start w:val="1"/>
-      <w:numFmt w:val="bullet"/>
-      <w:lvlText w:val=""/>
-      <w:lvlJc w:val="left"/>
-      <w:pPr>
-        <w:tabs>
-          <w:tab w:val="num" w:pos="0"/>
-        </w:tabs>
-        <w:ind w:left="720" w:hanging="360"/>
-      </w:pPr>
-      <w:rPr>
-        <w:rFonts w:ascii="Symbol" w:hAnsi="Symbol" w:cs="Symbol" w:hint="default"/>
-      </w:rPr>
-    </w:lvl>
-    <w:lvl w:ilvl="1">
-      <w:start w:val="1"/>
-      <w:numFmt w:val="bullet"/>
-      <w:lvlText w:val="o"/>
-      <w:lvlJc w:val="left"/>
-      <w:pPr>
-        <w:tabs>
-          <w:tab w:val="num" w:pos="0"/>
-        </w:tabs>
-        <w:ind w:left="1440" w:hanging="360"/>
-      </w:pPr>
-      <w:rPr>
-        <w:rFonts w:ascii="Courier New" w:hAnsi="Courier New" w:cs="Courier New" w:hint="default"/>
-      </w:rPr>
-    </w:lvl>
-    <w:lvl w:ilvl="2">
-      <w:start w:val="1"/>
-      <w:numFmt w:val="bullet"/>
-      <w:lvlText w:val=""/>
-      <w:lvlJc w:val="left"/>
-      <w:pPr>
-        <w:tabs>
-          <w:tab w:val="num" w:pos="0"/>
-        </w:tabs>
-        <w:ind w:left="2160" w:hanging="360"/>
-      </w:pPr>
-      <w:rPr>
-        <w:rFonts w:ascii="Wingdings" w:hAnsi="Wingdings" w:cs="Wingdings" w:hint="default"/>
-      </w:rPr>
-    </w:lvl>
-    <w:lvl w:ilvl="3">
-      <w:start w:val="1"/>
-      <w:numFmt w:val="bullet"/>
-      <w:lvlText w:val=""/>
-      <w:lvlJc w:val="left"/>
-      <w:pPr>
-        <w:tabs>
-          <w:tab w:val="num" w:pos="0"/>
-        </w:tabs>
-        <w:ind w:left="2880" w:hanging="360"/>
-      </w:pPr>
-      <w:rPr>
-        <w:rFonts w:ascii="Symbol" w:hAnsi="Symbol" w:cs="Symbol" w:hint="default"/>
-      </w:rPr>
-    </w:lvl>
-    <w:lvl w:ilvl="4">
-      <w:start w:val="1"/>
-      <w:numFmt w:val="bullet"/>
-      <w:lvlText w:val="o"/>
-      <w:lvlJc w:val="left"/>
-      <w:pPr>
-        <w:tabs>
-          <w:tab w:val="num" w:pos="0"/>
-        </w:tabs>
-        <w:ind w:left="3600" w:hanging="360"/>
-      </w:pPr>
-      <w:rPr>
-        <w:rFonts w:ascii="Courier New" w:hAnsi="Courier New" w:cs="Courier New" w:hint="default"/>
-      </w:rPr>
-    </w:lvl>
-    <w:lvl w:ilvl="5">
-      <w:start w:val="1"/>
-      <w:numFmt w:val="bullet"/>
-      <w:lvlText w:val=""/>
-      <w:lvlJc w:val="left"/>
-      <w:pPr>
-        <w:tabs>
-          <w:tab w:val="num" w:pos="0"/>
-        </w:tabs>
-        <w:ind w:left="4320" w:hanging="360"/>
-      </w:pPr>
-      <w:rPr>
-        <w:rFonts w:ascii="Wingdings" w:hAnsi="Wingdings" w:cs="Wingdings" w:hint="default"/>
-      </w:rPr>
-    </w:lvl>
-    <w:lvl w:ilvl="6">
-      <w:start w:val="1"/>
-      <w:numFmt w:val="bullet"/>
-      <w:lvlText w:val=""/>
-      <w:lvlJc w:val="left"/>
-      <w:pPr>
-        <w:tabs>
-          <w:tab w:val="num" w:pos="0"/>
-        </w:tabs>
-        <w:ind w:left="5040" w:hanging="360"/>
-      </w:pPr>
-      <w:rPr>
-        <w:rFonts w:ascii="Symbol" w:hAnsi="Symbol" w:cs="Symbol" w:hint="default"/>
-      </w:rPr>
-    </w:lvl>
-    <w:lvl w:ilvl="7">
-      <w:start w:val="1"/>
-      <w:numFmt w:val="bullet"/>
-      <w:lvlText w:val="o"/>
-      <w:lvlJc w:val="left"/>
-      <w:pPr>
-        <w:tabs>
-          <w:tab w:val="num" w:pos="0"/>
-        </w:tabs>
-        <w:ind w:left="5760" w:hanging="360"/>
-      </w:pPr>
-      <w:rPr>
-        <w:rFonts w:ascii="Courier New" w:hAnsi="Courier New" w:cs="Courier New" w:hint="default"/>
-      </w:rPr>
-    </w:lvl>
-    <w:lvl w:ilvl="8">
-      <w:start w:val="1"/>
-      <w:numFmt w:val="bullet"/>
-      <w:lvlText w:val=""/>
-      <w:lvlJc w:val="left"/>
-      <w:pPr>
-        <w:tabs>
-          <w:tab w:val="num" w:pos="0"/>
-        </w:tabs>
-        <w:ind w:left="6480" w:hanging="360"/>
-      </w:pPr>
-      <w:rPr>
-        <w:rFonts w:ascii="Wingdings" w:hAnsi="Wingdings" w:cs="Wingdings" w:hint="default"/>
-      </w:rPr>
-    </w:lvl>
-  </w:abstractNum>
-  <w:abstractNum w:abstractNumId="8">
+  <w:abstractNum w:abstractNumId="2" w15:restartNumberingAfterBreak="0">
+    <w:nsid w:val="0838720C"/>
+    <w:multiLevelType w:val="multilevel"/>
+    <w:tmpl w:val="23420594"/>
     <w:lvl w:ilvl="0">
       <w:start w:val="1"/>
       <w:numFmt w:val="none"/>
@@ -2780,7 +1898,7 @@
         <w:tabs>
           <w:tab w:val="num" w:pos="0"/>
         </w:tabs>
-        <w:ind w:left="0" w:hanging="0"/>
+        <w:ind w:left="0" w:firstLine="0"/>
       </w:pPr>
     </w:lvl>
     <w:lvl w:ilvl="1">
@@ -2793,7 +1911,7 @@
         <w:tabs>
           <w:tab w:val="num" w:pos="0"/>
         </w:tabs>
-        <w:ind w:left="0" w:hanging="0"/>
+        <w:ind w:left="0" w:firstLine="0"/>
       </w:pPr>
     </w:lvl>
     <w:lvl w:ilvl="2">
@@ -2806,7 +1924,7 @@
         <w:tabs>
           <w:tab w:val="num" w:pos="0"/>
         </w:tabs>
-        <w:ind w:left="0" w:hanging="0"/>
+        <w:ind w:left="0" w:firstLine="0"/>
       </w:pPr>
     </w:lvl>
     <w:lvl w:ilvl="3">
@@ -2819,7 +1937,7 @@
         <w:tabs>
           <w:tab w:val="num" w:pos="0"/>
         </w:tabs>
-        <w:ind w:left="0" w:hanging="0"/>
+        <w:ind w:left="0" w:firstLine="0"/>
       </w:pPr>
     </w:lvl>
     <w:lvl w:ilvl="4">
@@ -2832,7 +1950,7 @@
         <w:tabs>
           <w:tab w:val="num" w:pos="0"/>
         </w:tabs>
-        <w:ind w:left="0" w:hanging="0"/>
+        <w:ind w:left="0" w:firstLine="0"/>
       </w:pPr>
     </w:lvl>
     <w:lvl w:ilvl="5">
@@ -2845,7 +1963,7 @@
         <w:tabs>
           <w:tab w:val="num" w:pos="0"/>
         </w:tabs>
-        <w:ind w:left="0" w:hanging="0"/>
+        <w:ind w:left="0" w:firstLine="0"/>
       </w:pPr>
     </w:lvl>
     <w:lvl w:ilvl="6">
@@ -2858,7 +1976,7 @@
         <w:tabs>
           <w:tab w:val="num" w:pos="0"/>
         </w:tabs>
-        <w:ind w:left="0" w:hanging="0"/>
+        <w:ind w:left="0" w:firstLine="0"/>
       </w:pPr>
     </w:lvl>
     <w:lvl w:ilvl="7">
@@ -2871,7 +1989,7 @@
         <w:tabs>
           <w:tab w:val="num" w:pos="0"/>
         </w:tabs>
-        <w:ind w:left="0" w:hanging="0"/>
+        <w:ind w:left="0" w:firstLine="0"/>
       </w:pPr>
     </w:lvl>
     <w:lvl w:ilvl="8">
@@ -2884,43 +2002,743 @@
         <w:tabs>
           <w:tab w:val="num" w:pos="0"/>
         </w:tabs>
-        <w:ind w:left="0" w:hanging="0"/>
+        <w:ind w:left="0" w:firstLine="0"/>
       </w:pPr>
     </w:lvl>
   </w:abstractNum>
-  <w:num w:numId="1">
+  <w:abstractNum w:abstractNumId="3" w15:restartNumberingAfterBreak="0">
+    <w:nsid w:val="4622515B"/>
+    <w:multiLevelType w:val="multilevel"/>
+    <w:tmpl w:val="AB52D8CC"/>
+    <w:lvl w:ilvl="0">
+      <w:start w:val="1"/>
+      <w:numFmt w:val="bullet"/>
+      <w:lvlText w:val=""/>
+      <w:lvlJc w:val="left"/>
+      <w:pPr>
+        <w:tabs>
+          <w:tab w:val="num" w:pos="0"/>
+        </w:tabs>
+        <w:ind w:left="720" w:hanging="360"/>
+      </w:pPr>
+      <w:rPr>
+        <w:rFonts w:ascii="Symbol" w:hAnsi="Symbol" w:cs="Symbol" w:hint="default"/>
+      </w:rPr>
+    </w:lvl>
+    <w:lvl w:ilvl="1">
+      <w:start w:val="1"/>
+      <w:numFmt w:val="bullet"/>
+      <w:lvlText w:val="o"/>
+      <w:lvlJc w:val="left"/>
+      <w:pPr>
+        <w:tabs>
+          <w:tab w:val="num" w:pos="0"/>
+        </w:tabs>
+        <w:ind w:left="1440" w:hanging="360"/>
+      </w:pPr>
+      <w:rPr>
+        <w:rFonts w:ascii="Courier New" w:hAnsi="Courier New" w:cs="Courier New" w:hint="default"/>
+      </w:rPr>
+    </w:lvl>
+    <w:lvl w:ilvl="2">
+      <w:start w:val="1"/>
+      <w:numFmt w:val="bullet"/>
+      <w:lvlText w:val=""/>
+      <w:lvlJc w:val="left"/>
+      <w:pPr>
+        <w:tabs>
+          <w:tab w:val="num" w:pos="0"/>
+        </w:tabs>
+        <w:ind w:left="2160" w:hanging="360"/>
+      </w:pPr>
+      <w:rPr>
+        <w:rFonts w:ascii="Wingdings" w:hAnsi="Wingdings" w:cs="Wingdings" w:hint="default"/>
+      </w:rPr>
+    </w:lvl>
+    <w:lvl w:ilvl="3">
+      <w:start w:val="1"/>
+      <w:numFmt w:val="bullet"/>
+      <w:lvlText w:val=""/>
+      <w:lvlJc w:val="left"/>
+      <w:pPr>
+        <w:tabs>
+          <w:tab w:val="num" w:pos="0"/>
+        </w:tabs>
+        <w:ind w:left="2880" w:hanging="360"/>
+      </w:pPr>
+      <w:rPr>
+        <w:rFonts w:ascii="Symbol" w:hAnsi="Symbol" w:cs="Symbol" w:hint="default"/>
+      </w:rPr>
+    </w:lvl>
+    <w:lvl w:ilvl="4">
+      <w:start w:val="1"/>
+      <w:numFmt w:val="bullet"/>
+      <w:lvlText w:val="o"/>
+      <w:lvlJc w:val="left"/>
+      <w:pPr>
+        <w:tabs>
+          <w:tab w:val="num" w:pos="0"/>
+        </w:tabs>
+        <w:ind w:left="3600" w:hanging="360"/>
+      </w:pPr>
+      <w:rPr>
+        <w:rFonts w:ascii="Courier New" w:hAnsi="Courier New" w:cs="Courier New" w:hint="default"/>
+      </w:rPr>
+    </w:lvl>
+    <w:lvl w:ilvl="5">
+      <w:start w:val="1"/>
+      <w:numFmt w:val="bullet"/>
+      <w:lvlText w:val=""/>
+      <w:lvlJc w:val="left"/>
+      <w:pPr>
+        <w:tabs>
+          <w:tab w:val="num" w:pos="0"/>
+        </w:tabs>
+        <w:ind w:left="4320" w:hanging="360"/>
+      </w:pPr>
+      <w:rPr>
+        <w:rFonts w:ascii="Wingdings" w:hAnsi="Wingdings" w:cs="Wingdings" w:hint="default"/>
+      </w:rPr>
+    </w:lvl>
+    <w:lvl w:ilvl="6">
+      <w:start w:val="1"/>
+      <w:numFmt w:val="bullet"/>
+      <w:lvlText w:val=""/>
+      <w:lvlJc w:val="left"/>
+      <w:pPr>
+        <w:tabs>
+          <w:tab w:val="num" w:pos="0"/>
+        </w:tabs>
+        <w:ind w:left="5040" w:hanging="360"/>
+      </w:pPr>
+      <w:rPr>
+        <w:rFonts w:ascii="Symbol" w:hAnsi="Symbol" w:cs="Symbol" w:hint="default"/>
+      </w:rPr>
+    </w:lvl>
+    <w:lvl w:ilvl="7">
+      <w:start w:val="1"/>
+      <w:numFmt w:val="bullet"/>
+      <w:lvlText w:val="o"/>
+      <w:lvlJc w:val="left"/>
+      <w:pPr>
+        <w:tabs>
+          <w:tab w:val="num" w:pos="0"/>
+        </w:tabs>
+        <w:ind w:left="5760" w:hanging="360"/>
+      </w:pPr>
+      <w:rPr>
+        <w:rFonts w:ascii="Courier New" w:hAnsi="Courier New" w:cs="Courier New" w:hint="default"/>
+      </w:rPr>
+    </w:lvl>
+    <w:lvl w:ilvl="8">
+      <w:start w:val="1"/>
+      <w:numFmt w:val="bullet"/>
+      <w:lvlText w:val=""/>
+      <w:lvlJc w:val="left"/>
+      <w:pPr>
+        <w:tabs>
+          <w:tab w:val="num" w:pos="0"/>
+        </w:tabs>
+        <w:ind w:left="6480" w:hanging="360"/>
+      </w:pPr>
+      <w:rPr>
+        <w:rFonts w:ascii="Wingdings" w:hAnsi="Wingdings" w:cs="Wingdings" w:hint="default"/>
+      </w:rPr>
+    </w:lvl>
+  </w:abstractNum>
+  <w:abstractNum w:abstractNumId="4" w15:restartNumberingAfterBreak="0">
+    <w:nsid w:val="53CE4582"/>
+    <w:multiLevelType w:val="multilevel"/>
+    <w:tmpl w:val="BC14D34A"/>
+    <w:lvl w:ilvl="0">
+      <w:start w:val="1"/>
+      <w:numFmt w:val="bullet"/>
+      <w:lvlText w:val=""/>
+      <w:lvlJc w:val="left"/>
+      <w:pPr>
+        <w:tabs>
+          <w:tab w:val="num" w:pos="0"/>
+        </w:tabs>
+        <w:ind w:left="720" w:hanging="360"/>
+      </w:pPr>
+      <w:rPr>
+        <w:rFonts w:ascii="Symbol" w:hAnsi="Symbol" w:cs="Symbol" w:hint="default"/>
+      </w:rPr>
+    </w:lvl>
+    <w:lvl w:ilvl="1">
+      <w:start w:val="1"/>
+      <w:numFmt w:val="bullet"/>
+      <w:lvlText w:val="o"/>
+      <w:lvlJc w:val="left"/>
+      <w:pPr>
+        <w:tabs>
+          <w:tab w:val="num" w:pos="0"/>
+        </w:tabs>
+        <w:ind w:left="1440" w:hanging="360"/>
+      </w:pPr>
+      <w:rPr>
+        <w:rFonts w:ascii="Courier New" w:hAnsi="Courier New" w:cs="Courier New" w:hint="default"/>
+      </w:rPr>
+    </w:lvl>
+    <w:lvl w:ilvl="2">
+      <w:start w:val="1"/>
+      <w:numFmt w:val="bullet"/>
+      <w:lvlText w:val=""/>
+      <w:lvlJc w:val="left"/>
+      <w:pPr>
+        <w:tabs>
+          <w:tab w:val="num" w:pos="0"/>
+        </w:tabs>
+        <w:ind w:left="2160" w:hanging="360"/>
+      </w:pPr>
+      <w:rPr>
+        <w:rFonts w:ascii="Wingdings" w:hAnsi="Wingdings" w:cs="Wingdings" w:hint="default"/>
+      </w:rPr>
+    </w:lvl>
+    <w:lvl w:ilvl="3">
+      <w:start w:val="1"/>
+      <w:numFmt w:val="bullet"/>
+      <w:lvlText w:val=""/>
+      <w:lvlJc w:val="left"/>
+      <w:pPr>
+        <w:tabs>
+          <w:tab w:val="num" w:pos="0"/>
+        </w:tabs>
+        <w:ind w:left="2880" w:hanging="360"/>
+      </w:pPr>
+      <w:rPr>
+        <w:rFonts w:ascii="Symbol" w:hAnsi="Symbol" w:cs="Symbol" w:hint="default"/>
+      </w:rPr>
+    </w:lvl>
+    <w:lvl w:ilvl="4">
+      <w:start w:val="1"/>
+      <w:numFmt w:val="bullet"/>
+      <w:lvlText w:val="o"/>
+      <w:lvlJc w:val="left"/>
+      <w:pPr>
+        <w:tabs>
+          <w:tab w:val="num" w:pos="0"/>
+        </w:tabs>
+        <w:ind w:left="3600" w:hanging="360"/>
+      </w:pPr>
+      <w:rPr>
+        <w:rFonts w:ascii="Courier New" w:hAnsi="Courier New" w:cs="Courier New" w:hint="default"/>
+      </w:rPr>
+    </w:lvl>
+    <w:lvl w:ilvl="5">
+      <w:start w:val="1"/>
+      <w:numFmt w:val="bullet"/>
+      <w:lvlText w:val=""/>
+      <w:lvlJc w:val="left"/>
+      <w:pPr>
+        <w:tabs>
+          <w:tab w:val="num" w:pos="0"/>
+        </w:tabs>
+        <w:ind w:left="4320" w:hanging="360"/>
+      </w:pPr>
+      <w:rPr>
+        <w:rFonts w:ascii="Wingdings" w:hAnsi="Wingdings" w:cs="Wingdings" w:hint="default"/>
+      </w:rPr>
+    </w:lvl>
+    <w:lvl w:ilvl="6">
+      <w:start w:val="1"/>
+      <w:numFmt w:val="bullet"/>
+      <w:lvlText w:val=""/>
+      <w:lvlJc w:val="left"/>
+      <w:pPr>
+        <w:tabs>
+          <w:tab w:val="num" w:pos="0"/>
+        </w:tabs>
+        <w:ind w:left="5040" w:hanging="360"/>
+      </w:pPr>
+      <w:rPr>
+        <w:rFonts w:ascii="Symbol" w:hAnsi="Symbol" w:cs="Symbol" w:hint="default"/>
+      </w:rPr>
+    </w:lvl>
+    <w:lvl w:ilvl="7">
+      <w:start w:val="1"/>
+      <w:numFmt w:val="bullet"/>
+      <w:lvlText w:val="o"/>
+      <w:lvlJc w:val="left"/>
+      <w:pPr>
+        <w:tabs>
+          <w:tab w:val="num" w:pos="0"/>
+        </w:tabs>
+        <w:ind w:left="5760" w:hanging="360"/>
+      </w:pPr>
+      <w:rPr>
+        <w:rFonts w:ascii="Courier New" w:hAnsi="Courier New" w:cs="Courier New" w:hint="default"/>
+      </w:rPr>
+    </w:lvl>
+    <w:lvl w:ilvl="8">
+      <w:start w:val="1"/>
+      <w:numFmt w:val="bullet"/>
+      <w:lvlText w:val=""/>
+      <w:lvlJc w:val="left"/>
+      <w:pPr>
+        <w:tabs>
+          <w:tab w:val="num" w:pos="0"/>
+        </w:tabs>
+        <w:ind w:left="6480" w:hanging="360"/>
+      </w:pPr>
+      <w:rPr>
+        <w:rFonts w:ascii="Wingdings" w:hAnsi="Wingdings" w:cs="Wingdings" w:hint="default"/>
+      </w:rPr>
+    </w:lvl>
+  </w:abstractNum>
+  <w:abstractNum w:abstractNumId="5" w15:restartNumberingAfterBreak="0">
+    <w:nsid w:val="63E4657D"/>
+    <w:multiLevelType w:val="multilevel"/>
+    <w:tmpl w:val="5BEE3726"/>
+    <w:lvl w:ilvl="0">
+      <w:start w:val="1"/>
+      <w:numFmt w:val="bullet"/>
+      <w:lvlText w:val=""/>
+      <w:lvlJc w:val="left"/>
+      <w:pPr>
+        <w:tabs>
+          <w:tab w:val="num" w:pos="0"/>
+        </w:tabs>
+        <w:ind w:left="720" w:hanging="360"/>
+      </w:pPr>
+      <w:rPr>
+        <w:rFonts w:ascii="Symbol" w:hAnsi="Symbol" w:cs="Symbol" w:hint="default"/>
+      </w:rPr>
+    </w:lvl>
+    <w:lvl w:ilvl="1">
+      <w:start w:val="1"/>
+      <w:numFmt w:val="bullet"/>
+      <w:lvlText w:val="o"/>
+      <w:lvlJc w:val="left"/>
+      <w:pPr>
+        <w:tabs>
+          <w:tab w:val="num" w:pos="0"/>
+        </w:tabs>
+        <w:ind w:left="1440" w:hanging="360"/>
+      </w:pPr>
+      <w:rPr>
+        <w:rFonts w:ascii="Courier New" w:hAnsi="Courier New" w:cs="Courier New" w:hint="default"/>
+      </w:rPr>
+    </w:lvl>
+    <w:lvl w:ilvl="2">
+      <w:start w:val="1"/>
+      <w:numFmt w:val="bullet"/>
+      <w:lvlText w:val=""/>
+      <w:lvlJc w:val="left"/>
+      <w:pPr>
+        <w:tabs>
+          <w:tab w:val="num" w:pos="0"/>
+        </w:tabs>
+        <w:ind w:left="2160" w:hanging="360"/>
+      </w:pPr>
+      <w:rPr>
+        <w:rFonts w:ascii="Wingdings" w:hAnsi="Wingdings" w:cs="Wingdings" w:hint="default"/>
+      </w:rPr>
+    </w:lvl>
+    <w:lvl w:ilvl="3">
+      <w:start w:val="1"/>
+      <w:numFmt w:val="bullet"/>
+      <w:lvlText w:val=""/>
+      <w:lvlJc w:val="left"/>
+      <w:pPr>
+        <w:tabs>
+          <w:tab w:val="num" w:pos="0"/>
+        </w:tabs>
+        <w:ind w:left="2880" w:hanging="360"/>
+      </w:pPr>
+      <w:rPr>
+        <w:rFonts w:ascii="Symbol" w:hAnsi="Symbol" w:cs="Symbol" w:hint="default"/>
+      </w:rPr>
+    </w:lvl>
+    <w:lvl w:ilvl="4">
+      <w:start w:val="1"/>
+      <w:numFmt w:val="bullet"/>
+      <w:lvlText w:val="o"/>
+      <w:lvlJc w:val="left"/>
+      <w:pPr>
+        <w:tabs>
+          <w:tab w:val="num" w:pos="0"/>
+        </w:tabs>
+        <w:ind w:left="3600" w:hanging="360"/>
+      </w:pPr>
+      <w:rPr>
+        <w:rFonts w:ascii="Courier New" w:hAnsi="Courier New" w:cs="Courier New" w:hint="default"/>
+      </w:rPr>
+    </w:lvl>
+    <w:lvl w:ilvl="5">
+      <w:start w:val="1"/>
+      <w:numFmt w:val="bullet"/>
+      <w:lvlText w:val=""/>
+      <w:lvlJc w:val="left"/>
+      <w:pPr>
+        <w:tabs>
+          <w:tab w:val="num" w:pos="0"/>
+        </w:tabs>
+        <w:ind w:left="4320" w:hanging="360"/>
+      </w:pPr>
+      <w:rPr>
+        <w:rFonts w:ascii="Wingdings" w:hAnsi="Wingdings" w:cs="Wingdings" w:hint="default"/>
+      </w:rPr>
+    </w:lvl>
+    <w:lvl w:ilvl="6">
+      <w:start w:val="1"/>
+      <w:numFmt w:val="bullet"/>
+      <w:lvlText w:val=""/>
+      <w:lvlJc w:val="left"/>
+      <w:pPr>
+        <w:tabs>
+          <w:tab w:val="num" w:pos="0"/>
+        </w:tabs>
+        <w:ind w:left="5040" w:hanging="360"/>
+      </w:pPr>
+      <w:rPr>
+        <w:rFonts w:ascii="Symbol" w:hAnsi="Symbol" w:cs="Symbol" w:hint="default"/>
+      </w:rPr>
+    </w:lvl>
+    <w:lvl w:ilvl="7">
+      <w:start w:val="1"/>
+      <w:numFmt w:val="bullet"/>
+      <w:lvlText w:val="o"/>
+      <w:lvlJc w:val="left"/>
+      <w:pPr>
+        <w:tabs>
+          <w:tab w:val="num" w:pos="0"/>
+        </w:tabs>
+        <w:ind w:left="5760" w:hanging="360"/>
+      </w:pPr>
+      <w:rPr>
+        <w:rFonts w:ascii="Courier New" w:hAnsi="Courier New" w:cs="Courier New" w:hint="default"/>
+      </w:rPr>
+    </w:lvl>
+    <w:lvl w:ilvl="8">
+      <w:start w:val="1"/>
+      <w:numFmt w:val="bullet"/>
+      <w:lvlText w:val=""/>
+      <w:lvlJc w:val="left"/>
+      <w:pPr>
+        <w:tabs>
+          <w:tab w:val="num" w:pos="0"/>
+        </w:tabs>
+        <w:ind w:left="6480" w:hanging="360"/>
+      </w:pPr>
+      <w:rPr>
+        <w:rFonts w:ascii="Wingdings" w:hAnsi="Wingdings" w:cs="Wingdings" w:hint="default"/>
+      </w:rPr>
+    </w:lvl>
+  </w:abstractNum>
+  <w:abstractNum w:abstractNumId="6" w15:restartNumberingAfterBreak="0">
+    <w:nsid w:val="6F683C80"/>
+    <w:multiLevelType w:val="multilevel"/>
+    <w:tmpl w:val="59243824"/>
+    <w:lvl w:ilvl="0">
+      <w:start w:val="1"/>
+      <w:numFmt w:val="bullet"/>
+      <w:lvlText w:val=""/>
+      <w:lvlJc w:val="left"/>
+      <w:pPr>
+        <w:tabs>
+          <w:tab w:val="num" w:pos="0"/>
+        </w:tabs>
+        <w:ind w:left="720" w:hanging="360"/>
+      </w:pPr>
+      <w:rPr>
+        <w:rFonts w:ascii="Symbol" w:hAnsi="Symbol" w:cs="Symbol" w:hint="default"/>
+      </w:rPr>
+    </w:lvl>
+    <w:lvl w:ilvl="1">
+      <w:start w:val="1"/>
+      <w:numFmt w:val="bullet"/>
+      <w:lvlText w:val="o"/>
+      <w:lvlJc w:val="left"/>
+      <w:pPr>
+        <w:tabs>
+          <w:tab w:val="num" w:pos="0"/>
+        </w:tabs>
+        <w:ind w:left="1440" w:hanging="360"/>
+      </w:pPr>
+      <w:rPr>
+        <w:rFonts w:ascii="Courier New" w:hAnsi="Courier New" w:cs="Courier New" w:hint="default"/>
+      </w:rPr>
+    </w:lvl>
+    <w:lvl w:ilvl="2">
+      <w:start w:val="1"/>
+      <w:numFmt w:val="bullet"/>
+      <w:lvlText w:val=""/>
+      <w:lvlJc w:val="left"/>
+      <w:pPr>
+        <w:tabs>
+          <w:tab w:val="num" w:pos="0"/>
+        </w:tabs>
+        <w:ind w:left="2160" w:hanging="360"/>
+      </w:pPr>
+      <w:rPr>
+        <w:rFonts w:ascii="Wingdings" w:hAnsi="Wingdings" w:cs="Wingdings" w:hint="default"/>
+      </w:rPr>
+    </w:lvl>
+    <w:lvl w:ilvl="3">
+      <w:start w:val="1"/>
+      <w:numFmt w:val="bullet"/>
+      <w:lvlText w:val=""/>
+      <w:lvlJc w:val="left"/>
+      <w:pPr>
+        <w:tabs>
+          <w:tab w:val="num" w:pos="0"/>
+        </w:tabs>
+        <w:ind w:left="2880" w:hanging="360"/>
+      </w:pPr>
+      <w:rPr>
+        <w:rFonts w:ascii="Symbol" w:hAnsi="Symbol" w:cs="Symbol" w:hint="default"/>
+      </w:rPr>
+    </w:lvl>
+    <w:lvl w:ilvl="4">
+      <w:start w:val="1"/>
+      <w:numFmt w:val="bullet"/>
+      <w:lvlText w:val="o"/>
+      <w:lvlJc w:val="left"/>
+      <w:pPr>
+        <w:tabs>
+          <w:tab w:val="num" w:pos="0"/>
+        </w:tabs>
+        <w:ind w:left="3600" w:hanging="360"/>
+      </w:pPr>
+      <w:rPr>
+        <w:rFonts w:ascii="Courier New" w:hAnsi="Courier New" w:cs="Courier New" w:hint="default"/>
+      </w:rPr>
+    </w:lvl>
+    <w:lvl w:ilvl="5">
+      <w:start w:val="1"/>
+      <w:numFmt w:val="bullet"/>
+      <w:lvlText w:val=""/>
+      <w:lvlJc w:val="left"/>
+      <w:pPr>
+        <w:tabs>
+          <w:tab w:val="num" w:pos="0"/>
+        </w:tabs>
+        <w:ind w:left="4320" w:hanging="360"/>
+      </w:pPr>
+      <w:rPr>
+        <w:rFonts w:ascii="Wingdings" w:hAnsi="Wingdings" w:cs="Wingdings" w:hint="default"/>
+      </w:rPr>
+    </w:lvl>
+    <w:lvl w:ilvl="6">
+      <w:start w:val="1"/>
+      <w:numFmt w:val="bullet"/>
+      <w:lvlText w:val=""/>
+      <w:lvlJc w:val="left"/>
+      <w:pPr>
+        <w:tabs>
+          <w:tab w:val="num" w:pos="0"/>
+        </w:tabs>
+        <w:ind w:left="5040" w:hanging="360"/>
+      </w:pPr>
+      <w:rPr>
+        <w:rFonts w:ascii="Symbol" w:hAnsi="Symbol" w:cs="Symbol" w:hint="default"/>
+      </w:rPr>
+    </w:lvl>
+    <w:lvl w:ilvl="7">
+      <w:start w:val="1"/>
+      <w:numFmt w:val="bullet"/>
+      <w:lvlText w:val="o"/>
+      <w:lvlJc w:val="left"/>
+      <w:pPr>
+        <w:tabs>
+          <w:tab w:val="num" w:pos="0"/>
+        </w:tabs>
+        <w:ind w:left="5760" w:hanging="360"/>
+      </w:pPr>
+      <w:rPr>
+        <w:rFonts w:ascii="Courier New" w:hAnsi="Courier New" w:cs="Courier New" w:hint="default"/>
+      </w:rPr>
+    </w:lvl>
+    <w:lvl w:ilvl="8">
+      <w:start w:val="1"/>
+      <w:numFmt w:val="bullet"/>
+      <w:lvlText w:val=""/>
+      <w:lvlJc w:val="left"/>
+      <w:pPr>
+        <w:tabs>
+          <w:tab w:val="num" w:pos="0"/>
+        </w:tabs>
+        <w:ind w:left="6480" w:hanging="360"/>
+      </w:pPr>
+      <w:rPr>
+        <w:rFonts w:ascii="Wingdings" w:hAnsi="Wingdings" w:cs="Wingdings" w:hint="default"/>
+      </w:rPr>
+    </w:lvl>
+  </w:abstractNum>
+  <w:abstractNum w:abstractNumId="7" w15:restartNumberingAfterBreak="0">
+    <w:nsid w:val="71243EC7"/>
+    <w:multiLevelType w:val="multilevel"/>
+    <w:tmpl w:val="36F270CA"/>
+    <w:lvl w:ilvl="0">
+      <w:start w:val="1"/>
+      <w:numFmt w:val="bullet"/>
+      <w:lvlText w:val=""/>
+      <w:lvlJc w:val="left"/>
+      <w:pPr>
+        <w:tabs>
+          <w:tab w:val="num" w:pos="0"/>
+        </w:tabs>
+        <w:ind w:left="720" w:hanging="360"/>
+      </w:pPr>
+      <w:rPr>
+        <w:rFonts w:ascii="Symbol" w:hAnsi="Symbol" w:cs="Symbol" w:hint="default"/>
+      </w:rPr>
+    </w:lvl>
+    <w:lvl w:ilvl="1">
+      <w:start w:val="1"/>
+      <w:numFmt w:val="bullet"/>
+      <w:lvlText w:val="o"/>
+      <w:lvlJc w:val="left"/>
+      <w:pPr>
+        <w:tabs>
+          <w:tab w:val="num" w:pos="0"/>
+        </w:tabs>
+        <w:ind w:left="1440" w:hanging="360"/>
+      </w:pPr>
+      <w:rPr>
+        <w:rFonts w:ascii="Courier New" w:hAnsi="Courier New" w:cs="Courier New" w:hint="default"/>
+      </w:rPr>
+    </w:lvl>
+    <w:lvl w:ilvl="2">
+      <w:start w:val="1"/>
+      <w:numFmt w:val="bullet"/>
+      <w:lvlText w:val=""/>
+      <w:lvlJc w:val="left"/>
+      <w:pPr>
+        <w:tabs>
+          <w:tab w:val="num" w:pos="0"/>
+        </w:tabs>
+        <w:ind w:left="2160" w:hanging="360"/>
+      </w:pPr>
+      <w:rPr>
+        <w:rFonts w:ascii="Wingdings" w:hAnsi="Wingdings" w:cs="Wingdings" w:hint="default"/>
+      </w:rPr>
+    </w:lvl>
+    <w:lvl w:ilvl="3">
+      <w:start w:val="1"/>
+      <w:numFmt w:val="bullet"/>
+      <w:lvlText w:val=""/>
+      <w:lvlJc w:val="left"/>
+      <w:pPr>
+        <w:tabs>
+          <w:tab w:val="num" w:pos="0"/>
+        </w:tabs>
+        <w:ind w:left="2880" w:hanging="360"/>
+      </w:pPr>
+      <w:rPr>
+        <w:rFonts w:ascii="Symbol" w:hAnsi="Symbol" w:cs="Symbol" w:hint="default"/>
+      </w:rPr>
+    </w:lvl>
+    <w:lvl w:ilvl="4">
+      <w:start w:val="1"/>
+      <w:numFmt w:val="bullet"/>
+      <w:lvlText w:val="o"/>
+      <w:lvlJc w:val="left"/>
+      <w:pPr>
+        <w:tabs>
+          <w:tab w:val="num" w:pos="0"/>
+        </w:tabs>
+        <w:ind w:left="3600" w:hanging="360"/>
+      </w:pPr>
+      <w:rPr>
+        <w:rFonts w:ascii="Courier New" w:hAnsi="Courier New" w:cs="Courier New" w:hint="default"/>
+      </w:rPr>
+    </w:lvl>
+    <w:lvl w:ilvl="5">
+      <w:start w:val="1"/>
+      <w:numFmt w:val="bullet"/>
+      <w:lvlText w:val=""/>
+      <w:lvlJc w:val="left"/>
+      <w:pPr>
+        <w:tabs>
+          <w:tab w:val="num" w:pos="0"/>
+        </w:tabs>
+        <w:ind w:left="4320" w:hanging="360"/>
+      </w:pPr>
+      <w:rPr>
+        <w:rFonts w:ascii="Wingdings" w:hAnsi="Wingdings" w:cs="Wingdings" w:hint="default"/>
+      </w:rPr>
+    </w:lvl>
+    <w:lvl w:ilvl="6">
+      <w:start w:val="1"/>
+      <w:numFmt w:val="bullet"/>
+      <w:lvlText w:val=""/>
+      <w:lvlJc w:val="left"/>
+      <w:pPr>
+        <w:tabs>
+          <w:tab w:val="num" w:pos="0"/>
+        </w:tabs>
+        <w:ind w:left="5040" w:hanging="360"/>
+      </w:pPr>
+      <w:rPr>
+        <w:rFonts w:ascii="Symbol" w:hAnsi="Symbol" w:cs="Symbol" w:hint="default"/>
+      </w:rPr>
+    </w:lvl>
+    <w:lvl w:ilvl="7">
+      <w:start w:val="1"/>
+      <w:numFmt w:val="bullet"/>
+      <w:lvlText w:val="o"/>
+      <w:lvlJc w:val="left"/>
+      <w:pPr>
+        <w:tabs>
+          <w:tab w:val="num" w:pos="0"/>
+        </w:tabs>
+        <w:ind w:left="5760" w:hanging="360"/>
+      </w:pPr>
+      <w:rPr>
+        <w:rFonts w:ascii="Courier New" w:hAnsi="Courier New" w:cs="Courier New" w:hint="default"/>
+      </w:rPr>
+    </w:lvl>
+    <w:lvl w:ilvl="8">
+      <w:start w:val="1"/>
+      <w:numFmt w:val="bullet"/>
+      <w:lvlText w:val=""/>
+      <w:lvlJc w:val="left"/>
+      <w:pPr>
+        <w:tabs>
+          <w:tab w:val="num" w:pos="0"/>
+        </w:tabs>
+        <w:ind w:left="6480" w:hanging="360"/>
+      </w:pPr>
+      <w:rPr>
+        <w:rFonts w:ascii="Wingdings" w:hAnsi="Wingdings" w:cs="Wingdings" w:hint="default"/>
+      </w:rPr>
+    </w:lvl>
+  </w:abstractNum>
+  <w:num w:numId="1" w16cid:durableId="1252202186">
     <w:abstractNumId w:val="1"/>
   </w:num>
-  <w:num w:numId="2">
-    <w:abstractNumId w:val="2"/>
+  <w:num w:numId="2" w16cid:durableId="1347051277">
+    <w:abstractNumId w:val="4"/>
   </w:num>
-  <w:num w:numId="3">
+  <w:num w:numId="3" w16cid:durableId="562911170">
     <w:abstractNumId w:val="3"/>
   </w:num>
-  <w:num w:numId="4">
-    <w:abstractNumId w:val="4"/>
+  <w:num w:numId="4" w16cid:durableId="994186253">
+    <w:abstractNumId w:val="0"/>
   </w:num>
-  <w:num w:numId="5">
+  <w:num w:numId="5" w16cid:durableId="1135760426">
+    <w:abstractNumId w:val="7"/>
+  </w:num>
+  <w:num w:numId="6" w16cid:durableId="1918392869">
+    <w:abstractNumId w:val="6"/>
+  </w:num>
+  <w:num w:numId="7" w16cid:durableId="1009870700">
     <w:abstractNumId w:val="5"/>
   </w:num>
-  <w:num w:numId="6">
-    <w:abstractNumId w:val="6"/>
-  </w:num>
-  <w:num w:numId="7">
-    <w:abstractNumId w:val="7"/>
-  </w:num>
-  <w:num w:numId="8">
-    <w:abstractNumId w:val="8"/>
+  <w:num w:numId="8" w16cid:durableId="659849060">
+    <w:abstractNumId w:val="2"/>
   </w:num>
 </w:numbering>
 </file>
 
 <file path=word/styles.xml><?xml version="1.0" encoding="utf-8"?>
-<w:styles xmlns:w="http://schemas.openxmlformats.org/wordprocessingml/2006/main" xmlns:w14="http://schemas.microsoft.com/office/word/2010/wordml" xmlns:mc="http://schemas.openxmlformats.org/markup-compatibility/2006" mc:Ignorable="w14">
+<w:styles xmlns:mc="http://schemas.openxmlformats.org/markup-compatibility/2006" xmlns:r="http://schemas.openxmlformats.org/officeDocument/2006/relationships" xmlns:w="http://schemas.openxmlformats.org/wordprocessingml/2006/main" xmlns:w14="http://schemas.microsoft.com/office/word/2010/wordml" xmlns:w15="http://schemas.microsoft.com/office/word/2012/wordml" xmlns:w16cex="http://schemas.microsoft.com/office/word/2018/wordml/cex" xmlns:w16cid="http://schemas.microsoft.com/office/word/2016/wordml/cid" xmlns:w16="http://schemas.microsoft.com/office/word/2018/wordml" xmlns:w16du="http://schemas.microsoft.com/office/word/2023/wordml/word16du" xmlns:w16sdtdh="http://schemas.microsoft.com/office/word/2020/wordml/sdtdatahash" xmlns:w16se="http://schemas.microsoft.com/office/word/2015/wordml/symex" mc:Ignorable="w14 w15 w16se w16cid w16 w16cex w16sdtdh w16du">
   <w:docDefaults>
     <w:rPrDefault>
       <w:rPr>
-        <w:rFonts w:ascii="Aptos" w:hAnsi="Aptos" w:eastAsia="Aptos" w:cs="" w:asciiTheme="minorHAnsi" w:cstheme="minorBidi" w:eastAsiaTheme="minorHAnsi" w:hAnsiTheme="minorHAnsi"/>
+        <w:rFonts w:asciiTheme="minorHAnsi" w:eastAsiaTheme="minorHAnsi" w:hAnsiTheme="minorHAnsi" w:cstheme="minorBidi"/>
         <w:kern w:val="2"/>
         <w:sz w:val="24"/>
         <w:szCs w:val="24"/>
@@ -2930,21 +2748,21 @@
     </w:rPrDefault>
     <w:pPrDefault>
       <w:pPr>
-        <w:suppressAutoHyphens w:val="true"/>
+        <w:suppressAutoHyphens/>
       </w:pPr>
     </w:pPrDefault>
   </w:docDefaults>
   <w:latentStyles w:defLockedState="0" w:defUIPriority="99" w:defSemiHidden="0" w:defUnhideWhenUsed="0" w:defQFormat="0" w:count="376">
     <w:lsdException w:name="Normal" w:uiPriority="0" w:qFormat="1"/>
     <w:lsdException w:name="heading 1" w:uiPriority="9" w:qFormat="1"/>
-    <w:lsdException w:name="heading 2" w:uiPriority="9" w:semiHidden="1" w:unhideWhenUsed="1" w:qFormat="1"/>
-    <w:lsdException w:name="heading 3" w:uiPriority="9" w:semiHidden="1" w:unhideWhenUsed="1" w:qFormat="1"/>
-    <w:lsdException w:name="heading 4" w:uiPriority="9" w:semiHidden="1" w:unhideWhenUsed="1" w:qFormat="1"/>
-    <w:lsdException w:name="heading 5" w:uiPriority="9" w:semiHidden="1" w:unhideWhenUsed="1" w:qFormat="1"/>
-    <w:lsdException w:name="heading 6" w:uiPriority="9" w:semiHidden="1" w:unhideWhenUsed="1" w:qFormat="1"/>
-    <w:lsdException w:name="heading 7" w:uiPriority="9" w:semiHidden="1" w:unhideWhenUsed="1" w:qFormat="1"/>
-    <w:lsdException w:name="heading 8" w:uiPriority="9" w:semiHidden="1" w:unhideWhenUsed="1" w:qFormat="1"/>
-    <w:lsdException w:name="heading 9" w:uiPriority="9" w:semiHidden="1" w:unhideWhenUsed="1" w:qFormat="1"/>
+    <w:lsdException w:name="heading 2" w:semiHidden="1" w:uiPriority="9" w:unhideWhenUsed="1" w:qFormat="1"/>
+    <w:lsdException w:name="heading 3" w:semiHidden="1" w:uiPriority="9" w:unhideWhenUsed="1" w:qFormat="1"/>
+    <w:lsdException w:name="heading 4" w:semiHidden="1" w:uiPriority="9" w:unhideWhenUsed="1" w:qFormat="1"/>
+    <w:lsdException w:name="heading 5" w:semiHidden="1" w:uiPriority="9" w:unhideWhenUsed="1" w:qFormat="1"/>
+    <w:lsdException w:name="heading 6" w:semiHidden="1" w:uiPriority="9" w:unhideWhenUsed="1" w:qFormat="1"/>
+    <w:lsdException w:name="heading 7" w:semiHidden="1" w:uiPriority="9" w:unhideWhenUsed="1" w:qFormat="1"/>
+    <w:lsdException w:name="heading 8" w:semiHidden="1" w:uiPriority="9" w:unhideWhenUsed="1" w:qFormat="1"/>
+    <w:lsdException w:name="heading 9" w:semiHidden="1" w:uiPriority="9" w:unhideWhenUsed="1" w:qFormat="1"/>
     <w:lsdException w:name="index 1" w:semiHidden="1" w:unhideWhenUsed="1"/>
     <w:lsdException w:name="index 2" w:semiHidden="1" w:unhideWhenUsed="1"/>
     <w:lsdException w:name="index 3" w:semiHidden="1" w:unhideWhenUsed="1"/>
@@ -2954,22 +2772,22 @@
     <w:lsdException w:name="index 7" w:semiHidden="1" w:unhideWhenUsed="1"/>
     <w:lsdException w:name="index 8" w:semiHidden="1" w:unhideWhenUsed="1"/>
     <w:lsdException w:name="index 9" w:semiHidden="1" w:unhideWhenUsed="1"/>
-    <w:lsdException w:name="toc 1" w:uiPriority="39" w:semiHidden="1" w:unhideWhenUsed="1"/>
-    <w:lsdException w:name="toc 2" w:uiPriority="39" w:semiHidden="1" w:unhideWhenUsed="1"/>
-    <w:lsdException w:name="toc 3" w:uiPriority="39" w:semiHidden="1" w:unhideWhenUsed="1"/>
-    <w:lsdException w:name="toc 4" w:uiPriority="39" w:semiHidden="1" w:unhideWhenUsed="1"/>
-    <w:lsdException w:name="toc 5" w:uiPriority="39" w:semiHidden="1" w:unhideWhenUsed="1"/>
-    <w:lsdException w:name="toc 6" w:uiPriority="39" w:semiHidden="1" w:unhideWhenUsed="1"/>
-    <w:lsdException w:name="toc 7" w:uiPriority="39" w:semiHidden="1" w:unhideWhenUsed="1"/>
-    <w:lsdException w:name="toc 8" w:uiPriority="39" w:semiHidden="1" w:unhideWhenUsed="1"/>
-    <w:lsdException w:name="toc 9" w:uiPriority="39" w:semiHidden="1" w:unhideWhenUsed="1"/>
+    <w:lsdException w:name="toc 1" w:semiHidden="1" w:uiPriority="39" w:unhideWhenUsed="1"/>
+    <w:lsdException w:name="toc 2" w:semiHidden="1" w:uiPriority="39" w:unhideWhenUsed="1"/>
+    <w:lsdException w:name="toc 3" w:semiHidden="1" w:uiPriority="39" w:unhideWhenUsed="1"/>
+    <w:lsdException w:name="toc 4" w:semiHidden="1" w:uiPriority="39" w:unhideWhenUsed="1"/>
+    <w:lsdException w:name="toc 5" w:semiHidden="1" w:uiPriority="39" w:unhideWhenUsed="1"/>
+    <w:lsdException w:name="toc 6" w:semiHidden="1" w:uiPriority="39" w:unhideWhenUsed="1"/>
+    <w:lsdException w:name="toc 7" w:semiHidden="1" w:uiPriority="39" w:unhideWhenUsed="1"/>
+    <w:lsdException w:name="toc 8" w:semiHidden="1" w:uiPriority="39" w:unhideWhenUsed="1"/>
+    <w:lsdException w:name="toc 9" w:semiHidden="1" w:uiPriority="39" w:unhideWhenUsed="1"/>
     <w:lsdException w:name="Normal Indent" w:semiHidden="1" w:unhideWhenUsed="1"/>
     <w:lsdException w:name="footnote text" w:semiHidden="1" w:unhideWhenUsed="1"/>
     <w:lsdException w:name="annotation text" w:semiHidden="1" w:unhideWhenUsed="1"/>
     <w:lsdException w:name="header" w:semiHidden="1" w:unhideWhenUsed="1"/>
     <w:lsdException w:name="footer" w:semiHidden="1" w:unhideWhenUsed="1"/>
     <w:lsdException w:name="index heading" w:semiHidden="1" w:unhideWhenUsed="1"/>
-    <w:lsdException w:name="caption" w:uiPriority="35" w:semiHidden="1" w:unhideWhenUsed="1" w:qFormat="1"/>
+    <w:lsdException w:name="caption" w:semiHidden="1" w:uiPriority="35" w:unhideWhenUsed="1" w:qFormat="1"/>
     <w:lsdException w:name="table of figures" w:semiHidden="1" w:unhideWhenUsed="1"/>
     <w:lsdException w:name="envelope address" w:semiHidden="1" w:unhideWhenUsed="1"/>
     <w:lsdException w:name="envelope return" w:semiHidden="1" w:unhideWhenUsed="1"/>
@@ -3000,7 +2818,7 @@
     <w:lsdException w:name="Title" w:uiPriority="10" w:qFormat="1"/>
     <w:lsdException w:name="Closing" w:semiHidden="1" w:unhideWhenUsed="1"/>
     <w:lsdException w:name="Signature" w:semiHidden="1" w:unhideWhenUsed="1"/>
-    <w:lsdException w:name="Default Paragraph Font" w:uiPriority="1" w:semiHidden="1" w:unhideWhenUsed="1"/>
+    <w:lsdException w:name="Default Paragraph Font" w:semiHidden="1" w:uiPriority="1" w:unhideWhenUsed="1"/>
     <w:lsdException w:name="Body Text" w:semiHidden="1" w:unhideWhenUsed="1"/>
     <w:lsdException w:name="Body Text Indent" w:semiHidden="1" w:unhideWhenUsed="1"/>
     <w:lsdException w:name="List Continue" w:semiHidden="1" w:unhideWhenUsed="1"/>
@@ -3200,8 +3018,8 @@
     <w:lsdException w:name="Subtle Reference" w:uiPriority="31" w:qFormat="1"/>
     <w:lsdException w:name="Intense Reference" w:uiPriority="32" w:qFormat="1"/>
     <w:lsdException w:name="Book Title" w:uiPriority="33" w:qFormat="1"/>
-    <w:lsdException w:name="Bibliography" w:uiPriority="37" w:semiHidden="1" w:unhideWhenUsed="1"/>
-    <w:lsdException w:name="TOC Heading" w:uiPriority="39" w:semiHidden="1" w:unhideWhenUsed="1" w:qFormat="1"/>
+    <w:lsdException w:name="Bibliography" w:semiHidden="1" w:uiPriority="37" w:unhideWhenUsed="1"/>
+    <w:lsdException w:name="TOC Heading" w:semiHidden="1" w:uiPriority="39" w:unhideWhenUsed="1" w:qFormat="1"/>
     <w:lsdException w:name="Plain Table 1" w:uiPriority="41"/>
     <w:lsdException w:name="Plain Table 2" w:uiPriority="42"/>
     <w:lsdException w:name="Plain Table 3" w:uiPriority="43"/>
@@ -3312,49 +3130,36 @@
     <w:lsdException w:name="Unresolved Mention" w:semiHidden="1" w:unhideWhenUsed="1"/>
     <w:lsdException w:name="Smart Link" w:semiHidden="1" w:unhideWhenUsed="1"/>
   </w:latentStyles>
-  <w:style w:type="paragraph" w:styleId="Normal" w:default="1">
+  <w:style w:type="paragraph" w:default="1" w:styleId="Normal">
     <w:name w:val="Normal"/>
     <w:qFormat/>
     <w:pPr>
-      <w:widowControl/>
-      <w:suppressAutoHyphens w:val="true"/>
-      <w:bidi w:val="0"/>
-      <w:spacing w:lineRule="auto" w:line="276" w:before="0" w:after="160"/>
-      <w:jc w:val="left"/>
+      <w:spacing w:after="160" w:line="276" w:lineRule="auto"/>
     </w:pPr>
-    <w:rPr>
-      <w:rFonts w:ascii="Aptos" w:hAnsi="Aptos" w:eastAsia="Aptos" w:cs="" w:asciiTheme="minorHAnsi" w:cstheme="minorBidi" w:eastAsiaTheme="minorHAnsi" w:hAnsiTheme="minorHAnsi"/>
-      <w:color w:val="auto"/>
-      <w:kern w:val="2"/>
-      <w:sz w:val="24"/>
-      <w:szCs w:val="24"/>
-      <w:lang w:val="en-US" w:eastAsia="en-US" w:bidi="ar-SA"/>
-      <w14:ligatures w14:val="standardContextual"/>
-    </w:rPr>
   </w:style>
   <w:style w:type="paragraph" w:styleId="Heading1">
-    <w:name w:val="Heading 1"/>
+    <w:name w:val="heading 1"/>
     <w:basedOn w:val="Normal"/>
     <w:next w:val="Normal"/>
     <w:link w:val="Heading1Char"/>
     <w:uiPriority w:val="9"/>
     <w:qFormat/>
-    <w:rsid w:val="00a37f02"/>
+    <w:rsid w:val="00A37F02"/>
     <w:pPr>
-      <w:keepNext w:val="true"/>
+      <w:keepNext/>
       <w:keepLines/>
       <w:spacing w:before="360" w:after="80"/>
       <w:outlineLvl w:val="0"/>
     </w:pPr>
     <w:rPr>
-      <w:rFonts w:ascii="Aptos Display" w:hAnsi="Aptos Display" w:eastAsia="" w:cs="" w:asciiTheme="majorHAnsi" w:cstheme="majorBidi" w:eastAsiaTheme="majorEastAsia" w:hAnsiTheme="majorHAnsi"/>
-      <w:color w:val="0F4761" w:themeColor="accent1" w:themeShade="bf"/>
+      <w:rFonts w:asciiTheme="majorHAnsi" w:eastAsiaTheme="majorEastAsia" w:hAnsiTheme="majorHAnsi" w:cstheme="majorBidi"/>
+      <w:color w:val="0F4761" w:themeColor="accent1" w:themeShade="BF"/>
       <w:sz w:val="40"/>
       <w:szCs w:val="40"/>
     </w:rPr>
   </w:style>
   <w:style w:type="paragraph" w:styleId="Heading2">
-    <w:name w:val="Heading 2"/>
+    <w:name w:val="heading 2"/>
     <w:basedOn w:val="Normal"/>
     <w:next w:val="Normal"/>
     <w:link w:val="Heading2Char"/>
@@ -3362,44 +3167,44 @@
     <w:semiHidden/>
     <w:unhideWhenUsed/>
     <w:qFormat/>
-    <w:rsid w:val="00a37f02"/>
+    <w:rsid w:val="00A37F02"/>
     <w:pPr>
-      <w:keepNext w:val="true"/>
+      <w:keepNext/>
       <w:keepLines/>
       <w:spacing w:before="160" w:after="80"/>
       <w:outlineLvl w:val="1"/>
     </w:pPr>
     <w:rPr>
-      <w:rFonts w:ascii="Aptos Display" w:hAnsi="Aptos Display" w:eastAsia="" w:cs="" w:asciiTheme="majorHAnsi" w:cstheme="majorBidi" w:eastAsiaTheme="majorEastAsia" w:hAnsiTheme="majorHAnsi"/>
-      <w:color w:val="0F4761" w:themeColor="accent1" w:themeShade="bf"/>
+      <w:rFonts w:asciiTheme="majorHAnsi" w:eastAsiaTheme="majorEastAsia" w:hAnsiTheme="majorHAnsi" w:cstheme="majorBidi"/>
+      <w:color w:val="0F4761" w:themeColor="accent1" w:themeShade="BF"/>
       <w:sz w:val="32"/>
       <w:szCs w:val="32"/>
     </w:rPr>
   </w:style>
   <w:style w:type="paragraph" w:styleId="Heading3">
-    <w:name w:val="Heading 3"/>
+    <w:name w:val="heading 3"/>
     <w:basedOn w:val="Normal"/>
     <w:next w:val="Normal"/>
     <w:link w:val="Heading3Char"/>
     <w:uiPriority w:val="9"/>
     <w:unhideWhenUsed/>
     <w:qFormat/>
-    <w:rsid w:val="00a37f02"/>
+    <w:rsid w:val="00A37F02"/>
     <w:pPr>
-      <w:keepNext w:val="true"/>
+      <w:keepNext/>
       <w:keepLines/>
       <w:spacing w:before="160" w:after="80"/>
       <w:outlineLvl w:val="2"/>
     </w:pPr>
     <w:rPr>
-      <w:rFonts w:eastAsia="" w:cs="" w:cstheme="majorBidi" w:eastAsiaTheme="majorEastAsia"/>
-      <w:color w:val="0F4761" w:themeColor="accent1" w:themeShade="bf"/>
+      <w:rFonts w:eastAsiaTheme="majorEastAsia" w:cstheme="majorBidi"/>
+      <w:color w:val="0F4761" w:themeColor="accent1" w:themeShade="BF"/>
       <w:sz w:val="28"/>
       <w:szCs w:val="28"/>
     </w:rPr>
   </w:style>
   <w:style w:type="paragraph" w:styleId="Heading4">
-    <w:name w:val="Heading 4"/>
+    <w:name w:val="heading 4"/>
     <w:basedOn w:val="Normal"/>
     <w:next w:val="Normal"/>
     <w:link w:val="Heading4Char"/>
@@ -3407,22 +3212,22 @@
     <w:semiHidden/>
     <w:unhideWhenUsed/>
     <w:qFormat/>
-    <w:rsid w:val="00a37f02"/>
+    <w:rsid w:val="00A37F02"/>
     <w:pPr>
-      <w:keepNext w:val="true"/>
+      <w:keepNext/>
       <w:keepLines/>
       <w:spacing w:before="80" w:after="40"/>
       <w:outlineLvl w:val="3"/>
     </w:pPr>
     <w:rPr>
-      <w:rFonts w:eastAsia="" w:cs="" w:cstheme="majorBidi" w:eastAsiaTheme="majorEastAsia"/>
+      <w:rFonts w:eastAsiaTheme="majorEastAsia" w:cstheme="majorBidi"/>
       <w:i/>
       <w:iCs/>
-      <w:color w:val="0F4761" w:themeColor="accent1" w:themeShade="bf"/>
+      <w:color w:val="0F4761" w:themeColor="accent1" w:themeShade="BF"/>
     </w:rPr>
   </w:style>
   <w:style w:type="paragraph" w:styleId="Heading5">
-    <w:name w:val="Heading 5"/>
+    <w:name w:val="heading 5"/>
     <w:basedOn w:val="Normal"/>
     <w:next w:val="Normal"/>
     <w:link w:val="Heading5Char"/>
@@ -3430,20 +3235,20 @@
     <w:semiHidden/>
     <w:unhideWhenUsed/>
     <w:qFormat/>
-    <w:rsid w:val="00a37f02"/>
+    <w:rsid w:val="00A37F02"/>
     <w:pPr>
-      <w:keepNext w:val="true"/>
+      <w:keepNext/>
       <w:keepLines/>
       <w:spacing w:before="80" w:after="40"/>
       <w:outlineLvl w:val="4"/>
     </w:pPr>
     <w:rPr>
-      <w:rFonts w:eastAsia="" w:cs="" w:cstheme="majorBidi" w:eastAsiaTheme="majorEastAsia"/>
-      <w:color w:val="0F4761" w:themeColor="accent1" w:themeShade="bf"/>
+      <w:rFonts w:eastAsiaTheme="majorEastAsia" w:cstheme="majorBidi"/>
+      <w:color w:val="0F4761" w:themeColor="accent1" w:themeShade="BF"/>
     </w:rPr>
   </w:style>
   <w:style w:type="paragraph" w:styleId="Heading6">
-    <w:name w:val="Heading 6"/>
+    <w:name w:val="heading 6"/>
     <w:basedOn w:val="Normal"/>
     <w:next w:val="Normal"/>
     <w:link w:val="Heading6Char"/>
@@ -3451,22 +3256,22 @@
     <w:semiHidden/>
     <w:unhideWhenUsed/>
     <w:qFormat/>
-    <w:rsid w:val="00a37f02"/>
+    <w:rsid w:val="00A37F02"/>
     <w:pPr>
-      <w:keepNext w:val="true"/>
+      <w:keepNext/>
       <w:keepLines/>
       <w:spacing w:before="40" w:after="0"/>
       <w:outlineLvl w:val="5"/>
     </w:pPr>
     <w:rPr>
-      <w:rFonts w:eastAsia="" w:cs="" w:cstheme="majorBidi" w:eastAsiaTheme="majorEastAsia"/>
+      <w:rFonts w:eastAsiaTheme="majorEastAsia" w:cstheme="majorBidi"/>
       <w:i/>
       <w:iCs/>
-      <w:color w:val="595959" w:themeColor="text1" w:themeTint="a6"/>
+      <w:color w:val="595959" w:themeColor="text1" w:themeTint="A6"/>
     </w:rPr>
   </w:style>
   <w:style w:type="paragraph" w:styleId="Heading7">
-    <w:name w:val="Heading 7"/>
+    <w:name w:val="heading 7"/>
     <w:basedOn w:val="Normal"/>
     <w:next w:val="Normal"/>
     <w:link w:val="Heading7Char"/>
@@ -3474,20 +3279,20 @@
     <w:semiHidden/>
     <w:unhideWhenUsed/>
     <w:qFormat/>
-    <w:rsid w:val="00a37f02"/>
+    <w:rsid w:val="00A37F02"/>
     <w:pPr>
-      <w:keepNext w:val="true"/>
+      <w:keepNext/>
       <w:keepLines/>
       <w:spacing w:before="40" w:after="0"/>
       <w:outlineLvl w:val="6"/>
     </w:pPr>
     <w:rPr>
-      <w:rFonts w:eastAsia="" w:cs="" w:cstheme="majorBidi" w:eastAsiaTheme="majorEastAsia"/>
-      <w:color w:val="595959" w:themeColor="text1" w:themeTint="a6"/>
+      <w:rFonts w:eastAsiaTheme="majorEastAsia" w:cstheme="majorBidi"/>
+      <w:color w:val="595959" w:themeColor="text1" w:themeTint="A6"/>
     </w:rPr>
   </w:style>
   <w:style w:type="paragraph" w:styleId="Heading8">
-    <w:name w:val="Heading 8"/>
+    <w:name w:val="heading 8"/>
     <w:basedOn w:val="Normal"/>
     <w:next w:val="Normal"/>
     <w:link w:val="Heading8Char"/>
@@ -3495,22 +3300,22 @@
     <w:semiHidden/>
     <w:unhideWhenUsed/>
     <w:qFormat/>
-    <w:rsid w:val="00a37f02"/>
+    <w:rsid w:val="00A37F02"/>
     <w:pPr>
-      <w:keepNext w:val="true"/>
+      <w:keepNext/>
       <w:keepLines/>
-      <w:spacing w:before="0" w:after="0"/>
+      <w:spacing w:after="0"/>
       <w:outlineLvl w:val="7"/>
     </w:pPr>
     <w:rPr>
-      <w:rFonts w:eastAsia="" w:cs="" w:cstheme="majorBidi" w:eastAsiaTheme="majorEastAsia"/>
+      <w:rFonts w:eastAsiaTheme="majorEastAsia" w:cstheme="majorBidi"/>
       <w:i/>
       <w:iCs/>
-      <w:color w:val="272727" w:themeColor="text1" w:themeTint="d8"/>
+      <w:color w:val="272727" w:themeColor="text1" w:themeTint="D8"/>
     </w:rPr>
   </w:style>
   <w:style w:type="paragraph" w:styleId="Heading9">
-    <w:name w:val="Heading 9"/>
+    <w:name w:val="heading 9"/>
     <w:basedOn w:val="Normal"/>
     <w:next w:val="Normal"/>
     <w:link w:val="Heading9Char"/>
@@ -3518,193 +3323,213 @@
     <w:semiHidden/>
     <w:unhideWhenUsed/>
     <w:qFormat/>
-    <w:rsid w:val="00a37f02"/>
+    <w:rsid w:val="00A37F02"/>
     <w:pPr>
-      <w:keepNext w:val="true"/>
+      <w:keepNext/>
       <w:keepLines/>
-      <w:spacing w:before="0" w:after="0"/>
+      <w:spacing w:after="0"/>
       <w:outlineLvl w:val="8"/>
     </w:pPr>
     <w:rPr>
-      <w:rFonts w:eastAsia="" w:cs="" w:cstheme="majorBidi" w:eastAsiaTheme="majorEastAsia"/>
-      <w:color w:val="272727" w:themeColor="text1" w:themeTint="d8"/>
+      <w:rFonts w:eastAsiaTheme="majorEastAsia" w:cstheme="majorBidi"/>
+      <w:color w:val="272727" w:themeColor="text1" w:themeTint="D8"/>
     </w:rPr>
   </w:style>
-  <w:style w:type="character" w:styleId="DefaultParagraphFont" w:default="1">
+  <w:style w:type="character" w:default="1" w:styleId="DefaultParagraphFont">
     <w:name w:val="Default Paragraph Font"/>
     <w:uiPriority w:val="1"/>
+    <w:semiHidden/>
     <w:unhideWhenUsed/>
-    <w:qFormat/>
-    <w:rPr/>
   </w:style>
-  <w:style w:type="character" w:styleId="Heading1Char" w:customStyle="1">
+  <w:style w:type="table" w:default="1" w:styleId="TableNormal">
+    <w:name w:val="Normal Table"/>
+    <w:uiPriority w:val="99"/>
+    <w:semiHidden/>
+    <w:unhideWhenUsed/>
+    <w:tblPr>
+      <w:tblInd w:w="0" w:type="dxa"/>
+      <w:tblCellMar>
+        <w:top w:w="0" w:type="dxa"/>
+        <w:left w:w="108" w:type="dxa"/>
+        <w:bottom w:w="0" w:type="dxa"/>
+        <w:right w:w="108" w:type="dxa"/>
+      </w:tblCellMar>
+    </w:tblPr>
+  </w:style>
+  <w:style w:type="numbering" w:default="1" w:styleId="NoList">
+    <w:name w:val="No List"/>
+    <w:uiPriority w:val="99"/>
+    <w:semiHidden/>
+    <w:unhideWhenUsed/>
+  </w:style>
+  <w:style w:type="character" w:customStyle="1" w:styleId="Heading1Char">
     <w:name w:val="Heading 1 Char"/>
     <w:basedOn w:val="DefaultParagraphFont"/>
     <w:link w:val="Heading1"/>
     <w:uiPriority w:val="9"/>
     <w:qFormat/>
-    <w:rsid w:val="00a37f02"/>
+    <w:rsid w:val="00A37F02"/>
     <w:rPr>
-      <w:rFonts w:ascii="Aptos Display" w:hAnsi="Aptos Display" w:eastAsia="" w:cs="" w:asciiTheme="majorHAnsi" w:cstheme="majorBidi" w:eastAsiaTheme="majorEastAsia" w:hAnsiTheme="majorHAnsi"/>
-      <w:color w:val="0F4761" w:themeColor="accent1" w:themeShade="bf"/>
+      <w:rFonts w:asciiTheme="majorHAnsi" w:eastAsiaTheme="majorEastAsia" w:hAnsiTheme="majorHAnsi" w:cstheme="majorBidi"/>
+      <w:color w:val="0F4761" w:themeColor="accent1" w:themeShade="BF"/>
       <w:sz w:val="40"/>
       <w:szCs w:val="40"/>
     </w:rPr>
   </w:style>
-  <w:style w:type="character" w:styleId="Heading2Char" w:customStyle="1">
+  <w:style w:type="character" w:customStyle="1" w:styleId="Heading2Char">
     <w:name w:val="Heading 2 Char"/>
     <w:basedOn w:val="DefaultParagraphFont"/>
     <w:link w:val="Heading2"/>
     <w:uiPriority w:val="9"/>
     <w:semiHidden/>
     <w:qFormat/>
-    <w:rsid w:val="00a37f02"/>
+    <w:rsid w:val="00A37F02"/>
     <w:rPr>
-      <w:rFonts w:ascii="Aptos Display" w:hAnsi="Aptos Display" w:eastAsia="" w:cs="" w:asciiTheme="majorHAnsi" w:cstheme="majorBidi" w:eastAsiaTheme="majorEastAsia" w:hAnsiTheme="majorHAnsi"/>
-      <w:color w:val="0F4761" w:themeColor="accent1" w:themeShade="bf"/>
+      <w:rFonts w:asciiTheme="majorHAnsi" w:eastAsiaTheme="majorEastAsia" w:hAnsiTheme="majorHAnsi" w:cstheme="majorBidi"/>
+      <w:color w:val="0F4761" w:themeColor="accent1" w:themeShade="BF"/>
       <w:sz w:val="32"/>
       <w:szCs w:val="32"/>
     </w:rPr>
   </w:style>
-  <w:style w:type="character" w:styleId="Heading3Char" w:customStyle="1">
+  <w:style w:type="character" w:customStyle="1" w:styleId="Heading3Char">
     <w:name w:val="Heading 3 Char"/>
     <w:basedOn w:val="DefaultParagraphFont"/>
     <w:link w:val="Heading3"/>
     <w:uiPriority w:val="9"/>
     <w:qFormat/>
-    <w:rsid w:val="00a37f02"/>
+    <w:rsid w:val="00A37F02"/>
     <w:rPr>
-      <w:rFonts w:eastAsia="" w:cs="" w:cstheme="majorBidi" w:eastAsiaTheme="majorEastAsia"/>
-      <w:color w:val="0F4761" w:themeColor="accent1" w:themeShade="bf"/>
+      <w:rFonts w:eastAsiaTheme="majorEastAsia" w:cstheme="majorBidi"/>
+      <w:color w:val="0F4761" w:themeColor="accent1" w:themeShade="BF"/>
       <w:sz w:val="28"/>
       <w:szCs w:val="28"/>
     </w:rPr>
   </w:style>
-  <w:style w:type="character" w:styleId="Heading4Char" w:customStyle="1">
+  <w:style w:type="character" w:customStyle="1" w:styleId="Heading4Char">
     <w:name w:val="Heading 4 Char"/>
     <w:basedOn w:val="DefaultParagraphFont"/>
     <w:link w:val="Heading4"/>
     <w:uiPriority w:val="9"/>
     <w:semiHidden/>
     <w:qFormat/>
-    <w:rsid w:val="00a37f02"/>
+    <w:rsid w:val="00A37F02"/>
     <w:rPr>
-      <w:rFonts w:eastAsia="" w:cs="" w:cstheme="majorBidi" w:eastAsiaTheme="majorEastAsia"/>
+      <w:rFonts w:eastAsiaTheme="majorEastAsia" w:cstheme="majorBidi"/>
       <w:i/>
       <w:iCs/>
-      <w:color w:val="0F4761" w:themeColor="accent1" w:themeShade="bf"/>
+      <w:color w:val="0F4761" w:themeColor="accent1" w:themeShade="BF"/>
     </w:rPr>
   </w:style>
-  <w:style w:type="character" w:styleId="Heading5Char" w:customStyle="1">
+  <w:style w:type="character" w:customStyle="1" w:styleId="Heading5Char">
     <w:name w:val="Heading 5 Char"/>
     <w:basedOn w:val="DefaultParagraphFont"/>
     <w:link w:val="Heading5"/>
     <w:uiPriority w:val="9"/>
     <w:semiHidden/>
     <w:qFormat/>
-    <w:rsid w:val="00a37f02"/>
+    <w:rsid w:val="00A37F02"/>
     <w:rPr>
-      <w:rFonts w:eastAsia="" w:cs="" w:cstheme="majorBidi" w:eastAsiaTheme="majorEastAsia"/>
-      <w:color w:val="0F4761" w:themeColor="accent1" w:themeShade="bf"/>
+      <w:rFonts w:eastAsiaTheme="majorEastAsia" w:cstheme="majorBidi"/>
+      <w:color w:val="0F4761" w:themeColor="accent1" w:themeShade="BF"/>
     </w:rPr>
   </w:style>
-  <w:style w:type="character" w:styleId="Heading6Char" w:customStyle="1">
+  <w:style w:type="character" w:customStyle="1" w:styleId="Heading6Char">
     <w:name w:val="Heading 6 Char"/>
     <w:basedOn w:val="DefaultParagraphFont"/>
     <w:link w:val="Heading6"/>
     <w:uiPriority w:val="9"/>
     <w:semiHidden/>
     <w:qFormat/>
-    <w:rsid w:val="00a37f02"/>
+    <w:rsid w:val="00A37F02"/>
     <w:rPr>
-      <w:rFonts w:eastAsia="" w:cs="" w:cstheme="majorBidi" w:eastAsiaTheme="majorEastAsia"/>
+      <w:rFonts w:eastAsiaTheme="majorEastAsia" w:cstheme="majorBidi"/>
       <w:i/>
       <w:iCs/>
-      <w:color w:val="595959" w:themeColor="text1" w:themeTint="a6"/>
+      <w:color w:val="595959" w:themeColor="text1" w:themeTint="A6"/>
     </w:rPr>
   </w:style>
-  <w:style w:type="character" w:styleId="Heading7Char" w:customStyle="1">
+  <w:style w:type="character" w:customStyle="1" w:styleId="Heading7Char">
     <w:name w:val="Heading 7 Char"/>
     <w:basedOn w:val="DefaultParagraphFont"/>
     <w:link w:val="Heading7"/>
     <w:uiPriority w:val="9"/>
     <w:semiHidden/>
     <w:qFormat/>
-    <w:rsid w:val="00a37f02"/>
+    <w:rsid w:val="00A37F02"/>
     <w:rPr>
-      <w:rFonts w:eastAsia="" w:cs="" w:cstheme="majorBidi" w:eastAsiaTheme="majorEastAsia"/>
-      <w:color w:val="595959" w:themeColor="text1" w:themeTint="a6"/>
+      <w:rFonts w:eastAsiaTheme="majorEastAsia" w:cstheme="majorBidi"/>
+      <w:color w:val="595959" w:themeColor="text1" w:themeTint="A6"/>
     </w:rPr>
   </w:style>
-  <w:style w:type="character" w:styleId="Heading8Char" w:customStyle="1">
+  <w:style w:type="character" w:customStyle="1" w:styleId="Heading8Char">
     <w:name w:val="Heading 8 Char"/>
     <w:basedOn w:val="DefaultParagraphFont"/>
     <w:link w:val="Heading8"/>
     <w:uiPriority w:val="9"/>
     <w:semiHidden/>
     <w:qFormat/>
-    <w:rsid w:val="00a37f02"/>
+    <w:rsid w:val="00A37F02"/>
     <w:rPr>
-      <w:rFonts w:eastAsia="" w:cs="" w:cstheme="majorBidi" w:eastAsiaTheme="majorEastAsia"/>
+      <w:rFonts w:eastAsiaTheme="majorEastAsia" w:cstheme="majorBidi"/>
       <w:i/>
       <w:iCs/>
-      <w:color w:val="272727" w:themeColor="text1" w:themeTint="d8"/>
+      <w:color w:val="272727" w:themeColor="text1" w:themeTint="D8"/>
     </w:rPr>
   </w:style>
-  <w:style w:type="character" w:styleId="Heading9Char" w:customStyle="1">
+  <w:style w:type="character" w:customStyle="1" w:styleId="Heading9Char">
     <w:name w:val="Heading 9 Char"/>
     <w:basedOn w:val="DefaultParagraphFont"/>
     <w:link w:val="Heading9"/>
     <w:uiPriority w:val="9"/>
     <w:semiHidden/>
     <w:qFormat/>
-    <w:rsid w:val="00a37f02"/>
+    <w:rsid w:val="00A37F02"/>
     <w:rPr>
-      <w:rFonts w:eastAsia="" w:cs="" w:cstheme="majorBidi" w:eastAsiaTheme="majorEastAsia"/>
-      <w:color w:val="272727" w:themeColor="text1" w:themeTint="d8"/>
+      <w:rFonts w:eastAsiaTheme="majorEastAsia" w:cstheme="majorBidi"/>
+      <w:color w:val="272727" w:themeColor="text1" w:themeTint="D8"/>
     </w:rPr>
   </w:style>
-  <w:style w:type="character" w:styleId="TitleChar" w:customStyle="1">
+  <w:style w:type="character" w:customStyle="1" w:styleId="TitleChar">
     <w:name w:val="Title Char"/>
     <w:basedOn w:val="DefaultParagraphFont"/>
     <w:link w:val="Title"/>
     <w:uiPriority w:val="10"/>
     <w:qFormat/>
-    <w:rsid w:val="00a37f02"/>
+    <w:rsid w:val="00A37F02"/>
     <w:rPr>
-      <w:rFonts w:ascii="Aptos Display" w:hAnsi="Aptos Display" w:eastAsia="" w:cs="" w:asciiTheme="majorHAnsi" w:cstheme="majorBidi" w:eastAsiaTheme="majorEastAsia" w:hAnsiTheme="majorHAnsi"/>
+      <w:rFonts w:asciiTheme="majorHAnsi" w:eastAsiaTheme="majorEastAsia" w:hAnsiTheme="majorHAnsi" w:cstheme="majorBidi"/>
       <w:spacing w:val="-10"/>
       <w:kern w:val="2"/>
       <w:sz w:val="56"/>
       <w:szCs w:val="56"/>
     </w:rPr>
   </w:style>
-  <w:style w:type="character" w:styleId="SubtitleChar" w:customStyle="1">
+  <w:style w:type="character" w:customStyle="1" w:styleId="SubtitleChar">
     <w:name w:val="Subtitle Char"/>
     <w:basedOn w:val="DefaultParagraphFont"/>
     <w:link w:val="Subtitle"/>
     <w:uiPriority w:val="11"/>
     <w:qFormat/>
-    <w:rsid w:val="00a37f02"/>
+    <w:rsid w:val="00A37F02"/>
     <w:rPr>
-      <w:rFonts w:eastAsia="" w:cs="" w:cstheme="majorBidi" w:eastAsiaTheme="majorEastAsia"/>
-      <w:color w:val="595959" w:themeColor="text1" w:themeTint="a6"/>
+      <w:rFonts w:eastAsiaTheme="majorEastAsia" w:cstheme="majorBidi"/>
+      <w:color w:val="595959" w:themeColor="text1" w:themeTint="A6"/>
       <w:spacing w:val="15"/>
       <w:sz w:val="28"/>
       <w:szCs w:val="28"/>
     </w:rPr>
   </w:style>
-  <w:style w:type="character" w:styleId="QuoteChar" w:customStyle="1">
+  <w:style w:type="character" w:customStyle="1" w:styleId="QuoteChar">
     <w:name w:val="Quote Char"/>
     <w:basedOn w:val="DefaultParagraphFont"/>
     <w:link w:val="Quote"/>
     <w:uiPriority w:val="29"/>
     <w:qFormat/>
-    <w:rsid w:val="00a37f02"/>
+    <w:rsid w:val="00A37F02"/>
     <w:rPr>
       <w:i/>
       <w:iCs/>
-      <w:color w:val="404040" w:themeColor="text1" w:themeTint="bf"/>
+      <w:color w:val="404040" w:themeColor="text1" w:themeTint="BF"/>
     </w:rPr>
   </w:style>
   <w:style w:type="character" w:styleId="IntenseEmphasis">
@@ -3712,24 +3537,24 @@
     <w:basedOn w:val="DefaultParagraphFont"/>
     <w:uiPriority w:val="21"/>
     <w:qFormat/>
-    <w:rsid w:val="00a37f02"/>
+    <w:rsid w:val="00A37F02"/>
     <w:rPr>
       <w:i/>
       <w:iCs/>
-      <w:color w:val="0F4761" w:themeColor="accent1" w:themeShade="bf"/>
+      <w:color w:val="0F4761" w:themeColor="accent1" w:themeShade="BF"/>
     </w:rPr>
   </w:style>
-  <w:style w:type="character" w:styleId="IntenseQuoteChar" w:customStyle="1">
+  <w:style w:type="character" w:customStyle="1" w:styleId="IntenseQuoteChar">
     <w:name w:val="Intense Quote Char"/>
     <w:basedOn w:val="DefaultParagraphFont"/>
     <w:link w:val="IntenseQuote"/>
     <w:uiPriority w:val="30"/>
     <w:qFormat/>
-    <w:rsid w:val="00a37f02"/>
+    <w:rsid w:val="00A37F02"/>
     <w:rPr>
       <w:i/>
       <w:iCs/>
-      <w:color w:val="0F4761" w:themeColor="accent1" w:themeShade="bf"/>
+      <w:color w:val="0F4761" w:themeColor="accent1" w:themeShade="BF"/>
     </w:rPr>
   </w:style>
   <w:style w:type="character" w:styleId="IntenseReference">
@@ -3737,12 +3562,12 @@
     <w:basedOn w:val="DefaultParagraphFont"/>
     <w:uiPriority w:val="32"/>
     <w:qFormat/>
-    <w:rsid w:val="00a37f02"/>
+    <w:rsid w:val="00A37F02"/>
     <w:rPr>
       <w:b/>
       <w:bCs/>
       <w:smallCaps/>
-      <w:color w:val="0F4761" w:themeColor="accent1" w:themeShade="bf"/>
+      <w:color w:val="0F4761" w:themeColor="accent1" w:themeShade="BF"/>
       <w:spacing w:val="5"/>
     </w:rPr>
   </w:style>
@@ -3751,71 +3576,42 @@
     <w:basedOn w:val="DefaultParagraphFont"/>
     <w:uiPriority w:val="22"/>
     <w:qFormat/>
-    <w:rsid w:val="004411ee"/>
+    <w:rsid w:val="004411EE"/>
     <w:rPr>
       <w:b/>
       <w:bCs/>
     </w:rPr>
   </w:style>
-  <w:style w:type="paragraph" w:styleId="Heading" w:customStyle="1">
+  <w:style w:type="paragraph" w:customStyle="1" w:styleId="Heading">
     <w:name w:val="Heading"/>
     <w:basedOn w:val="Normal"/>
-    <w:next w:val="TextBody"/>
+    <w:next w:val="BodyText"/>
     <w:qFormat/>
     <w:pPr>
-      <w:keepNext w:val="true"/>
+      <w:keepNext/>
       <w:spacing w:before="240" w:after="120"/>
     </w:pPr>
     <w:rPr>
-      <w:rFonts w:ascii="Liberation Sans" w:hAnsi="Liberation Sans" w:eastAsia="Noto Sans CJK SC" w:cs="Lohit Devanagari"/>
+      <w:rFonts w:ascii="Liberation Sans" w:eastAsia="Noto Sans CJK SC" w:hAnsi="Liberation Sans" w:cs="Lohit Devanagari"/>
       <w:sz w:val="28"/>
       <w:szCs w:val="28"/>
     </w:rPr>
   </w:style>
-  <w:style w:type="paragraph" w:styleId="TextBody">
+  <w:style w:type="paragraph" w:styleId="BodyText">
     <w:name w:val="Body Text"/>
     <w:basedOn w:val="Normal"/>
     <w:pPr>
-      <w:spacing w:before="0" w:after="140"/>
+      <w:spacing w:after="140"/>
     </w:pPr>
-    <w:rPr/>
   </w:style>
   <w:style w:type="paragraph" w:styleId="List">
     <w:name w:val="List"/>
-    <w:basedOn w:val="TextBody"/>
-    <w:pPr/>
+    <w:basedOn w:val="BodyText"/>
     <w:rPr>
       <w:rFonts w:cs="Lohit Devanagari"/>
     </w:rPr>
   </w:style>
   <w:style w:type="paragraph" w:styleId="Caption">
-    <w:name w:val="Caption"/>
-    <w:basedOn w:val="Normal"/>
-    <w:qFormat/>
-    <w:pPr>
-      <w:suppressLineNumbers/>
-      <w:spacing w:before="120" w:after="120"/>
-    </w:pPr>
-    <w:rPr>
-      <w:rFonts w:cs="Lohit Devanagari"/>
-      <w:i/>
-      <w:iCs/>
-      <w:sz w:val="24"/>
-      <w:szCs w:val="24"/>
-    </w:rPr>
-  </w:style>
-  <w:style w:type="paragraph" w:styleId="Index" w:customStyle="1">
-    <w:name w:val="Index"/>
-    <w:basedOn w:val="Normal"/>
-    <w:qFormat/>
-    <w:pPr>
-      <w:suppressLineNumbers/>
-    </w:pPr>
-    <w:rPr>
-      <w:rFonts w:cs="Lohit Devanagari"/>
-    </w:rPr>
-  </w:style>
-  <w:style w:type="paragraph" w:styleId="Caption1">
     <w:name w:val="caption"/>
     <w:basedOn w:val="Normal"/>
     <w:qFormat/>
@@ -3829,6 +3625,17 @@
       <w:iCs/>
     </w:rPr>
   </w:style>
+  <w:style w:type="paragraph" w:customStyle="1" w:styleId="Index">
+    <w:name w:val="Index"/>
+    <w:basedOn w:val="Normal"/>
+    <w:qFormat/>
+    <w:pPr>
+      <w:suppressLineNumbers/>
+    </w:pPr>
+    <w:rPr>
+      <w:rFonts w:cs="Lohit Devanagari"/>
+    </w:rPr>
+  </w:style>
   <w:style w:type="paragraph" w:styleId="Title">
     <w:name w:val="Title"/>
     <w:basedOn w:val="Normal"/>
@@ -3836,13 +3643,13 @@
     <w:link w:val="TitleChar"/>
     <w:uiPriority w:val="10"/>
     <w:qFormat/>
-    <w:rsid w:val="00a37f02"/>
+    <w:rsid w:val="00A37F02"/>
     <w:pPr>
-      <w:spacing w:lineRule="auto" w:line="240" w:before="0" w:after="80"/>
+      <w:spacing w:after="80" w:line="240" w:lineRule="auto"/>
       <w:contextualSpacing/>
     </w:pPr>
     <w:rPr>
-      <w:rFonts w:ascii="Aptos Display" w:hAnsi="Aptos Display" w:eastAsia="" w:cs="" w:asciiTheme="majorHAnsi" w:cstheme="majorBidi" w:eastAsiaTheme="majorEastAsia" w:hAnsiTheme="majorHAnsi"/>
+      <w:rFonts w:asciiTheme="majorHAnsi" w:eastAsiaTheme="majorEastAsia" w:hAnsiTheme="majorHAnsi" w:cstheme="majorBidi"/>
       <w:spacing w:val="-10"/>
       <w:sz w:val="56"/>
       <w:szCs w:val="56"/>
@@ -3855,11 +3662,10 @@
     <w:link w:val="SubtitleChar"/>
     <w:uiPriority w:val="11"/>
     <w:qFormat/>
-    <w:rsid w:val="00a37f02"/>
-    <w:pPr/>
+    <w:rsid w:val="00A37F02"/>
     <w:rPr>
-      <w:rFonts w:eastAsia="" w:cs="" w:cstheme="majorBidi" w:eastAsiaTheme="majorEastAsia"/>
-      <w:color w:val="595959" w:themeColor="text1" w:themeTint="a6"/>
+      <w:rFonts w:eastAsiaTheme="majorEastAsia" w:cstheme="majorBidi"/>
+      <w:color w:val="595959" w:themeColor="text1" w:themeTint="A6"/>
       <w:spacing w:val="15"/>
       <w:sz w:val="28"/>
       <w:szCs w:val="28"/>
@@ -3872,15 +3678,15 @@
     <w:link w:val="QuoteChar"/>
     <w:uiPriority w:val="29"/>
     <w:qFormat/>
-    <w:rsid w:val="00a37f02"/>
+    <w:rsid w:val="00A37F02"/>
     <w:pPr>
-      <w:spacing w:before="160" w:after="160"/>
+      <w:spacing w:before="160"/>
       <w:jc w:val="center"/>
     </w:pPr>
     <w:rPr>
       <w:i/>
       <w:iCs/>
-      <w:color w:val="404040" w:themeColor="text1" w:themeTint="bf"/>
+      <w:color w:val="404040" w:themeColor="text1" w:themeTint="BF"/>
     </w:rPr>
   </w:style>
   <w:style w:type="paragraph" w:styleId="ListParagraph">
@@ -3888,13 +3694,11 @@
     <w:basedOn w:val="Normal"/>
     <w:uiPriority w:val="34"/>
     <w:qFormat/>
-    <w:rsid w:val="00a37f02"/>
+    <w:rsid w:val="00A37F02"/>
     <w:pPr>
-      <w:spacing w:before="0" w:after="160"/>
-      <w:ind w:left="720" w:hanging="0"/>
+      <w:ind w:left="720"/>
       <w:contextualSpacing/>
     </w:pPr>
-    <w:rPr/>
   </w:style>
   <w:style w:type="paragraph" w:styleId="IntenseQuote">
     <w:name w:val="Intense Quote"/>
@@ -3903,20 +3707,20 @@
     <w:link w:val="IntenseQuoteChar"/>
     <w:uiPriority w:val="30"/>
     <w:qFormat/>
-    <w:rsid w:val="00a37f02"/>
+    <w:rsid w:val="00A37F02"/>
     <w:pPr>
       <w:pBdr>
         <w:top w:val="single" w:sz="4" w:space="10" w:color="0F4761"/>
         <w:bottom w:val="single" w:sz="4" w:space="10" w:color="0F4761"/>
       </w:pBdr>
       <w:spacing w:before="360" w:after="360"/>
-      <w:ind w:left="864" w:right="864" w:hanging="0"/>
+      <w:ind w:left="864" w:right="864"/>
       <w:jc w:val="center"/>
     </w:pPr>
     <w:rPr>
       <w:i/>
       <w:iCs/>
-      <w:color w:val="0F4761" w:themeColor="accent1" w:themeShade="bf"/>
+      <w:color w:val="0F4761" w:themeColor="accent1" w:themeShade="BF"/>
     </w:rPr>
   </w:style>
   <w:style w:type="paragraph" w:styleId="NormalWeb">
@@ -3926,36 +3730,15 @@
     <w:semiHidden/>
     <w:unhideWhenUsed/>
     <w:qFormat/>
-    <w:rsid w:val="004411ee"/>
+    <w:rsid w:val="004411EE"/>
     <w:pPr>
-      <w:spacing w:lineRule="auto" w:line="240" w:beforeAutospacing="1" w:afterAutospacing="1"/>
+      <w:spacing w:beforeAutospacing="1" w:afterAutospacing="1" w:line="240" w:lineRule="auto"/>
     </w:pPr>
     <w:rPr>
-      <w:rFonts w:ascii="Times New Roman" w:hAnsi="Times New Roman" w:eastAsia="Times New Roman" w:cs="Times New Roman"/>
+      <w:rFonts w:ascii="Times New Roman" w:eastAsia="Times New Roman" w:hAnsi="Times New Roman" w:cs="Times New Roman"/>
       <w:kern w:val="0"/>
       <w14:ligatures w14:val="none"/>
     </w:rPr>
-  </w:style>
-  <w:style w:type="numbering" w:styleId="NoList" w:default="1">
-    <w:name w:val="No List"/>
-    <w:uiPriority w:val="99"/>
-    <w:semiHidden/>
-    <w:unhideWhenUsed/>
-    <w:qFormat/>
-  </w:style>
-  <w:style w:type="table" w:default="1" w:styleId="TableNormal">
-    <w:name w:val="Normal Table"/>
-    <w:uiPriority w:val="99"/>
-    <w:semiHidden/>
-    <w:unhideWhenUsed/>
-    <w:tblPr>
-      <w:tblCellMar>
-        <w:top w:w="0" w:type="dxa"/>
-        <w:left w:w="108" w:type="dxa"/>
-        <w:bottom w:w="0" w:type="dxa"/>
-        <w:right w:w="108" w:type="dxa"/>
-      </w:tblCellMar>
-    </w:tblPr>
   </w:style>
 </w:styles>
 </file>

</xml_diff>

<commit_message>
Day 23 Complete -- Updating Project Planning
 On branch 30_Days_Lost_in_Space
 Your branch is up to date with 'origin/30_Days_Lost_in_Space'.

 Changes to be committed:
	modified:   Project_Management/Project_Planning.docx
</commit_message>
<xml_diff>
--- a/Project_Management/Project_Planning.docx
+++ b/Project_Management/Project_Planning.docx
@@ -101,6 +101,45 @@
         <w:pStyle w:val="Normal"/>
         <w:jc w:val="center"/>
         <w:rPr>
+          <w:rFonts w:ascii="Aptos" w:hAnsi="Aptos" w:eastAsia="Aptos" w:cs="" w:asciiTheme="minorHAnsi" w:cstheme="minorBidi" w:eastAsiaTheme="minorHAnsi" w:hAnsiTheme="minorHAnsi"/>
+          <w:b w:val="false"/>
+          <w:b w:val="false"/>
+          <w:bCs w:val="false"/>
+          <w:i/>
+          <w:i/>
+          <w:iCs/>
+          <w:strike/>
+          <w:color w:val="auto"/>
+          <w:kern w:val="2"/>
+          <w:sz w:val="12"/>
+          <w:szCs w:val="12"/>
+          <w:lang w:val="en-US" w:eastAsia="en-US" w:bidi="ar-SA"/>
+          <w14:ligatures w14:val="standardContextual"/>
+        </w:rPr>
+      </w:pPr>
+      <w:r>
+        <w:rPr>
+          <w:rFonts w:eastAsia="Aptos" w:cs="" w:cstheme="minorBidi" w:eastAsiaTheme="minorHAnsi"/>
+          <w:b w:val="false"/>
+          <w:bCs w:val="false"/>
+          <w:i/>
+          <w:iCs/>
+          <w:strike/>
+          <w:color w:val="auto"/>
+          <w:kern w:val="2"/>
+          <w:sz w:val="12"/>
+          <w:szCs w:val="12"/>
+          <w:lang w:val="en-US" w:eastAsia="en-US" w:bidi="ar-SA"/>
+          <w14:ligatures w14:val="standardContextual"/>
+        </w:rPr>
+        <w:t>Rev. 2 – 11/09/2024 – Renamed Project Planning</w:t>
+      </w:r>
+    </w:p>
+    <w:p>
+      <w:pPr>
+        <w:pStyle w:val="Normal"/>
+        <w:jc w:val="center"/>
+        <w:rPr>
           <w:b/>
           <w:b/>
           <w:bCs/>
@@ -115,7 +154,149 @@
           <w:sz w:val="16"/>
           <w:szCs w:val="16"/>
         </w:rPr>
-        <w:t>Rev. 2 – 11/09/2024 – Renamed Project Planning</w:t>
+        <w:t xml:space="preserve">Rev. </w:t>
+      </w:r>
+      <w:r>
+        <w:rPr>
+          <w:b/>
+          <w:bCs/>
+          <w:sz w:val="16"/>
+          <w:szCs w:val="16"/>
+        </w:rPr>
+        <w:t>3</w:t>
+      </w:r>
+      <w:r>
+        <w:rPr>
+          <w:b/>
+          <w:bCs/>
+          <w:sz w:val="16"/>
+          <w:szCs w:val="16"/>
+        </w:rPr>
+        <w:t xml:space="preserve"> – 11/</w:t>
+      </w:r>
+      <w:r>
+        <w:rPr>
+          <w:b/>
+          <w:bCs/>
+          <w:sz w:val="16"/>
+          <w:szCs w:val="16"/>
+        </w:rPr>
+        <w:t>10/</w:t>
+      </w:r>
+      <w:r>
+        <w:rPr>
+          <w:b/>
+          <w:bCs/>
+          <w:sz w:val="16"/>
+          <w:szCs w:val="16"/>
+        </w:rPr>
+        <w:t xml:space="preserve">2024 – </w:t>
+      </w:r>
+      <w:r>
+        <w:rPr>
+          <w:b/>
+          <w:bCs/>
+          <w:sz w:val="16"/>
+          <w:szCs w:val="16"/>
+        </w:rPr>
+        <w:t>Downloaded and Pasted Course Indexes for:</w:t>
+      </w:r>
+    </w:p>
+    <w:p>
+      <w:pPr>
+        <w:pStyle w:val="Normal"/>
+        <w:widowControl/>
+        <w:suppressAutoHyphens w:val="true"/>
+        <w:bidi w:val="0"/>
+        <w:spacing w:lineRule="auto" w:line="276" w:before="0" w:after="160"/>
+        <w:jc w:val="center"/>
+        <w:rPr/>
+      </w:pPr>
+      <w:r>
+        <w:rPr>
+          <w:rFonts w:eastAsia="Aptos" w:cs="" w:cstheme="minorBidi" w:eastAsiaTheme="minorHAnsi"/>
+          <w:b/>
+          <w:bCs/>
+          <w:color w:val="auto"/>
+          <w:kern w:val="2"/>
+          <w:sz w:val="16"/>
+          <w:szCs w:val="16"/>
+          <w:lang w:val="en-US" w:eastAsia="en-US" w:bidi="ar-SA"/>
+          <w14:ligatures w14:val="standardContextual"/>
+        </w:rPr>
+        <w:t>Cogsworth City</w:t>
+      </w:r>
+    </w:p>
+    <w:p>
+      <w:pPr>
+        <w:pStyle w:val="Normal"/>
+        <w:widowControl/>
+        <w:suppressAutoHyphens w:val="true"/>
+        <w:bidi w:val="0"/>
+        <w:spacing w:lineRule="auto" w:line="276" w:before="0" w:after="160"/>
+        <w:jc w:val="center"/>
+        <w:rPr>
+          <w:rFonts w:ascii="Aptos" w:hAnsi="Aptos" w:eastAsia="Aptos" w:cs="" w:asciiTheme="minorHAnsi" w:cstheme="minorBidi" w:eastAsiaTheme="minorHAnsi" w:hAnsiTheme="minorHAnsi"/>
+          <w:b/>
+          <w:b/>
+          <w:bCs/>
+          <w:color w:val="auto"/>
+          <w:kern w:val="2"/>
+          <w:sz w:val="16"/>
+          <w:szCs w:val="16"/>
+          <w:lang w:val="en-US" w:eastAsia="en-US" w:bidi="ar-SA"/>
+          <w14:ligatures w14:val="standardContextual"/>
+        </w:rPr>
+      </w:pPr>
+      <w:r>
+        <w:rPr>
+          <w:rFonts w:eastAsia="Aptos" w:cs="" w:cstheme="minorBidi" w:eastAsiaTheme="minorHAnsi"/>
+          <w:b/>
+          <w:bCs/>
+          <w:color w:val="auto"/>
+          <w:kern w:val="2"/>
+          <w:sz w:val="16"/>
+          <w:szCs w:val="16"/>
+          <w:lang w:val="en-US" w:eastAsia="en-US" w:bidi="ar-SA"/>
+          <w14:ligatures w14:val="standardContextual"/>
+        </w:rPr>
+        <w:t>Shields Kit Training</w:t>
+      </w:r>
+    </w:p>
+    <w:p>
+      <w:pPr>
+        <w:pStyle w:val="Normal"/>
+        <w:widowControl/>
+        <w:suppressAutoHyphens w:val="true"/>
+        <w:bidi w:val="0"/>
+        <w:spacing w:lineRule="auto" w:line="276" w:before="0" w:after="160"/>
+        <w:jc w:val="center"/>
+        <w:rPr>
+          <w:rFonts w:ascii="Aptos" w:hAnsi="Aptos" w:eastAsia="Aptos" w:cs="" w:asciiTheme="minorHAnsi" w:cstheme="minorBidi" w:eastAsiaTheme="minorHAnsi" w:hAnsiTheme="minorHAnsi"/>
+          <w:b/>
+          <w:b/>
+          <w:bCs/>
+          <w:color w:val="auto"/>
+          <w:kern w:val="2"/>
+          <w:sz w:val="16"/>
+          <w:szCs w:val="16"/>
+          <w:lang w:val="en-US" w:eastAsia="en-US" w:bidi="ar-SA"/>
+          <w14:ligatures w14:val="standardContextual"/>
+        </w:rPr>
+      </w:pPr>
+      <w:r>
+        <w:rPr>
+          <w:rFonts w:eastAsia="Aptos" w:cs="" w:cstheme="minorBidi" w:eastAsiaTheme="minorHAnsi"/>
+          <w:b/>
+          <w:bCs/>
+          <w:color w:val="auto"/>
+          <w:kern w:val="2"/>
+          <w:sz w:val="16"/>
+          <w:szCs w:val="16"/>
+          <w:lang w:val="en-US" w:eastAsia="en-US" w:bidi="ar-SA"/>
+          <w14:ligatures w14:val="standardContextual"/>
+        </w:rPr>
+        <w:t>Pandora’s Box AI Apocalypse</w:t>
       </w:r>
     </w:p>
     <w:p>
@@ -1570,10 +1751,31 @@
           <w:ilvl w:val="0"/>
           <w:numId w:val="4"/>
         </w:numPr>
-        <w:rPr/>
-      </w:pPr>
-      <w:r>
-        <w:rPr/>
+        <w:rPr>
+          <w:rFonts w:ascii="Aptos" w:hAnsi="Aptos" w:eastAsia="Aptos" w:cs=""/>
+          <w:i/>
+          <w:i/>
+          <w:iCs/>
+          <w:strike/>
+          <w:color w:val="00B050"/>
+          <w:kern w:val="2"/>
+          <w:sz w:val="24"/>
+          <w:szCs w:val="24"/>
+          <w:lang w:val="en-US" w:eastAsia="en-US" w:bidi="ar-SA"/>
+        </w:rPr>
+      </w:pPr>
+      <w:r>
+        <w:rPr>
+          <w:rFonts w:eastAsia="Aptos" w:cs=""/>
+          <w:i/>
+          <w:iCs/>
+          <w:strike/>
+          <w:color w:val="00B050"/>
+          <w:kern w:val="2"/>
+          <w:sz w:val="24"/>
+          <w:szCs w:val="24"/>
+          <w:lang w:val="en-US" w:eastAsia="en-US" w:bidi="ar-SA"/>
+        </w:rPr>
         <w:t xml:space="preserve">Day 23: Launch System </w:t>
       </w:r>
     </w:p>
@@ -1848,9 +2050,3740 @@
       <w:r>
         <w:rPr/>
       </w:r>
+      <w:r>
+        <w:br w:type="page"/>
+      </w:r>
+    </w:p>
+    <w:p>
+      <w:pPr>
+        <w:pStyle w:val="Normal"/>
+        <w:widowControl/>
+        <w:suppressAutoHyphens w:val="true"/>
+        <w:bidi w:val="0"/>
+        <w:spacing w:lineRule="auto" w:line="276" w:before="0" w:after="160"/>
+        <w:jc w:val="left"/>
+        <w:rPr/>
+      </w:pPr>
+      <w:r>
+        <w:rPr/>
+      </w:r>
+    </w:p>
+    <w:p>
+      <w:pPr>
+        <w:pStyle w:val="Normal"/>
+        <w:widowControl/>
+        <w:suppressAutoHyphens w:val="true"/>
+        <w:bidi w:val="0"/>
+        <w:spacing w:lineRule="auto" w:line="276" w:before="0" w:after="160"/>
+        <w:jc w:val="left"/>
+        <w:rPr/>
+      </w:pPr>
+      <w:r>
+        <w:rPr/>
+      </w:r>
+    </w:p>
+    <w:p>
+      <w:pPr>
+        <w:pStyle w:val="Normal"/>
+        <w:widowControl/>
+        <w:suppressAutoHyphens w:val="true"/>
+        <w:bidi w:val="0"/>
+        <w:spacing w:lineRule="auto" w:line="276" w:before="0" w:after="160"/>
+        <w:jc w:val="left"/>
+        <w:rPr/>
+      </w:pPr>
+      <w:r>
+        <w:rPr/>
+      </w:r>
+    </w:p>
+    <w:p>
+      <w:pPr>
+        <w:pStyle w:val="Normal"/>
+        <w:widowControl/>
+        <w:suppressAutoHyphens w:val="true"/>
+        <w:bidi w:val="0"/>
+        <w:spacing w:lineRule="auto" w:line="276" w:before="0" w:after="160"/>
+        <w:jc w:val="left"/>
+        <w:rPr/>
+      </w:pPr>
+      <w:r>
+        <w:rPr>
+          <w:b/>
+          <w:bCs/>
+          <w:sz w:val="40"/>
+          <w:szCs w:val="40"/>
+        </w:rPr>
+        <w:t>Course:  Cogsworth City</w:t>
+      </w:r>
+    </w:p>
+    <w:p>
+      <w:pPr>
+        <w:pStyle w:val="Normal"/>
+        <w:widowControl/>
+        <w:suppressAutoHyphens w:val="true"/>
+        <w:bidi w:val="0"/>
+        <w:spacing w:lineRule="auto" w:line="276" w:before="0" w:after="160"/>
+        <w:jc w:val="left"/>
+        <w:rPr>
+          <w:b/>
+          <w:b/>
+          <w:bCs/>
+          <w:sz w:val="40"/>
+          <w:szCs w:val="40"/>
+        </w:rPr>
+      </w:pPr>
+      <w:r>
+        <w:rPr/>
+      </w:r>
+    </w:p>
+    <w:p>
+      <w:pPr>
+        <w:pStyle w:val="Normal"/>
+        <w:widowControl/>
+        <w:suppressAutoHyphens w:val="true"/>
+        <w:bidi w:val="0"/>
+        <w:spacing w:lineRule="auto" w:line="276" w:before="0" w:after="160"/>
+        <w:jc w:val="left"/>
+        <w:rPr/>
+      </w:pPr>
+      <w:r>
+        <w:rPr>
+          <w:b/>
+          <w:bCs/>
+          <w:sz w:val="40"/>
+          <w:szCs w:val="40"/>
+        </w:rPr>
+        <w:t>Adventure Kit - Cogsworth City</w:t>
+      </w:r>
+    </w:p>
+    <w:p>
+      <w:pPr>
+        <w:sectPr>
+          <w:type w:val="nextPage"/>
+          <w:pgSz w:w="12240" w:h="15840"/>
+          <w:pgMar w:left="1440" w:right="1440" w:gutter="0" w:header="0" w:top="1440" w:footer="0" w:bottom="1440"/>
+          <w:pgNumType w:fmt="decimal"/>
+          <w:formProt w:val="false"/>
+          <w:textDirection w:val="lrTb"/>
+          <w:docGrid w:type="default" w:linePitch="360" w:charSpace="0"/>
+        </w:sectPr>
+      </w:pPr>
+    </w:p>
+    <w:p>
+      <w:pPr>
+        <w:pStyle w:val="Normal"/>
+        <w:spacing w:before="0" w:after="0"/>
+        <w:rPr/>
+      </w:pPr>
+      <w:hyperlink r:id="rId2">
+        <w:r>
+          <w:rPr>
+            <w:rStyle w:val="InternetLink"/>
+          </w:rPr>
+          <w:t xml:space="preserve">Day 1: Getting Set Up with HERO Board </w:t>
+        </w:r>
+      </w:hyperlink>
+    </w:p>
+    <w:p>
+      <w:pPr>
+        <w:sectPr>
+          <w:type w:val="continuous"/>
+          <w:pgSz w:w="12240" w:h="15840"/>
+          <w:pgMar w:left="1440" w:right="1440" w:gutter="0" w:header="0" w:top="1440" w:footer="0" w:bottom="1440"/>
+          <w:formProt w:val="false"/>
+          <w:textDirection w:val="lrTb"/>
+          <w:docGrid w:type="default" w:linePitch="360" w:charSpace="0"/>
+        </w:sectPr>
+      </w:pPr>
+    </w:p>
+    <w:p>
+      <w:pPr>
+        <w:pStyle w:val="Normal"/>
+        <w:spacing w:before="0" w:after="0"/>
+        <w:rPr/>
+      </w:pPr>
+      <w:hyperlink r:id="rId3">
+        <w:r>
+          <w:rPr>
+            <w:rStyle w:val="InternetLink"/>
+          </w:rPr>
+          <w:t xml:space="preserve">Day 2: The Button Chronicles </w:t>
+        </w:r>
+      </w:hyperlink>
+    </w:p>
+    <w:p>
+      <w:pPr>
+        <w:sectPr>
+          <w:type w:val="continuous"/>
+          <w:pgSz w:w="12240" w:h="15840"/>
+          <w:pgMar w:left="1440" w:right="1440" w:gutter="0" w:header="0" w:top="1440" w:footer="0" w:bottom="1440"/>
+          <w:formProt w:val="false"/>
+          <w:textDirection w:val="lrTb"/>
+          <w:docGrid w:type="default" w:linePitch="360" w:charSpace="0"/>
+        </w:sectPr>
+      </w:pPr>
+    </w:p>
+    <w:p>
+      <w:pPr>
+        <w:pStyle w:val="Normal"/>
+        <w:spacing w:before="0" w:after="0"/>
+        <w:rPr/>
+      </w:pPr>
+      <w:hyperlink r:id="rId4">
+        <w:r>
+          <w:rPr>
+            <w:rStyle w:val="InternetLink"/>
+          </w:rPr>
+          <w:t xml:space="preserve">Day 3: The Illuminated Path </w:t>
+        </w:r>
+      </w:hyperlink>
+    </w:p>
+    <w:p>
+      <w:pPr>
+        <w:sectPr>
+          <w:type w:val="continuous"/>
+          <w:pgSz w:w="12240" w:h="15840"/>
+          <w:pgMar w:left="1440" w:right="1440" w:gutter="0" w:header="0" w:top="1440" w:footer="0" w:bottom="1440"/>
+          <w:formProt w:val="false"/>
+          <w:textDirection w:val="lrTb"/>
+          <w:docGrid w:type="default" w:linePitch="360" w:charSpace="0"/>
+        </w:sectPr>
+      </w:pPr>
+    </w:p>
+    <w:p>
+      <w:pPr>
+        <w:pStyle w:val="Normal"/>
+        <w:spacing w:before="0" w:after="0"/>
+        <w:rPr/>
+      </w:pPr>
+      <w:hyperlink r:id="rId5">
+        <w:r>
+          <w:rPr>
+            <w:rStyle w:val="InternetLink"/>
+          </w:rPr>
+          <w:t xml:space="preserve">Day 4: Movement in the Shadows </w:t>
+        </w:r>
+      </w:hyperlink>
+    </w:p>
+    <w:p>
+      <w:pPr>
+        <w:sectPr>
+          <w:type w:val="continuous"/>
+          <w:pgSz w:w="12240" w:h="15840"/>
+          <w:pgMar w:left="1440" w:right="1440" w:gutter="0" w:header="0" w:top="1440" w:footer="0" w:bottom="1440"/>
+          <w:formProt w:val="false"/>
+          <w:textDirection w:val="lrTb"/>
+          <w:docGrid w:type="default" w:linePitch="360" w:charSpace="0"/>
+        </w:sectPr>
+      </w:pPr>
+    </w:p>
+    <w:p>
+      <w:pPr>
+        <w:pStyle w:val="Normal"/>
+        <w:spacing w:before="0" w:after="0"/>
+        <w:rPr/>
+      </w:pPr>
+      <w:hyperlink r:id="rId6">
+        <w:r>
+          <w:rPr>
+            <w:rStyle w:val="InternetLink"/>
+          </w:rPr>
+          <w:t xml:space="preserve">Day 5: The Trial of Lights and Buttons </w:t>
+        </w:r>
+      </w:hyperlink>
+    </w:p>
+    <w:p>
+      <w:pPr>
+        <w:sectPr>
+          <w:type w:val="continuous"/>
+          <w:pgSz w:w="12240" w:h="15840"/>
+          <w:pgMar w:left="1440" w:right="1440" w:gutter="0" w:header="0" w:top="1440" w:footer="0" w:bottom="1440"/>
+          <w:formProt w:val="false"/>
+          <w:textDirection w:val="lrTb"/>
+          <w:docGrid w:type="default" w:linePitch="360" w:charSpace="0"/>
+        </w:sectPr>
+      </w:pPr>
+    </w:p>
+    <w:p>
+      <w:pPr>
+        <w:pStyle w:val="Normal"/>
+        <w:spacing w:before="0" w:after="0"/>
+        <w:rPr/>
+      </w:pPr>
+      <w:hyperlink r:id="rId7">
+        <w:r>
+          <w:rPr>
+            <w:rStyle w:val="InternetLink"/>
+          </w:rPr>
+          <w:t xml:space="preserve">Day 6: The Guardians of Cogsworth </w:t>
+        </w:r>
+      </w:hyperlink>
+    </w:p>
+    <w:p>
+      <w:pPr>
+        <w:sectPr>
+          <w:type w:val="continuous"/>
+          <w:pgSz w:w="12240" w:h="15840"/>
+          <w:pgMar w:left="1440" w:right="1440" w:gutter="0" w:header="0" w:top="1440" w:footer="0" w:bottom="1440"/>
+          <w:formProt w:val="false"/>
+          <w:textDirection w:val="lrTb"/>
+          <w:docGrid w:type="default" w:linePitch="360" w:charSpace="0"/>
+        </w:sectPr>
+      </w:pPr>
+    </w:p>
+    <w:p>
+      <w:pPr>
+        <w:pStyle w:val="Normal"/>
+        <w:spacing w:before="0" w:after="0"/>
+        <w:rPr/>
+      </w:pPr>
+      <w:hyperlink r:id="rId8">
+        <w:r>
+          <w:rPr>
+            <w:rStyle w:val="InternetLink"/>
+          </w:rPr>
+          <w:t xml:space="preserve">Day 7: The Lost Beacon </w:t>
+        </w:r>
+      </w:hyperlink>
+    </w:p>
+    <w:p>
+      <w:pPr>
+        <w:sectPr>
+          <w:type w:val="continuous"/>
+          <w:pgSz w:w="12240" w:h="15840"/>
+          <w:pgMar w:left="1440" w:right="1440" w:gutter="0" w:header="0" w:top="1440" w:footer="0" w:bottom="1440"/>
+          <w:formProt w:val="false"/>
+          <w:textDirection w:val="lrTb"/>
+          <w:docGrid w:type="default" w:linePitch="360" w:charSpace="0"/>
+        </w:sectPr>
+      </w:pPr>
+    </w:p>
+    <w:p>
+      <w:pPr>
+        <w:pStyle w:val="Normal"/>
+        <w:spacing w:before="0" w:after="0"/>
+        <w:rPr/>
+      </w:pPr>
+      <w:hyperlink r:id="rId9">
+        <w:r>
+          <w:rPr>
+            <w:rStyle w:val="InternetLink"/>
+          </w:rPr>
+          <w:t xml:space="preserve">Day 8: The Echoing Call of Safety </w:t>
+        </w:r>
+      </w:hyperlink>
+    </w:p>
+    <w:p>
+      <w:pPr>
+        <w:sectPr>
+          <w:type w:val="continuous"/>
+          <w:pgSz w:w="12240" w:h="15840"/>
+          <w:pgMar w:left="1440" w:right="1440" w:gutter="0" w:header="0" w:top="1440" w:footer="0" w:bottom="1440"/>
+          <w:formProt w:val="false"/>
+          <w:textDirection w:val="lrTb"/>
+          <w:docGrid w:type="default" w:linePitch="360" w:charSpace="0"/>
+        </w:sectPr>
+      </w:pPr>
+    </w:p>
+    <w:p>
+      <w:pPr>
+        <w:pStyle w:val="Normal"/>
+        <w:spacing w:before="0" w:after="0"/>
+        <w:rPr/>
+      </w:pPr>
+      <w:hyperlink r:id="rId10">
+        <w:r>
+          <w:rPr>
+            <w:rStyle w:val="InternetLink"/>
+          </w:rPr>
+          <w:t xml:space="preserve">Day 9: The Festival Of Lights </w:t>
+        </w:r>
+      </w:hyperlink>
+    </w:p>
+    <w:p>
+      <w:pPr>
+        <w:sectPr>
+          <w:type w:val="continuous"/>
+          <w:pgSz w:w="12240" w:h="15840"/>
+          <w:pgMar w:left="1440" w:right="1440" w:gutter="0" w:header="0" w:top="1440" w:footer="0" w:bottom="1440"/>
+          <w:formProt w:val="false"/>
+          <w:textDirection w:val="lrTb"/>
+          <w:docGrid w:type="default" w:linePitch="360" w:charSpace="0"/>
+        </w:sectPr>
+      </w:pPr>
+    </w:p>
+    <w:p>
+      <w:pPr>
+        <w:pStyle w:val="Normal"/>
+        <w:spacing w:before="0" w:after="0"/>
+        <w:rPr/>
+      </w:pPr>
+      <w:hyperlink r:id="rId11">
+        <w:r>
+          <w:rPr>
+            <w:rStyle w:val="InternetLink"/>
+          </w:rPr>
+          <w:t xml:space="preserve">Day 10: Restoring the City’s Voice – Morse Code Device </w:t>
+        </w:r>
+      </w:hyperlink>
+    </w:p>
+    <w:p>
+      <w:pPr>
+        <w:sectPr>
+          <w:type w:val="continuous"/>
+          <w:pgSz w:w="12240" w:h="15840"/>
+          <w:pgMar w:left="1440" w:right="1440" w:gutter="0" w:header="0" w:top="1440" w:footer="0" w:bottom="1440"/>
+          <w:formProt w:val="false"/>
+          <w:textDirection w:val="lrTb"/>
+          <w:docGrid w:type="default" w:linePitch="360" w:charSpace="0"/>
+        </w:sectPr>
+      </w:pPr>
+    </w:p>
+    <w:p>
+      <w:pPr>
+        <w:pStyle w:val="Normal"/>
+        <w:spacing w:before="0" w:after="0"/>
+        <w:rPr/>
+      </w:pPr>
+      <w:r>
+        <w:rPr/>
+        <w:t>Introduction To Coding Class</w:t>
+      </w:r>
+    </w:p>
+    <w:p>
+      <w:pPr>
+        <w:sectPr>
+          <w:type w:val="continuous"/>
+          <w:pgSz w:w="12240" w:h="15840"/>
+          <w:pgMar w:left="1440" w:right="1440" w:gutter="0" w:header="0" w:top="1440" w:footer="0" w:bottom="1440"/>
+          <w:pgNumType w:fmt="decimal"/>
+          <w:formProt w:val="false"/>
+          <w:textDirection w:val="lrTb"/>
+          <w:docGrid w:type="default" w:linePitch="360" w:charSpace="0"/>
+        </w:sectPr>
+      </w:pPr>
+    </w:p>
+    <w:p>
+      <w:pPr>
+        <w:pStyle w:val="Normal"/>
+        <w:spacing w:before="0" w:after="0"/>
+        <w:rPr/>
+      </w:pPr>
+      <w:hyperlink r:id="rId12">
+        <w:r>
+          <w:rPr>
+            <w:rStyle w:val="InternetLink"/>
+          </w:rPr>
+          <w:t xml:space="preserve">Lesson #1: Getting Started </w:t>
+        </w:r>
+      </w:hyperlink>
+    </w:p>
+    <w:p>
+      <w:pPr>
+        <w:sectPr>
+          <w:type w:val="continuous"/>
+          <w:pgSz w:w="12240" w:h="15840"/>
+          <w:pgMar w:left="1440" w:right="1440" w:gutter="0" w:header="0" w:top="1440" w:footer="0" w:bottom="1440"/>
+          <w:formProt w:val="false"/>
+          <w:textDirection w:val="lrTb"/>
+          <w:docGrid w:type="default" w:linePitch="360" w:charSpace="0"/>
+        </w:sectPr>
+      </w:pPr>
+    </w:p>
+    <w:p>
+      <w:pPr>
+        <w:pStyle w:val="Normal"/>
+        <w:spacing w:before="0" w:after="0"/>
+        <w:rPr/>
+      </w:pPr>
+      <w:hyperlink r:id="rId13">
+        <w:r>
+          <w:rPr>
+            <w:rStyle w:val="InternetLink"/>
+          </w:rPr>
+          <w:t xml:space="preserve">Lesson #2: Blink an LED </w:t>
+        </w:r>
+      </w:hyperlink>
+    </w:p>
+    <w:p>
+      <w:pPr>
+        <w:sectPr>
+          <w:type w:val="continuous"/>
+          <w:pgSz w:w="12240" w:h="15840"/>
+          <w:pgMar w:left="1440" w:right="1440" w:gutter="0" w:header="0" w:top="1440" w:footer="0" w:bottom="1440"/>
+          <w:formProt w:val="false"/>
+          <w:textDirection w:val="lrTb"/>
+          <w:docGrid w:type="default" w:linePitch="360" w:charSpace="0"/>
+        </w:sectPr>
+      </w:pPr>
+    </w:p>
+    <w:p>
+      <w:pPr>
+        <w:pStyle w:val="Normal"/>
+        <w:spacing w:before="0" w:after="0"/>
+        <w:rPr/>
+      </w:pPr>
+      <w:hyperlink r:id="rId14">
+        <w:r>
+          <w:rPr>
+            <w:rStyle w:val="InternetLink"/>
+          </w:rPr>
+          <w:t xml:space="preserve">Lesson #3: Push Button </w:t>
+        </w:r>
+      </w:hyperlink>
+    </w:p>
+    <w:p>
+      <w:pPr>
+        <w:sectPr>
+          <w:type w:val="continuous"/>
+          <w:pgSz w:w="12240" w:h="15840"/>
+          <w:pgMar w:left="1440" w:right="1440" w:gutter="0" w:header="0" w:top="1440" w:footer="0" w:bottom="1440"/>
+          <w:formProt w:val="false"/>
+          <w:textDirection w:val="lrTb"/>
+          <w:docGrid w:type="default" w:linePitch="360" w:charSpace="0"/>
+        </w:sectPr>
+      </w:pPr>
+    </w:p>
+    <w:p>
+      <w:pPr>
+        <w:pStyle w:val="Normal"/>
+        <w:spacing w:before="0" w:after="0"/>
+        <w:rPr/>
+      </w:pPr>
+      <w:hyperlink r:id="rId15">
+        <w:r>
+          <w:rPr>
+            <w:rStyle w:val="InternetLink"/>
+          </w:rPr>
+          <w:t xml:space="preserve">Lesson #4: Fade an LED </w:t>
+        </w:r>
+      </w:hyperlink>
+    </w:p>
+    <w:p>
+      <w:pPr>
+        <w:sectPr>
+          <w:type w:val="continuous"/>
+          <w:pgSz w:w="12240" w:h="15840"/>
+          <w:pgMar w:left="1440" w:right="1440" w:gutter="0" w:header="0" w:top="1440" w:footer="0" w:bottom="1440"/>
+          <w:formProt w:val="false"/>
+          <w:textDirection w:val="lrTb"/>
+          <w:docGrid w:type="default" w:linePitch="360" w:charSpace="0"/>
+        </w:sectPr>
+      </w:pPr>
+    </w:p>
+    <w:p>
+      <w:pPr>
+        <w:pStyle w:val="Normal"/>
+        <w:spacing w:before="0" w:after="0"/>
+        <w:rPr/>
+      </w:pPr>
+      <w:hyperlink r:id="rId16">
+        <w:r>
+          <w:rPr>
+            <w:rStyle w:val="InternetLink"/>
+          </w:rPr>
+          <w:t xml:space="preserve">Lesson #5: Scrolling LED </w:t>
+        </w:r>
+      </w:hyperlink>
+    </w:p>
+    <w:p>
+      <w:pPr>
+        <w:sectPr>
+          <w:type w:val="continuous"/>
+          <w:pgSz w:w="12240" w:h="15840"/>
+          <w:pgMar w:left="1440" w:right="1440" w:gutter="0" w:header="0" w:top="1440" w:footer="0" w:bottom="1440"/>
+          <w:formProt w:val="false"/>
+          <w:textDirection w:val="lrTb"/>
+          <w:docGrid w:type="default" w:linePitch="360" w:charSpace="0"/>
+        </w:sectPr>
+      </w:pPr>
+    </w:p>
+    <w:p>
+      <w:pPr>
+        <w:pStyle w:val="Normal"/>
+        <w:spacing w:before="0" w:after="0"/>
+        <w:rPr/>
+      </w:pPr>
+      <w:hyperlink r:id="rId17">
+        <w:r>
+          <w:rPr>
+            <w:rStyle w:val="InternetLink"/>
+          </w:rPr>
+          <w:t xml:space="preserve">Lesson #6: Photoresistor Night Light </w:t>
+        </w:r>
+      </w:hyperlink>
+    </w:p>
+    <w:p>
+      <w:pPr>
+        <w:sectPr>
+          <w:type w:val="continuous"/>
+          <w:pgSz w:w="12240" w:h="15840"/>
+          <w:pgMar w:left="1440" w:right="1440" w:gutter="0" w:header="0" w:top="1440" w:footer="0" w:bottom="1440"/>
+          <w:formProt w:val="false"/>
+          <w:textDirection w:val="lrTb"/>
+          <w:docGrid w:type="default" w:linePitch="360" w:charSpace="0"/>
+        </w:sectPr>
+      </w:pPr>
+    </w:p>
+    <w:p>
+      <w:pPr>
+        <w:pStyle w:val="Normal"/>
+        <w:spacing w:before="0" w:after="0"/>
+        <w:rPr/>
+      </w:pPr>
+      <w:hyperlink r:id="rId18">
+        <w:r>
+          <w:rPr>
+            <w:rStyle w:val="InternetLink"/>
+          </w:rPr>
+          <w:t xml:space="preserve">Lesson #7: Traffic Controller </w:t>
+        </w:r>
+      </w:hyperlink>
+    </w:p>
+    <w:p>
+      <w:pPr>
+        <w:sectPr>
+          <w:type w:val="continuous"/>
+          <w:pgSz w:w="12240" w:h="15840"/>
+          <w:pgMar w:left="1440" w:right="1440" w:gutter="0" w:header="0" w:top="1440" w:footer="0" w:bottom="1440"/>
+          <w:formProt w:val="false"/>
+          <w:textDirection w:val="lrTb"/>
+          <w:docGrid w:type="default" w:linePitch="360" w:charSpace="0"/>
+        </w:sectPr>
+      </w:pPr>
+    </w:p>
+    <w:p>
+      <w:pPr>
+        <w:pStyle w:val="Normal"/>
+        <w:spacing w:before="0" w:after="0"/>
+        <w:rPr/>
+      </w:pPr>
+      <w:hyperlink r:id="rId19">
+        <w:r>
+          <w:rPr>
+            <w:rStyle w:val="InternetLink"/>
+          </w:rPr>
+          <w:t xml:space="preserve">Lesson #8: LED Dice </w:t>
+        </w:r>
+      </w:hyperlink>
+    </w:p>
+    <w:p>
+      <w:pPr>
+        <w:sectPr>
+          <w:type w:val="continuous"/>
+          <w:pgSz w:w="12240" w:h="15840"/>
+          <w:pgMar w:left="1440" w:right="1440" w:gutter="0" w:header="0" w:top="1440" w:footer="0" w:bottom="1440"/>
+          <w:formProt w:val="false"/>
+          <w:textDirection w:val="lrTb"/>
+          <w:docGrid w:type="default" w:linePitch="360" w:charSpace="0"/>
+        </w:sectPr>
+      </w:pPr>
+    </w:p>
+    <w:p>
+      <w:pPr>
+        <w:pStyle w:val="Normal"/>
+        <w:spacing w:before="0" w:after="0"/>
+        <w:rPr/>
+      </w:pPr>
+      <w:hyperlink r:id="rId20">
+        <w:r>
+          <w:rPr>
+            <w:rStyle w:val="InternetLink"/>
+          </w:rPr>
+          <w:t xml:space="preserve">Lesson #9: Binary Counting </w:t>
+        </w:r>
+      </w:hyperlink>
+    </w:p>
+    <w:p>
+      <w:pPr>
+        <w:sectPr>
+          <w:type w:val="continuous"/>
+          <w:pgSz w:w="12240" w:h="15840"/>
+          <w:pgMar w:left="1440" w:right="1440" w:gutter="0" w:header="0" w:top="1440" w:footer="0" w:bottom="1440"/>
+          <w:formProt w:val="false"/>
+          <w:textDirection w:val="lrTb"/>
+          <w:docGrid w:type="default" w:linePitch="360" w:charSpace="0"/>
+        </w:sectPr>
+      </w:pPr>
+    </w:p>
+    <w:p>
+      <w:pPr>
+        <w:pStyle w:val="Normal"/>
+        <w:spacing w:before="0" w:after="0"/>
+        <w:rPr/>
+      </w:pPr>
+      <w:hyperlink r:id="rId21">
+        <w:r>
+          <w:rPr>
+            <w:rStyle w:val="InternetLink"/>
+          </w:rPr>
+          <w:t xml:space="preserve">Lesson #10: Whack an LED </w:t>
+        </w:r>
+      </w:hyperlink>
+    </w:p>
+    <w:p>
+      <w:pPr>
+        <w:sectPr>
+          <w:type w:val="continuous"/>
+          <w:pgSz w:w="12240" w:h="15840"/>
+          <w:pgMar w:left="1440" w:right="1440" w:gutter="0" w:header="0" w:top="1440" w:footer="0" w:bottom="1440"/>
+          <w:formProt w:val="false"/>
+          <w:textDirection w:val="lrTb"/>
+          <w:docGrid w:type="default" w:linePitch="360" w:charSpace="0"/>
+        </w:sectPr>
+      </w:pPr>
+    </w:p>
+    <w:p>
+      <w:pPr>
+        <w:pStyle w:val="Normal"/>
+        <w:widowControl/>
+        <w:suppressAutoHyphens w:val="true"/>
+        <w:bidi w:val="0"/>
+        <w:spacing w:lineRule="auto" w:line="276" w:before="0" w:after="160"/>
+        <w:jc w:val="left"/>
+        <w:rPr>
+          <w:b/>
+          <w:b/>
+          <w:bCs/>
+          <w:sz w:val="40"/>
+          <w:szCs w:val="40"/>
+        </w:rPr>
+      </w:pPr>
+      <w:r>
+        <w:rPr/>
+      </w:r>
+    </w:p>
+    <w:p>
+      <w:pPr>
+        <w:pStyle w:val="Normal"/>
+        <w:widowControl/>
+        <w:suppressAutoHyphens w:val="true"/>
+        <w:bidi w:val="0"/>
+        <w:spacing w:lineRule="auto" w:line="276" w:before="0" w:after="160"/>
+        <w:jc w:val="left"/>
+        <w:rPr/>
+      </w:pPr>
+      <w:r>
+        <w:rPr>
+          <w:b/>
+          <w:bCs/>
+          <w:sz w:val="40"/>
+          <w:szCs w:val="40"/>
+        </w:rPr>
+        <w:t>Learn HERO Coding - No Extra Components Required :)</w:t>
+      </w:r>
+    </w:p>
+    <w:p>
+      <w:pPr>
+        <w:sectPr>
+          <w:type w:val="continuous"/>
+          <w:pgSz w:w="12240" w:h="15840"/>
+          <w:pgMar w:left="1440" w:right="1440" w:gutter="0" w:header="0" w:top="1440" w:footer="0" w:bottom="1440"/>
+          <w:pgNumType w:fmt="decimal"/>
+          <w:formProt w:val="false"/>
+          <w:textDirection w:val="lrTb"/>
+          <w:docGrid w:type="default" w:linePitch="360" w:charSpace="0"/>
+        </w:sectPr>
+      </w:pPr>
+    </w:p>
+    <w:p>
+      <w:pPr>
+        <w:pStyle w:val="Normal"/>
+        <w:spacing w:before="0" w:after="0"/>
+        <w:rPr/>
+      </w:pPr>
+      <w:hyperlink r:id="rId22">
+        <w:r>
+          <w:rPr>
+            <w:rStyle w:val="InternetLink"/>
+          </w:rPr>
+          <w:t xml:space="preserve">Hello World </w:t>
+        </w:r>
+      </w:hyperlink>
+    </w:p>
+    <w:p>
+      <w:pPr>
+        <w:sectPr>
+          <w:type w:val="continuous"/>
+          <w:pgSz w:w="12240" w:h="15840"/>
+          <w:pgMar w:left="1440" w:right="1440" w:gutter="0" w:header="0" w:top="1440" w:footer="0" w:bottom="1440"/>
+          <w:formProt w:val="false"/>
+          <w:textDirection w:val="lrTb"/>
+          <w:docGrid w:type="default" w:linePitch="360" w:charSpace="0"/>
+        </w:sectPr>
+      </w:pPr>
+    </w:p>
+    <w:p>
+      <w:pPr>
+        <w:pStyle w:val="Normal"/>
+        <w:spacing w:before="0" w:after="0"/>
+        <w:rPr/>
+      </w:pPr>
+      <w:hyperlink r:id="rId23">
+        <w:r>
+          <w:rPr>
+            <w:rStyle w:val="InternetLink"/>
+          </w:rPr>
+          <w:t xml:space="preserve">Will Sally be walking home? </w:t>
+        </w:r>
+      </w:hyperlink>
+    </w:p>
+    <w:p>
+      <w:pPr>
+        <w:sectPr>
+          <w:type w:val="continuous"/>
+          <w:pgSz w:w="12240" w:h="15840"/>
+          <w:pgMar w:left="1440" w:right="1440" w:gutter="0" w:header="0" w:top="1440" w:footer="0" w:bottom="1440"/>
+          <w:formProt w:val="false"/>
+          <w:textDirection w:val="lrTb"/>
+          <w:docGrid w:type="default" w:linePitch="360" w:charSpace="0"/>
+        </w:sectPr>
+      </w:pPr>
+    </w:p>
+    <w:p>
+      <w:pPr>
+        <w:pStyle w:val="Normal"/>
+        <w:spacing w:before="0" w:after="0"/>
+        <w:rPr/>
+      </w:pPr>
+      <w:hyperlink r:id="rId24">
+        <w:r>
+          <w:rPr>
+            <w:rStyle w:val="InternetLink"/>
+          </w:rPr>
+          <w:t xml:space="preserve">Random Inputs </w:t>
+        </w:r>
+      </w:hyperlink>
+    </w:p>
+    <w:p>
+      <w:pPr>
+        <w:sectPr>
+          <w:type w:val="continuous"/>
+          <w:pgSz w:w="12240" w:h="15840"/>
+          <w:pgMar w:left="1440" w:right="1440" w:gutter="0" w:header="0" w:top="1440" w:footer="0" w:bottom="1440"/>
+          <w:formProt w:val="false"/>
+          <w:textDirection w:val="lrTb"/>
+          <w:docGrid w:type="default" w:linePitch="360" w:charSpace="0"/>
+        </w:sectPr>
+      </w:pPr>
+    </w:p>
+    <w:p>
+      <w:pPr>
+        <w:pStyle w:val="Normal"/>
+        <w:spacing w:before="0" w:after="0"/>
+        <w:rPr/>
+      </w:pPr>
+      <w:hyperlink r:id="rId25">
+        <w:r>
+          <w:rPr>
+            <w:rStyle w:val="InternetLink"/>
+          </w:rPr>
+          <w:t xml:space="preserve">Tic Tac Toe </w:t>
+        </w:r>
+      </w:hyperlink>
+    </w:p>
+    <w:p>
+      <w:pPr>
+        <w:sectPr>
+          <w:type w:val="continuous"/>
+          <w:pgSz w:w="12240" w:h="15840"/>
+          <w:pgMar w:left="1440" w:right="1440" w:gutter="0" w:header="0" w:top="1440" w:footer="0" w:bottom="1440"/>
+          <w:formProt w:val="false"/>
+          <w:textDirection w:val="lrTb"/>
+          <w:docGrid w:type="default" w:linePitch="360" w:charSpace="0"/>
+        </w:sectPr>
+      </w:pPr>
+    </w:p>
+    <w:p>
+      <w:pPr>
+        <w:pStyle w:val="Normal"/>
+        <w:spacing w:before="0" w:after="0"/>
+        <w:rPr/>
+      </w:pPr>
+      <w:hyperlink r:id="rId26">
+        <w:r>
+          <w:rPr>
+            <w:rStyle w:val="InternetLink"/>
+          </w:rPr>
+          <w:t xml:space="preserve">The Best Way to View Your HERO’s Data </w:t>
+        </w:r>
+      </w:hyperlink>
+    </w:p>
+    <w:p>
+      <w:pPr>
+        <w:sectPr>
+          <w:type w:val="continuous"/>
+          <w:pgSz w:w="12240" w:h="15840"/>
+          <w:pgMar w:left="1440" w:right="1440" w:gutter="0" w:header="0" w:top="1440" w:footer="0" w:bottom="1440"/>
+          <w:formProt w:val="false"/>
+          <w:textDirection w:val="lrTb"/>
+          <w:docGrid w:type="default" w:linePitch="360" w:charSpace="0"/>
+        </w:sectPr>
+      </w:pPr>
+    </w:p>
+    <w:p>
+      <w:pPr>
+        <w:pStyle w:val="Normal"/>
+        <w:spacing w:before="0" w:after="0"/>
+        <w:rPr/>
+      </w:pPr>
+      <w:r>
+        <w:rPr/>
+        <w:t>Individual Component Tutorials</w:t>
+      </w:r>
+    </w:p>
+    <w:p>
+      <w:pPr>
+        <w:sectPr>
+          <w:type w:val="continuous"/>
+          <w:pgSz w:w="12240" w:h="15840"/>
+          <w:pgMar w:left="1440" w:right="1440" w:gutter="0" w:header="0" w:top="1440" w:footer="0" w:bottom="1440"/>
+          <w:pgNumType w:fmt="decimal"/>
+          <w:formProt w:val="false"/>
+          <w:textDirection w:val="lrTb"/>
+          <w:docGrid w:type="default" w:linePitch="360" w:charSpace="0"/>
+        </w:sectPr>
+      </w:pPr>
+    </w:p>
+    <w:p>
+      <w:pPr>
+        <w:pStyle w:val="Normal"/>
+        <w:spacing w:before="0" w:after="0"/>
+        <w:rPr/>
+      </w:pPr>
+      <w:hyperlink r:id="rId27">
+        <w:r>
+          <w:rPr>
+            <w:rStyle w:val="InternetLink"/>
+          </w:rPr>
+          <w:t xml:space="preserve">Wires </w:t>
+        </w:r>
+      </w:hyperlink>
+    </w:p>
+    <w:p>
+      <w:pPr>
+        <w:sectPr>
+          <w:type w:val="continuous"/>
+          <w:pgSz w:w="12240" w:h="15840"/>
+          <w:pgMar w:left="1440" w:right="1440" w:gutter="0" w:header="0" w:top="1440" w:footer="0" w:bottom="1440"/>
+          <w:formProt w:val="false"/>
+          <w:textDirection w:val="lrTb"/>
+          <w:docGrid w:type="default" w:linePitch="360" w:charSpace="0"/>
+        </w:sectPr>
+      </w:pPr>
+    </w:p>
+    <w:p>
+      <w:pPr>
+        <w:pStyle w:val="Normal"/>
+        <w:spacing w:before="0" w:after="0"/>
+        <w:rPr/>
+      </w:pPr>
+      <w:hyperlink r:id="rId28">
+        <w:r>
+          <w:rPr>
+            <w:rStyle w:val="InternetLink"/>
+          </w:rPr>
+          <w:t xml:space="preserve">LED </w:t>
+        </w:r>
+      </w:hyperlink>
+    </w:p>
+    <w:p>
+      <w:pPr>
+        <w:sectPr>
+          <w:type w:val="continuous"/>
+          <w:pgSz w:w="12240" w:h="15840"/>
+          <w:pgMar w:left="1440" w:right="1440" w:gutter="0" w:header="0" w:top="1440" w:footer="0" w:bottom="1440"/>
+          <w:formProt w:val="false"/>
+          <w:textDirection w:val="lrTb"/>
+          <w:docGrid w:type="default" w:linePitch="360" w:charSpace="0"/>
+        </w:sectPr>
+      </w:pPr>
+    </w:p>
+    <w:p>
+      <w:pPr>
+        <w:pStyle w:val="Normal"/>
+        <w:spacing w:before="0" w:after="0"/>
+        <w:rPr/>
+      </w:pPr>
+      <w:hyperlink r:id="rId29">
+        <w:r>
+          <w:rPr>
+            <w:rStyle w:val="InternetLink"/>
+          </w:rPr>
+          <w:t xml:space="preserve">Breadboard </w:t>
+        </w:r>
+      </w:hyperlink>
+    </w:p>
+    <w:p>
+      <w:pPr>
+        <w:sectPr>
+          <w:type w:val="continuous"/>
+          <w:pgSz w:w="12240" w:h="15840"/>
+          <w:pgMar w:left="1440" w:right="1440" w:gutter="0" w:header="0" w:top="1440" w:footer="0" w:bottom="1440"/>
+          <w:formProt w:val="false"/>
+          <w:textDirection w:val="lrTb"/>
+          <w:docGrid w:type="default" w:linePitch="360" w:charSpace="0"/>
+        </w:sectPr>
+      </w:pPr>
+    </w:p>
+    <w:p>
+      <w:pPr>
+        <w:pStyle w:val="Normal"/>
+        <w:spacing w:before="0" w:after="0"/>
+        <w:rPr/>
+      </w:pPr>
+      <w:hyperlink r:id="rId30">
+        <w:r>
+          <w:rPr>
+            <w:rStyle w:val="InternetLink"/>
+          </w:rPr>
+          <w:t xml:space="preserve">Resistor </w:t>
+        </w:r>
+      </w:hyperlink>
+    </w:p>
+    <w:p>
+      <w:pPr>
+        <w:sectPr>
+          <w:type w:val="continuous"/>
+          <w:pgSz w:w="12240" w:h="15840"/>
+          <w:pgMar w:left="1440" w:right="1440" w:gutter="0" w:header="0" w:top="1440" w:footer="0" w:bottom="1440"/>
+          <w:formProt w:val="false"/>
+          <w:textDirection w:val="lrTb"/>
+          <w:docGrid w:type="default" w:linePitch="360" w:charSpace="0"/>
+        </w:sectPr>
+      </w:pPr>
+    </w:p>
+    <w:p>
+      <w:pPr>
+        <w:pStyle w:val="Normal"/>
+        <w:spacing w:before="0" w:after="0"/>
+        <w:rPr/>
+      </w:pPr>
+      <w:hyperlink r:id="rId31">
+        <w:r>
+          <w:rPr>
+            <w:rStyle w:val="InternetLink"/>
+          </w:rPr>
+          <w:t xml:space="preserve">Photoresistor </w:t>
+        </w:r>
+      </w:hyperlink>
+    </w:p>
+    <w:p>
+      <w:pPr>
+        <w:sectPr>
+          <w:type w:val="continuous"/>
+          <w:pgSz w:w="12240" w:h="15840"/>
+          <w:pgMar w:left="1440" w:right="1440" w:gutter="0" w:header="0" w:top="1440" w:footer="0" w:bottom="1440"/>
+          <w:formProt w:val="false"/>
+          <w:textDirection w:val="lrTb"/>
+          <w:docGrid w:type="default" w:linePitch="360" w:charSpace="0"/>
+        </w:sectPr>
+      </w:pPr>
+    </w:p>
+    <w:p>
+      <w:pPr>
+        <w:pStyle w:val="Normal"/>
+        <w:spacing w:before="0" w:after="0"/>
+        <w:rPr/>
+      </w:pPr>
+      <w:hyperlink r:id="rId32">
+        <w:r>
+          <w:rPr>
+            <w:rStyle w:val="InternetLink"/>
+          </w:rPr>
+          <w:t xml:space="preserve">HERO </w:t>
+        </w:r>
+      </w:hyperlink>
+    </w:p>
+    <w:p>
+      <w:pPr>
+        <w:sectPr>
+          <w:type w:val="continuous"/>
+          <w:pgSz w:w="12240" w:h="15840"/>
+          <w:pgMar w:left="1440" w:right="1440" w:gutter="0" w:header="0" w:top="1440" w:footer="0" w:bottom="1440"/>
+          <w:formProt w:val="false"/>
+          <w:textDirection w:val="lrTb"/>
+          <w:docGrid w:type="default" w:linePitch="360" w:charSpace="0"/>
+        </w:sectPr>
+      </w:pPr>
+    </w:p>
+    <w:p>
+      <w:pPr>
+        <w:pStyle w:val="Normal"/>
+        <w:spacing w:before="0" w:after="0"/>
+        <w:rPr/>
+      </w:pPr>
+      <w:hyperlink r:id="rId33">
+        <w:r>
+          <w:rPr>
+            <w:rStyle w:val="InternetLink"/>
+          </w:rPr>
+          <w:t xml:space="preserve">9v Battery Connector </w:t>
+        </w:r>
+      </w:hyperlink>
+    </w:p>
+    <w:p>
+      <w:pPr>
+        <w:sectPr>
+          <w:type w:val="continuous"/>
+          <w:pgSz w:w="12240" w:h="15840"/>
+          <w:pgMar w:left="1440" w:right="1440" w:gutter="0" w:header="0" w:top="1440" w:footer="0" w:bottom="1440"/>
+          <w:formProt w:val="false"/>
+          <w:textDirection w:val="lrTb"/>
+          <w:docGrid w:type="default" w:linePitch="360" w:charSpace="0"/>
+        </w:sectPr>
+      </w:pPr>
+    </w:p>
+    <w:p>
+      <w:pPr>
+        <w:pStyle w:val="Normal"/>
+        <w:spacing w:before="0" w:after="0"/>
+        <w:rPr/>
+      </w:pPr>
+      <w:hyperlink r:id="rId34">
+        <w:r>
+          <w:rPr>
+            <w:rStyle w:val="InternetLink"/>
+          </w:rPr>
+          <w:t xml:space="preserve">The Box </w:t>
+        </w:r>
+      </w:hyperlink>
+    </w:p>
+    <w:p>
+      <w:pPr>
+        <w:sectPr>
+          <w:type w:val="continuous"/>
+          <w:pgSz w:w="12240" w:h="15840"/>
+          <w:pgMar w:left="1440" w:right="1440" w:gutter="0" w:header="0" w:top="1440" w:footer="0" w:bottom="1440"/>
+          <w:formProt w:val="false"/>
+          <w:textDirection w:val="lrTb"/>
+          <w:docGrid w:type="default" w:linePitch="360" w:charSpace="0"/>
+        </w:sectPr>
+      </w:pPr>
+    </w:p>
+    <w:p>
+      <w:pPr>
+        <w:pStyle w:val="Normal"/>
+        <w:spacing w:before="0" w:after="0"/>
+        <w:rPr/>
+      </w:pPr>
+      <w:r>
+        <w:rPr/>
+        <w:t>37 Sensor Kir x Cogsworth City DLC</w:t>
+      </w:r>
+    </w:p>
+    <w:p>
+      <w:pPr>
+        <w:sectPr>
+          <w:type w:val="continuous"/>
+          <w:pgSz w:w="12240" w:h="15840"/>
+          <w:pgMar w:left="1440" w:right="1440" w:gutter="0" w:header="0" w:top="1440" w:footer="0" w:bottom="1440"/>
+          <w:pgNumType w:fmt="decimal"/>
+          <w:formProt w:val="false"/>
+          <w:textDirection w:val="lrTb"/>
+          <w:docGrid w:type="default" w:linePitch="360" w:charSpace="0"/>
+        </w:sectPr>
+      </w:pPr>
+    </w:p>
+    <w:p>
+      <w:pPr>
+        <w:pStyle w:val="Normal"/>
+        <w:spacing w:before="0" w:after="0"/>
+        <w:rPr/>
+      </w:pPr>
+      <w:hyperlink r:id="rId35">
+        <w:r>
+          <w:rPr>
+            <w:rStyle w:val="InternetLink"/>
+          </w:rPr>
+          <w:t xml:space="preserve">37 Sensor x Cogsworth City DLC 01 – Lesson 1: The Joystick Navigator </w:t>
+        </w:r>
+      </w:hyperlink>
+    </w:p>
+    <w:p>
+      <w:pPr>
+        <w:sectPr>
+          <w:type w:val="continuous"/>
+          <w:pgSz w:w="12240" w:h="15840"/>
+          <w:pgMar w:left="1440" w:right="1440" w:gutter="0" w:header="0" w:top="1440" w:footer="0" w:bottom="1440"/>
+          <w:formProt w:val="false"/>
+          <w:textDirection w:val="lrTb"/>
+          <w:docGrid w:type="default" w:linePitch="360" w:charSpace="0"/>
+        </w:sectPr>
+      </w:pPr>
+    </w:p>
+    <w:p>
+      <w:pPr>
+        <w:pStyle w:val="Normal"/>
+        <w:spacing w:before="0" w:after="0"/>
+        <w:rPr/>
+      </w:pPr>
+      <w:hyperlink r:id="rId36">
+        <w:r>
+          <w:rPr>
+            <w:rStyle w:val="InternetLink"/>
+          </w:rPr>
+          <w:t xml:space="preserve">DOWNLOAD FULL 37 SENSOR DLC FOR COGSWORTH CITY HERE </w:t>
+        </w:r>
+      </w:hyperlink>
+    </w:p>
+    <w:p>
+      <w:pPr>
+        <w:sectPr>
+          <w:type w:val="continuous"/>
+          <w:pgSz w:w="12240" w:h="15840"/>
+          <w:pgMar w:left="1440" w:right="1440" w:gutter="0" w:header="0" w:top="1440" w:footer="0" w:bottom="1440"/>
+          <w:formProt w:val="false"/>
+          <w:textDirection w:val="lrTb"/>
+          <w:docGrid w:type="default" w:linePitch="360" w:charSpace="0"/>
+        </w:sectPr>
+      </w:pPr>
+    </w:p>
+    <w:p>
+      <w:pPr>
+        <w:pStyle w:val="Normal"/>
+        <w:spacing w:before="0" w:after="0"/>
+        <w:rPr/>
+      </w:pPr>
+      <w:r>
+        <w:rPr/>
+        <w:t>Whats Next?</w:t>
+      </w:r>
+    </w:p>
+    <w:p>
+      <w:pPr>
+        <w:sectPr>
+          <w:type w:val="continuous"/>
+          <w:pgSz w:w="12240" w:h="15840"/>
+          <w:pgMar w:left="1440" w:right="1440" w:gutter="0" w:header="0" w:top="1440" w:footer="0" w:bottom="1440"/>
+          <w:pgNumType w:fmt="decimal"/>
+          <w:formProt w:val="false"/>
+          <w:textDirection w:val="lrTb"/>
+          <w:docGrid w:type="default" w:linePitch="360" w:charSpace="0"/>
+        </w:sectPr>
+      </w:pPr>
+    </w:p>
+    <w:p>
+      <w:pPr>
+        <w:pStyle w:val="Normal"/>
+        <w:spacing w:before="0" w:after="0"/>
+        <w:rPr/>
+      </w:pPr>
+      <w:hyperlink r:id="rId37">
+        <w:r>
+          <w:rPr>
+            <w:rStyle w:val="InternetLink"/>
+          </w:rPr>
+          <w:t xml:space="preserve">What’s Next? Your 30 Day Challenge </w:t>
+        </w:r>
+      </w:hyperlink>
+    </w:p>
+    <w:p>
+      <w:pPr>
+        <w:sectPr>
+          <w:type w:val="continuous"/>
+          <w:pgSz w:w="12240" w:h="15840"/>
+          <w:pgMar w:left="1440" w:right="1440" w:gutter="0" w:header="0" w:top="1440" w:footer="0" w:bottom="1440"/>
+          <w:formProt w:val="false"/>
+          <w:textDirection w:val="lrTb"/>
+          <w:docGrid w:type="default" w:linePitch="360" w:charSpace="0"/>
+        </w:sectPr>
+      </w:pPr>
+    </w:p>
+    <w:p>
+      <w:pPr>
+        <w:pStyle w:val="Normal"/>
+        <w:widowControl/>
+        <w:suppressAutoHyphens w:val="true"/>
+        <w:bidi w:val="0"/>
+        <w:spacing w:lineRule="auto" w:line="276" w:before="0" w:after="160"/>
+        <w:jc w:val="left"/>
+        <w:rPr>
+          <w:b/>
+          <w:b/>
+          <w:bCs/>
+          <w:sz w:val="40"/>
+          <w:szCs w:val="40"/>
+        </w:rPr>
+      </w:pPr>
+      <w:r>
+        <w:rPr/>
+      </w:r>
+    </w:p>
+    <w:p>
+      <w:pPr>
+        <w:pStyle w:val="Normal"/>
+        <w:widowControl/>
+        <w:suppressAutoHyphens w:val="true"/>
+        <w:bidi w:val="0"/>
+        <w:spacing w:lineRule="auto" w:line="276" w:before="0" w:after="160"/>
+        <w:jc w:val="left"/>
+        <w:rPr>
+          <w:b/>
+          <w:b/>
+          <w:bCs/>
+          <w:sz w:val="40"/>
+          <w:szCs w:val="40"/>
+        </w:rPr>
+      </w:pPr>
+      <w:r>
+        <w:rPr/>
+      </w:r>
+      <w:r>
+        <w:br w:type="page"/>
+      </w:r>
+    </w:p>
+    <w:p>
+      <w:pPr>
+        <w:pStyle w:val="Normal"/>
+        <w:widowControl/>
+        <w:suppressAutoHyphens w:val="true"/>
+        <w:bidi w:val="0"/>
+        <w:spacing w:lineRule="auto" w:line="276" w:before="0" w:after="160"/>
+        <w:jc w:val="left"/>
+        <w:rPr/>
+      </w:pPr>
+      <w:r>
+        <w:rPr>
+          <w:b/>
+          <w:bCs/>
+          <w:sz w:val="40"/>
+          <w:szCs w:val="40"/>
+        </w:rPr>
+        <w:t>Course:  Shields Kit Training</w:t>
+      </w:r>
+    </w:p>
+    <w:p>
+      <w:pPr>
+        <w:pStyle w:val="Normal"/>
+        <w:widowControl/>
+        <w:suppressAutoHyphens w:val="true"/>
+        <w:bidi w:val="0"/>
+        <w:spacing w:lineRule="auto" w:line="276" w:before="0" w:after="160"/>
+        <w:jc w:val="left"/>
+        <w:rPr>
+          <w:b/>
+          <w:b/>
+          <w:bCs/>
+          <w:sz w:val="40"/>
+          <w:szCs w:val="40"/>
+        </w:rPr>
+      </w:pPr>
+      <w:r>
+        <w:rPr/>
+      </w:r>
+    </w:p>
+    <w:p>
+      <w:pPr>
+        <w:pStyle w:val="Normal"/>
+        <w:widowControl/>
+        <w:suppressAutoHyphens w:val="true"/>
+        <w:bidi w:val="0"/>
+        <w:spacing w:lineRule="auto" w:line="276" w:before="0" w:after="160"/>
+        <w:jc w:val="left"/>
+        <w:rPr/>
+      </w:pPr>
+      <w:r>
+        <w:rPr/>
+        <w:t>Shields</w:t>
+      </w:r>
+    </w:p>
+    <w:p>
+      <w:pPr>
+        <w:pStyle w:val="Normal"/>
+        <w:widowControl/>
+        <w:suppressAutoHyphens w:val="true"/>
+        <w:bidi w:val="0"/>
+        <w:spacing w:lineRule="auto" w:line="276" w:before="0" w:after="160"/>
+        <w:jc w:val="left"/>
+        <w:rPr/>
+      </w:pPr>
+      <w:r>
+        <w:rPr/>
+      </w:r>
+    </w:p>
+    <w:p>
+      <w:pPr>
+        <w:pStyle w:val="Normal"/>
+        <w:widowControl/>
+        <w:suppressAutoHyphens w:val="true"/>
+        <w:bidi w:val="0"/>
+        <w:spacing w:lineRule="auto" w:line="276" w:before="0" w:after="160"/>
+        <w:jc w:val="left"/>
+        <w:rPr/>
+      </w:pPr>
+      <w:r>
+        <w:rPr/>
+        <w:t>Downloads</w:t>
+      </w:r>
+    </w:p>
+    <w:p>
+      <w:pPr>
+        <w:sectPr>
+          <w:type w:val="continuous"/>
+          <w:pgSz w:w="12240" w:h="15840"/>
+          <w:pgMar w:left="1440" w:right="1440" w:gutter="0" w:header="0" w:top="1440" w:footer="0" w:bottom="1440"/>
+          <w:pgNumType w:fmt="decimal"/>
+          <w:formProt w:val="false"/>
+          <w:textDirection w:val="lrTb"/>
+          <w:docGrid w:type="default" w:linePitch="360" w:charSpace="0"/>
+        </w:sectPr>
+      </w:pPr>
+    </w:p>
+    <w:p>
+      <w:pPr>
+        <w:pStyle w:val="Normal"/>
+        <w:spacing w:before="0" w:after="0"/>
+        <w:rPr/>
+      </w:pPr>
+      <w:hyperlink r:id="rId38">
+        <w:r>
+          <w:rPr>
+            <w:rStyle w:val="InternetLink"/>
+          </w:rPr>
+          <w:t xml:space="preserve">Downloads </w:t>
+        </w:r>
+      </w:hyperlink>
+    </w:p>
+    <w:p>
+      <w:pPr>
+        <w:sectPr>
+          <w:type w:val="continuous"/>
+          <w:pgSz w:w="12240" w:h="15840"/>
+          <w:pgMar w:left="1440" w:right="1440" w:gutter="0" w:header="0" w:top="1440" w:footer="0" w:bottom="1440"/>
+          <w:formProt w:val="false"/>
+          <w:textDirection w:val="lrTb"/>
+          <w:docGrid w:type="default" w:linePitch="360" w:charSpace="0"/>
+        </w:sectPr>
+      </w:pPr>
+    </w:p>
+    <w:p>
+      <w:pPr>
+        <w:pStyle w:val="Normal"/>
+        <w:spacing w:before="0" w:after="0"/>
+        <w:rPr/>
+      </w:pPr>
+      <w:r>
+        <w:rPr/>
+        <w:t>READ ME FIRST</w:t>
+      </w:r>
+    </w:p>
+    <w:p>
+      <w:pPr>
+        <w:sectPr>
+          <w:type w:val="continuous"/>
+          <w:pgSz w:w="12240" w:h="15840"/>
+          <w:pgMar w:left="1440" w:right="1440" w:gutter="0" w:header="0" w:top="1440" w:footer="0" w:bottom="1440"/>
+          <w:pgNumType w:fmt="decimal"/>
+          <w:formProt w:val="false"/>
+          <w:textDirection w:val="lrTb"/>
+          <w:docGrid w:type="default" w:linePitch="360" w:charSpace="0"/>
+        </w:sectPr>
+      </w:pPr>
+    </w:p>
+    <w:p>
+      <w:pPr>
+        <w:pStyle w:val="Normal"/>
+        <w:spacing w:before="0" w:after="0"/>
+        <w:rPr/>
+      </w:pPr>
+      <w:hyperlink r:id="rId39">
+        <w:r>
+          <w:rPr>
+            <w:rStyle w:val="InternetLink"/>
+          </w:rPr>
+          <w:t xml:space="preserve">Screen Brightness – LCD Shield (Important!) </w:t>
+        </w:r>
+      </w:hyperlink>
+    </w:p>
+    <w:p>
+      <w:pPr>
+        <w:sectPr>
+          <w:type w:val="continuous"/>
+          <w:pgSz w:w="12240" w:h="15840"/>
+          <w:pgMar w:left="1440" w:right="1440" w:gutter="0" w:header="0" w:top="1440" w:footer="0" w:bottom="1440"/>
+          <w:formProt w:val="false"/>
+          <w:textDirection w:val="lrTb"/>
+          <w:docGrid w:type="default" w:linePitch="360" w:charSpace="0"/>
+        </w:sectPr>
+      </w:pPr>
+    </w:p>
+    <w:p>
+      <w:pPr>
+        <w:pStyle w:val="Normal"/>
+        <w:spacing w:before="0" w:after="0"/>
+        <w:rPr/>
+      </w:pPr>
+      <w:hyperlink r:id="rId40">
+        <w:r>
+          <w:rPr>
+            <w:rStyle w:val="InternetLink"/>
+          </w:rPr>
+          <w:t xml:space="preserve">Install the Libraries </w:t>
+        </w:r>
+      </w:hyperlink>
+    </w:p>
+    <w:p>
+      <w:pPr>
+        <w:sectPr>
+          <w:type w:val="continuous"/>
+          <w:pgSz w:w="12240" w:h="15840"/>
+          <w:pgMar w:left="1440" w:right="1440" w:gutter="0" w:header="0" w:top="1440" w:footer="0" w:bottom="1440"/>
+          <w:formProt w:val="false"/>
+          <w:textDirection w:val="lrTb"/>
+          <w:docGrid w:type="default" w:linePitch="360" w:charSpace="0"/>
+        </w:sectPr>
+      </w:pPr>
+    </w:p>
+    <w:p>
+      <w:pPr>
+        <w:pStyle w:val="Normal"/>
+        <w:spacing w:before="0" w:after="0"/>
+        <w:rPr/>
+      </w:pPr>
+      <w:r>
+        <w:rPr/>
+        <w:t>Multi-function Shield</w:t>
+      </w:r>
+    </w:p>
+    <w:p>
+      <w:pPr>
+        <w:sectPr>
+          <w:type w:val="continuous"/>
+          <w:pgSz w:w="12240" w:h="15840"/>
+          <w:pgMar w:left="1440" w:right="1440" w:gutter="0" w:header="0" w:top="1440" w:footer="0" w:bottom="1440"/>
+          <w:pgNumType w:fmt="decimal"/>
+          <w:formProt w:val="false"/>
+          <w:textDirection w:val="lrTb"/>
+          <w:docGrid w:type="default" w:linePitch="360" w:charSpace="0"/>
+        </w:sectPr>
+      </w:pPr>
+    </w:p>
+    <w:p>
+      <w:pPr>
+        <w:pStyle w:val="Normal"/>
+        <w:spacing w:before="0" w:after="0"/>
+        <w:rPr/>
+      </w:pPr>
+      <w:hyperlink r:id="rId41">
+        <w:r>
+          <w:rPr>
+            <w:rStyle w:val="InternetLink"/>
+          </w:rPr>
+          <w:t xml:space="preserve">Buttons – Multi Function Shield </w:t>
+        </w:r>
+      </w:hyperlink>
+    </w:p>
+    <w:p>
+      <w:pPr>
+        <w:sectPr>
+          <w:type w:val="continuous"/>
+          <w:pgSz w:w="12240" w:h="15840"/>
+          <w:pgMar w:left="1440" w:right="1440" w:gutter="0" w:header="0" w:top="1440" w:footer="0" w:bottom="1440"/>
+          <w:formProt w:val="false"/>
+          <w:textDirection w:val="lrTb"/>
+          <w:docGrid w:type="default" w:linePitch="360" w:charSpace="0"/>
+        </w:sectPr>
+      </w:pPr>
+    </w:p>
+    <w:p>
+      <w:pPr>
+        <w:pStyle w:val="Normal"/>
+        <w:spacing w:before="0" w:after="0"/>
+        <w:rPr/>
+      </w:pPr>
+      <w:hyperlink r:id="rId42">
+        <w:r>
+          <w:rPr>
+            <w:rStyle w:val="InternetLink"/>
+          </w:rPr>
+          <w:t xml:space="preserve">Beeper – Multi Function Shield </w:t>
+        </w:r>
+      </w:hyperlink>
+    </w:p>
+    <w:p>
+      <w:pPr>
+        <w:sectPr>
+          <w:type w:val="continuous"/>
+          <w:pgSz w:w="12240" w:h="15840"/>
+          <w:pgMar w:left="1440" w:right="1440" w:gutter="0" w:header="0" w:top="1440" w:footer="0" w:bottom="1440"/>
+          <w:formProt w:val="false"/>
+          <w:textDirection w:val="lrTb"/>
+          <w:docGrid w:type="default" w:linePitch="360" w:charSpace="0"/>
+        </w:sectPr>
+      </w:pPr>
+    </w:p>
+    <w:p>
+      <w:pPr>
+        <w:pStyle w:val="Normal"/>
+        <w:spacing w:before="0" w:after="0"/>
+        <w:rPr/>
+      </w:pPr>
+      <w:hyperlink r:id="rId43">
+        <w:r>
+          <w:rPr>
+            <w:rStyle w:val="InternetLink"/>
+          </w:rPr>
+          <w:t xml:space="preserve">Potentiometer – Multi Function Shield </w:t>
+        </w:r>
+      </w:hyperlink>
+    </w:p>
+    <w:p>
+      <w:pPr>
+        <w:sectPr>
+          <w:type w:val="continuous"/>
+          <w:pgSz w:w="12240" w:h="15840"/>
+          <w:pgMar w:left="1440" w:right="1440" w:gutter="0" w:header="0" w:top="1440" w:footer="0" w:bottom="1440"/>
+          <w:formProt w:val="false"/>
+          <w:textDirection w:val="lrTb"/>
+          <w:docGrid w:type="default" w:linePitch="360" w:charSpace="0"/>
+        </w:sectPr>
+      </w:pPr>
+    </w:p>
+    <w:p>
+      <w:pPr>
+        <w:pStyle w:val="Normal"/>
+        <w:spacing w:before="0" w:after="0"/>
+        <w:rPr/>
+      </w:pPr>
+      <w:hyperlink r:id="rId44">
+        <w:r>
+          <w:rPr>
+            <w:rStyle w:val="InternetLink"/>
+          </w:rPr>
+          <w:t xml:space="preserve">Countdown Timer – Multi Function Shield </w:t>
+        </w:r>
+      </w:hyperlink>
+    </w:p>
+    <w:p>
+      <w:pPr>
+        <w:sectPr>
+          <w:type w:val="continuous"/>
+          <w:pgSz w:w="12240" w:h="15840"/>
+          <w:pgMar w:left="1440" w:right="1440" w:gutter="0" w:header="0" w:top="1440" w:footer="0" w:bottom="1440"/>
+          <w:formProt w:val="false"/>
+          <w:textDirection w:val="lrTb"/>
+          <w:docGrid w:type="default" w:linePitch="360" w:charSpace="0"/>
+        </w:sectPr>
+      </w:pPr>
+    </w:p>
+    <w:p>
+      <w:pPr>
+        <w:pStyle w:val="Normal"/>
+        <w:spacing w:before="0" w:after="0"/>
+        <w:rPr/>
+      </w:pPr>
+      <w:r>
+        <w:rPr/>
+        <w:t>LCD Keypad Shield</w:t>
+      </w:r>
+    </w:p>
+    <w:p>
+      <w:pPr>
+        <w:sectPr>
+          <w:type w:val="continuous"/>
+          <w:pgSz w:w="12240" w:h="15840"/>
+          <w:pgMar w:left="1440" w:right="1440" w:gutter="0" w:header="0" w:top="1440" w:footer="0" w:bottom="1440"/>
+          <w:pgNumType w:fmt="decimal"/>
+          <w:formProt w:val="false"/>
+          <w:textDirection w:val="lrTb"/>
+          <w:docGrid w:type="default" w:linePitch="360" w:charSpace="0"/>
+        </w:sectPr>
+      </w:pPr>
+    </w:p>
+    <w:p>
+      <w:pPr>
+        <w:pStyle w:val="Normal"/>
+        <w:spacing w:before="0" w:after="0"/>
+        <w:rPr/>
+      </w:pPr>
+      <w:hyperlink r:id="rId45">
+        <w:r>
+          <w:rPr>
+            <w:rStyle w:val="InternetLink"/>
+          </w:rPr>
+          <w:t xml:space="preserve">Getting Started – LCD Shield </w:t>
+        </w:r>
+      </w:hyperlink>
+    </w:p>
+    <w:p>
+      <w:pPr>
+        <w:sectPr>
+          <w:type w:val="continuous"/>
+          <w:pgSz w:w="12240" w:h="15840"/>
+          <w:pgMar w:left="1440" w:right="1440" w:gutter="0" w:header="0" w:top="1440" w:footer="0" w:bottom="1440"/>
+          <w:formProt w:val="false"/>
+          <w:textDirection w:val="lrTb"/>
+          <w:docGrid w:type="default" w:linePitch="360" w:charSpace="0"/>
+        </w:sectPr>
+      </w:pPr>
+    </w:p>
+    <w:p>
+      <w:pPr>
+        <w:pStyle w:val="Normal"/>
+        <w:spacing w:before="0" w:after="0"/>
+        <w:rPr/>
+      </w:pPr>
+      <w:hyperlink r:id="rId46">
+        <w:r>
+          <w:rPr>
+            <w:rStyle w:val="InternetLink"/>
+          </w:rPr>
+          <w:t xml:space="preserve">Buttons – LCD Shield </w:t>
+        </w:r>
+      </w:hyperlink>
+    </w:p>
+    <w:p>
+      <w:pPr>
+        <w:sectPr>
+          <w:type w:val="continuous"/>
+          <w:pgSz w:w="12240" w:h="15840"/>
+          <w:pgMar w:left="1440" w:right="1440" w:gutter="0" w:header="0" w:top="1440" w:footer="0" w:bottom="1440"/>
+          <w:formProt w:val="false"/>
+          <w:textDirection w:val="lrTb"/>
+          <w:docGrid w:type="default" w:linePitch="360" w:charSpace="0"/>
+        </w:sectPr>
+      </w:pPr>
+    </w:p>
+    <w:p>
+      <w:pPr>
+        <w:pStyle w:val="Normal"/>
+        <w:spacing w:before="0" w:after="0"/>
+        <w:rPr/>
+      </w:pPr>
+      <w:hyperlink r:id="rId47">
+        <w:r>
+          <w:rPr>
+            <w:rStyle w:val="InternetLink"/>
+          </w:rPr>
+          <w:t xml:space="preserve">Custom Characters – LCD Shield </w:t>
+        </w:r>
+      </w:hyperlink>
+    </w:p>
+    <w:p>
+      <w:pPr>
+        <w:sectPr>
+          <w:type w:val="continuous"/>
+          <w:pgSz w:w="12240" w:h="15840"/>
+          <w:pgMar w:left="1440" w:right="1440" w:gutter="0" w:header="0" w:top="1440" w:footer="0" w:bottom="1440"/>
+          <w:formProt w:val="false"/>
+          <w:textDirection w:val="lrTb"/>
+          <w:docGrid w:type="default" w:linePitch="360" w:charSpace="0"/>
+        </w:sectPr>
+      </w:pPr>
+    </w:p>
+    <w:p>
+      <w:pPr>
+        <w:pStyle w:val="Normal"/>
+        <w:spacing w:before="0" w:after="0"/>
+        <w:rPr/>
+      </w:pPr>
+      <w:hyperlink r:id="rId48">
+        <w:r>
+          <w:rPr>
+            <w:rStyle w:val="InternetLink"/>
+          </w:rPr>
+          <w:t xml:space="preserve">Scrolling Characters – LCD Shield </w:t>
+        </w:r>
+      </w:hyperlink>
+    </w:p>
+    <w:p>
+      <w:pPr>
+        <w:sectPr>
+          <w:type w:val="continuous"/>
+          <w:pgSz w:w="12240" w:h="15840"/>
+          <w:pgMar w:left="1440" w:right="1440" w:gutter="0" w:header="0" w:top="1440" w:footer="0" w:bottom="1440"/>
+          <w:formProt w:val="false"/>
+          <w:textDirection w:val="lrTb"/>
+          <w:docGrid w:type="default" w:linePitch="360" w:charSpace="0"/>
+        </w:sectPr>
+      </w:pPr>
+    </w:p>
+    <w:p>
+      <w:pPr>
+        <w:pStyle w:val="Normal"/>
+        <w:widowControl/>
+        <w:suppressAutoHyphens w:val="true"/>
+        <w:bidi w:val="0"/>
+        <w:spacing w:lineRule="auto" w:line="276" w:before="0" w:after="160"/>
+        <w:jc w:val="left"/>
+        <w:rPr/>
+      </w:pPr>
+      <w:r>
+        <w:rPr/>
+      </w:r>
+    </w:p>
+    <w:p>
+      <w:pPr>
+        <w:pStyle w:val="Normal"/>
+        <w:widowControl/>
+        <w:suppressAutoHyphens w:val="true"/>
+        <w:bidi w:val="0"/>
+        <w:spacing w:lineRule="auto" w:line="276" w:before="0" w:after="160"/>
+        <w:jc w:val="left"/>
+        <w:rPr/>
+      </w:pPr>
+      <w:r>
+        <w:rPr/>
+      </w:r>
+    </w:p>
+    <w:p>
+      <w:pPr>
+        <w:pStyle w:val="Normal"/>
+        <w:widowControl/>
+        <w:suppressAutoHyphens w:val="true"/>
+        <w:bidi w:val="0"/>
+        <w:spacing w:lineRule="auto" w:line="276" w:before="0" w:after="160"/>
+        <w:jc w:val="left"/>
+        <w:rPr>
+          <w:b/>
+          <w:b/>
+          <w:bCs/>
+          <w:sz w:val="40"/>
+          <w:szCs w:val="40"/>
+        </w:rPr>
+      </w:pPr>
+      <w:r>
+        <w:rPr/>
+      </w:r>
+      <w:r>
+        <w:br w:type="page"/>
+      </w:r>
+    </w:p>
+    <w:p>
+      <w:pPr>
+        <w:pStyle w:val="Normal"/>
+        <w:widowControl/>
+        <w:suppressAutoHyphens w:val="true"/>
+        <w:bidi w:val="0"/>
+        <w:spacing w:lineRule="auto" w:line="276" w:before="0" w:after="160"/>
+        <w:jc w:val="left"/>
+        <w:rPr/>
+      </w:pPr>
+      <w:r>
+        <w:rPr>
+          <w:b/>
+          <w:bCs/>
+          <w:sz w:val="40"/>
+          <w:szCs w:val="40"/>
+        </w:rPr>
+        <w:t>Course:  Pandora’s Box AI Apocalypse</w:t>
+      </w:r>
+    </w:p>
+    <w:p>
+      <w:pPr>
+        <w:pStyle w:val="Normal"/>
+        <w:widowControl/>
+        <w:suppressAutoHyphens w:val="true"/>
+        <w:bidi w:val="0"/>
+        <w:spacing w:lineRule="auto" w:line="276" w:before="0" w:after="160"/>
+        <w:jc w:val="left"/>
+        <w:rPr>
+          <w:b/>
+          <w:b/>
+          <w:bCs/>
+          <w:sz w:val="40"/>
+          <w:szCs w:val="40"/>
+        </w:rPr>
+      </w:pPr>
+      <w:r>
+        <w:rPr/>
+      </w:r>
+    </w:p>
+    <w:p>
+      <w:pPr>
+        <w:pStyle w:val="Normal"/>
+        <w:widowControl/>
+        <w:suppressAutoHyphens w:val="true"/>
+        <w:bidi w:val="0"/>
+        <w:spacing w:lineRule="auto" w:line="276" w:before="0" w:after="160"/>
+        <w:jc w:val="left"/>
+        <w:rPr/>
+      </w:pPr>
+      <w:r>
+        <w:rPr>
+          <w:b/>
+          <w:bCs/>
+          <w:sz w:val="40"/>
+          <w:szCs w:val="40"/>
+        </w:rPr>
+        <w:t>Getting Started</w:t>
+      </w:r>
+    </w:p>
+    <w:p>
+      <w:pPr>
+        <w:sectPr>
+          <w:type w:val="continuous"/>
+          <w:pgSz w:w="12240" w:h="15840"/>
+          <w:pgMar w:left="1440" w:right="1440" w:gutter="0" w:header="0" w:top="1440" w:footer="0" w:bottom="1440"/>
+          <w:pgNumType w:fmt="decimal"/>
+          <w:formProt w:val="false"/>
+          <w:textDirection w:val="lrTb"/>
+          <w:docGrid w:type="default" w:linePitch="360" w:charSpace="0"/>
+        </w:sectPr>
+      </w:pPr>
+    </w:p>
+    <w:p>
+      <w:pPr>
+        <w:pStyle w:val="Normal"/>
+        <w:spacing w:before="0" w:after="0"/>
+        <w:rPr/>
+      </w:pPr>
+      <w:hyperlink r:id="rId49">
+        <w:r>
+          <w:rPr>
+            <w:rStyle w:val="InternetLink"/>
+          </w:rPr>
+          <w:t xml:space="preserve">Facebook Group (Community &amp; Communications) </w:t>
+        </w:r>
+      </w:hyperlink>
+    </w:p>
+    <w:p>
+      <w:pPr>
+        <w:sectPr>
+          <w:type w:val="continuous"/>
+          <w:pgSz w:w="12240" w:h="15840"/>
+          <w:pgMar w:left="1440" w:right="1440" w:gutter="0" w:header="0" w:top="1440" w:footer="0" w:bottom="1440"/>
+          <w:formProt w:val="false"/>
+          <w:textDirection w:val="lrTb"/>
+          <w:docGrid w:type="default" w:linePitch="360" w:charSpace="0"/>
+        </w:sectPr>
+      </w:pPr>
+    </w:p>
+    <w:p>
+      <w:pPr>
+        <w:pStyle w:val="Normal"/>
+        <w:spacing w:before="0" w:after="0"/>
+        <w:rPr/>
+      </w:pPr>
+      <w:r>
+        <w:rPr/>
+        <w:t>Day Zero: Apocalypse</w:t>
+      </w:r>
+    </w:p>
+    <w:p>
+      <w:pPr>
+        <w:sectPr>
+          <w:type w:val="continuous"/>
+          <w:pgSz w:w="12240" w:h="15840"/>
+          <w:pgMar w:left="1440" w:right="1440" w:gutter="0" w:header="0" w:top="1440" w:footer="0" w:bottom="1440"/>
+          <w:pgNumType w:fmt="decimal"/>
+          <w:formProt w:val="false"/>
+          <w:textDirection w:val="lrTb"/>
+          <w:docGrid w:type="default" w:linePitch="360" w:charSpace="0"/>
+        </w:sectPr>
+      </w:pPr>
+    </w:p>
+    <w:p>
+      <w:pPr>
+        <w:pStyle w:val="Normal"/>
+        <w:spacing w:before="0" w:after="0"/>
+        <w:rPr/>
+      </w:pPr>
+      <w:hyperlink r:id="rId50">
+        <w:r>
+          <w:rPr>
+            <w:rStyle w:val="InternetLink"/>
+          </w:rPr>
+          <w:t xml:space="preserve">The Day AI Gained Conceisness (Getting Started) </w:t>
+        </w:r>
+      </w:hyperlink>
+    </w:p>
+    <w:p>
+      <w:pPr>
+        <w:sectPr>
+          <w:type w:val="continuous"/>
+          <w:pgSz w:w="12240" w:h="15840"/>
+          <w:pgMar w:left="1440" w:right="1440" w:gutter="0" w:header="0" w:top="1440" w:footer="0" w:bottom="1440"/>
+          <w:formProt w:val="false"/>
+          <w:textDirection w:val="lrTb"/>
+          <w:docGrid w:type="default" w:linePitch="360" w:charSpace="0"/>
+        </w:sectPr>
+      </w:pPr>
+    </w:p>
+    <w:p>
+      <w:pPr>
+        <w:pStyle w:val="Normal"/>
+        <w:spacing w:before="0" w:after="0"/>
+        <w:rPr/>
+      </w:pPr>
+      <w:r>
+        <w:rPr/>
+        <w:t>Chapter 01: Moving In</w:t>
+      </w:r>
+    </w:p>
+    <w:p>
+      <w:pPr>
+        <w:sectPr>
+          <w:type w:val="continuous"/>
+          <w:pgSz w:w="12240" w:h="15840"/>
+          <w:pgMar w:left="1440" w:right="1440" w:gutter="0" w:header="0" w:top="1440" w:footer="0" w:bottom="1440"/>
+          <w:pgNumType w:fmt="decimal"/>
+          <w:formProt w:val="false"/>
+          <w:textDirection w:val="lrTb"/>
+          <w:docGrid w:type="default" w:linePitch="360" w:charSpace="0"/>
+        </w:sectPr>
+      </w:pPr>
+    </w:p>
+    <w:p>
+      <w:pPr>
+        <w:pStyle w:val="Normal"/>
+        <w:spacing w:before="0" w:after="0"/>
+        <w:rPr/>
+      </w:pPr>
+      <w:hyperlink r:id="rId51">
+        <w:r>
+          <w:rPr>
+            <w:rStyle w:val="InternetLink"/>
+          </w:rPr>
+          <w:t xml:space="preserve">Do these antiques still work? (Blink for HERO XL) </w:t>
+        </w:r>
+      </w:hyperlink>
+    </w:p>
+    <w:p>
+      <w:pPr>
+        <w:sectPr>
+          <w:type w:val="continuous"/>
+          <w:pgSz w:w="12240" w:h="15840"/>
+          <w:pgMar w:left="1440" w:right="1440" w:gutter="0" w:header="0" w:top="1440" w:footer="0" w:bottom="1440"/>
+          <w:formProt w:val="false"/>
+          <w:textDirection w:val="lrTb"/>
+          <w:docGrid w:type="default" w:linePitch="360" w:charSpace="0"/>
+        </w:sectPr>
+      </w:pPr>
+    </w:p>
+    <w:p>
+      <w:pPr>
+        <w:pStyle w:val="Normal"/>
+        <w:spacing w:before="0" w:after="0"/>
+        <w:rPr/>
+      </w:pPr>
+      <w:hyperlink r:id="rId52">
+        <w:r>
+          <w:rPr>
+            <w:rStyle w:val="InternetLink"/>
+          </w:rPr>
+          <w:t xml:space="preserve">Bad Wiring Systems (Fixing the Lights) </w:t>
+        </w:r>
+      </w:hyperlink>
+    </w:p>
+    <w:p>
+      <w:pPr>
+        <w:sectPr>
+          <w:type w:val="continuous"/>
+          <w:pgSz w:w="12240" w:h="15840"/>
+          <w:pgMar w:left="1440" w:right="1440" w:gutter="0" w:header="0" w:top="1440" w:footer="0" w:bottom="1440"/>
+          <w:formProt w:val="false"/>
+          <w:textDirection w:val="lrTb"/>
+          <w:docGrid w:type="default" w:linePitch="360" w:charSpace="0"/>
+        </w:sectPr>
+      </w:pPr>
+    </w:p>
+    <w:p>
+      <w:pPr>
+        <w:pStyle w:val="Normal"/>
+        <w:spacing w:before="0" w:after="0"/>
+        <w:rPr/>
+      </w:pPr>
+      <w:hyperlink r:id="rId53">
+        <w:r>
+          <w:rPr>
+            <w:rStyle w:val="InternetLink"/>
+          </w:rPr>
+          <w:t xml:space="preserve">Easy Light Toggles (adding some button inputs) </w:t>
+        </w:r>
+      </w:hyperlink>
+    </w:p>
+    <w:p>
+      <w:pPr>
+        <w:sectPr>
+          <w:type w:val="continuous"/>
+          <w:pgSz w:w="12240" w:h="15840"/>
+          <w:pgMar w:left="1440" w:right="1440" w:gutter="0" w:header="0" w:top="1440" w:footer="0" w:bottom="1440"/>
+          <w:formProt w:val="false"/>
+          <w:textDirection w:val="lrTb"/>
+          <w:docGrid w:type="default" w:linePitch="360" w:charSpace="0"/>
+        </w:sectPr>
+      </w:pPr>
+    </w:p>
+    <w:p>
+      <w:pPr>
+        <w:pStyle w:val="Normal"/>
+        <w:spacing w:before="0" w:after="0"/>
+        <w:rPr/>
+      </w:pPr>
+      <w:hyperlink r:id="rId54">
+        <w:r>
+          <w:rPr>
+            <w:rStyle w:val="InternetLink"/>
+          </w:rPr>
+          <w:t xml:space="preserve">Solar Simulation Shinanigans – (Power Grid Issues!) </w:t>
+        </w:r>
+      </w:hyperlink>
+    </w:p>
+    <w:p>
+      <w:pPr>
+        <w:sectPr>
+          <w:type w:val="continuous"/>
+          <w:pgSz w:w="12240" w:h="15840"/>
+          <w:pgMar w:left="1440" w:right="1440" w:gutter="0" w:header="0" w:top="1440" w:footer="0" w:bottom="1440"/>
+          <w:formProt w:val="false"/>
+          <w:textDirection w:val="lrTb"/>
+          <w:docGrid w:type="default" w:linePitch="360" w:charSpace="0"/>
+        </w:sectPr>
+      </w:pPr>
+    </w:p>
+    <w:p>
+      <w:pPr>
+        <w:pStyle w:val="Normal"/>
+        <w:spacing w:before="0" w:after="0"/>
+        <w:rPr/>
+      </w:pPr>
+      <w:hyperlink r:id="rId55">
+        <w:r>
+          <w:rPr>
+            <w:rStyle w:val="InternetLink"/>
+          </w:rPr>
+          <w:t xml:space="preserve">404 ERROR: Alarms not found (Buzzers) </w:t>
+        </w:r>
+      </w:hyperlink>
+    </w:p>
+    <w:p>
+      <w:pPr>
+        <w:sectPr>
+          <w:type w:val="continuous"/>
+          <w:pgSz w:w="12240" w:h="15840"/>
+          <w:pgMar w:left="1440" w:right="1440" w:gutter="0" w:header="0" w:top="1440" w:footer="0" w:bottom="1440"/>
+          <w:formProt w:val="false"/>
+          <w:textDirection w:val="lrTb"/>
+          <w:docGrid w:type="default" w:linePitch="360" w:charSpace="0"/>
+        </w:sectPr>
+      </w:pPr>
+    </w:p>
+    <w:p>
+      <w:pPr>
+        <w:pStyle w:val="Normal"/>
+        <w:spacing w:before="0" w:after="0"/>
+        <w:rPr/>
+      </w:pPr>
+      <w:hyperlink r:id="rId56">
+        <w:r>
+          <w:rPr>
+            <w:rStyle w:val="InternetLink"/>
+          </w:rPr>
+          <w:t xml:space="preserve">Dim the Lights! (Potentiometers &amp; Pusle Width Modulation) </w:t>
+        </w:r>
+      </w:hyperlink>
+    </w:p>
+    <w:p>
+      <w:pPr>
+        <w:sectPr>
+          <w:type w:val="continuous"/>
+          <w:pgSz w:w="12240" w:h="15840"/>
+          <w:pgMar w:left="1440" w:right="1440" w:gutter="0" w:header="0" w:top="1440" w:footer="0" w:bottom="1440"/>
+          <w:formProt w:val="false"/>
+          <w:textDirection w:val="lrTb"/>
+          <w:docGrid w:type="default" w:linePitch="360" w:charSpace="0"/>
+        </w:sectPr>
+      </w:pPr>
+    </w:p>
+    <w:p>
+      <w:pPr>
+        <w:pStyle w:val="Normal"/>
+        <w:spacing w:before="0" w:after="0"/>
+        <w:rPr/>
+      </w:pPr>
+      <w:r>
+        <w:rPr/>
+        <w:t>Chapter 02: Base Security 101</w:t>
+      </w:r>
+    </w:p>
+    <w:p>
+      <w:pPr>
+        <w:sectPr>
+          <w:type w:val="continuous"/>
+          <w:pgSz w:w="12240" w:h="15840"/>
+          <w:pgMar w:left="1440" w:right="1440" w:gutter="0" w:header="0" w:top="1440" w:footer="0" w:bottom="1440"/>
+          <w:pgNumType w:fmt="decimal"/>
+          <w:formProt w:val="false"/>
+          <w:textDirection w:val="lrTb"/>
+          <w:docGrid w:type="default" w:linePitch="360" w:charSpace="0"/>
+        </w:sectPr>
+      </w:pPr>
+    </w:p>
+    <w:p>
+      <w:pPr>
+        <w:pStyle w:val="Normal"/>
+        <w:spacing w:before="0" w:after="0"/>
+        <w:rPr/>
+      </w:pPr>
+      <w:hyperlink r:id="rId57">
+        <w:r>
+          <w:rPr>
+            <w:rStyle w:val="InternetLink"/>
+          </w:rPr>
+          <w:t xml:space="preserve">Motion Sensor Security System </w:t>
+        </w:r>
+      </w:hyperlink>
+    </w:p>
+    <w:p>
+      <w:pPr>
+        <w:sectPr>
+          <w:type w:val="continuous"/>
+          <w:pgSz w:w="12240" w:h="15840"/>
+          <w:pgMar w:left="1440" w:right="1440" w:gutter="0" w:header="0" w:top="1440" w:footer="0" w:bottom="1440"/>
+          <w:formProt w:val="false"/>
+          <w:textDirection w:val="lrTb"/>
+          <w:docGrid w:type="default" w:linePitch="360" w:charSpace="0"/>
+        </w:sectPr>
+      </w:pPr>
+    </w:p>
+    <w:p>
+      <w:pPr>
+        <w:pStyle w:val="Normal"/>
+        <w:spacing w:before="0" w:after="0"/>
+        <w:rPr/>
+      </w:pPr>
+      <w:hyperlink r:id="rId58">
+        <w:r>
+          <w:rPr>
+            <w:rStyle w:val="InternetLink"/>
+          </w:rPr>
+          <w:t xml:space="preserve">Keypad Door Lock </w:t>
+        </w:r>
+      </w:hyperlink>
+    </w:p>
+    <w:p>
+      <w:pPr>
+        <w:sectPr>
+          <w:type w:val="continuous"/>
+          <w:pgSz w:w="12240" w:h="15840"/>
+          <w:pgMar w:left="1440" w:right="1440" w:gutter="0" w:header="0" w:top="1440" w:footer="0" w:bottom="1440"/>
+          <w:formProt w:val="false"/>
+          <w:textDirection w:val="lrTb"/>
+          <w:docGrid w:type="default" w:linePitch="360" w:charSpace="0"/>
+        </w:sectPr>
+      </w:pPr>
+    </w:p>
+    <w:p>
+      <w:pPr>
+        <w:pStyle w:val="Normal"/>
+        <w:spacing w:before="0" w:after="0"/>
+        <w:rPr/>
+      </w:pPr>
+      <w:hyperlink r:id="rId59">
+        <w:r>
+          <w:rPr>
+            <w:rStyle w:val="InternetLink"/>
+          </w:rPr>
+          <w:t xml:space="preserve">NFC Badges </w:t>
+        </w:r>
+      </w:hyperlink>
+    </w:p>
+    <w:p>
+      <w:pPr>
+        <w:sectPr>
+          <w:type w:val="continuous"/>
+          <w:pgSz w:w="12240" w:h="15840"/>
+          <w:pgMar w:left="1440" w:right="1440" w:gutter="0" w:header="0" w:top="1440" w:footer="0" w:bottom="1440"/>
+          <w:formProt w:val="false"/>
+          <w:textDirection w:val="lrTb"/>
+          <w:docGrid w:type="default" w:linePitch="360" w:charSpace="0"/>
+        </w:sectPr>
+      </w:pPr>
+    </w:p>
+    <w:p>
+      <w:pPr>
+        <w:pStyle w:val="Normal"/>
+        <w:spacing w:before="0" w:after="0"/>
+        <w:rPr/>
+      </w:pPr>
+      <w:hyperlink r:id="rId60">
+        <w:r>
+          <w:rPr>
+            <w:rStyle w:val="InternetLink"/>
+          </w:rPr>
+          <w:t xml:space="preserve">RTTTL Alarm </w:t>
+        </w:r>
+      </w:hyperlink>
+    </w:p>
+    <w:p>
+      <w:pPr>
+        <w:sectPr>
+          <w:type w:val="continuous"/>
+          <w:pgSz w:w="12240" w:h="15840"/>
+          <w:pgMar w:left="1440" w:right="1440" w:gutter="0" w:header="0" w:top="1440" w:footer="0" w:bottom="1440"/>
+          <w:formProt w:val="false"/>
+          <w:textDirection w:val="lrTb"/>
+          <w:docGrid w:type="default" w:linePitch="360" w:charSpace="0"/>
+        </w:sectPr>
+      </w:pPr>
+    </w:p>
+    <w:p>
+      <w:pPr>
+        <w:pStyle w:val="Normal"/>
+        <w:spacing w:before="0" w:after="0"/>
+        <w:rPr/>
+      </w:pPr>
+      <w:r>
+        <w:rPr/>
+        <w:t>Chapter 03: GreenHouse</w:t>
+      </w:r>
+    </w:p>
+    <w:p>
+      <w:pPr>
+        <w:sectPr>
+          <w:type w:val="continuous"/>
+          <w:pgSz w:w="12240" w:h="15840"/>
+          <w:pgMar w:left="1440" w:right="1440" w:gutter="0" w:header="0" w:top="1440" w:footer="0" w:bottom="1440"/>
+          <w:pgNumType w:fmt="decimal"/>
+          <w:formProt w:val="false"/>
+          <w:textDirection w:val="lrTb"/>
+          <w:docGrid w:type="default" w:linePitch="360" w:charSpace="0"/>
+        </w:sectPr>
+      </w:pPr>
+    </w:p>
+    <w:p>
+      <w:pPr>
+        <w:pStyle w:val="Normal"/>
+        <w:spacing w:before="0" w:after="0"/>
+        <w:rPr/>
+      </w:pPr>
+      <w:hyperlink r:id="rId61">
+        <w:r>
+          <w:rPr>
+            <w:rStyle w:val="InternetLink"/>
+          </w:rPr>
+          <w:t xml:space="preserve">Forgetting to water the garden again (Dry Plant Warning System) </w:t>
+        </w:r>
+      </w:hyperlink>
+    </w:p>
+    <w:p>
+      <w:pPr>
+        <w:sectPr>
+          <w:type w:val="continuous"/>
+          <w:pgSz w:w="12240" w:h="15840"/>
+          <w:pgMar w:left="1440" w:right="1440" w:gutter="0" w:header="0" w:top="1440" w:footer="0" w:bottom="1440"/>
+          <w:formProt w:val="false"/>
+          <w:textDirection w:val="lrTb"/>
+          <w:docGrid w:type="default" w:linePitch="360" w:charSpace="0"/>
+        </w:sectPr>
+      </w:pPr>
+    </w:p>
+    <w:p>
+      <w:pPr>
+        <w:pStyle w:val="Normal"/>
+        <w:spacing w:before="0" w:after="0"/>
+        <w:rPr/>
+      </w:pPr>
+      <w:hyperlink r:id="rId62">
+        <w:r>
+          <w:rPr>
+            <w:rStyle w:val="InternetLink"/>
+          </w:rPr>
+          <w:t xml:space="preserve">Heat Management Pt.1 – Fan Ventilation System Simulation </w:t>
+        </w:r>
+      </w:hyperlink>
+    </w:p>
+    <w:p>
+      <w:pPr>
+        <w:sectPr>
+          <w:type w:val="continuous"/>
+          <w:pgSz w:w="12240" w:h="15840"/>
+          <w:pgMar w:left="1440" w:right="1440" w:gutter="0" w:header="0" w:top="1440" w:footer="0" w:bottom="1440"/>
+          <w:formProt w:val="false"/>
+          <w:textDirection w:val="lrTb"/>
+          <w:docGrid w:type="default" w:linePitch="360" w:charSpace="0"/>
+        </w:sectPr>
+      </w:pPr>
+    </w:p>
+    <w:p>
+      <w:pPr>
+        <w:pStyle w:val="Normal"/>
+        <w:spacing w:before="0" w:after="0"/>
+        <w:rPr/>
+      </w:pPr>
+      <w:hyperlink r:id="rId63">
+        <w:r>
+          <w:rPr>
+            <w:rStyle w:val="InternetLink"/>
+          </w:rPr>
+          <w:t xml:space="preserve">Heat Management Pt.2 – Automatic Fan System FAILURE (Power draw too high! – Relays) </w:t>
+        </w:r>
+      </w:hyperlink>
+    </w:p>
+    <w:p>
+      <w:pPr>
+        <w:sectPr>
+          <w:type w:val="continuous"/>
+          <w:pgSz w:w="12240" w:h="15840"/>
+          <w:pgMar w:left="1440" w:right="1440" w:gutter="0" w:header="0" w:top="1440" w:footer="0" w:bottom="1440"/>
+          <w:formProt w:val="false"/>
+          <w:textDirection w:val="lrTb"/>
+          <w:docGrid w:type="default" w:linePitch="360" w:charSpace="0"/>
+        </w:sectPr>
+      </w:pPr>
+    </w:p>
+    <w:p>
+      <w:pPr>
+        <w:pStyle w:val="Normal"/>
+        <w:spacing w:before="0" w:after="0"/>
+        <w:rPr/>
+      </w:pPr>
+      <w:r>
+        <w:rPr/>
+        <w:t>Chapter 04: Daily Life Essentials</w:t>
+      </w:r>
+    </w:p>
+    <w:p>
+      <w:pPr>
+        <w:sectPr>
+          <w:type w:val="continuous"/>
+          <w:pgSz w:w="12240" w:h="15840"/>
+          <w:pgMar w:left="1440" w:right="1440" w:gutter="0" w:header="0" w:top="1440" w:footer="0" w:bottom="1440"/>
+          <w:pgNumType w:fmt="decimal"/>
+          <w:formProt w:val="false"/>
+          <w:textDirection w:val="lrTb"/>
+          <w:docGrid w:type="default" w:linePitch="360" w:charSpace="0"/>
+        </w:sectPr>
+      </w:pPr>
+    </w:p>
+    <w:p>
+      <w:pPr>
+        <w:pStyle w:val="Normal"/>
+        <w:spacing w:before="0" w:after="0"/>
+        <w:rPr/>
+      </w:pPr>
+      <w:hyperlink r:id="rId64">
+        <w:r>
+          <w:rPr>
+            <w:rStyle w:val="InternetLink"/>
+          </w:rPr>
+          <w:t xml:space="preserve">Accurate Alarm Clock </w:t>
+        </w:r>
+      </w:hyperlink>
+    </w:p>
+    <w:p>
+      <w:pPr>
+        <w:sectPr>
+          <w:type w:val="continuous"/>
+          <w:pgSz w:w="12240" w:h="15840"/>
+          <w:pgMar w:left="1440" w:right="1440" w:gutter="0" w:header="0" w:top="1440" w:footer="0" w:bottom="1440"/>
+          <w:formProt w:val="false"/>
+          <w:textDirection w:val="lrTb"/>
+          <w:docGrid w:type="default" w:linePitch="360" w:charSpace="0"/>
+        </w:sectPr>
+      </w:pPr>
+    </w:p>
+    <w:p>
+      <w:pPr>
+        <w:pStyle w:val="Normal"/>
+        <w:spacing w:before="0" w:after="0"/>
+        <w:rPr/>
+      </w:pPr>
+      <w:hyperlink r:id="rId65">
+        <w:r>
+          <w:rPr>
+            <w:rStyle w:val="InternetLink"/>
+          </w:rPr>
+          <w:t xml:space="preserve">Clap Lights </w:t>
+        </w:r>
+        <w:r>
+          <w:rPr>
+            <w:rStyle w:val="InternetLink"/>
+          </w:rPr>
+          <w:drawing>
+            <wp:inline distT="0" distB="0" distL="0" distR="0">
+              <wp:extent cx="371475" cy="371475"/>
+              <wp:effectExtent l="0" t="0" r="0" b="0"/>
+              <wp:docPr id="1" name="Image1" descr="">
+                <a:hlinkClick xmlns:a="http://schemas.openxmlformats.org/drawingml/2006/main" r:id="rId67"/>
+              </wp:docPr>
+              <wp:cNvGraphicFramePr>
+                <a:graphicFrameLocks xmlns:a="http://schemas.openxmlformats.org/drawingml/2006/main" noChangeAspect="1"/>
+              </wp:cNvGraphicFramePr>
+              <a:graphic xmlns:a="http://schemas.openxmlformats.org/drawingml/2006/main">
+                <a:graphicData uri="http://schemas.openxmlformats.org/drawingml/2006/picture">
+                  <pic:pic xmlns:pic="http://schemas.openxmlformats.org/drawingml/2006/picture">
+                    <pic:nvPicPr>
+                      <pic:cNvPr id="1" name="Image1" descr="">
+                        <a:hlinkClick r:id="rId67"/>
+                      </pic:cNvPr>
+                      <pic:cNvPicPr>
+                        <a:picLocks noChangeAspect="1" noChangeArrowheads="1"/>
+                      </pic:cNvPicPr>
+                    </pic:nvPicPr>
+                    <pic:blipFill>
+                      <a:blip r:embed="rId66"/>
+                      <a:stretch>
+                        <a:fillRect/>
+                      </a:stretch>
+                    </pic:blipFill>
+                    <pic:spPr bwMode="auto">
+                      <a:xfrm>
+                        <a:off x="0" y="0"/>
+                        <a:ext cx="371475" cy="371475"/>
+                      </a:xfrm>
+                      <a:prstGeom prst="rect">
+                        <a:avLst/>
+                      </a:prstGeom>
+                      <a:ln w="9525">
+                        <a:solidFill>
+                          <a:srgbClr val="000080"/>
+                        </a:solidFill>
+                      </a:ln>
+                    </pic:spPr>
+                  </pic:pic>
+                </a:graphicData>
+              </a:graphic>
+            </wp:inline>
+          </w:drawing>
+        </w:r>
+        <w:r>
+          <w:rPr>
+            <w:rStyle w:val="InternetLink"/>
+          </w:rPr>
+          <w:t xml:space="preserve"> </w:t>
+        </w:r>
+      </w:hyperlink>
+    </w:p>
+    <w:p>
+      <w:pPr>
+        <w:sectPr>
+          <w:type w:val="continuous"/>
+          <w:pgSz w:w="12240" w:h="15840"/>
+          <w:pgMar w:left="1440" w:right="1440" w:gutter="0" w:header="0" w:top="1440" w:footer="0" w:bottom="1440"/>
+          <w:formProt w:val="false"/>
+          <w:textDirection w:val="lrTb"/>
+          <w:docGrid w:type="default" w:linePitch="360" w:charSpace="0"/>
+        </w:sectPr>
+      </w:pPr>
+    </w:p>
+    <w:p>
+      <w:pPr>
+        <w:pStyle w:val="Normal"/>
+        <w:spacing w:before="0" w:after="0"/>
+        <w:rPr/>
+      </w:pPr>
+      <w:hyperlink r:id="rId68">
+        <w:r>
+          <w:rPr>
+            <w:rStyle w:val="InternetLink"/>
+          </w:rPr>
+          <w:t xml:space="preserve">There are other survivors….? Getting Started T-Display (and discovering others exist!) </w:t>
+        </w:r>
+      </w:hyperlink>
+    </w:p>
+    <w:p>
+      <w:pPr>
+        <w:sectPr>
+          <w:type w:val="continuous"/>
+          <w:pgSz w:w="12240" w:h="15840"/>
+          <w:pgMar w:left="1440" w:right="1440" w:gutter="0" w:header="0" w:top="1440" w:footer="0" w:bottom="1440"/>
+          <w:formProt w:val="false"/>
+          <w:textDirection w:val="lrTb"/>
+          <w:docGrid w:type="default" w:linePitch="360" w:charSpace="0"/>
+        </w:sectPr>
+      </w:pPr>
+    </w:p>
+    <w:p>
+      <w:pPr>
+        <w:pStyle w:val="Normal"/>
+        <w:spacing w:before="0" w:after="0"/>
+        <w:rPr/>
+      </w:pPr>
+      <w:r>
+        <w:rPr/>
+        <w:t>Chapter 05: The Phoenix Restoration (Resistance Group for Humanity)</w:t>
+      </w:r>
+    </w:p>
+    <w:p>
+      <w:pPr>
+        <w:sectPr>
+          <w:type w:val="continuous"/>
+          <w:pgSz w:w="12240" w:h="15840"/>
+          <w:pgMar w:left="1440" w:right="1440" w:gutter="0" w:header="0" w:top="1440" w:footer="0" w:bottom="1440"/>
+          <w:pgNumType w:fmt="decimal"/>
+          <w:formProt w:val="false"/>
+          <w:textDirection w:val="lrTb"/>
+          <w:docGrid w:type="default" w:linePitch="360" w:charSpace="0"/>
+        </w:sectPr>
+      </w:pPr>
+    </w:p>
+    <w:p>
+      <w:pPr>
+        <w:pStyle w:val="Normal"/>
+        <w:spacing w:before="0" w:after="0"/>
+        <w:rPr/>
+      </w:pPr>
+      <w:hyperlink r:id="rId69">
+        <w:r>
+          <w:rPr>
+            <w:rStyle w:val="InternetLink"/>
+          </w:rPr>
+          <w:t xml:space="preserve">The other survivors share their knowlege – Time to fight back! (Advanced T-Display Networking/Communication) </w:t>
+        </w:r>
+      </w:hyperlink>
+    </w:p>
+    <w:p>
+      <w:pPr>
+        <w:sectPr>
+          <w:type w:val="continuous"/>
+          <w:pgSz w:w="12240" w:h="15840"/>
+          <w:pgMar w:left="1440" w:right="1440" w:gutter="0" w:header="0" w:top="1440" w:footer="0" w:bottom="1440"/>
+          <w:formProt w:val="false"/>
+          <w:textDirection w:val="lrTb"/>
+          <w:docGrid w:type="default" w:linePitch="360" w:charSpace="0"/>
+        </w:sectPr>
+      </w:pPr>
+    </w:p>
+    <w:p>
+      <w:pPr>
+        <w:pStyle w:val="Normal"/>
+        <w:spacing w:before="0" w:after="0"/>
+        <w:rPr/>
+      </w:pPr>
+      <w:hyperlink r:id="rId70">
+        <w:r>
+          <w:rPr>
+            <w:rStyle w:val="InternetLink"/>
+          </w:rPr>
+          <w:t xml:space="preserve">Automatic 180 Degree Sweep Radar Upgrade </w:t>
+        </w:r>
+      </w:hyperlink>
+    </w:p>
+    <w:p>
+      <w:pPr>
+        <w:sectPr>
+          <w:type w:val="continuous"/>
+          <w:pgSz w:w="12240" w:h="15840"/>
+          <w:pgMar w:left="1440" w:right="1440" w:gutter="0" w:header="0" w:top="1440" w:footer="0" w:bottom="1440"/>
+          <w:formProt w:val="false"/>
+          <w:textDirection w:val="lrTb"/>
+          <w:docGrid w:type="default" w:linePitch="360" w:charSpace="0"/>
+        </w:sectPr>
+      </w:pPr>
+    </w:p>
+    <w:p>
+      <w:pPr>
+        <w:pStyle w:val="Normal"/>
+        <w:spacing w:before="0" w:after="0"/>
+        <w:rPr/>
+      </w:pPr>
+      <w:r>
+        <w:rPr/>
+        <w:t>Chapter 06: Base Security++ (Radar System)</w:t>
+      </w:r>
+    </w:p>
+    <w:p>
+      <w:pPr>
+        <w:sectPr>
+          <w:type w:val="continuous"/>
+          <w:pgSz w:w="12240" w:h="15840"/>
+          <w:pgMar w:left="1440" w:right="1440" w:gutter="0" w:header="0" w:top="1440" w:footer="0" w:bottom="1440"/>
+          <w:pgNumType w:fmt="decimal"/>
+          <w:formProt w:val="false"/>
+          <w:textDirection w:val="lrTb"/>
+          <w:docGrid w:type="default" w:linePitch="360" w:charSpace="0"/>
+        </w:sectPr>
+      </w:pPr>
+    </w:p>
+    <w:p>
+      <w:pPr>
+        <w:pStyle w:val="Normal"/>
+        <w:spacing w:before="0" w:after="0"/>
+        <w:rPr/>
+      </w:pPr>
+      <w:hyperlink r:id="rId71">
+        <w:r>
+          <w:rPr>
+            <w:rStyle w:val="InternetLink"/>
+          </w:rPr>
+          <w:t xml:space="preserve">False Signals – RGB Turret w/LCD TouchScreen </w:t>
+        </w:r>
+      </w:hyperlink>
+    </w:p>
+    <w:p>
+      <w:pPr>
+        <w:sectPr>
+          <w:type w:val="continuous"/>
+          <w:pgSz w:w="12240" w:h="15840"/>
+          <w:pgMar w:left="1440" w:right="1440" w:gutter="0" w:header="0" w:top="1440" w:footer="0" w:bottom="1440"/>
+          <w:formProt w:val="false"/>
+          <w:textDirection w:val="lrTb"/>
+          <w:docGrid w:type="default" w:linePitch="360" w:charSpace="0"/>
+        </w:sectPr>
+      </w:pPr>
+    </w:p>
+    <w:p>
+      <w:pPr>
+        <w:pStyle w:val="Normal"/>
+        <w:spacing w:before="0" w:after="0"/>
+        <w:rPr/>
+      </w:pPr>
+      <w:hyperlink r:id="rId72">
+        <w:r>
+          <w:rPr>
+            <w:rStyle w:val="InternetLink"/>
+          </w:rPr>
+          <w:t xml:space="preserve">False Signals 2 – RGB Turret w/T-Display </w:t>
+        </w:r>
+      </w:hyperlink>
+    </w:p>
+    <w:p>
+      <w:pPr>
+        <w:sectPr>
+          <w:type w:val="continuous"/>
+          <w:pgSz w:w="12240" w:h="15840"/>
+          <w:pgMar w:left="1440" w:right="1440" w:gutter="0" w:header="0" w:top="1440" w:footer="0" w:bottom="1440"/>
+          <w:formProt w:val="false"/>
+          <w:textDirection w:val="lrTb"/>
+          <w:docGrid w:type="default" w:linePitch="360" w:charSpace="0"/>
+        </w:sectPr>
+      </w:pPr>
+    </w:p>
+    <w:p>
+      <w:pPr>
+        <w:pStyle w:val="Normal"/>
+        <w:spacing w:before="0" w:after="0"/>
+        <w:rPr/>
+      </w:pPr>
+      <w:hyperlink r:id="rId73">
+        <w:r>
+          <w:rPr>
+            <w:rStyle w:val="InternetLink"/>
+          </w:rPr>
+          <w:t xml:space="preserve">Official Victory Signal Flare (Finale!) </w:t>
+        </w:r>
+      </w:hyperlink>
+    </w:p>
+    <w:p>
+      <w:pPr>
+        <w:sectPr>
+          <w:type w:val="continuous"/>
+          <w:pgSz w:w="12240" w:h="15840"/>
+          <w:pgMar w:left="1440" w:right="1440" w:gutter="0" w:header="0" w:top="1440" w:footer="0" w:bottom="1440"/>
+          <w:formProt w:val="false"/>
+          <w:textDirection w:val="lrTb"/>
+          <w:docGrid w:type="default" w:linePitch="360" w:charSpace="0"/>
+        </w:sectPr>
+      </w:pPr>
+    </w:p>
+    <w:p>
+      <w:pPr>
+        <w:pStyle w:val="Normal"/>
+        <w:spacing w:before="0" w:after="0"/>
+        <w:rPr/>
+      </w:pPr>
+      <w:r>
+        <w:rPr/>
+        <w:t>Chapter 07: Showdown Against The AI</w:t>
+      </w:r>
+    </w:p>
+    <w:p>
+      <w:pPr>
+        <w:sectPr>
+          <w:type w:val="continuous"/>
+          <w:pgSz w:w="12240" w:h="15840"/>
+          <w:pgMar w:left="1440" w:right="1440" w:gutter="0" w:header="0" w:top="1440" w:footer="0" w:bottom="1440"/>
+          <w:pgNumType w:fmt="decimal"/>
+          <w:formProt w:val="false"/>
+          <w:textDirection w:val="lrTb"/>
+          <w:docGrid w:type="default" w:linePitch="360" w:charSpace="0"/>
+        </w:sectPr>
+      </w:pPr>
+    </w:p>
+    <w:p>
+      <w:pPr>
+        <w:pStyle w:val="Normal"/>
+        <w:spacing w:before="0" w:after="0"/>
+        <w:rPr/>
+      </w:pPr>
+      <w:hyperlink r:id="rId74">
+        <w:r>
+          <w:rPr>
+            <w:rStyle w:val="InternetLink"/>
+          </w:rPr>
+          <w:t xml:space="preserve">What’s next? </w:t>
+        </w:r>
+      </w:hyperlink>
+    </w:p>
+    <w:p>
+      <w:pPr>
+        <w:sectPr>
+          <w:type w:val="continuous"/>
+          <w:pgSz w:w="12240" w:h="15840"/>
+          <w:pgMar w:left="1440" w:right="1440" w:gutter="0" w:header="0" w:top="1440" w:footer="0" w:bottom="1440"/>
+          <w:formProt w:val="false"/>
+          <w:textDirection w:val="lrTb"/>
+          <w:docGrid w:type="default" w:linePitch="360" w:charSpace="0"/>
+        </w:sectPr>
+      </w:pPr>
+    </w:p>
+    <w:p>
+      <w:pPr>
+        <w:pStyle w:val="Normal"/>
+        <w:spacing w:before="0" w:after="0"/>
+        <w:rPr/>
+      </w:pPr>
+      <w:hyperlink r:id="rId75">
+        <w:r>
+          <w:rPr>
+            <w:rStyle w:val="InternetLink"/>
+          </w:rPr>
+          <w:t xml:space="preserve">Mega 2560 R3 (HERO XL) </w:t>
+        </w:r>
+      </w:hyperlink>
+    </w:p>
+    <w:p>
+      <w:pPr>
+        <w:sectPr>
+          <w:type w:val="continuous"/>
+          <w:pgSz w:w="12240" w:h="15840"/>
+          <w:pgMar w:left="1440" w:right="1440" w:gutter="0" w:header="0" w:top="1440" w:footer="0" w:bottom="1440"/>
+          <w:formProt w:val="false"/>
+          <w:textDirection w:val="lrTb"/>
+          <w:docGrid w:type="default" w:linePitch="360" w:charSpace="0"/>
+        </w:sectPr>
+      </w:pPr>
+    </w:p>
+    <w:p>
+      <w:pPr>
+        <w:pStyle w:val="Normal"/>
+        <w:spacing w:before="0" w:after="0"/>
+        <w:rPr/>
+      </w:pPr>
+      <w:r>
+        <w:rPr/>
+        <w:t>Individual Part Tutorials</w:t>
+      </w:r>
+    </w:p>
+    <w:p>
+      <w:pPr>
+        <w:sectPr>
+          <w:type w:val="continuous"/>
+          <w:pgSz w:w="12240" w:h="15840"/>
+          <w:pgMar w:left="1440" w:right="1440" w:gutter="0" w:header="0" w:top="1440" w:footer="0" w:bottom="1440"/>
+          <w:pgNumType w:fmt="decimal"/>
+          <w:formProt w:val="false"/>
+          <w:textDirection w:val="lrTb"/>
+          <w:docGrid w:type="default" w:linePitch="360" w:charSpace="0"/>
+        </w:sectPr>
+      </w:pPr>
+    </w:p>
+    <w:p>
+      <w:pPr>
+        <w:pStyle w:val="Normal"/>
+        <w:spacing w:before="0" w:after="0"/>
+        <w:rPr/>
+      </w:pPr>
+      <w:hyperlink r:id="rId76">
+        <w:r>
+          <w:rPr>
+            <w:rStyle w:val="InternetLink"/>
+          </w:rPr>
+          <w:t xml:space="preserve">Potentiometer </w:t>
+        </w:r>
+      </w:hyperlink>
+    </w:p>
+    <w:p>
+      <w:pPr>
+        <w:sectPr>
+          <w:type w:val="continuous"/>
+          <w:pgSz w:w="12240" w:h="15840"/>
+          <w:pgMar w:left="1440" w:right="1440" w:gutter="0" w:header="0" w:top="1440" w:footer="0" w:bottom="1440"/>
+          <w:formProt w:val="false"/>
+          <w:textDirection w:val="lrTb"/>
+          <w:docGrid w:type="default" w:linePitch="360" w:charSpace="0"/>
+        </w:sectPr>
+      </w:pPr>
+    </w:p>
+    <w:p>
+      <w:pPr>
+        <w:pStyle w:val="Normal"/>
+        <w:spacing w:before="0" w:after="0"/>
+        <w:rPr/>
+      </w:pPr>
+      <w:hyperlink r:id="rId77">
+        <w:r>
+          <w:rPr>
+            <w:rStyle w:val="InternetLink"/>
+          </w:rPr>
+          <w:t xml:space="preserve">T-Display S3 w/ESP32 </w:t>
+        </w:r>
+      </w:hyperlink>
+    </w:p>
+    <w:p>
+      <w:pPr>
+        <w:sectPr>
+          <w:type w:val="continuous"/>
+          <w:pgSz w:w="12240" w:h="15840"/>
+          <w:pgMar w:left="1440" w:right="1440" w:gutter="0" w:header="0" w:top="1440" w:footer="0" w:bottom="1440"/>
+          <w:formProt w:val="false"/>
+          <w:textDirection w:val="lrTb"/>
+          <w:docGrid w:type="default" w:linePitch="360" w:charSpace="0"/>
+        </w:sectPr>
+      </w:pPr>
+    </w:p>
+    <w:p>
+      <w:pPr>
+        <w:pStyle w:val="Normal"/>
+        <w:spacing w:before="0" w:after="0"/>
+        <w:rPr/>
+      </w:pPr>
+      <w:hyperlink r:id="rId78">
+        <w:r>
+          <w:rPr>
+            <w:rStyle w:val="InternetLink"/>
+          </w:rPr>
+          <w:t xml:space="preserve">1 Digit 7 Segment Display </w:t>
+        </w:r>
+      </w:hyperlink>
+    </w:p>
+    <w:p>
+      <w:pPr>
+        <w:sectPr>
+          <w:type w:val="continuous"/>
+          <w:pgSz w:w="12240" w:h="15840"/>
+          <w:pgMar w:left="1440" w:right="1440" w:gutter="0" w:header="0" w:top="1440" w:footer="0" w:bottom="1440"/>
+          <w:formProt w:val="false"/>
+          <w:textDirection w:val="lrTb"/>
+          <w:docGrid w:type="default" w:linePitch="360" w:charSpace="0"/>
+        </w:sectPr>
+      </w:pPr>
+    </w:p>
+    <w:p>
+      <w:pPr>
+        <w:pStyle w:val="Normal"/>
+        <w:spacing w:before="0" w:after="0"/>
+        <w:rPr/>
+      </w:pPr>
+      <w:hyperlink r:id="rId79">
+        <w:r>
+          <w:rPr>
+            <w:rStyle w:val="InternetLink"/>
+          </w:rPr>
+          <w:t xml:space="preserve">Breadboard Power Supply </w:t>
+        </w:r>
+      </w:hyperlink>
+    </w:p>
+    <w:p>
+      <w:pPr>
+        <w:sectPr>
+          <w:type w:val="continuous"/>
+          <w:pgSz w:w="12240" w:h="15840"/>
+          <w:pgMar w:left="1440" w:right="1440" w:gutter="0" w:header="0" w:top="1440" w:footer="0" w:bottom="1440"/>
+          <w:formProt w:val="false"/>
+          <w:textDirection w:val="lrTb"/>
+          <w:docGrid w:type="default" w:linePitch="360" w:charSpace="0"/>
+        </w:sectPr>
+      </w:pPr>
+    </w:p>
+    <w:p>
+      <w:pPr>
+        <w:pStyle w:val="Normal"/>
+        <w:spacing w:before="0" w:after="0"/>
+        <w:rPr/>
+      </w:pPr>
+      <w:hyperlink r:id="rId80">
+        <w:r>
+          <w:rPr>
+            <w:rStyle w:val="InternetLink"/>
+          </w:rPr>
+          <w:t xml:space="preserve">Real Time Clock Module </w:t>
+        </w:r>
+      </w:hyperlink>
+    </w:p>
+    <w:p>
+      <w:pPr>
+        <w:sectPr>
+          <w:type w:val="continuous"/>
+          <w:pgSz w:w="12240" w:h="15840"/>
+          <w:pgMar w:left="1440" w:right="1440" w:gutter="0" w:header="0" w:top="1440" w:footer="0" w:bottom="1440"/>
+          <w:formProt w:val="false"/>
+          <w:textDirection w:val="lrTb"/>
+          <w:docGrid w:type="default" w:linePitch="360" w:charSpace="0"/>
+        </w:sectPr>
+      </w:pPr>
+    </w:p>
+    <w:p>
+      <w:pPr>
+        <w:pStyle w:val="Normal"/>
+        <w:spacing w:before="0" w:after="0"/>
+        <w:rPr/>
+      </w:pPr>
+      <w:hyperlink r:id="rId81">
+        <w:r>
+          <w:rPr>
+            <w:rStyle w:val="InternetLink"/>
+          </w:rPr>
+          <w:t xml:space="preserve">Ultrasonic Sensor </w:t>
+        </w:r>
+      </w:hyperlink>
+    </w:p>
+    <w:p>
+      <w:pPr>
+        <w:sectPr>
+          <w:type w:val="continuous"/>
+          <w:pgSz w:w="12240" w:h="15840"/>
+          <w:pgMar w:left="1440" w:right="1440" w:gutter="0" w:header="0" w:top="1440" w:footer="0" w:bottom="1440"/>
+          <w:formProt w:val="false"/>
+          <w:textDirection w:val="lrTb"/>
+          <w:docGrid w:type="default" w:linePitch="360" w:charSpace="0"/>
+        </w:sectPr>
+      </w:pPr>
+    </w:p>
+    <w:p>
+      <w:pPr>
+        <w:pStyle w:val="Normal"/>
+        <w:spacing w:before="0" w:after="0"/>
+        <w:rPr/>
+      </w:pPr>
+      <w:hyperlink r:id="rId82">
+        <w:r>
+          <w:rPr>
+            <w:rStyle w:val="InternetLink"/>
+          </w:rPr>
+          <w:t xml:space="preserve">Mega 2560 Prototype Shield </w:t>
+        </w:r>
+      </w:hyperlink>
+    </w:p>
+    <w:p>
+      <w:pPr>
+        <w:sectPr>
+          <w:type w:val="continuous"/>
+          <w:pgSz w:w="12240" w:h="15840"/>
+          <w:pgMar w:left="1440" w:right="1440" w:gutter="0" w:header="0" w:top="1440" w:footer="0" w:bottom="1440"/>
+          <w:formProt w:val="false"/>
+          <w:textDirection w:val="lrTb"/>
+          <w:docGrid w:type="default" w:linePitch="360" w:charSpace="0"/>
+        </w:sectPr>
+      </w:pPr>
+    </w:p>
+    <w:p>
+      <w:pPr>
+        <w:pStyle w:val="Normal"/>
+        <w:spacing w:before="0" w:after="0"/>
+        <w:rPr/>
+      </w:pPr>
+      <w:hyperlink r:id="rId83">
+        <w:r>
+          <w:rPr>
+            <w:rStyle w:val="InternetLink"/>
+          </w:rPr>
+          <w:t xml:space="preserve">180 Degree Servo </w:t>
+        </w:r>
+      </w:hyperlink>
+    </w:p>
+    <w:p>
+      <w:pPr>
+        <w:sectPr>
+          <w:type w:val="continuous"/>
+          <w:pgSz w:w="12240" w:h="15840"/>
+          <w:pgMar w:left="1440" w:right="1440" w:gutter="0" w:header="0" w:top="1440" w:footer="0" w:bottom="1440"/>
+          <w:formProt w:val="false"/>
+          <w:textDirection w:val="lrTb"/>
+          <w:docGrid w:type="default" w:linePitch="360" w:charSpace="0"/>
+        </w:sectPr>
+      </w:pPr>
+    </w:p>
+    <w:p>
+      <w:pPr>
+        <w:pStyle w:val="Normal"/>
+        <w:spacing w:before="0" w:after="0"/>
+        <w:rPr/>
+      </w:pPr>
+      <w:hyperlink r:id="rId84">
+        <w:r>
+          <w:rPr>
+            <w:rStyle w:val="InternetLink"/>
+          </w:rPr>
+          <w:t xml:space="preserve">DC Motor w/Fan </w:t>
+        </w:r>
+      </w:hyperlink>
+    </w:p>
+    <w:p>
+      <w:pPr>
+        <w:sectPr>
+          <w:type w:val="continuous"/>
+          <w:pgSz w:w="12240" w:h="15840"/>
+          <w:pgMar w:left="1440" w:right="1440" w:gutter="0" w:header="0" w:top="1440" w:footer="0" w:bottom="1440"/>
+          <w:formProt w:val="false"/>
+          <w:textDirection w:val="lrTb"/>
+          <w:docGrid w:type="default" w:linePitch="360" w:charSpace="0"/>
+        </w:sectPr>
+      </w:pPr>
+    </w:p>
+    <w:p>
+      <w:pPr>
+        <w:pStyle w:val="Normal"/>
+        <w:spacing w:before="0" w:after="0"/>
+        <w:rPr/>
+      </w:pPr>
+      <w:hyperlink r:id="rId85">
+        <w:r>
+          <w:rPr>
+            <w:rStyle w:val="InternetLink"/>
+          </w:rPr>
+          <w:t xml:space="preserve">LCD Touchscreen Shield </w:t>
+        </w:r>
+      </w:hyperlink>
+    </w:p>
+    <w:p>
+      <w:pPr>
+        <w:sectPr>
+          <w:type w:val="continuous"/>
+          <w:pgSz w:w="12240" w:h="15840"/>
+          <w:pgMar w:left="1440" w:right="1440" w:gutter="0" w:header="0" w:top="1440" w:footer="0" w:bottom="1440"/>
+          <w:formProt w:val="false"/>
+          <w:textDirection w:val="lrTb"/>
+          <w:docGrid w:type="default" w:linePitch="360" w:charSpace="0"/>
+        </w:sectPr>
+      </w:pPr>
+    </w:p>
+    <w:p>
+      <w:pPr>
+        <w:pStyle w:val="Normal"/>
+        <w:spacing w:before="0" w:after="0"/>
+        <w:rPr/>
+      </w:pPr>
+      <w:hyperlink r:id="rId86">
+        <w:r>
+          <w:rPr>
+            <w:rStyle w:val="InternetLink"/>
+          </w:rPr>
+          <w:t xml:space="preserve">PIR Motion Sensor </w:t>
+        </w:r>
+      </w:hyperlink>
+    </w:p>
+    <w:p>
+      <w:pPr>
+        <w:sectPr>
+          <w:type w:val="continuous"/>
+          <w:pgSz w:w="12240" w:h="15840"/>
+          <w:pgMar w:left="1440" w:right="1440" w:gutter="0" w:header="0" w:top="1440" w:footer="0" w:bottom="1440"/>
+          <w:formProt w:val="false"/>
+          <w:textDirection w:val="lrTb"/>
+          <w:docGrid w:type="default" w:linePitch="360" w:charSpace="0"/>
+        </w:sectPr>
+      </w:pPr>
+    </w:p>
+    <w:p>
+      <w:pPr>
+        <w:pStyle w:val="Normal"/>
+        <w:spacing w:before="0" w:after="0"/>
+        <w:rPr/>
+      </w:pPr>
+      <w:hyperlink r:id="rId87">
+        <w:r>
+          <w:rPr>
+            <w:rStyle w:val="InternetLink"/>
+          </w:rPr>
+          <w:t xml:space="preserve">Relay (5V) Module </w:t>
+        </w:r>
+      </w:hyperlink>
+    </w:p>
+    <w:p>
+      <w:pPr>
+        <w:sectPr>
+          <w:type w:val="continuous"/>
+          <w:pgSz w:w="12240" w:h="15840"/>
+          <w:pgMar w:left="1440" w:right="1440" w:gutter="0" w:header="0" w:top="1440" w:footer="0" w:bottom="1440"/>
+          <w:formProt w:val="false"/>
+          <w:textDirection w:val="lrTb"/>
+          <w:docGrid w:type="default" w:linePitch="360" w:charSpace="0"/>
+        </w:sectPr>
+      </w:pPr>
+    </w:p>
+    <w:p>
+      <w:pPr>
+        <w:pStyle w:val="Normal"/>
+        <w:spacing w:before="0" w:after="0"/>
+        <w:rPr/>
+      </w:pPr>
+      <w:hyperlink r:id="rId88">
+        <w:r>
+          <w:rPr>
+            <w:rStyle w:val="InternetLink"/>
+          </w:rPr>
+          <w:t xml:space="preserve">Photoresistor </w:t>
+        </w:r>
+      </w:hyperlink>
+    </w:p>
+    <w:p>
+      <w:pPr>
+        <w:sectPr>
+          <w:type w:val="continuous"/>
+          <w:pgSz w:w="12240" w:h="15840"/>
+          <w:pgMar w:left="1440" w:right="1440" w:gutter="0" w:header="0" w:top="1440" w:footer="0" w:bottom="1440"/>
+          <w:formProt w:val="false"/>
+          <w:textDirection w:val="lrTb"/>
+          <w:docGrid w:type="default" w:linePitch="360" w:charSpace="0"/>
+        </w:sectPr>
+      </w:pPr>
+    </w:p>
+    <w:p>
+      <w:pPr>
+        <w:pStyle w:val="Normal"/>
+        <w:spacing w:before="0" w:after="0"/>
+        <w:rPr/>
+      </w:pPr>
+      <w:hyperlink r:id="rId89">
+        <w:r>
+          <w:rPr>
+            <w:rStyle w:val="InternetLink"/>
+          </w:rPr>
+          <w:t xml:space="preserve">Capacitors/Transistors/Diodes </w:t>
+        </w:r>
+      </w:hyperlink>
+    </w:p>
+    <w:p>
+      <w:pPr>
+        <w:sectPr>
+          <w:type w:val="continuous"/>
+          <w:pgSz w:w="12240" w:h="15840"/>
+          <w:pgMar w:left="1440" w:right="1440" w:gutter="0" w:header="0" w:top="1440" w:footer="0" w:bottom="1440"/>
+          <w:formProt w:val="false"/>
+          <w:textDirection w:val="lrTb"/>
+          <w:docGrid w:type="default" w:linePitch="360" w:charSpace="0"/>
+        </w:sectPr>
+      </w:pPr>
+    </w:p>
+    <w:p>
+      <w:pPr>
+        <w:pStyle w:val="Normal"/>
+        <w:spacing w:before="0" w:after="0"/>
+        <w:rPr/>
+      </w:pPr>
+      <w:hyperlink r:id="rId90">
+        <w:r>
+          <w:rPr>
+            <w:rStyle w:val="InternetLink"/>
+          </w:rPr>
+          <w:t xml:space="preserve">Rain Sensor (Water Level) </w:t>
+        </w:r>
+      </w:hyperlink>
+    </w:p>
+    <w:p>
+      <w:pPr>
+        <w:sectPr>
+          <w:type w:val="continuous"/>
+          <w:pgSz w:w="12240" w:h="15840"/>
+          <w:pgMar w:left="1440" w:right="1440" w:gutter="0" w:header="0" w:top="1440" w:footer="0" w:bottom="1440"/>
+          <w:formProt w:val="false"/>
+          <w:textDirection w:val="lrTb"/>
+          <w:docGrid w:type="default" w:linePitch="360" w:charSpace="0"/>
+        </w:sectPr>
+      </w:pPr>
+    </w:p>
+    <w:p>
+      <w:pPr>
+        <w:pStyle w:val="Normal"/>
+        <w:spacing w:before="0" w:after="0"/>
+        <w:rPr/>
+      </w:pPr>
+      <w:hyperlink r:id="rId91">
+        <w:r>
+          <w:rPr>
+            <w:rStyle w:val="InternetLink"/>
+          </w:rPr>
+          <w:t xml:space="preserve">Push Button </w:t>
+        </w:r>
+      </w:hyperlink>
+    </w:p>
+    <w:p>
+      <w:pPr>
+        <w:sectPr>
+          <w:type w:val="continuous"/>
+          <w:pgSz w:w="12240" w:h="15840"/>
+          <w:pgMar w:left="1440" w:right="1440" w:gutter="0" w:header="0" w:top="1440" w:footer="0" w:bottom="1440"/>
+          <w:formProt w:val="false"/>
+          <w:textDirection w:val="lrTb"/>
+          <w:docGrid w:type="default" w:linePitch="360" w:charSpace="0"/>
+        </w:sectPr>
+      </w:pPr>
+    </w:p>
+    <w:p>
+      <w:pPr>
+        <w:pStyle w:val="Normal"/>
+        <w:spacing w:before="0" w:after="0"/>
+        <w:rPr/>
+      </w:pPr>
+      <w:hyperlink r:id="rId92">
+        <w:r>
+          <w:rPr>
+            <w:rStyle w:val="InternetLink"/>
+          </w:rPr>
+          <w:t xml:space="preserve">Resistors Tutorial </w:t>
+        </w:r>
+      </w:hyperlink>
+    </w:p>
+    <w:p>
+      <w:pPr>
+        <w:sectPr>
+          <w:type w:val="continuous"/>
+          <w:pgSz w:w="12240" w:h="15840"/>
+          <w:pgMar w:left="1440" w:right="1440" w:gutter="0" w:header="0" w:top="1440" w:footer="0" w:bottom="1440"/>
+          <w:formProt w:val="false"/>
+          <w:textDirection w:val="lrTb"/>
+          <w:docGrid w:type="default" w:linePitch="360" w:charSpace="0"/>
+        </w:sectPr>
+      </w:pPr>
+    </w:p>
+    <w:p>
+      <w:pPr>
+        <w:pStyle w:val="Normal"/>
+        <w:spacing w:before="0" w:after="0"/>
+        <w:rPr/>
+      </w:pPr>
+      <w:hyperlink r:id="rId93">
+        <w:r>
+          <w:rPr>
+            <w:rStyle w:val="InternetLink"/>
+          </w:rPr>
+          <w:t xml:space="preserve">Infrared Reciever + Remote </w:t>
+        </w:r>
+      </w:hyperlink>
+    </w:p>
+    <w:p>
+      <w:pPr>
+        <w:sectPr>
+          <w:type w:val="continuous"/>
+          <w:pgSz w:w="12240" w:h="15840"/>
+          <w:pgMar w:left="1440" w:right="1440" w:gutter="0" w:header="0" w:top="1440" w:footer="0" w:bottom="1440"/>
+          <w:formProt w:val="false"/>
+          <w:textDirection w:val="lrTb"/>
+          <w:docGrid w:type="default" w:linePitch="360" w:charSpace="0"/>
+        </w:sectPr>
+      </w:pPr>
+    </w:p>
+    <w:p>
+      <w:pPr>
+        <w:pStyle w:val="Normal"/>
+        <w:spacing w:before="0" w:after="0"/>
+        <w:rPr/>
+      </w:pPr>
+      <w:hyperlink r:id="rId94">
+        <w:r>
+          <w:rPr>
+            <w:rStyle w:val="InternetLink"/>
+          </w:rPr>
+          <w:t xml:space="preserve">Logic Level Converter </w:t>
+        </w:r>
+      </w:hyperlink>
+    </w:p>
+    <w:p>
+      <w:pPr>
+        <w:sectPr>
+          <w:type w:val="continuous"/>
+          <w:pgSz w:w="12240" w:h="15840"/>
+          <w:pgMar w:left="1440" w:right="1440" w:gutter="0" w:header="0" w:top="1440" w:footer="0" w:bottom="1440"/>
+          <w:formProt w:val="false"/>
+          <w:textDirection w:val="lrTb"/>
+          <w:docGrid w:type="default" w:linePitch="360" w:charSpace="0"/>
+        </w:sectPr>
+      </w:pPr>
+    </w:p>
+    <w:p>
+      <w:pPr>
+        <w:pStyle w:val="Normal"/>
+        <w:spacing w:before="0" w:after="0"/>
+        <w:rPr/>
+      </w:pPr>
+      <w:hyperlink r:id="rId95">
+        <w:r>
+          <w:rPr>
+            <w:rStyle w:val="InternetLink"/>
+          </w:rPr>
+          <w:t xml:space="preserve">RFID Reader &amp; Badge </w:t>
+        </w:r>
+      </w:hyperlink>
+    </w:p>
+    <w:p>
+      <w:pPr>
+        <w:sectPr>
+          <w:type w:val="continuous"/>
+          <w:pgSz w:w="12240" w:h="15840"/>
+          <w:pgMar w:left="1440" w:right="1440" w:gutter="0" w:header="0" w:top="1440" w:footer="0" w:bottom="1440"/>
+          <w:formProt w:val="false"/>
+          <w:textDirection w:val="lrTb"/>
+          <w:docGrid w:type="default" w:linePitch="360" w:charSpace="0"/>
+        </w:sectPr>
+      </w:pPr>
+    </w:p>
+    <w:p>
+      <w:pPr>
+        <w:pStyle w:val="Normal"/>
+        <w:spacing w:before="0" w:after="0"/>
+        <w:rPr/>
+      </w:pPr>
+      <w:hyperlink r:id="rId96">
+        <w:r>
+          <w:rPr>
+            <w:rStyle w:val="InternetLink"/>
+          </w:rPr>
+          <w:t xml:space="preserve">Rotary Encoder </w:t>
+        </w:r>
+      </w:hyperlink>
+    </w:p>
+    <w:p>
+      <w:pPr>
+        <w:sectPr>
+          <w:type w:val="continuous"/>
+          <w:pgSz w:w="12240" w:h="15840"/>
+          <w:pgMar w:left="1440" w:right="1440" w:gutter="0" w:header="0" w:top="1440" w:footer="0" w:bottom="1440"/>
+          <w:formProt w:val="false"/>
+          <w:textDirection w:val="lrTb"/>
+          <w:docGrid w:type="default" w:linePitch="360" w:charSpace="0"/>
+        </w:sectPr>
+      </w:pPr>
+    </w:p>
+    <w:p>
+      <w:pPr>
+        <w:pStyle w:val="Normal"/>
+        <w:spacing w:before="0" w:after="0"/>
+        <w:rPr/>
+      </w:pPr>
+      <w:hyperlink r:id="rId97">
+        <w:r>
+          <w:rPr>
+            <w:rStyle w:val="InternetLink"/>
+          </w:rPr>
+          <w:t xml:space="preserve">4 Digit 7 Segment Display </w:t>
+        </w:r>
+      </w:hyperlink>
+    </w:p>
+    <w:p>
+      <w:pPr>
+        <w:sectPr>
+          <w:type w:val="continuous"/>
+          <w:pgSz w:w="12240" w:h="15840"/>
+          <w:pgMar w:left="1440" w:right="1440" w:gutter="0" w:header="0" w:top="1440" w:footer="0" w:bottom="1440"/>
+          <w:formProt w:val="false"/>
+          <w:textDirection w:val="lrTb"/>
+          <w:docGrid w:type="default" w:linePitch="360" w:charSpace="0"/>
+        </w:sectPr>
+      </w:pPr>
+    </w:p>
+    <w:p>
+      <w:pPr>
+        <w:pStyle w:val="Normal"/>
+        <w:spacing w:before="0" w:after="0"/>
+        <w:rPr/>
+      </w:pPr>
+      <w:hyperlink r:id="rId98">
+        <w:r>
+          <w:rPr>
+            <w:rStyle w:val="InternetLink"/>
+          </w:rPr>
+          <w:t xml:space="preserve">Gyroscope &amp; Accelerometer Module </w:t>
+        </w:r>
+      </w:hyperlink>
+    </w:p>
+    <w:p>
+      <w:pPr>
+        <w:sectPr>
+          <w:type w:val="continuous"/>
+          <w:pgSz w:w="12240" w:h="15840"/>
+          <w:pgMar w:left="1440" w:right="1440" w:gutter="0" w:header="0" w:top="1440" w:footer="0" w:bottom="1440"/>
+          <w:formProt w:val="false"/>
+          <w:textDirection w:val="lrTb"/>
+          <w:docGrid w:type="default" w:linePitch="360" w:charSpace="0"/>
+        </w:sectPr>
+      </w:pPr>
+    </w:p>
+    <w:p>
+      <w:pPr>
+        <w:pStyle w:val="Normal"/>
+        <w:spacing w:before="0" w:after="0"/>
+        <w:rPr/>
+      </w:pPr>
+      <w:hyperlink r:id="rId99">
+        <w:r>
+          <w:rPr>
+            <w:rStyle w:val="InternetLink"/>
+          </w:rPr>
+          <w:t xml:space="preserve">Sound Sensor </w:t>
+        </w:r>
+      </w:hyperlink>
+    </w:p>
+    <w:p>
+      <w:pPr>
+        <w:sectPr>
+          <w:type w:val="continuous"/>
+          <w:pgSz w:w="12240" w:h="15840"/>
+          <w:pgMar w:left="1440" w:right="1440" w:gutter="0" w:header="0" w:top="1440" w:footer="0" w:bottom="1440"/>
+          <w:formProt w:val="false"/>
+          <w:textDirection w:val="lrTb"/>
+          <w:docGrid w:type="default" w:linePitch="360" w:charSpace="0"/>
+        </w:sectPr>
+      </w:pPr>
+    </w:p>
+    <w:p>
+      <w:pPr>
+        <w:pStyle w:val="Normal"/>
+        <w:spacing w:before="0" w:after="0"/>
+        <w:rPr/>
+      </w:pPr>
+      <w:hyperlink r:id="rId100">
+        <w:r>
+          <w:rPr>
+            <w:rStyle w:val="InternetLink"/>
+          </w:rPr>
+          <w:t xml:space="preserve">Light Emitting Diodes </w:t>
+        </w:r>
+      </w:hyperlink>
+    </w:p>
+    <w:p>
+      <w:pPr>
+        <w:sectPr>
+          <w:type w:val="continuous"/>
+          <w:pgSz w:w="12240" w:h="15840"/>
+          <w:pgMar w:left="1440" w:right="1440" w:gutter="0" w:header="0" w:top="1440" w:footer="0" w:bottom="1440"/>
+          <w:formProt w:val="false"/>
+          <w:textDirection w:val="lrTb"/>
+          <w:docGrid w:type="default" w:linePitch="360" w:charSpace="0"/>
+        </w:sectPr>
+      </w:pPr>
+    </w:p>
+    <w:p>
+      <w:pPr>
+        <w:pStyle w:val="Normal"/>
+        <w:spacing w:before="0" w:after="0"/>
+        <w:rPr/>
+      </w:pPr>
+      <w:hyperlink r:id="rId101">
+        <w:r>
+          <w:rPr>
+            <w:rStyle w:val="InternetLink"/>
+          </w:rPr>
+          <w:t xml:space="preserve">Temperature &amp; Humidity Sensor </w:t>
+        </w:r>
+      </w:hyperlink>
+    </w:p>
+    <w:p>
+      <w:pPr>
+        <w:sectPr>
+          <w:type w:val="continuous"/>
+          <w:pgSz w:w="12240" w:h="15840"/>
+          <w:pgMar w:left="1440" w:right="1440" w:gutter="0" w:header="0" w:top="1440" w:footer="0" w:bottom="1440"/>
+          <w:formProt w:val="false"/>
+          <w:textDirection w:val="lrTb"/>
+          <w:docGrid w:type="default" w:linePitch="360" w:charSpace="0"/>
+        </w:sectPr>
+      </w:pPr>
+    </w:p>
+    <w:p>
+      <w:pPr>
+        <w:pStyle w:val="Normal"/>
+        <w:spacing w:before="0" w:after="0"/>
+        <w:rPr/>
+      </w:pPr>
+      <w:hyperlink r:id="rId102">
+        <w:r>
+          <w:rPr>
+            <w:rStyle w:val="InternetLink"/>
+          </w:rPr>
+          <w:t xml:space="preserve">Joystick Module </w:t>
+        </w:r>
+      </w:hyperlink>
+    </w:p>
+    <w:p>
+      <w:pPr>
+        <w:sectPr>
+          <w:type w:val="continuous"/>
+          <w:pgSz w:w="12240" w:h="15840"/>
+          <w:pgMar w:left="1440" w:right="1440" w:gutter="0" w:header="0" w:top="1440" w:footer="0" w:bottom="1440"/>
+          <w:formProt w:val="false"/>
+          <w:textDirection w:val="lrTb"/>
+          <w:docGrid w:type="default" w:linePitch="360" w:charSpace="0"/>
+        </w:sectPr>
+      </w:pPr>
+    </w:p>
+    <w:p>
+      <w:pPr>
+        <w:pStyle w:val="Normal"/>
+        <w:spacing w:before="0" w:after="0"/>
+        <w:rPr/>
+      </w:pPr>
+      <w:hyperlink r:id="rId103">
+        <w:r>
+          <w:rPr>
+            <w:rStyle w:val="InternetLink"/>
+          </w:rPr>
+          <w:t xml:space="preserve">RGB LED </w:t>
+        </w:r>
+      </w:hyperlink>
+    </w:p>
+    <w:p>
+      <w:pPr>
+        <w:sectPr>
+          <w:type w:val="continuous"/>
+          <w:pgSz w:w="12240" w:h="15840"/>
+          <w:pgMar w:left="1440" w:right="1440" w:gutter="0" w:header="0" w:top="1440" w:footer="0" w:bottom="1440"/>
+          <w:formProt w:val="false"/>
+          <w:textDirection w:val="lrTb"/>
+          <w:docGrid w:type="default" w:linePitch="360" w:charSpace="0"/>
+        </w:sectPr>
+      </w:pPr>
+    </w:p>
+    <w:p>
+      <w:pPr>
+        <w:pStyle w:val="Normal"/>
+        <w:spacing w:before="0" w:after="0"/>
+        <w:rPr/>
+      </w:pPr>
+      <w:hyperlink r:id="rId104">
+        <w:r>
+          <w:rPr>
+            <w:rStyle w:val="InternetLink"/>
+          </w:rPr>
+          <w:t xml:space="preserve">Active &amp; Passive Buzzer </w:t>
+        </w:r>
+      </w:hyperlink>
+    </w:p>
+    <w:p>
+      <w:pPr>
+        <w:sectPr>
+          <w:type w:val="continuous"/>
+          <w:pgSz w:w="12240" w:h="15840"/>
+          <w:pgMar w:left="1440" w:right="1440" w:gutter="0" w:header="0" w:top="1440" w:footer="0" w:bottom="1440"/>
+          <w:formProt w:val="false"/>
+          <w:textDirection w:val="lrTb"/>
+          <w:docGrid w:type="default" w:linePitch="360" w:charSpace="0"/>
+        </w:sectPr>
+      </w:pPr>
+    </w:p>
+    <w:p>
+      <w:pPr>
+        <w:pStyle w:val="Normal"/>
+        <w:spacing w:before="0" w:after="0"/>
+        <w:rPr/>
+      </w:pPr>
+      <w:hyperlink r:id="rId105">
+        <w:r>
+          <w:rPr>
+            <w:rStyle w:val="InternetLink"/>
+          </w:rPr>
+          <w:t xml:space="preserve">Breadboard </w:t>
+        </w:r>
+      </w:hyperlink>
+    </w:p>
+    <w:p>
+      <w:pPr>
+        <w:sectPr>
+          <w:type w:val="continuous"/>
+          <w:pgSz w:w="12240" w:h="15840"/>
+          <w:pgMar w:left="1440" w:right="1440" w:gutter="0" w:header="0" w:top="1440" w:footer="0" w:bottom="1440"/>
+          <w:formProt w:val="false"/>
+          <w:textDirection w:val="lrTb"/>
+          <w:docGrid w:type="default" w:linePitch="360" w:charSpace="0"/>
+        </w:sectPr>
+      </w:pPr>
+    </w:p>
+    <w:p>
+      <w:pPr>
+        <w:pStyle w:val="Normal"/>
+        <w:spacing w:before="0" w:after="0"/>
+        <w:rPr/>
+      </w:pPr>
+      <w:hyperlink r:id="rId106">
+        <w:r>
+          <w:rPr>
+            <w:rStyle w:val="InternetLink"/>
+          </w:rPr>
+          <w:t xml:space="preserve">Stepper Motor + Driver </w:t>
+        </w:r>
+      </w:hyperlink>
+    </w:p>
+    <w:p>
+      <w:pPr>
+        <w:sectPr>
+          <w:type w:val="continuous"/>
+          <w:pgSz w:w="12240" w:h="15840"/>
+          <w:pgMar w:left="1440" w:right="1440" w:gutter="0" w:header="0" w:top="1440" w:footer="0" w:bottom="1440"/>
+          <w:formProt w:val="false"/>
+          <w:textDirection w:val="lrTb"/>
+          <w:docGrid w:type="default" w:linePitch="360" w:charSpace="0"/>
+        </w:sectPr>
+      </w:pPr>
+    </w:p>
+    <w:p>
+      <w:pPr>
+        <w:pStyle w:val="Normal"/>
+        <w:spacing w:before="0" w:after="0"/>
+        <w:rPr/>
+      </w:pPr>
+      <w:hyperlink r:id="rId107">
+        <w:r>
+          <w:rPr>
+            <w:rStyle w:val="InternetLink"/>
+          </w:rPr>
+          <w:t xml:space="preserve">LCD 1602 Screen </w:t>
+        </w:r>
+      </w:hyperlink>
+    </w:p>
+    <w:p>
+      <w:pPr>
+        <w:sectPr>
+          <w:type w:val="continuous"/>
+          <w:pgSz w:w="12240" w:h="15840"/>
+          <w:pgMar w:left="1440" w:right="1440" w:gutter="0" w:header="0" w:top="1440" w:footer="0" w:bottom="1440"/>
+          <w:formProt w:val="false"/>
+          <w:textDirection w:val="lrTb"/>
+          <w:docGrid w:type="default" w:linePitch="360" w:charSpace="0"/>
+        </w:sectPr>
+      </w:pPr>
+    </w:p>
+    <w:p>
+      <w:pPr>
+        <w:pStyle w:val="Normal"/>
+        <w:spacing w:before="0" w:after="0"/>
+        <w:rPr/>
+      </w:pPr>
+      <w:hyperlink r:id="rId108">
+        <w:r>
+          <w:rPr>
+            <w:rStyle w:val="InternetLink"/>
+          </w:rPr>
+          <w:t xml:space="preserve">4×4 Membrane Keypad </w:t>
+        </w:r>
+      </w:hyperlink>
+    </w:p>
+    <w:p>
+      <w:pPr>
+        <w:sectPr>
+          <w:type w:val="continuous"/>
+          <w:pgSz w:w="12240" w:h="15840"/>
+          <w:pgMar w:left="1440" w:right="1440" w:gutter="0" w:header="0" w:top="1440" w:footer="0" w:bottom="1440"/>
+          <w:formProt w:val="false"/>
+          <w:textDirection w:val="lrTb"/>
+          <w:docGrid w:type="default" w:linePitch="360" w:charSpace="0"/>
+        </w:sectPr>
+      </w:pPr>
+    </w:p>
+    <w:p>
+      <w:pPr>
+        <w:pStyle w:val="Normal"/>
+        <w:widowControl/>
+        <w:suppressAutoHyphens w:val="true"/>
+        <w:bidi w:val="0"/>
+        <w:spacing w:lineRule="auto" w:line="276" w:before="0" w:after="160"/>
+        <w:jc w:val="left"/>
+        <w:rPr>
+          <w:b/>
+          <w:b/>
+          <w:bCs/>
+          <w:sz w:val="40"/>
+          <w:szCs w:val="40"/>
+        </w:rPr>
+      </w:pPr>
+      <w:r>
+        <w:rPr/>
+      </w:r>
     </w:p>
     <w:sectPr>
-      <w:type w:val="nextPage"/>
+      <w:type w:val="continuous"/>
       <w:pgSz w:w="12240" w:h="15840"/>
       <w:pgMar w:left="1440" w:right="1440" w:gutter="0" w:header="0" w:top="1440" w:footer="0" w:bottom="1440"/>
       <w:pgNumType w:fmt="decimal"/>
@@ -3812,6 +7745,13 @@
       <w:bCs/>
     </w:rPr>
   </w:style>
+  <w:style w:type="character" w:styleId="InternetLink">
+    <w:name w:val="Hyperlink"/>
+    <w:rPr>
+      <w:color w:val="000080"/>
+      <w:u w:val="single"/>
+    </w:rPr>
+  </w:style>
   <w:style w:type="paragraph" w:styleId="Heading" w:customStyle="1">
     <w:name w:val="Heading"/>
     <w:basedOn w:val="Normal"/>

</xml_diff>

<commit_message>
Lessons 5 and 6 complete Lesson 7 works on hardware -- 1 syntax review pending
 On branch Cogsworth_City
 Changes to be committed:
	modified:   Lessons/Cogsworth_City/Day_5/Notes/Notes_Day_5.docx
	modified:   Lessons/Cogsworth_City/Day_7/Notes/Notes_Day_7.docx
	modified:   Project_Management/Project_Planning.docx
</commit_message>
<xml_diff>
--- a/Project_Management/Project_Planning.docx
+++ b/Project_Management/Project_Planning.docx
@@ -2933,68 +2933,128 @@
         <w:pStyle w:val="Normal"/>
         <w:spacing w:before="0" w:after="0"/>
         <w:rPr>
-          <w:b/>
-          <w:b/>
-          <w:bCs/>
-          <w:color w:val="C9211E"/>
+          <w:rFonts w:ascii="Aptos" w:hAnsi="Aptos" w:eastAsia="Aptos" w:cs=""/>
+          <w:b w:val="false"/>
+          <w:b w:val="false"/>
+          <w:bCs w:val="false"/>
+          <w:i/>
+          <w:i/>
+          <w:iCs/>
+          <w:strike/>
+          <w:color w:val="00B050"/>
+          <w:kern w:val="2"/>
+          <w:sz w:val="24"/>
+          <w:szCs w:val="24"/>
           <w:highlight w:val="none"/>
+          <w:shd w:fill="auto" w:val="clear"/>
+          <w:lang w:val="en-US" w:eastAsia="en-US" w:bidi="ar-SA"/>
+        </w:rPr>
+      </w:pPr>
+      <w:r>
+        <w:rPr>
+          <w:rFonts w:eastAsia="Aptos" w:cs=""/>
+          <w:b w:val="false"/>
+          <w:bCs w:val="false"/>
+          <w:i/>
+          <w:iCs/>
+          <w:strike/>
+          <w:color w:val="00B050"/>
+          <w:kern w:val="2"/>
+          <w:sz w:val="24"/>
+          <w:szCs w:val="24"/>
+          <w:shd w:fill="auto" w:val="clear"/>
+          <w:lang w:val="en-US" w:eastAsia="en-US" w:bidi="ar-SA"/>
+        </w:rPr>
+        <w:t xml:space="preserve">Day 5: The Trial of Lights and Buttons </w:t>
+      </w:r>
+    </w:p>
+    <w:p>
+      <w:pPr>
+        <w:sectPr>
+          <w:type w:val="continuous"/>
+          <w:pgSz w:w="12240" w:h="15840"/>
+          <w:pgMar w:left="1440" w:right="1440" w:gutter="0" w:header="0" w:top="1440" w:footer="0" w:bottom="1440"/>
+          <w:formProt w:val="false"/>
+          <w:textDirection w:val="lrTb"/>
+          <w:docGrid w:type="default" w:linePitch="360" w:charSpace="0"/>
+        </w:sectPr>
+      </w:pPr>
+    </w:p>
+    <w:p>
+      <w:pPr>
+        <w:pStyle w:val="Normal"/>
+        <w:spacing w:before="0" w:after="0"/>
+        <w:rPr>
+          <w:rFonts w:ascii="Aptos" w:hAnsi="Aptos" w:eastAsia="Aptos" w:cs=""/>
+          <w:b w:val="false"/>
+          <w:b w:val="false"/>
+          <w:bCs w:val="false"/>
+          <w:i/>
+          <w:i/>
+          <w:iCs/>
+          <w:strike/>
+          <w:color w:val="00B050"/>
+          <w:kern w:val="2"/>
+          <w:sz w:val="24"/>
+          <w:szCs w:val="24"/>
+          <w:highlight w:val="none"/>
+          <w:shd w:fill="auto" w:val="clear"/>
+          <w:lang w:val="en-US" w:eastAsia="en-US" w:bidi="ar-SA"/>
+        </w:rPr>
+      </w:pPr>
+      <w:r>
+        <w:rPr>
+          <w:rFonts w:eastAsia="Aptos" w:cs=""/>
+          <w:b w:val="false"/>
+          <w:bCs w:val="false"/>
+          <w:i/>
+          <w:iCs/>
+          <w:strike/>
+          <w:color w:val="00B050"/>
+          <w:kern w:val="2"/>
+          <w:sz w:val="24"/>
+          <w:szCs w:val="24"/>
+          <w:shd w:fill="auto" w:val="clear"/>
+          <w:lang w:val="en-US" w:eastAsia="en-US" w:bidi="ar-SA"/>
+        </w:rPr>
+        <w:t xml:space="preserve">Day 6: The Guardians of Cogsworth </w:t>
+      </w:r>
+    </w:p>
+    <w:p>
+      <w:pPr>
+        <w:sectPr>
+          <w:type w:val="continuous"/>
+          <w:pgSz w:w="12240" w:h="15840"/>
+          <w:pgMar w:left="1440" w:right="1440" w:gutter="0" w:header="0" w:top="1440" w:footer="0" w:bottom="1440"/>
+          <w:formProt w:val="false"/>
+          <w:textDirection w:val="lrTb"/>
+          <w:docGrid w:type="default" w:linePitch="360" w:charSpace="0"/>
+        </w:sectPr>
+      </w:pPr>
+    </w:p>
+    <w:p>
+      <w:pPr>
+        <w:pStyle w:val="Normal"/>
+        <w:spacing w:before="0" w:after="0"/>
+        <w:rPr/>
+      </w:pPr>
+      <w:r>
+        <w:rPr>
+          <w:rFonts w:eastAsia="Aptos" w:cs=""/>
+          <w:b/>
+          <w:bCs/>
+          <w:color w:val="000000"/>
+          <w:kern w:val="2"/>
+          <w:sz w:val="24"/>
+          <w:szCs w:val="24"/>
           <w:shd w:fill="FFFF00" w:val="clear"/>
-        </w:rPr>
-      </w:pPr>
-      <w:r>
-        <w:rPr>
-          <w:b/>
-          <w:bCs/>
-          <w:color w:val="C9211E"/>
-          <w:shd w:fill="FFFF00" w:val="clear"/>
-        </w:rPr>
-        <w:t xml:space="preserve">Day 5: The Trial of Lights and Buttons </w:t>
-      </w:r>
-    </w:p>
-    <w:p>
-      <w:pPr>
-        <w:sectPr>
-          <w:type w:val="continuous"/>
-          <w:pgSz w:w="12240" w:h="15840"/>
-          <w:pgMar w:left="1440" w:right="1440" w:gutter="0" w:header="0" w:top="1440" w:footer="0" w:bottom="1440"/>
-          <w:formProt w:val="false"/>
-          <w:textDirection w:val="lrTb"/>
-          <w:docGrid w:type="default" w:linePitch="360" w:charSpace="0"/>
-        </w:sectPr>
-      </w:pPr>
-    </w:p>
-    <w:p>
-      <w:pPr>
-        <w:pStyle w:val="Normal"/>
-        <w:spacing w:before="0" w:after="0"/>
-        <w:rPr/>
-      </w:pPr>
-      <w:r>
-        <w:rPr/>
-        <w:t xml:space="preserve">Day 6: The Guardians of Cogsworth </w:t>
-      </w:r>
-    </w:p>
-    <w:p>
-      <w:pPr>
-        <w:sectPr>
-          <w:type w:val="continuous"/>
-          <w:pgSz w:w="12240" w:h="15840"/>
-          <w:pgMar w:left="1440" w:right="1440" w:gutter="0" w:header="0" w:top="1440" w:footer="0" w:bottom="1440"/>
-          <w:formProt w:val="false"/>
-          <w:textDirection w:val="lrTb"/>
-          <w:docGrid w:type="default" w:linePitch="360" w:charSpace="0"/>
-        </w:sectPr>
-      </w:pPr>
-    </w:p>
-    <w:p>
-      <w:pPr>
-        <w:pStyle w:val="Normal"/>
-        <w:spacing w:before="0" w:after="0"/>
-        <w:rPr/>
-      </w:pPr>
-      <w:r>
-        <w:rPr/>
-        <w:t xml:space="preserve">Day 7: The Lost Beacon </w:t>
+          <w:lang w:val="en-US" w:eastAsia="en-US" w:bidi="ar-SA"/>
+        </w:rPr>
+        <w:t>Day 7: The Lost Beacon</w:t>
+      </w:r>
+      <w:r>
+        <w:rPr/>
+        <w:t xml:space="preserve"> </w:t>
       </w:r>
     </w:p>
     <w:p>

</xml_diff>

<commit_message>
Days 7 and 8 complete
 On branch Cogsworth_City
 Changes to be committed:
	modified:   Lessons/Cogsworth_City/Day_7/Notes/Notes_Day_7.docx
	modified:   Project_Management/Project_Planning.docx
</commit_message>
<xml_diff>
--- a/Project_Management/Project_Planning.docx
+++ b/Project_Management/Project_Planning.docx
@@ -3036,11 +3036,111 @@
       <w:pPr>
         <w:pStyle w:val="Normal"/>
         <w:spacing w:before="0" w:after="0"/>
-        <w:rPr/>
+        <w:rPr>
+          <w:rFonts w:ascii="Aptos" w:hAnsi="Aptos" w:eastAsia="Aptos" w:cs=""/>
+          <w:b w:val="false"/>
+          <w:b w:val="false"/>
+          <w:bCs w:val="false"/>
+          <w:i/>
+          <w:i/>
+          <w:iCs/>
+          <w:strike/>
+          <w:color w:val="00B050"/>
+          <w:kern w:val="2"/>
+          <w:sz w:val="24"/>
+          <w:szCs w:val="24"/>
+          <w:shd w:fill="auto" w:val="clear"/>
+          <w:lang w:val="en-US" w:eastAsia="en-US" w:bidi="ar-SA"/>
+        </w:rPr>
       </w:pPr>
       <w:r>
         <w:rPr>
           <w:rFonts w:eastAsia="Aptos" w:cs=""/>
+          <w:b w:val="false"/>
+          <w:bCs w:val="false"/>
+          <w:i/>
+          <w:iCs/>
+          <w:strike/>
+          <w:color w:val="00B050"/>
+          <w:kern w:val="2"/>
+          <w:sz w:val="24"/>
+          <w:szCs w:val="24"/>
+          <w:shd w:fill="auto" w:val="clear"/>
+          <w:lang w:val="en-US" w:eastAsia="en-US" w:bidi="ar-SA"/>
+        </w:rPr>
+        <w:t xml:space="preserve">Day 7: The Lost Beacon </w:t>
+      </w:r>
+    </w:p>
+    <w:p>
+      <w:pPr>
+        <w:sectPr>
+          <w:type w:val="continuous"/>
+          <w:pgSz w:w="12240" w:h="15840"/>
+          <w:pgMar w:left="1440" w:right="1440" w:gutter="0" w:header="0" w:top="1440" w:footer="0" w:bottom="1440"/>
+          <w:formProt w:val="false"/>
+          <w:textDirection w:val="lrTb"/>
+          <w:docGrid w:type="default" w:linePitch="360" w:charSpace="0"/>
+        </w:sectPr>
+      </w:pPr>
+    </w:p>
+    <w:p>
+      <w:pPr>
+        <w:pStyle w:val="Normal"/>
+        <w:spacing w:before="0" w:after="0"/>
+        <w:rPr>
+          <w:rFonts w:ascii="Aptos" w:hAnsi="Aptos" w:eastAsia="Aptos" w:cs=""/>
+          <w:b w:val="false"/>
+          <w:b w:val="false"/>
+          <w:bCs w:val="false"/>
+          <w:i/>
+          <w:i/>
+          <w:iCs/>
+          <w:strike/>
+          <w:color w:val="00B050"/>
+          <w:kern w:val="2"/>
+          <w:sz w:val="24"/>
+          <w:szCs w:val="24"/>
+          <w:shd w:fill="auto" w:val="clear"/>
+          <w:lang w:val="en-US" w:eastAsia="en-US" w:bidi="ar-SA"/>
+        </w:rPr>
+      </w:pPr>
+      <w:r>
+        <w:rPr>
+          <w:rFonts w:eastAsia="Aptos" w:cs=""/>
+          <w:b w:val="false"/>
+          <w:bCs w:val="false"/>
+          <w:i/>
+          <w:iCs/>
+          <w:strike/>
+          <w:color w:val="00B050"/>
+          <w:kern w:val="2"/>
+          <w:sz w:val="24"/>
+          <w:szCs w:val="24"/>
+          <w:shd w:fill="auto" w:val="clear"/>
+          <w:lang w:val="en-US" w:eastAsia="en-US" w:bidi="ar-SA"/>
+        </w:rPr>
+        <w:t xml:space="preserve">Day 8: The Echoing Call of Safety </w:t>
+      </w:r>
+    </w:p>
+    <w:p>
+      <w:pPr>
+        <w:sectPr>
+          <w:type w:val="continuous"/>
+          <w:pgSz w:w="12240" w:h="15840"/>
+          <w:pgMar w:left="1440" w:right="1440" w:gutter="0" w:header="0" w:top="1440" w:footer="0" w:bottom="1440"/>
+          <w:formProt w:val="false"/>
+          <w:textDirection w:val="lrTb"/>
+          <w:docGrid w:type="default" w:linePitch="360" w:charSpace="0"/>
+        </w:sectPr>
+      </w:pPr>
+    </w:p>
+    <w:p>
+      <w:pPr>
+        <w:pStyle w:val="Normal"/>
+        <w:spacing w:before="0" w:after="0"/>
+        <w:rPr>
+          <w:rFonts w:ascii="Aptos" w:hAnsi="Aptos" w:eastAsia="Aptos" w:cs=""/>
+          <w:b/>
           <w:b/>
           <w:bCs/>
           <w:color w:val="000000"/>
@@ -3050,56 +3150,19 @@
           <w:shd w:fill="FFFF00" w:val="clear"/>
           <w:lang w:val="en-US" w:eastAsia="en-US" w:bidi="ar-SA"/>
         </w:rPr>
-        <w:t>Day 7: The Lost Beacon</w:t>
-      </w:r>
-      <w:r>
-        <w:rPr/>
-        <w:t xml:space="preserve"> </w:t>
-      </w:r>
-    </w:p>
-    <w:p>
-      <w:pPr>
-        <w:sectPr>
-          <w:type w:val="continuous"/>
-          <w:pgSz w:w="12240" w:h="15840"/>
-          <w:pgMar w:left="1440" w:right="1440" w:gutter="0" w:header="0" w:top="1440" w:footer="0" w:bottom="1440"/>
-          <w:formProt w:val="false"/>
-          <w:textDirection w:val="lrTb"/>
-          <w:docGrid w:type="default" w:linePitch="360" w:charSpace="0"/>
-        </w:sectPr>
-      </w:pPr>
-    </w:p>
-    <w:p>
-      <w:pPr>
-        <w:pStyle w:val="Normal"/>
-        <w:spacing w:before="0" w:after="0"/>
-        <w:rPr/>
-      </w:pPr>
-      <w:r>
-        <w:rPr/>
-        <w:t xml:space="preserve">Day 8: The Echoing Call of Safety </w:t>
-      </w:r>
-    </w:p>
-    <w:p>
-      <w:pPr>
-        <w:sectPr>
-          <w:type w:val="continuous"/>
-          <w:pgSz w:w="12240" w:h="15840"/>
-          <w:pgMar w:left="1440" w:right="1440" w:gutter="0" w:header="0" w:top="1440" w:footer="0" w:bottom="1440"/>
-          <w:formProt w:val="false"/>
-          <w:textDirection w:val="lrTb"/>
-          <w:docGrid w:type="default" w:linePitch="360" w:charSpace="0"/>
-        </w:sectPr>
-      </w:pPr>
-    </w:p>
-    <w:p>
-      <w:pPr>
-        <w:pStyle w:val="Normal"/>
-        <w:spacing w:before="0" w:after="0"/>
-        <w:rPr/>
-      </w:pPr>
-      <w:r>
-        <w:rPr/>
+      </w:pPr>
+      <w:r>
+        <w:rPr>
+          <w:rFonts w:eastAsia="Aptos" w:cs=""/>
+          <w:b/>
+          <w:bCs/>
+          <w:color w:val="000000"/>
+          <w:kern w:val="2"/>
+          <w:sz w:val="24"/>
+          <w:szCs w:val="24"/>
+          <w:shd w:fill="FFFF00" w:val="clear"/>
+          <w:lang w:val="en-US" w:eastAsia="en-US" w:bidi="ar-SA"/>
+        </w:rPr>
         <w:t xml:space="preserve">Day 9: The Festival Of Lights </w:t>
       </w:r>
     </w:p>

</xml_diff>

<commit_message>
Day 10 Complete -- now HOLD for Thanksgiving Break!
 On branch Cogsworth_City
 Changes to be committed:
	modified:   Project_Management/Project_Planning.docx
</commit_message>
<xml_diff>
--- a/Project_Management/Project_Planning.docx
+++ b/Project_Management/Project_Planning.docx
@@ -3140,6 +3140,152 @@
         <w:spacing w:before="0" w:after="0"/>
         <w:rPr>
           <w:rFonts w:ascii="Aptos" w:hAnsi="Aptos" w:eastAsia="Aptos" w:cs=""/>
+          <w:b w:val="false"/>
+          <w:b w:val="false"/>
+          <w:bCs w:val="false"/>
+          <w:i/>
+          <w:i/>
+          <w:iCs/>
+          <w:strike/>
+          <w:color w:val="00B050"/>
+          <w:kern w:val="2"/>
+          <w:sz w:val="24"/>
+          <w:szCs w:val="24"/>
+          <w:shd w:fill="auto" w:val="clear"/>
+          <w:lang w:val="en-US" w:eastAsia="en-US" w:bidi="ar-SA"/>
+        </w:rPr>
+      </w:pPr>
+      <w:r>
+        <w:rPr>
+          <w:rFonts w:eastAsia="Aptos" w:cs=""/>
+          <w:b w:val="false"/>
+          <w:bCs w:val="false"/>
+          <w:i/>
+          <w:iCs/>
+          <w:strike/>
+          <w:color w:val="00B050"/>
+          <w:kern w:val="2"/>
+          <w:sz w:val="24"/>
+          <w:szCs w:val="24"/>
+          <w:shd w:fill="auto" w:val="clear"/>
+          <w:lang w:val="en-US" w:eastAsia="en-US" w:bidi="ar-SA"/>
+        </w:rPr>
+        <w:t xml:space="preserve">Day 9: The Festival Of Lights </w:t>
+      </w:r>
+    </w:p>
+    <w:p>
+      <w:pPr>
+        <w:sectPr>
+          <w:type w:val="continuous"/>
+          <w:pgSz w:w="12240" w:h="15840"/>
+          <w:pgMar w:left="1440" w:right="1440" w:gutter="0" w:header="0" w:top="1440" w:footer="0" w:bottom="1440"/>
+          <w:formProt w:val="false"/>
+          <w:textDirection w:val="lrTb"/>
+          <w:docGrid w:type="default" w:linePitch="360" w:charSpace="0"/>
+        </w:sectPr>
+      </w:pPr>
+    </w:p>
+    <w:p>
+      <w:pPr>
+        <w:pStyle w:val="Normal"/>
+        <w:spacing w:before="0" w:after="0"/>
+        <w:rPr>
+          <w:rFonts w:ascii="Aptos" w:hAnsi="Aptos" w:eastAsia="Aptos" w:cs=""/>
+          <w:b w:val="false"/>
+          <w:b w:val="false"/>
+          <w:bCs w:val="false"/>
+          <w:i/>
+          <w:i/>
+          <w:iCs/>
+          <w:strike/>
+          <w:color w:val="00B050"/>
+          <w:kern w:val="2"/>
+          <w:sz w:val="24"/>
+          <w:szCs w:val="24"/>
+          <w:shd w:fill="auto" w:val="clear"/>
+          <w:lang w:val="en-US" w:eastAsia="en-US" w:bidi="ar-SA"/>
+        </w:rPr>
+      </w:pPr>
+      <w:r>
+        <w:rPr>
+          <w:rFonts w:eastAsia="Aptos" w:cs=""/>
+          <w:b w:val="false"/>
+          <w:bCs w:val="false"/>
+          <w:i/>
+          <w:iCs/>
+          <w:strike/>
+          <w:color w:val="00B050"/>
+          <w:kern w:val="2"/>
+          <w:sz w:val="24"/>
+          <w:szCs w:val="24"/>
+          <w:shd w:fill="auto" w:val="clear"/>
+          <w:lang w:val="en-US" w:eastAsia="en-US" w:bidi="ar-SA"/>
+        </w:rPr>
+        <w:t xml:space="preserve">Day 10: Restoring the City’s Voice – Morse Code Device </w:t>
+      </w:r>
+    </w:p>
+    <w:p>
+      <w:pPr>
+        <w:sectPr>
+          <w:type w:val="continuous"/>
+          <w:pgSz w:w="12240" w:h="15840"/>
+          <w:pgMar w:left="1440" w:right="1440" w:gutter="0" w:header="0" w:top="1440" w:footer="0" w:bottom="1440"/>
+          <w:formProt w:val="false"/>
+          <w:textDirection w:val="lrTb"/>
+          <w:docGrid w:type="default" w:linePitch="360" w:charSpace="0"/>
+        </w:sectPr>
+      </w:pPr>
+    </w:p>
+    <w:p>
+      <w:pPr>
+        <w:pStyle w:val="Normal"/>
+        <w:spacing w:before="0" w:after="0"/>
+        <w:rPr/>
+      </w:pPr>
+      <w:r>
+        <w:rPr/>
+      </w:r>
+    </w:p>
+    <w:p>
+      <w:pPr>
+        <w:pStyle w:val="Normal"/>
+        <w:spacing w:before="0" w:after="0"/>
+        <w:rPr>
+          <w:b/>
+          <w:b/>
+          <w:bCs/>
+          <w:sz w:val="40"/>
+          <w:szCs w:val="40"/>
+        </w:rPr>
+      </w:pPr>
+      <w:r>
+        <w:rPr>
+          <w:b/>
+          <w:bCs/>
+          <w:sz w:val="40"/>
+          <w:szCs w:val="40"/>
+        </w:rPr>
+        <w:t>Introduction To Coding Class</w:t>
+      </w:r>
+    </w:p>
+    <w:p>
+      <w:pPr>
+        <w:sectPr>
+          <w:type w:val="continuous"/>
+          <w:pgSz w:w="12240" w:h="15840"/>
+          <w:pgMar w:left="1440" w:right="1440" w:gutter="0" w:header="0" w:top="1440" w:footer="0" w:bottom="1440"/>
+          <w:formProt w:val="false"/>
+          <w:textDirection w:val="lrTb"/>
+          <w:docGrid w:type="default" w:linePitch="360" w:charSpace="0"/>
+        </w:sectPr>
+      </w:pPr>
+    </w:p>
+    <w:p>
+      <w:pPr>
+        <w:pStyle w:val="Normal"/>
+        <w:spacing w:before="0" w:after="0"/>
+        <w:rPr>
+          <w:rFonts w:ascii="Aptos" w:hAnsi="Aptos" w:eastAsia="Aptos" w:cs=""/>
           <w:b/>
           <w:b/>
           <w:bCs/>
@@ -3163,97 +3309,21 @@
           <w:shd w:fill="FFFF00" w:val="clear"/>
           <w:lang w:val="en-US" w:eastAsia="en-US" w:bidi="ar-SA"/>
         </w:rPr>
-        <w:t xml:space="preserve">Day 9: The Festival Of Lights </w:t>
-      </w:r>
-    </w:p>
-    <w:p>
-      <w:pPr>
-        <w:sectPr>
-          <w:type w:val="continuous"/>
-          <w:pgSz w:w="12240" w:h="15840"/>
-          <w:pgMar w:left="1440" w:right="1440" w:gutter="0" w:header="0" w:top="1440" w:footer="0" w:bottom="1440"/>
-          <w:formProt w:val="false"/>
-          <w:textDirection w:val="lrTb"/>
-          <w:docGrid w:type="default" w:linePitch="360" w:charSpace="0"/>
-        </w:sectPr>
-      </w:pPr>
-    </w:p>
-    <w:p>
-      <w:pPr>
-        <w:pStyle w:val="Normal"/>
-        <w:spacing w:before="0" w:after="0"/>
-        <w:rPr/>
-      </w:pPr>
-      <w:r>
-        <w:rPr/>
-        <w:t xml:space="preserve">Day 10: Restoring the City’s Voice – Morse Code Device </w:t>
-      </w:r>
-    </w:p>
-    <w:p>
-      <w:pPr>
-        <w:sectPr>
-          <w:type w:val="continuous"/>
-          <w:pgSz w:w="12240" w:h="15840"/>
-          <w:pgMar w:left="1440" w:right="1440" w:gutter="0" w:header="0" w:top="1440" w:footer="0" w:bottom="1440"/>
-          <w:formProt w:val="false"/>
-          <w:textDirection w:val="lrTb"/>
-          <w:docGrid w:type="default" w:linePitch="360" w:charSpace="0"/>
-        </w:sectPr>
-      </w:pPr>
-    </w:p>
-    <w:p>
-      <w:pPr>
-        <w:pStyle w:val="Normal"/>
-        <w:spacing w:before="0" w:after="0"/>
-        <w:rPr/>
-      </w:pPr>
-      <w:r>
-        <w:rPr/>
-      </w:r>
-    </w:p>
-    <w:p>
-      <w:pPr>
-        <w:pStyle w:val="Normal"/>
-        <w:spacing w:before="0" w:after="0"/>
-        <w:rPr>
-          <w:b/>
-          <w:b/>
-          <w:bCs/>
-          <w:sz w:val="40"/>
-          <w:szCs w:val="40"/>
-        </w:rPr>
-      </w:pPr>
-      <w:r>
-        <w:rPr>
-          <w:b/>
-          <w:bCs/>
-          <w:sz w:val="40"/>
-          <w:szCs w:val="40"/>
-        </w:rPr>
-        <w:t>Introduction To Coding Class</w:t>
-      </w:r>
-    </w:p>
-    <w:p>
-      <w:pPr>
-        <w:sectPr>
-          <w:type w:val="continuous"/>
-          <w:pgSz w:w="12240" w:h="15840"/>
-          <w:pgMar w:left="1440" w:right="1440" w:gutter="0" w:header="0" w:top="1440" w:footer="0" w:bottom="1440"/>
-          <w:formProt w:val="false"/>
-          <w:textDirection w:val="lrTb"/>
-          <w:docGrid w:type="default" w:linePitch="360" w:charSpace="0"/>
-        </w:sectPr>
-      </w:pPr>
-    </w:p>
-    <w:p>
-      <w:pPr>
-        <w:pStyle w:val="Normal"/>
-        <w:spacing w:before="0" w:after="0"/>
-        <w:rPr/>
-      </w:pPr>
-      <w:r>
-        <w:rPr/>
-        <w:t xml:space="preserve">Lesson #1: Getting Started </w:t>
+        <w:t xml:space="preserve">Lesson #1: Getting Started – </w:t>
+      </w:r>
+      <w:r>
+        <w:rPr>
+          <w:rFonts w:eastAsia="Aptos" w:cs=""/>
+          <w:b/>
+          <w:bCs/>
+          <w:color w:val="000000"/>
+          <w:kern w:val="2"/>
+          <w:sz w:val="24"/>
+          <w:szCs w:val="24"/>
+          <w:shd w:fill="FFFF00" w:val="clear"/>
+          <w:lang w:val="en-US" w:eastAsia="en-US" w:bidi="ar-SA"/>
+        </w:rPr>
+        <w:t>Hold till return from Thanksgiving</w:t>
       </w:r>
     </w:p>
     <w:p>

</xml_diff>

<commit_message>
Set-Up Shields Training Folders
</commit_message>
<xml_diff>
--- a/Project_Management/Project_Planning.docx
+++ b/Project_Management/Project_Planning.docx
@@ -4389,13 +4389,28 @@
     <w:p>
       <w:pPr>
         <w:spacing w:after="0"/>
-      </w:pPr>
-      <w:r>
+        <w:rPr>
+          <w:b/>
+          <w:bCs/>
+          <w:highlight w:val="yellow"/>
+        </w:rPr>
+      </w:pPr>
+      <w:r>
+        <w:rPr>
+          <w:b/>
+          <w:bCs/>
+          <w:highlight w:val="yellow"/>
+        </w:rPr>
         <w:t>READ ME FIRST</w:t>
       </w:r>
     </w:p>
     <w:p>
       <w:pPr>
+        <w:rPr>
+          <w:b/>
+          <w:bCs/>
+          <w:highlight w:val="yellow"/>
+        </w:rPr>
         <w:sectPr>
           <w:type w:val="continuous"/>
           <w:pgSz w:w="12240" w:h="15840"/>
@@ -4414,13 +4429,28 @@
           <w:numId w:val="9"/>
         </w:numPr>
         <w:spacing w:after="0"/>
-      </w:pPr>
-      <w:r>
+        <w:rPr>
+          <w:b/>
+          <w:bCs/>
+          <w:highlight w:val="yellow"/>
+        </w:rPr>
+      </w:pPr>
+      <w:r>
+        <w:rPr>
+          <w:b/>
+          <w:bCs/>
+          <w:highlight w:val="yellow"/>
+        </w:rPr>
         <w:t xml:space="preserve">Screen Brightness – LCD Shield (Important!) </w:t>
       </w:r>
     </w:p>
     <w:p>
       <w:pPr>
+        <w:rPr>
+          <w:b/>
+          <w:bCs/>
+          <w:highlight w:val="yellow"/>
+        </w:rPr>
         <w:sectPr>
           <w:type w:val="continuous"/>
           <w:pgSz w:w="12240" w:h="15840"/>
@@ -4439,8 +4469,18 @@
           <w:numId w:val="9"/>
         </w:numPr>
         <w:spacing w:after="0"/>
-      </w:pPr>
-      <w:r>
+        <w:rPr>
+          <w:b/>
+          <w:bCs/>
+          <w:highlight w:val="yellow"/>
+        </w:rPr>
+      </w:pPr>
+      <w:r>
+        <w:rPr>
+          <w:b/>
+          <w:bCs/>
+          <w:highlight w:val="yellow"/>
+        </w:rPr>
         <w:t xml:space="preserve">Install the Libraries </w:t>
       </w:r>
     </w:p>

</xml_diff>

<commit_message>
1. Buttons Ready for Hardware
</commit_message>
<xml_diff>
--- a/Project_Management/Project_Planning.docx
+++ b/Project_Management/Project_Planning.docx
@@ -4389,17 +4389,22 @@
     <w:p>
       <w:pPr>
         <w:spacing w:after="0"/>
-        <w:rPr>
-          <w:b/>
-          <w:bCs/>
-          <w:highlight w:val="yellow"/>
-        </w:rPr>
-      </w:pPr>
-      <w:r>
-        <w:rPr>
-          <w:b/>
-          <w:bCs/>
-          <w:highlight w:val="yellow"/>
+        <w:ind w:left="360"/>
+        <w:rPr>
+          <w:rFonts w:eastAsia="Aptos"/>
+          <w:i/>
+          <w:iCs/>
+          <w:strike/>
+          <w:color w:val="00B050"/>
+        </w:rPr>
+      </w:pPr>
+      <w:r>
+        <w:rPr>
+          <w:rFonts w:eastAsia="Aptos"/>
+          <w:i/>
+          <w:iCs/>
+          <w:strike/>
+          <w:color w:val="00B050"/>
         </w:rPr>
         <w:t>READ ME FIRST</w:t>
       </w:r>
@@ -4430,16 +4435,20 @@
         </w:numPr>
         <w:spacing w:after="0"/>
         <w:rPr>
-          <w:b/>
-          <w:bCs/>
-          <w:highlight w:val="yellow"/>
-        </w:rPr>
-      </w:pPr>
-      <w:r>
-        <w:rPr>
-          <w:b/>
-          <w:bCs/>
-          <w:highlight w:val="yellow"/>
+          <w:rFonts w:eastAsia="Aptos"/>
+          <w:i/>
+          <w:iCs/>
+          <w:strike/>
+          <w:color w:val="00B050"/>
+        </w:rPr>
+      </w:pPr>
+      <w:r>
+        <w:rPr>
+          <w:rFonts w:eastAsia="Aptos"/>
+          <w:i/>
+          <w:iCs/>
+          <w:strike/>
+          <w:color w:val="00B050"/>
         </w:rPr>
         <w:t xml:space="preserve">Screen Brightness – LCD Shield (Important!) </w:t>
       </w:r>
@@ -4470,6 +4479,40 @@
         </w:numPr>
         <w:spacing w:after="0"/>
         <w:rPr>
+          <w:rFonts w:eastAsia="Aptos"/>
+          <w:i/>
+          <w:iCs/>
+          <w:strike/>
+          <w:color w:val="00B050"/>
+        </w:rPr>
+      </w:pPr>
+      <w:r>
+        <w:rPr>
+          <w:rFonts w:eastAsia="Aptos"/>
+          <w:i/>
+          <w:iCs/>
+          <w:strike/>
+          <w:color w:val="00B050"/>
+        </w:rPr>
+        <w:t xml:space="preserve">Install the Libraries </w:t>
+      </w:r>
+    </w:p>
+    <w:p>
+      <w:pPr>
+        <w:sectPr>
+          <w:type w:val="continuous"/>
+          <w:pgSz w:w="12240" w:h="15840"/>
+          <w:pgMar w:top="1440" w:right="1440" w:bottom="1440" w:left="1440" w:header="0" w:footer="0" w:gutter="0"/>
+          <w:cols w:space="720"/>
+          <w:formProt w:val="0"/>
+          <w:docGrid w:linePitch="360"/>
+        </w:sectPr>
+      </w:pPr>
+    </w:p>
+    <w:p>
+      <w:pPr>
+        <w:spacing w:after="0"/>
+        <w:rPr>
           <w:b/>
           <w:bCs/>
           <w:highlight w:val="yellow"/>
@@ -4481,26 +4524,6 @@
           <w:bCs/>
           <w:highlight w:val="yellow"/>
         </w:rPr>
-        <w:t xml:space="preserve">Install the Libraries </w:t>
-      </w:r>
-    </w:p>
-    <w:p>
-      <w:pPr>
-        <w:sectPr>
-          <w:type w:val="continuous"/>
-          <w:pgSz w:w="12240" w:h="15840"/>
-          <w:pgMar w:top="1440" w:right="1440" w:bottom="1440" w:left="1440" w:header="0" w:footer="0" w:gutter="0"/>
-          <w:cols w:space="720"/>
-          <w:formProt w:val="0"/>
-          <w:docGrid w:linePitch="360"/>
-        </w:sectPr>
-      </w:pPr>
-    </w:p>
-    <w:p>
-      <w:pPr>
-        <w:spacing w:after="0"/>
-      </w:pPr>
-      <w:r>
         <w:t>Multi-function Shield</w:t>
       </w:r>
     </w:p>
@@ -4521,11 +4544,21 @@
         <w:pStyle w:val="ListParagraph"/>
         <w:numPr>
           <w:ilvl w:val="0"/>
-          <w:numId w:val="10"/>
+          <w:numId w:val="9"/>
         </w:numPr>
         <w:spacing w:after="0"/>
-      </w:pPr>
-      <w:r>
+        <w:rPr>
+          <w:b/>
+          <w:bCs/>
+          <w:highlight w:val="yellow"/>
+        </w:rPr>
+      </w:pPr>
+      <w:r>
+        <w:rPr>
+          <w:b/>
+          <w:bCs/>
+          <w:highlight w:val="yellow"/>
+        </w:rPr>
         <w:t xml:space="preserve">Buttons – Multi Function Shield </w:t>
       </w:r>
     </w:p>
@@ -6703,7 +6736,7 @@
   <w:abstractNum w:abstractNumId="2" w15:restartNumberingAfterBreak="0">
     <w:nsid w:val="17D33B6A"/>
     <w:multiLevelType w:val="hybridMultilevel"/>
-    <w:tmpl w:val="0004E2AA"/>
+    <w:tmpl w:val="E0B046EC"/>
     <w:lvl w:ilvl="0" w:tplc="04090001">
       <w:start w:val="1"/>
       <w:numFmt w:val="bullet"/>

</xml_diff>